<commit_message>
Add codec_control (closes #12) and send_codec (closes #13) explanations
</commit_message>
<xml_diff>
--- a/report/report.docx
+++ b/report/report.docx
@@ -4,7 +4,7 @@
   <w:body>
     <w:p>
       <w:pPr>
-        <w:pStyle w:val="Ttulo"/>
+        <w:pStyle w:val="Title"/>
         <w:jc w:val="center"/>
         <w:rPr>
           <w:sz w:val="48"/>
@@ -21,7 +21,7 @@
     </w:p>
     <w:p>
       <w:pPr>
-        <w:pStyle w:val="Ttulo"/>
+        <w:pStyle w:val="Title"/>
         <w:jc w:val="center"/>
         <w:rPr>
           <w:sz w:val="48"/>
@@ -48,7 +48,7 @@
     </w:p>
     <w:p>
       <w:pPr>
-        <w:pStyle w:val="Ttulo"/>
+        <w:pStyle w:val="Title"/>
         <w:jc w:val="center"/>
         <w:rPr>
           <w:sz w:val="72"/>
@@ -91,7 +91,7 @@
     </w:p>
     <w:p>
       <w:pPr>
-        <w:pStyle w:val="Ttulo"/>
+        <w:pStyle w:val="Title"/>
         <w:jc w:val="center"/>
         <w:rPr>
           <w:sz w:val="32"/>
@@ -282,7 +282,7 @@
       <w:sdtContent>
         <w:p>
           <w:pPr>
-            <w:pStyle w:val="TtuloTDC"/>
+            <w:pStyle w:val="TOCHeading"/>
           </w:pPr>
           <w:r>
             <w:rPr>
@@ -293,7 +293,7 @@
         </w:p>
         <w:p>
           <w:pPr>
-            <w:pStyle w:val="TDC1"/>
+            <w:pStyle w:val="TOC1"/>
             <w:tabs>
               <w:tab w:val="right" w:leader="dot" w:pos="8494"/>
             </w:tabs>
@@ -315,7 +315,7 @@
           <w:hyperlink w:anchor="_Toc84362947" w:history="1">
             <w:r>
               <w:rPr>
-                <w:rStyle w:val="Hipervnculo"/>
+                <w:rStyle w:val="Hyperlink"/>
                 <w:noProof/>
               </w:rPr>
               <w:t>Objetivo</w:t>
@@ -372,7 +372,7 @@
         </w:p>
         <w:p>
           <w:pPr>
-            <w:pStyle w:val="TDC1"/>
+            <w:pStyle w:val="TOC1"/>
             <w:tabs>
               <w:tab w:val="right" w:leader="dot" w:pos="8494"/>
             </w:tabs>
@@ -385,7 +385,7 @@
           <w:hyperlink w:anchor="_Toc84362948" w:history="1">
             <w:r>
               <w:rPr>
-                <w:rStyle w:val="Hipervnculo"/>
+                <w:rStyle w:val="Hyperlink"/>
                 <w:noProof/>
               </w:rPr>
               <w:t>Alcance</w:t>
@@ -442,7 +442,7 @@
         </w:p>
         <w:p>
           <w:pPr>
-            <w:pStyle w:val="TDC1"/>
+            <w:pStyle w:val="TOC1"/>
             <w:tabs>
               <w:tab w:val="right" w:leader="dot" w:pos="8494"/>
             </w:tabs>
@@ -455,7 +455,7 @@
           <w:hyperlink w:anchor="_Toc84362949" w:history="1">
             <w:r>
               <w:rPr>
-                <w:rStyle w:val="Hipervnculo"/>
+                <w:rStyle w:val="Hyperlink"/>
                 <w:noProof/>
               </w:rPr>
               <w:t>Análisis</w:t>
@@ -512,7 +512,7 @@
         </w:p>
         <w:p>
           <w:pPr>
-            <w:pStyle w:val="TDC2"/>
+            <w:pStyle w:val="TOC2"/>
             <w:tabs>
               <w:tab w:val="right" w:leader="dot" w:pos="8494"/>
             </w:tabs>
@@ -525,7 +525,7 @@
           <w:hyperlink w:anchor="_Toc84362950" w:history="1">
             <w:r>
               <w:rPr>
-                <w:rStyle w:val="Hipervnculo"/>
+                <w:rStyle w:val="Hyperlink"/>
                 <w:noProof/>
               </w:rPr>
               <w:t>Descripción General</w:t>
@@ -582,7 +582,7 @@
         </w:p>
         <w:p>
           <w:pPr>
-            <w:pStyle w:val="TDC2"/>
+            <w:pStyle w:val="TOC2"/>
             <w:tabs>
               <w:tab w:val="right" w:leader="dot" w:pos="8494"/>
             </w:tabs>
@@ -595,7 +595,7 @@
           <w:hyperlink w:anchor="_Toc84362951" w:history="1">
             <w:r>
               <w:rPr>
-                <w:rStyle w:val="Hipervnculo"/>
+                <w:rStyle w:val="Hyperlink"/>
                 <w:noProof/>
               </w:rPr>
               <w:t>Diagrama de Bloques</w:t>
@@ -652,7 +652,7 @@
         </w:p>
         <w:p>
           <w:pPr>
-            <w:pStyle w:val="TDC2"/>
+            <w:pStyle w:val="TOC2"/>
             <w:tabs>
               <w:tab w:val="right" w:leader="dot" w:pos="8494"/>
             </w:tabs>
@@ -665,7 +665,7 @@
           <w:hyperlink w:anchor="_Toc84362952" w:history="1">
             <w:r>
               <w:rPr>
-                <w:rStyle w:val="Hipervnculo"/>
+                <w:rStyle w:val="Hyperlink"/>
                 <w:noProof/>
               </w:rPr>
               <w:t>Configuración de la interfaz del CS4218</w:t>
@@ -722,7 +722,7 @@
         </w:p>
         <w:p>
           <w:pPr>
-            <w:pStyle w:val="TDC1"/>
+            <w:pStyle w:val="TOC1"/>
             <w:tabs>
               <w:tab w:val="right" w:leader="dot" w:pos="8494"/>
             </w:tabs>
@@ -735,7 +735,7 @@
           <w:hyperlink w:anchor="_Toc84362953" w:history="1">
             <w:r>
               <w:rPr>
-                <w:rStyle w:val="Hipervnculo"/>
+                <w:rStyle w:val="Hyperlink"/>
                 <w:noProof/>
               </w:rPr>
               <w:t>Software</w:t>
@@ -792,7 +792,7 @@
         </w:p>
         <w:p>
           <w:pPr>
-            <w:pStyle w:val="TDC1"/>
+            <w:pStyle w:val="TOC1"/>
             <w:tabs>
               <w:tab w:val="right" w:leader="dot" w:pos="8494"/>
             </w:tabs>
@@ -805,7 +805,7 @@
           <w:hyperlink w:anchor="_Toc84362954" w:history="1">
             <w:r>
               <w:rPr>
-                <w:rStyle w:val="Hipervnculo"/>
+                <w:rStyle w:val="Hyperlink"/>
                 <w:noProof/>
               </w:rPr>
               <w:t>Hardware</w:t>
@@ -862,7 +862,7 @@
         </w:p>
         <w:p>
           <w:pPr>
-            <w:pStyle w:val="TDC2"/>
+            <w:pStyle w:val="TOC2"/>
             <w:tabs>
               <w:tab w:val="right" w:leader="dot" w:pos="8494"/>
             </w:tabs>
@@ -875,7 +875,7 @@
           <w:hyperlink w:anchor="_Toc84362955" w:history="1">
             <w:r>
               <w:rPr>
-                <w:rStyle w:val="Hipervnculo"/>
+                <w:rStyle w:val="Hyperlink"/>
                 <w:noProof/>
               </w:rPr>
               <w:t>Filtro antialiasing</w:t>
@@ -932,7 +932,7 @@
         </w:p>
         <w:p>
           <w:pPr>
-            <w:pStyle w:val="TDC2"/>
+            <w:pStyle w:val="TOC2"/>
             <w:tabs>
               <w:tab w:val="right" w:leader="dot" w:pos="8494"/>
             </w:tabs>
@@ -945,14 +945,14 @@
           <w:hyperlink w:anchor="_Toc84362956" w:history="1">
             <w:r>
               <w:rPr>
-                <w:rStyle w:val="Hipervnculo"/>
+                <w:rStyle w:val="Hyperlink"/>
                 <w:noProof/>
               </w:rPr>
               <w:t xml:space="preserve">Puerto de comunicación para </w:t>
             </w:r>
             <w:r>
               <w:rPr>
-                <w:rStyle w:val="Hipervnculo"/>
+                <w:rStyle w:val="Hyperlink"/>
                 <w:b/>
                 <w:bCs/>
                 <w:noProof/>
@@ -1011,7 +1011,7 @@
         </w:p>
         <w:p>
           <w:pPr>
-            <w:pStyle w:val="TDC2"/>
+            <w:pStyle w:val="TOC2"/>
             <w:tabs>
               <w:tab w:val="right" w:leader="dot" w:pos="8494"/>
             </w:tabs>
@@ -1024,14 +1024,14 @@
           <w:hyperlink w:anchor="_Toc84362957" w:history="1">
             <w:r>
               <w:rPr>
-                <w:rStyle w:val="Hipervnculo"/>
+                <w:rStyle w:val="Hyperlink"/>
                 <w:noProof/>
               </w:rPr>
               <w:t xml:space="preserve">Puerto de comunicación para </w:t>
             </w:r>
             <w:r>
               <w:rPr>
-                <w:rStyle w:val="Hipervnculo"/>
+                <w:rStyle w:val="Hyperlink"/>
                 <w:b/>
                 <w:bCs/>
                 <w:noProof/>
@@ -1090,7 +1090,7 @@
         </w:p>
         <w:p>
           <w:pPr>
-            <w:pStyle w:val="TDC2"/>
+            <w:pStyle w:val="TOC2"/>
             <w:tabs>
               <w:tab w:val="right" w:leader="dot" w:pos="8494"/>
             </w:tabs>
@@ -1103,7 +1103,7 @@
           <w:hyperlink w:anchor="_Toc84362958" w:history="1">
             <w:r>
               <w:rPr>
-                <w:rStyle w:val="Hipervnculo"/>
+                <w:rStyle w:val="Hyperlink"/>
                 <w:noProof/>
               </w:rPr>
               <w:t>Configuración de la frecuencia de muestreo</w:t>
@@ -1160,7 +1160,7 @@
         </w:p>
         <w:p>
           <w:pPr>
-            <w:pStyle w:val="TDC2"/>
+            <w:pStyle w:val="TOC2"/>
             <w:tabs>
               <w:tab w:val="right" w:leader="dot" w:pos="8494"/>
             </w:tabs>
@@ -1173,14 +1173,14 @@
           <w:hyperlink w:anchor="_Toc84362959" w:history="1">
             <w:r>
               <w:rPr>
-                <w:rStyle w:val="Hipervnculo"/>
+                <w:rStyle w:val="Hyperlink"/>
                 <w:noProof/>
               </w:rPr>
               <w:t xml:space="preserve">Conexión de entradas </w:t>
             </w:r>
             <w:r>
               <w:rPr>
-                <w:rStyle w:val="Hipervnculo"/>
+                <w:rStyle w:val="Hyperlink"/>
                 <w:b/>
                 <w:bCs/>
                 <w:noProof/>
@@ -1189,14 +1189,14 @@
             </w:r>
             <w:r>
               <w:rPr>
-                <w:rStyle w:val="Hipervnculo"/>
+                <w:rStyle w:val="Hyperlink"/>
                 <w:noProof/>
               </w:rPr>
               <w:t xml:space="preserve"> y </w:t>
             </w:r>
             <w:r>
               <w:rPr>
-                <w:rStyle w:val="Hipervnculo"/>
+                <w:rStyle w:val="Hyperlink"/>
                 <w:b/>
                 <w:bCs/>
                 <w:noProof/>
@@ -1255,7 +1255,7 @@
         </w:p>
         <w:p>
           <w:pPr>
-            <w:pStyle w:val="TDC2"/>
+            <w:pStyle w:val="TOC2"/>
             <w:tabs>
               <w:tab w:val="right" w:leader="dot" w:pos="8494"/>
             </w:tabs>
@@ -1268,14 +1268,14 @@
           <w:hyperlink w:anchor="_Toc84362960" w:history="1">
             <w:r>
               <w:rPr>
-                <w:rStyle w:val="Hipervnculo"/>
+                <w:rStyle w:val="Hyperlink"/>
                 <w:noProof/>
               </w:rPr>
               <w:t xml:space="preserve">Configuración </w:t>
             </w:r>
             <w:r>
               <w:rPr>
-                <w:rStyle w:val="Hipervnculo"/>
+                <w:rStyle w:val="Hyperlink"/>
                 <w:b/>
                 <w:bCs/>
                 <w:noProof/>
@@ -1359,7 +1359,7 @@
     </w:p>
     <w:p>
       <w:pPr>
-        <w:pStyle w:val="Ttulo1"/>
+        <w:pStyle w:val="Heading1"/>
       </w:pPr>
       <w:bookmarkStart w:id="0" w:name="_Toc84362947"/>
       <w:r>
@@ -1392,7 +1392,7 @@
     </w:p>
     <w:p>
       <w:pPr>
-        <w:pStyle w:val="Ttulo1"/>
+        <w:pStyle w:val="Heading1"/>
         <w:rPr>
           <w:rFonts w:asciiTheme="minorHAnsi" w:eastAsiaTheme="minorHAnsi" w:hAnsiTheme="minorHAnsi" w:cstheme="minorBidi"/>
           <w:color w:val="auto"/>
@@ -1422,7 +1422,7 @@
     </w:p>
     <w:p>
       <w:pPr>
-        <w:pStyle w:val="Ttulo1"/>
+        <w:pStyle w:val="Heading1"/>
       </w:pPr>
       <w:bookmarkStart w:id="2" w:name="_Toc84362949"/>
       <w:r>
@@ -1433,7 +1433,7 @@
     </w:p>
     <w:p>
       <w:pPr>
-        <w:pStyle w:val="Ttulo2"/>
+        <w:pStyle w:val="Heading2"/>
       </w:pPr>
       <w:bookmarkStart w:id="3" w:name="_Toc84362950"/>
       <w:r>
@@ -1517,33 +1517,31 @@
     </w:p>
     <w:p>
       <w:pPr>
-        <w:pStyle w:val="Descripcin"/>
+        <w:pStyle w:val="Caption"/>
         <w:jc w:val="center"/>
       </w:pPr>
       <w:r>
         <w:t xml:space="preserve">Ilustración </w:t>
       </w:r>
-      <w:r>
-        <w:fldChar w:fldCharType="begin"/>
-      </w:r>
-      <w:r>
-        <w:instrText xml:space="preserve"> SEQ Ilustración \* ARABIC </w:instrText>
-      </w:r>
-      <w:r>
-        <w:fldChar w:fldCharType="separate"/>
-      </w:r>
-      <w:r>
-        <w:rPr>
-          <w:noProof/>
-        </w:rPr>
-        <w:t>1</w:t>
-      </w:r>
-      <w:r>
-        <w:rPr>
-          <w:noProof/>
-        </w:rPr>
-        <w:fldChar w:fldCharType="end"/>
-      </w:r>
+      <w:fldSimple w:instr=" STYLEREF 1 \s ">
+        <w:r>
+          <w:rPr>
+            <w:noProof/>
+          </w:rPr>
+          <w:t>0</w:t>
+        </w:r>
+      </w:fldSimple>
+      <w:r>
+        <w:t>.</w:t>
+      </w:r>
+      <w:fldSimple w:instr=" SEQ Ilustración \* ARABIC \s 1 ">
+        <w:r>
+          <w:rPr>
+            <w:noProof/>
+          </w:rPr>
+          <w:t>1</w:t>
+        </w:r>
+      </w:fldSimple>
       <w:r>
         <w:t>: Esquema CS4218</w:t>
       </w:r>
@@ -1586,7 +1584,7 @@
     </w:p>
     <w:p>
       <w:pPr>
-        <w:pStyle w:val="Ttulo2"/>
+        <w:pStyle w:val="Heading2"/>
       </w:pPr>
       <w:bookmarkStart w:id="4" w:name="_Toc84362951"/>
       <w:r>
@@ -1648,34 +1646,32 @@
     </w:p>
     <w:p>
       <w:pPr>
-        <w:pStyle w:val="Descripcin"/>
+        <w:pStyle w:val="Caption"/>
         <w:jc w:val="center"/>
       </w:pPr>
       <w:bookmarkStart w:id="5" w:name="_Ref84257229"/>
       <w:r>
         <w:t xml:space="preserve">Ilustración </w:t>
       </w:r>
-      <w:r>
-        <w:fldChar w:fldCharType="begin"/>
-      </w:r>
-      <w:r>
-        <w:instrText xml:space="preserve"> SEQ Ilustración \* ARABIC </w:instrText>
-      </w:r>
-      <w:r>
-        <w:fldChar w:fldCharType="separate"/>
-      </w:r>
-      <w:r>
-        <w:rPr>
-          <w:noProof/>
-        </w:rPr>
-        <w:t>2</w:t>
-      </w:r>
-      <w:r>
-        <w:rPr>
-          <w:noProof/>
-        </w:rPr>
-        <w:fldChar w:fldCharType="end"/>
-      </w:r>
+      <w:fldSimple w:instr=" STYLEREF 1 \s ">
+        <w:r>
+          <w:rPr>
+            <w:noProof/>
+          </w:rPr>
+          <w:t>0</w:t>
+        </w:r>
+      </w:fldSimple>
+      <w:r>
+        <w:t>.</w:t>
+      </w:r>
+      <w:fldSimple w:instr=" SEQ Ilustración \* ARABIC \s 1 ">
+        <w:r>
+          <w:rPr>
+            <w:noProof/>
+          </w:rPr>
+          <w:t>2</w:t>
+        </w:r>
+      </w:fldSimple>
       <w:bookmarkEnd w:id="5"/>
       <w:r>
         <w:t>: Diagrama en bloques</w:t>
@@ -1683,7 +1679,7 @@
     </w:p>
     <w:p>
       <w:pPr>
-        <w:pStyle w:val="Ttulo2"/>
+        <w:pStyle w:val="Heading2"/>
         <w:rPr>
           <w:rFonts w:eastAsiaTheme="minorEastAsia"/>
         </w:rPr>
@@ -2182,7 +2178,7 @@
     </w:p>
     <w:p>
       <w:pPr>
-        <w:pStyle w:val="Descripcin"/>
+        <w:pStyle w:val="Caption"/>
         <w:jc w:val="center"/>
         <w:rPr>
           <w:rFonts w:eastAsiaTheme="minorEastAsia"/>
@@ -2192,27 +2188,25 @@
       <w:r>
         <w:t xml:space="preserve">Ilustración </w:t>
       </w:r>
-      <w:r>
-        <w:fldChar w:fldCharType="begin"/>
-      </w:r>
-      <w:r>
-        <w:instrText xml:space="preserve"> SEQ Ilustración \* ARABIC </w:instrText>
-      </w:r>
-      <w:r>
-        <w:fldChar w:fldCharType="separate"/>
-      </w:r>
-      <w:r>
-        <w:rPr>
-          <w:noProof/>
-        </w:rPr>
-        <w:t>3</w:t>
-      </w:r>
-      <w:r>
-        <w:rPr>
-          <w:noProof/>
-        </w:rPr>
-        <w:fldChar w:fldCharType="end"/>
-      </w:r>
+      <w:fldSimple w:instr=" STYLEREF 1 \s ">
+        <w:r>
+          <w:rPr>
+            <w:noProof/>
+          </w:rPr>
+          <w:t>0</w:t>
+        </w:r>
+      </w:fldSimple>
+      <w:r>
+        <w:t>.</w:t>
+      </w:r>
+      <w:fldSimple w:instr=" SEQ Ilustración \* ARABIC \s 1 ">
+        <w:r>
+          <w:rPr>
+            <w:noProof/>
+          </w:rPr>
+          <w:t>3</w:t>
+        </w:r>
+      </w:fldSimple>
       <w:bookmarkEnd w:id="7"/>
       <w:r>
         <w:t>: Diagrama temporal de la comunicación</w:t>
@@ -2393,7 +2387,7 @@
     </w:p>
     <w:tbl>
       <w:tblPr>
-        <w:tblStyle w:val="Tablaconcuadrcula4-nfasis3"/>
+        <w:tblStyle w:val="GridTable4-Accent3"/>
         <w:tblW w:w="0" w:type="auto"/>
         <w:jc w:val="center"/>
         <w:tblLook w:val="04A0" w:firstRow="1" w:lastRow="0" w:firstColumn="1" w:lastColumn="0" w:noHBand="0" w:noVBand="1"/>
@@ -3025,37 +3019,286 @@
     </w:tbl>
     <w:p>
       <w:pPr>
-        <w:pStyle w:val="Descripcin"/>
+        <w:pStyle w:val="Caption"/>
         <w:jc w:val="center"/>
       </w:pPr>
       <w:bookmarkStart w:id="8" w:name="_Ref84260585"/>
       <w:r>
         <w:t xml:space="preserve">Tabla </w:t>
       </w:r>
+      <w:fldSimple w:instr=" SEQ Tabla \* ARABIC ">
+        <w:r>
+          <w:rPr>
+            <w:noProof/>
+          </w:rPr>
+          <w:t>1</w:t>
+        </w:r>
+      </w:fldSimple>
+      <w:bookmarkEnd w:id="8"/>
+      <w:r>
+        <w:t>: Frecuencias de muestreo configurables</w:t>
+      </w:r>
+    </w:p>
+    <w:p>
+      <w:pPr>
+        <w:jc w:val="both"/>
+      </w:pPr>
+      <w:r>
+        <w:t>Entre el DSP56307 y el códec CS4218, existen dos interfaces de comunicación. Una dedicada a la transferencia de muestras de audio entrantes y salientes, y otra dedicada al control del códec. Est</w:t>
+      </w:r>
+      <w:r>
+        <w:t>a</w:t>
+      </w:r>
+      <w:r>
+        <w:t xml:space="preserve"> últim</w:t>
+      </w:r>
+      <w:r>
+        <w:t xml:space="preserve">a </w:t>
+      </w:r>
+      <w:r>
+        <w:t>se emplea para configurar opciones internas del dispositivo, como es la atenuación de la salida analógica del códec o la ganancia de su entrada analógica.</w:t>
+      </w:r>
+      <w:r>
+        <w:t xml:space="preserve"> </w:t>
+      </w:r>
+    </w:p>
+    <w:p>
+      <w:pPr>
+        <w:jc w:val="both"/>
+      </w:pPr>
+      <w:r>
+        <w:lastRenderedPageBreak/>
+        <w:t>Se trata de</w:t>
+      </w:r>
+      <w:r>
+        <w:t xml:space="preserve"> una comunicación asincrónica, y sólo hace falta utilizarla durante la inicialización del códec y cuando se deban modificar opciones internas.</w:t>
+      </w:r>
+      <w:r>
+        <w:t xml:space="preserve"> En la </w:t>
+      </w:r>
       <w:r>
         <w:fldChar w:fldCharType="begin"/>
       </w:r>
       <w:r>
-        <w:instrText xml:space="preserve"> SEQ Tabla \* ARABIC </w:instrText>
+        <w:instrText xml:space="preserve"> REF _Ref85482220 \h </w:instrText>
       </w:r>
       <w:r>
         <w:fldChar w:fldCharType="separate"/>
       </w:r>
       <w:r>
+        <w:t xml:space="preserve">Ilustración </w:t>
+      </w:r>
+      <w:r>
         <w:rPr>
           <w:noProof/>
         </w:rPr>
-        <w:t>1</w:t>
+        <w:t>0</w:t>
+      </w:r>
+      <w:r>
+        <w:t>.</w:t>
       </w:r>
       <w:r>
         <w:rPr>
           <w:noProof/>
         </w:rPr>
+        <w:t>4</w:t>
+      </w:r>
+      <w:r>
         <w:fldChar w:fldCharType="end"/>
       </w:r>
-      <w:bookmarkEnd w:id="8"/>
-      <w:r>
-        <w:t>: Frecuencias de muestreo configurables</w:t>
+      <w:r>
+        <w:t xml:space="preserve"> se muestra el diagrama de tiempos de una comunicación de control. La señal </w:t>
+      </w:r>
+      <w:r>
+        <w:rPr>
+          <w:b/>
+          <w:bCs/>
+        </w:rPr>
+        <w:t>CCS</w:t>
+      </w:r>
+      <w:r>
+        <w:t xml:space="preserve"> es activa baja, se debe poner en 0 para iniciar una secuencia de control.</w:t>
+      </w:r>
+      <w:r>
+        <w:t xml:space="preserve"> Se puede configurar </w:t>
+      </w:r>
+      <w:r>
+        <w:t xml:space="preserve">si enmascarar las </w:t>
+      </w:r>
+      <w:r>
+        <w:t>interrupciones del codec</w:t>
+      </w:r>
+      <w:r>
+        <w:t xml:space="preserve"> (</w:t>
+      </w:r>
+      <w:r>
+        <w:rPr>
+          <w:b/>
+          <w:bCs/>
+        </w:rPr>
+        <w:t>MASK</w:t>
+      </w:r>
+      <w:r>
+        <w:t>)</w:t>
+      </w:r>
+      <w:r>
+        <w:t xml:space="preserve">, atenuaciones de </w:t>
+      </w:r>
+      <w:r>
+        <w:t>los conversores D/A de ambos canales (</w:t>
+      </w:r>
+      <w:r>
+        <w:rPr>
+          <w:b/>
+          <w:bCs/>
+        </w:rPr>
+        <w:t>D/A Att.</w:t>
+      </w:r>
+      <w:r>
+        <w:t>),</w:t>
+      </w:r>
+      <w:r>
+        <w:t xml:space="preserve"> silenciar las salidas</w:t>
+      </w:r>
+      <w:r>
+        <w:t xml:space="preserve"> (</w:t>
+      </w:r>
+      <w:r>
+        <w:rPr>
+          <w:b/>
+          <w:bCs/>
+        </w:rPr>
+        <w:t>MUTE</w:t>
+      </w:r>
+      <w:r>
+        <w:t>), ganancias de los conversores A</w:t>
+      </w:r>
+      <w:r>
+        <w:t>/</w:t>
+      </w:r>
+      <w:r>
+        <w:t>D de ambos canales (</w:t>
+      </w:r>
+      <w:r>
+        <w:rPr>
+          <w:b/>
+          <w:bCs/>
+        </w:rPr>
+        <w:t>A/D Gain</w:t>
+      </w:r>
+      <w:r>
+        <w:t>). Además, se selecciona de donde tomar la entrada multiplexada de datos (</w:t>
+      </w:r>
+      <w:r>
+        <w:rPr>
+          <w:b/>
+          <w:bCs/>
+        </w:rPr>
+        <w:t xml:space="preserve">ISL </w:t>
+      </w:r>
+      <w:r>
+        <w:t xml:space="preserve">e </w:t>
+      </w:r>
+      <w:r>
+        <w:rPr>
+          <w:b/>
+          <w:bCs/>
+        </w:rPr>
+        <w:t>ISR</w:t>
+      </w:r>
+      <w:r>
+        <w:t xml:space="preserve">), que para el caso de la placa de desarrollo es RIN2 y LIN2. </w:t>
+      </w:r>
+    </w:p>
+    <w:p>
+      <w:pPr>
+        <w:jc w:val="center"/>
+      </w:pPr>
+      <w:r>
+        <w:rPr>
+          <w:noProof/>
+        </w:rPr>
+        <w:drawing>
+          <wp:inline distT="0" distB="0" distL="0" distR="0" wp14:anchorId="6265AC2D" wp14:editId="502E7120">
+            <wp:extent cx="4595252" cy="1705927"/>
+            <wp:effectExtent l="0" t="0" r="0" b="8890"/>
+            <wp:docPr id="10" name="Picture 10" descr="Table&#10;&#10;Description automatically generated"/>
+            <wp:cNvGraphicFramePr>
+              <a:graphicFrameLocks xmlns:a="http://schemas.openxmlformats.org/drawingml/2006/main" noChangeAspect="1"/>
+            </wp:cNvGraphicFramePr>
+            <a:graphic xmlns:a="http://schemas.openxmlformats.org/drawingml/2006/main">
+              <a:graphicData uri="http://schemas.openxmlformats.org/drawingml/2006/picture">
+                <pic:pic xmlns:pic="http://schemas.openxmlformats.org/drawingml/2006/picture">
+                  <pic:nvPicPr>
+                    <pic:cNvPr id="10" name="Picture 10" descr="Table&#10;&#10;Description automatically generated"/>
+                    <pic:cNvPicPr>
+                      <a:picLocks noChangeAspect="1" noChangeArrowheads="1"/>
+                    </pic:cNvPicPr>
+                  </pic:nvPicPr>
+                  <pic:blipFill>
+                    <a:blip r:embed="rId9" cstate="print">
+                      <a:extLst>
+                        <a:ext uri="{28A0092B-C50C-407E-A947-70E740481C1C}">
+                          <a14:useLocalDpi xmlns:a14="http://schemas.microsoft.com/office/drawing/2010/main" val="0"/>
+                        </a:ext>
+                      </a:extLst>
+                    </a:blip>
+                    <a:srcRect/>
+                    <a:stretch>
+                      <a:fillRect/>
+                    </a:stretch>
+                  </pic:blipFill>
+                  <pic:spPr bwMode="auto">
+                    <a:xfrm>
+                      <a:off x="0" y="0"/>
+                      <a:ext cx="4614111" cy="1712928"/>
+                    </a:xfrm>
+                    <a:prstGeom prst="rect">
+                      <a:avLst/>
+                    </a:prstGeom>
+                    <a:noFill/>
+                    <a:ln>
+                      <a:noFill/>
+                    </a:ln>
+                  </pic:spPr>
+                </pic:pic>
+              </a:graphicData>
+            </a:graphic>
+          </wp:inline>
+        </w:drawing>
+      </w:r>
+    </w:p>
+    <w:p>
+      <w:pPr>
+        <w:pStyle w:val="Caption"/>
+        <w:jc w:val="center"/>
+      </w:pPr>
+      <w:bookmarkStart w:id="9" w:name="_Ref85482220"/>
+      <w:r>
+        <w:t xml:space="preserve">Ilustración </w:t>
+      </w:r>
+      <w:fldSimple w:instr=" STYLEREF 1 \s ">
+        <w:r>
+          <w:rPr>
+            <w:noProof/>
+          </w:rPr>
+          <w:t>0</w:t>
+        </w:r>
+      </w:fldSimple>
+      <w:r>
+        <w:t>.</w:t>
+      </w:r>
+      <w:fldSimple w:instr=" SEQ Ilustración \* ARABIC \s 1 ">
+        <w:r>
+          <w:rPr>
+            <w:noProof/>
+          </w:rPr>
+          <w:t>4</w:t>
+        </w:r>
+      </w:fldSimple>
+      <w:bookmarkEnd w:id="9"/>
+      <w:r>
+        <w:t>: Señales de control en SM4</w:t>
       </w:r>
     </w:p>
     <w:p>
@@ -3063,39 +3306,6 @@
         <w:jc w:val="both"/>
       </w:pPr>
       <w:r>
-        <w:t>Entre el DSP56307 y el códec CS4218, existen dos interfaces de comunicación. Una dedicada a la transferencia de muestras de audio entrantes y salientes, y otra dedicada al control del códec. Est</w:t>
-      </w:r>
-      <w:r>
-        <w:t>a</w:t>
-      </w:r>
-      <w:r>
-        <w:t xml:space="preserve"> últim</w:t>
-      </w:r>
-      <w:r>
-        <w:t xml:space="preserve">a </w:t>
-      </w:r>
-      <w:r>
-        <w:t>se emplea para configurar opciones internas del dispositivo, como es la atenuación de la salida analógica del códec o la ganancia de su entrada analógica.</w:t>
-      </w:r>
-      <w:r>
-        <w:t xml:space="preserve"> </w:t>
-      </w:r>
-      <w:r>
-        <w:t>Además,</w:t>
-      </w:r>
-      <w:r>
-        <w:t xml:space="preserve"> es una </w:t>
-      </w:r>
-      <w:r>
-        <w:lastRenderedPageBreak/>
-        <w:t>comunicación asincrónica, y sólo hace falta utilizarla durante la inicialización del códec y cuando se deban modificar opciones internas.</w:t>
-      </w:r>
-    </w:p>
-    <w:p>
-      <w:pPr>
-        <w:jc w:val="both"/>
-      </w:pPr>
-      <w:r>
         <w:t>En resumen, los aspectos a tener presentes</w:t>
       </w:r>
       <w:r>
@@ -3104,7 +3314,7 @@
     </w:p>
     <w:p>
       <w:pPr>
-        <w:pStyle w:val="Prrafodelista"/>
+        <w:pStyle w:val="ListParagraph"/>
         <w:numPr>
           <w:ilvl w:val="0"/>
           <w:numId w:val="4"/>
@@ -3117,7 +3327,7 @@
     </w:p>
     <w:p>
       <w:pPr>
-        <w:pStyle w:val="Prrafodelista"/>
+        <w:pStyle w:val="ListParagraph"/>
         <w:numPr>
           <w:ilvl w:val="0"/>
           <w:numId w:val="4"/>
@@ -3130,7 +3340,7 @@
     </w:p>
     <w:p>
       <w:pPr>
-        <w:pStyle w:val="Prrafodelista"/>
+        <w:pStyle w:val="ListParagraph"/>
         <w:numPr>
           <w:ilvl w:val="0"/>
           <w:numId w:val="4"/>
@@ -3143,7 +3353,7 @@
     </w:p>
     <w:p>
       <w:pPr>
-        <w:pStyle w:val="Prrafodelista"/>
+        <w:pStyle w:val="ListParagraph"/>
         <w:numPr>
           <w:ilvl w:val="0"/>
           <w:numId w:val="4"/>
@@ -3156,7 +3366,7 @@
     </w:p>
     <w:p>
       <w:pPr>
-        <w:pStyle w:val="Prrafodelista"/>
+        <w:pStyle w:val="ListParagraph"/>
         <w:numPr>
           <w:ilvl w:val="0"/>
           <w:numId w:val="4"/>
@@ -3169,7 +3379,7 @@
     </w:p>
     <w:p>
       <w:pPr>
-        <w:pStyle w:val="Prrafodelista"/>
+        <w:pStyle w:val="ListParagraph"/>
         <w:numPr>
           <w:ilvl w:val="0"/>
           <w:numId w:val="4"/>
@@ -3182,7 +3392,7 @@
     </w:p>
     <w:p>
       <w:pPr>
-        <w:pStyle w:val="Prrafodelista"/>
+        <w:pStyle w:val="ListParagraph"/>
         <w:numPr>
           <w:ilvl w:val="0"/>
           <w:numId w:val="4"/>
@@ -3195,23 +3405,3335 @@
     </w:p>
     <w:p>
       <w:pPr>
-        <w:pStyle w:val="Ttulo1"/>
-      </w:pPr>
-      <w:bookmarkStart w:id="9" w:name="_Toc84362953"/>
-      <w:r>
+        <w:pStyle w:val="Heading2"/>
+        <w:rPr>
+          <w:rFonts w:eastAsiaTheme="minorEastAsia"/>
+        </w:rPr>
+      </w:pPr>
+      <w:r>
+        <w:rPr>
+          <w:rFonts w:eastAsiaTheme="minorEastAsia"/>
+        </w:rPr>
+        <w:t>Interfaz</w:t>
+      </w:r>
+      <w:r>
+        <w:rPr>
+          <w:rFonts w:eastAsiaTheme="minorEastAsia"/>
+        </w:rPr>
+        <w:t xml:space="preserve"> del </w:t>
+      </w:r>
+      <w:r>
+        <w:t>DSP56307</w:t>
+      </w:r>
+    </w:p>
+    <w:p>
+      <w:pPr>
+        <w:spacing w:after="0"/>
+        <w:jc w:val="both"/>
+      </w:pPr>
+      <w:r>
+        <w:t xml:space="preserve">El DSP cuenta con dos módulos para interfaz serie sincrónica llamados Enhanced Synchronous Serial Interface (ESSI), uno vinculado al Puerto C (ESSI0) y el otro al Puerto D </w:t>
+      </w:r>
+      <w:r>
+        <w:t>(ESSI</w:t>
+      </w:r>
+      <w:r>
+        <w:t>1</w:t>
+      </w:r>
+      <w:r>
+        <w:t>)</w:t>
+      </w:r>
+      <w:r>
+        <w:t xml:space="preserve">. Ambos son usados, </w:t>
+      </w:r>
+      <w:r>
+        <w:t>el primero</w:t>
+      </w:r>
+      <w:r>
+        <w:t xml:space="preserve"> para la interfaz de datos y el </w:t>
+      </w:r>
+      <w:r>
+        <w:t>segundo</w:t>
+      </w:r>
+      <w:r>
+        <w:t xml:space="preserve"> para la interfaz de control con el códec. </w:t>
+      </w:r>
+      <w:r>
+        <w:t xml:space="preserve">Por lo tanto, sus configuraciones serán distintas. La dirección de los pines de los puertos deberá corresponderse con el </w:t>
+      </w:r>
+      <w:r>
+        <w:t xml:space="preserve">diagrama en bloques de la </w:t>
+      </w:r>
+      <w:r>
+        <w:fldChar w:fldCharType="begin"/>
+      </w:r>
+      <w:r>
+        <w:instrText xml:space="preserve"> REF _Ref84257229 \h </w:instrText>
+      </w:r>
+      <w:r>
+        <w:instrText xml:space="preserve"> \* MERGEFORMAT </w:instrText>
+      </w:r>
+      <w:r>
+        <w:fldChar w:fldCharType="separate"/>
+      </w:r>
+      <w:r>
+        <w:t xml:space="preserve">Ilustración </w:t>
+      </w:r>
+      <w:r>
+        <w:rPr>
+          <w:noProof/>
+        </w:rPr>
+        <w:t>0</w:t>
+      </w:r>
+      <w:r>
+        <w:t>.</w:t>
+      </w:r>
+      <w:r>
+        <w:rPr>
+          <w:noProof/>
+        </w:rPr>
+        <w:t>2</w:t>
+      </w:r>
+      <w:r>
+        <w:fldChar w:fldCharType="end"/>
+      </w:r>
+      <w:r>
+        <w:t>.</w:t>
+      </w:r>
+    </w:p>
+    <w:p>
+      <w:pPr>
+        <w:spacing w:after="0"/>
+        <w:jc w:val="both"/>
+      </w:pPr>
+      <w:r>
+        <w:t xml:space="preserve">La correspondencia entre las señales de las interfaces ESSI y los pines de los puertos C y D se muestran en la </w:t>
+      </w:r>
+      <w:r>
+        <w:fldChar w:fldCharType="begin"/>
+      </w:r>
+      <w:r>
+        <w:instrText xml:space="preserve"> REF _Ref85492498 \h </w:instrText>
+      </w:r>
+      <w:r>
+        <w:fldChar w:fldCharType="separate"/>
+      </w:r>
+      <w:r>
+        <w:t xml:space="preserve">Ilustración </w:t>
+      </w:r>
+      <w:r>
+        <w:rPr>
+          <w:noProof/>
+        </w:rPr>
+        <w:t>0</w:t>
+      </w:r>
+      <w:r>
+        <w:t>.</w:t>
+      </w:r>
+      <w:r>
+        <w:rPr>
+          <w:noProof/>
+        </w:rPr>
+        <w:t>5</w:t>
+      </w:r>
+      <w:r>
+        <w:fldChar w:fldCharType="end"/>
+      </w:r>
+      <w:r>
+        <w:t xml:space="preserve">. </w:t>
+      </w:r>
+    </w:p>
+    <w:p>
+      <w:pPr>
+        <w:jc w:val="center"/>
+      </w:pPr>
+      <w:r>
+        <w:rPr>
+          <w:noProof/>
+        </w:rPr>
+        <w:drawing>
+          <wp:inline distT="0" distB="0" distL="0" distR="0" wp14:anchorId="6C330E47" wp14:editId="3F469F3F">
+            <wp:extent cx="2520110" cy="1165225"/>
+            <wp:effectExtent l="0" t="0" r="0" b="0"/>
+            <wp:docPr id="11" name="Picture 11" descr="Diagram&#10;&#10;Description automatically generated"/>
+            <wp:cNvGraphicFramePr>
+              <a:graphicFrameLocks xmlns:a="http://schemas.openxmlformats.org/drawingml/2006/main" noChangeAspect="1"/>
+            </wp:cNvGraphicFramePr>
+            <a:graphic xmlns:a="http://schemas.openxmlformats.org/drawingml/2006/main">
+              <a:graphicData uri="http://schemas.openxmlformats.org/drawingml/2006/picture">
+                <pic:pic xmlns:pic="http://schemas.openxmlformats.org/drawingml/2006/picture">
+                  <pic:nvPicPr>
+                    <pic:cNvPr id="11" name="Picture 11" descr="Diagram&#10;&#10;Description automatically generated"/>
+                    <pic:cNvPicPr>
+                      <a:picLocks noChangeAspect="1" noChangeArrowheads="1"/>
+                    </pic:cNvPicPr>
+                  </pic:nvPicPr>
+                  <pic:blipFill>
+                    <a:blip r:embed="rId10" cstate="print">
+                      <a:extLst>
+                        <a:ext uri="{28A0092B-C50C-407E-A947-70E740481C1C}">
+                          <a14:useLocalDpi xmlns:a14="http://schemas.microsoft.com/office/drawing/2010/main" val="0"/>
+                        </a:ext>
+                      </a:extLst>
+                    </a:blip>
+                    <a:srcRect/>
+                    <a:stretch>
+                      <a:fillRect/>
+                    </a:stretch>
+                  </pic:blipFill>
+                  <pic:spPr bwMode="auto">
+                    <a:xfrm>
+                      <a:off x="0" y="0"/>
+                      <a:ext cx="2526719" cy="1168281"/>
+                    </a:xfrm>
+                    <a:prstGeom prst="rect">
+                      <a:avLst/>
+                    </a:prstGeom>
+                    <a:noFill/>
+                    <a:ln>
+                      <a:noFill/>
+                    </a:ln>
+                  </pic:spPr>
+                </pic:pic>
+              </a:graphicData>
+            </a:graphic>
+          </wp:inline>
+        </w:drawing>
+      </w:r>
+    </w:p>
+    <w:p>
+      <w:pPr>
+        <w:pStyle w:val="Caption"/>
+        <w:jc w:val="center"/>
+      </w:pPr>
+      <w:bookmarkStart w:id="10" w:name="_Ref85492498"/>
+      <w:r>
+        <w:t xml:space="preserve">Ilustración </w:t>
+      </w:r>
+      <w:fldSimple w:instr=" STYLEREF 1 \s ">
+        <w:r>
+          <w:rPr>
+            <w:noProof/>
+          </w:rPr>
+          <w:t>0</w:t>
+        </w:r>
+      </w:fldSimple>
+      <w:r>
+        <w:t>.</w:t>
+      </w:r>
+      <w:fldSimple w:instr=" SEQ Ilustración \* ARABIC \s 1 ">
+        <w:r>
+          <w:rPr>
+            <w:noProof/>
+          </w:rPr>
+          <w:t>5</w:t>
+        </w:r>
+      </w:fldSimple>
+      <w:bookmarkEnd w:id="10"/>
+      <w:r>
+        <w:t>: Pines de ESSI y GPIO</w:t>
+      </w:r>
+    </w:p>
+    <w:p>
+      <w:pPr>
+        <w:pStyle w:val="Heading1"/>
+      </w:pPr>
+      <w:bookmarkStart w:id="11" w:name="_Toc84362953"/>
+      <w:r>
+        <w:lastRenderedPageBreak/>
         <w:t>Software</w:t>
       </w:r>
-      <w:bookmarkEnd w:id="9"/>
-    </w:p>
-    <w:p>
-      <w:pPr>
-        <w:pStyle w:val="Ttulo1"/>
-      </w:pPr>
-      <w:bookmarkStart w:id="10" w:name="_Toc84362954"/>
+      <w:bookmarkEnd w:id="11"/>
+    </w:p>
+    <w:p>
+      <w:pPr>
+        <w:pStyle w:val="Heading2"/>
+      </w:pPr>
+      <w:r>
+        <w:t>Subrtuina “ada_init”</w:t>
+      </w:r>
+    </w:p>
+    <w:p>
+      <w:r>
+        <w:t xml:space="preserve">La </w:t>
+      </w:r>
+      <w:r>
+        <w:t>subrutina</w:t>
+      </w:r>
+      <w:r>
+        <w:t xml:space="preserve"> “ada_init” se encarga de inicializar los registros del DSP y enviar los mensajes de control necesarios al codec para la normal operación.</w:t>
+      </w:r>
+    </w:p>
+    <w:p>
+      <w:commentRangeStart w:id="12"/>
+      <w:r>
+        <w:t>TODO</w:t>
+      </w:r>
+      <w:commentRangeEnd w:id="12"/>
+      <w:r>
+        <w:rPr>
+          <w:rStyle w:val="CommentReference"/>
+        </w:rPr>
+        <w:commentReference w:id="12"/>
+      </w:r>
+    </w:p>
+    <w:p>
+      <w:pPr>
+        <w:pBdr>
+          <w:top w:val="single" w:sz="4" w:space="1" w:color="auto"/>
+          <w:left w:val="single" w:sz="4" w:space="1" w:color="auto"/>
+          <w:bottom w:val="single" w:sz="4" w:space="1" w:color="auto"/>
+          <w:right w:val="single" w:sz="4" w:space="1" w:color="auto"/>
+        </w:pBdr>
+        <w:shd w:val="clear" w:color="auto" w:fill="F2F2F2"/>
+        <w:spacing w:after="0"/>
+        <w:rPr>
+          <w:rFonts w:ascii="Comic Sans MS" w:eastAsia="Times New Roman" w:hAnsi="Comic Sans MS" w:cs="Courier New"/>
+          <w:color w:val="008000"/>
+          <w:sz w:val="16"/>
+          <w:lang w:val="en-US" w:eastAsia="es-AR"/>
+        </w:rPr>
+      </w:pPr>
+      <w:r>
+        <w:rPr>
+          <w:rFonts w:ascii="Comic Sans MS" w:eastAsia="Times New Roman" w:hAnsi="Comic Sans MS" w:cs="Courier New"/>
+          <w:color w:val="008000"/>
+          <w:sz w:val="16"/>
+          <w:lang w:val="en-US" w:eastAsia="es-AR"/>
+        </w:rPr>
+        <w:t>;-------------------------------------------------------------</w:t>
+      </w:r>
+    </w:p>
+    <w:p>
+      <w:pPr>
+        <w:pBdr>
+          <w:top w:val="single" w:sz="4" w:space="1" w:color="auto"/>
+          <w:left w:val="single" w:sz="4" w:space="1" w:color="auto"/>
+          <w:bottom w:val="single" w:sz="4" w:space="1" w:color="auto"/>
+          <w:right w:val="single" w:sz="4" w:space="1" w:color="auto"/>
+        </w:pBdr>
+        <w:shd w:val="clear" w:color="auto" w:fill="F2F2F2"/>
+        <w:spacing w:after="0"/>
+        <w:rPr>
+          <w:rFonts w:ascii="Comic Sans MS" w:eastAsia="Times New Roman" w:hAnsi="Comic Sans MS" w:cs="Courier New"/>
+          <w:color w:val="008000"/>
+          <w:sz w:val="16"/>
+          <w:lang w:val="en-US" w:eastAsia="es-AR"/>
+        </w:rPr>
+      </w:pPr>
+      <w:r>
+        <w:rPr>
+          <w:rFonts w:ascii="Comic Sans MS" w:eastAsia="Times New Roman" w:hAnsi="Comic Sans MS" w:cs="Courier New"/>
+          <w:color w:val="008000"/>
+          <w:sz w:val="16"/>
+          <w:lang w:val="en-US" w:eastAsia="es-AR"/>
+        </w:rPr>
+        <w:t>; Initialize the CS4218 codec</w:t>
+      </w:r>
+    </w:p>
+    <w:p>
+      <w:pPr>
+        <w:pBdr>
+          <w:top w:val="single" w:sz="4" w:space="1" w:color="auto"/>
+          <w:left w:val="single" w:sz="4" w:space="1" w:color="auto"/>
+          <w:bottom w:val="single" w:sz="4" w:space="1" w:color="auto"/>
+          <w:right w:val="single" w:sz="4" w:space="1" w:color="auto"/>
+        </w:pBdr>
+        <w:shd w:val="clear" w:color="auto" w:fill="F2F2F2"/>
+        <w:spacing w:after="0"/>
+        <w:rPr>
+          <w:rFonts w:ascii="Comic Sans MS" w:eastAsia="Times New Roman" w:hAnsi="Comic Sans MS" w:cs="Courier New"/>
+          <w:color w:val="008000"/>
+          <w:sz w:val="16"/>
+          <w:lang w:val="en-US" w:eastAsia="es-AR"/>
+        </w:rPr>
+      </w:pPr>
+      <w:r>
+        <w:rPr>
+          <w:rFonts w:ascii="Comic Sans MS" w:eastAsia="Times New Roman" w:hAnsi="Comic Sans MS" w:cs="Courier New"/>
+          <w:color w:val="008000"/>
+          <w:sz w:val="16"/>
+          <w:lang w:val="en-US" w:eastAsia="es-AR"/>
+        </w:rPr>
+        <w:t>; Serial Mode 4 (SM4), DSP Slave/Codec Master, 32-bits per frame</w:t>
+      </w:r>
+    </w:p>
+    <w:p>
+      <w:pPr>
+        <w:pBdr>
+          <w:top w:val="single" w:sz="4" w:space="1" w:color="auto"/>
+          <w:left w:val="single" w:sz="4" w:space="1" w:color="auto"/>
+          <w:bottom w:val="single" w:sz="4" w:space="1" w:color="auto"/>
+          <w:right w:val="single" w:sz="4" w:space="1" w:color="auto"/>
+        </w:pBdr>
+        <w:shd w:val="clear" w:color="auto" w:fill="F2F2F2"/>
+        <w:spacing w:after="0"/>
+        <w:rPr>
+          <w:rFonts w:ascii="Courier New" w:eastAsia="Times New Roman" w:hAnsi="Courier New" w:cs="Courier New"/>
+          <w:color w:val="000000"/>
+          <w:sz w:val="20"/>
+          <w:lang w:val="en-US" w:eastAsia="es-AR"/>
+        </w:rPr>
+      </w:pPr>
+      <w:r>
+        <w:rPr>
+          <w:rFonts w:ascii="Comic Sans MS" w:eastAsia="Times New Roman" w:hAnsi="Comic Sans MS" w:cs="Courier New"/>
+          <w:color w:val="008000"/>
+          <w:sz w:val="16"/>
+          <w:lang w:val="en-US" w:eastAsia="es-AR"/>
+        </w:rPr>
+        <w:t>;-------------------------------------------------------------</w:t>
+      </w:r>
+    </w:p>
+    <w:p>
+      <w:pPr>
+        <w:pBdr>
+          <w:top w:val="single" w:sz="4" w:space="1" w:color="auto"/>
+          <w:left w:val="single" w:sz="4" w:space="1" w:color="auto"/>
+          <w:bottom w:val="single" w:sz="4" w:space="1" w:color="auto"/>
+          <w:right w:val="single" w:sz="4" w:space="1" w:color="auto"/>
+        </w:pBdr>
+        <w:shd w:val="clear" w:color="auto" w:fill="F2F2F2"/>
+        <w:spacing w:after="0"/>
+        <w:rPr>
+          <w:rFonts w:ascii="Courier New" w:eastAsia="Times New Roman" w:hAnsi="Courier New" w:cs="Courier New"/>
+          <w:color w:val="000000"/>
+          <w:sz w:val="20"/>
+          <w:lang w:val="en-US" w:eastAsia="es-AR"/>
+        </w:rPr>
+      </w:pPr>
+      <w:r>
+        <w:rPr>
+          <w:rFonts w:ascii="Courier New" w:eastAsia="Times New Roman" w:hAnsi="Courier New" w:cs="Courier New"/>
+          <w:color w:val="000000"/>
+          <w:sz w:val="20"/>
+          <w:lang w:val="en-US" w:eastAsia="es-AR"/>
+        </w:rPr>
+        <w:t>ada_init</w:t>
+      </w:r>
+    </w:p>
+    <w:p>
+      <w:pPr>
+        <w:pBdr>
+          <w:top w:val="single" w:sz="4" w:space="1" w:color="auto"/>
+          <w:left w:val="single" w:sz="4" w:space="1" w:color="auto"/>
+          <w:bottom w:val="single" w:sz="4" w:space="1" w:color="auto"/>
+          <w:right w:val="single" w:sz="4" w:space="1" w:color="auto"/>
+        </w:pBdr>
+        <w:shd w:val="clear" w:color="auto" w:fill="F2F2F2"/>
+        <w:spacing w:after="0"/>
+        <w:rPr>
+          <w:rFonts w:ascii="Courier New" w:eastAsia="Times New Roman" w:hAnsi="Courier New" w:cs="Courier New"/>
+          <w:color w:val="000000"/>
+          <w:sz w:val="20"/>
+          <w:lang w:val="en-US" w:eastAsia="es-AR"/>
+        </w:rPr>
+      </w:pPr>
+      <w:r>
+        <w:rPr>
+          <w:rFonts w:ascii="Courier New" w:eastAsia="Times New Roman" w:hAnsi="Courier New" w:cs="Courier New"/>
+          <w:color w:val="000000"/>
+          <w:sz w:val="20"/>
+          <w:lang w:val="en-US" w:eastAsia="es-AR"/>
+        </w:rPr>
+        <w:tab/>
+        <w:t>; reset ESSI ports</w:t>
+      </w:r>
+    </w:p>
+    <w:p>
+      <w:pPr>
+        <w:pBdr>
+          <w:top w:val="single" w:sz="4" w:space="1" w:color="auto"/>
+          <w:left w:val="single" w:sz="4" w:space="1" w:color="auto"/>
+          <w:bottom w:val="single" w:sz="4" w:space="1" w:color="auto"/>
+          <w:right w:val="single" w:sz="4" w:space="1" w:color="auto"/>
+        </w:pBdr>
+        <w:shd w:val="clear" w:color="auto" w:fill="F2F2F2"/>
+        <w:spacing w:after="0"/>
+        <w:rPr>
+          <w:rFonts w:ascii="Courier New" w:eastAsia="Times New Roman" w:hAnsi="Courier New" w:cs="Courier New"/>
+          <w:color w:val="000000"/>
+          <w:sz w:val="20"/>
+          <w:lang w:val="en-US" w:eastAsia="es-AR"/>
+        </w:rPr>
+      </w:pPr>
+      <w:r>
+        <w:rPr>
+          <w:rFonts w:ascii="Courier New" w:eastAsia="Times New Roman" w:hAnsi="Courier New" w:cs="Courier New"/>
+          <w:color w:val="000000"/>
+          <w:sz w:val="20"/>
+          <w:lang w:val="en-US" w:eastAsia="es-AR"/>
+        </w:rPr>
+        <w:tab/>
+        <w:t xml:space="preserve">movep   </w:t>
+      </w:r>
+      <w:r>
+        <w:rPr>
+          <w:rFonts w:ascii="Courier New" w:eastAsia="Times New Roman" w:hAnsi="Courier New" w:cs="Courier New"/>
+          <w:color w:val="000000"/>
+          <w:sz w:val="20"/>
+          <w:lang w:val="en-US" w:eastAsia="es-AR"/>
+        </w:rPr>
+        <w:tab/>
+        <w:t xml:space="preserve">#$0000,x:M_PCRC         </w:t>
+      </w:r>
+    </w:p>
+    <w:p>
+      <w:pPr>
+        <w:pBdr>
+          <w:top w:val="single" w:sz="4" w:space="1" w:color="auto"/>
+          <w:left w:val="single" w:sz="4" w:space="1" w:color="auto"/>
+          <w:bottom w:val="single" w:sz="4" w:space="1" w:color="auto"/>
+          <w:right w:val="single" w:sz="4" w:space="1" w:color="auto"/>
+        </w:pBdr>
+        <w:shd w:val="clear" w:color="auto" w:fill="F2F2F2"/>
+        <w:spacing w:after="0"/>
+        <w:rPr>
+          <w:rFonts w:ascii="Courier New" w:eastAsia="Times New Roman" w:hAnsi="Courier New" w:cs="Courier New"/>
+          <w:color w:val="000000"/>
+          <w:sz w:val="20"/>
+          <w:lang w:val="en-US" w:eastAsia="es-AR"/>
+        </w:rPr>
+      </w:pPr>
+      <w:r>
+        <w:rPr>
+          <w:rFonts w:ascii="Courier New" w:eastAsia="Times New Roman" w:hAnsi="Courier New" w:cs="Courier New"/>
+          <w:color w:val="000000"/>
+          <w:sz w:val="20"/>
+          <w:lang w:val="en-US" w:eastAsia="es-AR"/>
+        </w:rPr>
+        <w:tab/>
+        <w:t>movep</w:t>
+      </w:r>
+      <w:r>
+        <w:rPr>
+          <w:rFonts w:ascii="Courier New" w:eastAsia="Times New Roman" w:hAnsi="Courier New" w:cs="Courier New"/>
+          <w:color w:val="000000"/>
+          <w:sz w:val="20"/>
+          <w:lang w:val="en-US" w:eastAsia="es-AR"/>
+        </w:rPr>
+        <w:tab/>
+      </w:r>
+      <w:r>
+        <w:rPr>
+          <w:rFonts w:ascii="Courier New" w:eastAsia="Times New Roman" w:hAnsi="Courier New" w:cs="Courier New"/>
+          <w:color w:val="000000"/>
+          <w:sz w:val="20"/>
+          <w:lang w:val="en-US" w:eastAsia="es-AR"/>
+        </w:rPr>
+        <w:tab/>
+        <w:t>#$0000,x:M_PCRD</w:t>
+      </w:r>
+      <w:r>
+        <w:rPr>
+          <w:rFonts w:ascii="Courier New" w:eastAsia="Times New Roman" w:hAnsi="Courier New" w:cs="Courier New"/>
+          <w:color w:val="000000"/>
+          <w:sz w:val="20"/>
+          <w:lang w:val="en-US" w:eastAsia="es-AR"/>
+        </w:rPr>
+        <w:tab/>
+      </w:r>
+      <w:r>
+        <w:rPr>
+          <w:rFonts w:ascii="Courier New" w:eastAsia="Times New Roman" w:hAnsi="Courier New" w:cs="Courier New"/>
+          <w:color w:val="000000"/>
+          <w:sz w:val="20"/>
+          <w:lang w:val="en-US" w:eastAsia="es-AR"/>
+        </w:rPr>
+        <w:tab/>
+      </w:r>
+      <w:r>
+        <w:rPr>
+          <w:rFonts w:ascii="Courier New" w:eastAsia="Times New Roman" w:hAnsi="Courier New" w:cs="Courier New"/>
+          <w:color w:val="000000"/>
+          <w:sz w:val="20"/>
+          <w:lang w:val="en-US" w:eastAsia="es-AR"/>
+        </w:rPr>
+        <w:tab/>
+        <w:t xml:space="preserve">      </w:t>
+      </w:r>
+    </w:p>
+    <w:p>
+      <w:pPr>
+        <w:pBdr>
+          <w:top w:val="single" w:sz="4" w:space="1" w:color="auto"/>
+          <w:left w:val="single" w:sz="4" w:space="1" w:color="auto"/>
+          <w:bottom w:val="single" w:sz="4" w:space="1" w:color="auto"/>
+          <w:right w:val="single" w:sz="4" w:space="1" w:color="auto"/>
+        </w:pBdr>
+        <w:shd w:val="clear" w:color="auto" w:fill="F2F2F2"/>
+        <w:spacing w:after="0"/>
+        <w:rPr>
+          <w:rFonts w:ascii="Courier New" w:eastAsia="Times New Roman" w:hAnsi="Courier New" w:cs="Courier New"/>
+          <w:color w:val="000000"/>
+          <w:sz w:val="20"/>
+          <w:lang w:val="en-US" w:eastAsia="es-AR"/>
+        </w:rPr>
+      </w:pPr>
+    </w:p>
+    <w:p>
+      <w:pPr>
+        <w:pBdr>
+          <w:top w:val="single" w:sz="4" w:space="1" w:color="auto"/>
+          <w:left w:val="single" w:sz="4" w:space="1" w:color="auto"/>
+          <w:bottom w:val="single" w:sz="4" w:space="1" w:color="auto"/>
+          <w:right w:val="single" w:sz="4" w:space="1" w:color="auto"/>
+        </w:pBdr>
+        <w:shd w:val="clear" w:color="auto" w:fill="F2F2F2"/>
+        <w:spacing w:after="0"/>
+        <w:rPr>
+          <w:rFonts w:ascii="Courier New" w:eastAsia="Times New Roman" w:hAnsi="Courier New" w:cs="Courier New"/>
+          <w:color w:val="000000"/>
+          <w:sz w:val="20"/>
+          <w:lang w:val="en-US" w:eastAsia="es-AR"/>
+        </w:rPr>
+      </w:pPr>
+      <w:r>
+        <w:rPr>
+          <w:rFonts w:ascii="Courier New" w:eastAsia="Times New Roman" w:hAnsi="Courier New" w:cs="Courier New"/>
+          <w:color w:val="000000"/>
+          <w:sz w:val="20"/>
+          <w:lang w:val="en-US" w:eastAsia="es-AR"/>
+        </w:rPr>
+        <w:tab/>
+        <w:t>; Set Control Register A and B</w:t>
+      </w:r>
+    </w:p>
+    <w:p>
+      <w:pPr>
+        <w:pBdr>
+          <w:top w:val="single" w:sz="4" w:space="1" w:color="auto"/>
+          <w:left w:val="single" w:sz="4" w:space="1" w:color="auto"/>
+          <w:bottom w:val="single" w:sz="4" w:space="1" w:color="auto"/>
+          <w:right w:val="single" w:sz="4" w:space="1" w:color="auto"/>
+        </w:pBdr>
+        <w:shd w:val="clear" w:color="auto" w:fill="F2F2F2"/>
+        <w:spacing w:after="0"/>
+        <w:rPr>
+          <w:rFonts w:ascii="Courier New" w:eastAsia="Times New Roman" w:hAnsi="Courier New" w:cs="Courier New"/>
+          <w:color w:val="000000"/>
+          <w:sz w:val="20"/>
+          <w:lang w:val="en-US" w:eastAsia="es-AR"/>
+        </w:rPr>
+      </w:pPr>
+      <w:r>
+        <w:rPr>
+          <w:rFonts w:ascii="Courier New" w:eastAsia="Times New Roman" w:hAnsi="Courier New" w:cs="Courier New"/>
+          <w:color w:val="000000"/>
+          <w:sz w:val="20"/>
+          <w:lang w:val="en-US" w:eastAsia="es-AR"/>
+        </w:rPr>
+        <w:tab/>
+        <w:t xml:space="preserve">movep   </w:t>
+      </w:r>
+      <w:r>
+        <w:rPr>
+          <w:rFonts w:ascii="Courier New" w:eastAsia="Times New Roman" w:hAnsi="Courier New" w:cs="Courier New"/>
+          <w:color w:val="000000"/>
+          <w:sz w:val="20"/>
+          <w:lang w:val="en-US" w:eastAsia="es-AR"/>
+        </w:rPr>
+        <w:tab/>
+        <w:t xml:space="preserve">#$101807,x:M_CRA0       </w:t>
+      </w:r>
+    </w:p>
+    <w:p>
+      <w:pPr>
+        <w:pBdr>
+          <w:top w:val="single" w:sz="4" w:space="1" w:color="auto"/>
+          <w:left w:val="single" w:sz="4" w:space="1" w:color="auto"/>
+          <w:bottom w:val="single" w:sz="4" w:space="1" w:color="auto"/>
+          <w:right w:val="single" w:sz="4" w:space="1" w:color="auto"/>
+        </w:pBdr>
+        <w:shd w:val="clear" w:color="auto" w:fill="F2F2F2"/>
+        <w:rPr>
+          <w:rFonts w:ascii="Courier New" w:eastAsia="Times New Roman" w:hAnsi="Courier New" w:cs="Courier New"/>
+          <w:color w:val="000000"/>
+          <w:sz w:val="20"/>
+          <w:lang w:val="en-US" w:eastAsia="es-AR"/>
+        </w:rPr>
+      </w:pPr>
+      <w:r>
+        <w:rPr>
+          <w:rFonts w:ascii="Courier New" w:eastAsia="Times New Roman" w:hAnsi="Courier New" w:cs="Courier New"/>
+          <w:color w:val="000000"/>
+          <w:sz w:val="20"/>
+          <w:lang w:val="en-US" w:eastAsia="es-AR"/>
+        </w:rPr>
+        <w:t xml:space="preserve">      movep   </w:t>
+      </w:r>
+      <w:r>
+        <w:rPr>
+          <w:rFonts w:ascii="Courier New" w:eastAsia="Times New Roman" w:hAnsi="Courier New" w:cs="Courier New"/>
+          <w:color w:val="000000"/>
+          <w:sz w:val="20"/>
+          <w:lang w:val="en-US" w:eastAsia="es-AR"/>
+        </w:rPr>
+        <w:tab/>
+        <w:t xml:space="preserve">#$ff330c,x:M_CRB0     </w:t>
+      </w:r>
+    </w:p>
+    <w:p>
+      <w:pPr>
+        <w:jc w:val="both"/>
+      </w:pPr>
+      <w:r>
+        <w:t>Luego, se configuran los p</w:t>
+      </w:r>
+      <w:r>
+        <w:t>ines correspondientes de los puertos C y D (ESSI0 y ESSI1) como salidas, según fue indicad</w:t>
+      </w:r>
+      <w:r>
+        <w:t>o previamente</w:t>
+      </w:r>
+      <w:r>
+        <w:t>. Para configurar un bit de un puerto como salida, se debe escribir un 1 en su Port Direction Register (PRRx).</w:t>
+      </w:r>
+    </w:p>
+    <w:p>
+      <w:pPr>
+        <w:pBdr>
+          <w:top w:val="single" w:sz="4" w:space="1" w:color="auto"/>
+          <w:left w:val="single" w:sz="4" w:space="1" w:color="auto"/>
+          <w:bottom w:val="single" w:sz="4" w:space="1" w:color="auto"/>
+          <w:right w:val="single" w:sz="4" w:space="1" w:color="auto"/>
+        </w:pBdr>
+        <w:shd w:val="clear" w:color="auto" w:fill="F2F2F2"/>
+        <w:spacing w:after="0"/>
+        <w:rPr>
+          <w:rFonts w:ascii="Courier New" w:eastAsia="Times New Roman" w:hAnsi="Courier New" w:cs="Courier New"/>
+          <w:color w:val="000000"/>
+          <w:sz w:val="20"/>
+          <w:lang w:val="en-US" w:eastAsia="es-AR"/>
+        </w:rPr>
+      </w:pPr>
+      <w:r>
+        <w:rPr>
+          <w:rFonts w:ascii="Courier New" w:eastAsia="Times New Roman" w:hAnsi="Courier New" w:cs="Courier New"/>
+          <w:color w:val="000000"/>
+          <w:sz w:val="20"/>
+          <w:lang w:eastAsia="es-AR"/>
+        </w:rPr>
+        <w:tab/>
+      </w:r>
+      <w:r>
+        <w:rPr>
+          <w:rFonts w:ascii="Courier New" w:eastAsia="Times New Roman" w:hAnsi="Courier New" w:cs="Courier New"/>
+          <w:color w:val="000000"/>
+          <w:sz w:val="20"/>
+          <w:lang w:val="en-US" w:eastAsia="es-AR"/>
+        </w:rPr>
+        <w:t xml:space="preserve">; </w:t>
+      </w:r>
+      <w:r>
+        <w:rPr>
+          <w:rFonts w:ascii="Courier New" w:eastAsia="Times New Roman" w:hAnsi="Courier New" w:cs="Courier New"/>
+          <w:color w:val="000000"/>
+          <w:sz w:val="20"/>
+          <w:lang w:val="en-US" w:eastAsia="es-AR"/>
+        </w:rPr>
+        <w:t>Configure GPIO pins</w:t>
+      </w:r>
+      <w:r>
+        <w:rPr>
+          <w:rFonts w:ascii="Courier New" w:eastAsia="Times New Roman" w:hAnsi="Courier New" w:cs="Courier New"/>
+          <w:color w:val="000000"/>
+          <w:sz w:val="20"/>
+          <w:lang w:val="en-US" w:eastAsia="es-AR"/>
+        </w:rPr>
+        <w:t xml:space="preserve">                          </w:t>
+      </w:r>
+    </w:p>
+    <w:p>
+      <w:pPr>
+        <w:pBdr>
+          <w:top w:val="single" w:sz="4" w:space="1" w:color="auto"/>
+          <w:left w:val="single" w:sz="4" w:space="1" w:color="auto"/>
+          <w:bottom w:val="single" w:sz="4" w:space="1" w:color="auto"/>
+          <w:right w:val="single" w:sz="4" w:space="1" w:color="auto"/>
+        </w:pBdr>
+        <w:shd w:val="clear" w:color="auto" w:fill="F2F2F2"/>
+        <w:spacing w:after="0"/>
+        <w:rPr>
+          <w:rFonts w:ascii="Courier New" w:eastAsia="Times New Roman" w:hAnsi="Courier New" w:cs="Courier New"/>
+          <w:color w:val="000000"/>
+          <w:sz w:val="20"/>
+          <w:lang w:val="en-US" w:eastAsia="es-AR"/>
+        </w:rPr>
+      </w:pPr>
+      <w:r>
+        <w:rPr>
+          <w:rFonts w:ascii="Courier New" w:eastAsia="Times New Roman" w:hAnsi="Courier New" w:cs="Courier New"/>
+          <w:color w:val="000000"/>
+          <w:sz w:val="20"/>
+          <w:lang w:val="en-US" w:eastAsia="es-AR"/>
+        </w:rPr>
+        <w:t xml:space="preserve">      movep   </w:t>
+      </w:r>
+      <w:r>
+        <w:rPr>
+          <w:rFonts w:ascii="Courier New" w:eastAsia="Times New Roman" w:hAnsi="Courier New" w:cs="Courier New"/>
+          <w:color w:val="000000"/>
+          <w:sz w:val="20"/>
+          <w:lang w:val="en-US" w:eastAsia="es-AR"/>
+        </w:rPr>
+        <w:tab/>
+        <w:t xml:space="preserve">#$0001,x:M_PRRC         </w:t>
+      </w:r>
+    </w:p>
+    <w:p>
+      <w:pPr>
+        <w:pBdr>
+          <w:top w:val="single" w:sz="4" w:space="1" w:color="auto"/>
+          <w:left w:val="single" w:sz="4" w:space="1" w:color="auto"/>
+          <w:bottom w:val="single" w:sz="4" w:space="1" w:color="auto"/>
+          <w:right w:val="single" w:sz="4" w:space="1" w:color="auto"/>
+        </w:pBdr>
+        <w:shd w:val="clear" w:color="auto" w:fill="F2F2F2"/>
+        <w:rPr>
+          <w:rFonts w:ascii="Courier New" w:eastAsia="Times New Roman" w:hAnsi="Courier New" w:cs="Courier New"/>
+          <w:color w:val="000000"/>
+          <w:sz w:val="20"/>
+          <w:lang w:val="en-US" w:eastAsia="es-AR"/>
+        </w:rPr>
+      </w:pPr>
+      <w:r>
+        <w:rPr>
+          <w:rFonts w:ascii="Courier New" w:eastAsia="Times New Roman" w:hAnsi="Courier New" w:cs="Courier New"/>
+          <w:color w:val="000000"/>
+          <w:sz w:val="20"/>
+          <w:lang w:val="en-US" w:eastAsia="es-AR"/>
+        </w:rPr>
+        <w:t xml:space="preserve">      movep  </w:t>
+      </w:r>
+      <w:r>
+        <w:rPr>
+          <w:rFonts w:ascii="Courier New" w:eastAsia="Times New Roman" w:hAnsi="Courier New" w:cs="Courier New"/>
+          <w:color w:val="000000"/>
+          <w:sz w:val="20"/>
+          <w:lang w:val="en-US" w:eastAsia="es-AR"/>
+        </w:rPr>
+        <w:tab/>
+        <w:t xml:space="preserve">#$0007,x:M_PRRD         </w:t>
+      </w:r>
+    </w:p>
+    <w:p>
+      <w:pPr>
+        <w:rPr>
+          <w:lang w:val="en-US"/>
+        </w:rPr>
+      </w:pPr>
+      <w:commentRangeStart w:id="13"/>
+      <w:r>
+        <w:rPr>
+          <w:lang w:val="en-US"/>
+        </w:rPr>
+        <w:t>TODO</w:t>
+      </w:r>
+      <w:commentRangeEnd w:id="13"/>
+      <w:r>
+        <w:rPr>
+          <w:rStyle w:val="CommentReference"/>
+        </w:rPr>
+        <w:commentReference w:id="13"/>
+      </w:r>
+    </w:p>
+    <w:p>
+      <w:pPr>
+        <w:pBdr>
+          <w:top w:val="single" w:sz="4" w:space="1" w:color="auto"/>
+          <w:left w:val="single" w:sz="4" w:space="1" w:color="auto"/>
+          <w:bottom w:val="single" w:sz="4" w:space="1" w:color="auto"/>
+          <w:right w:val="single" w:sz="4" w:space="1" w:color="auto"/>
+        </w:pBdr>
+        <w:shd w:val="clear" w:color="auto" w:fill="F2F2F2"/>
+        <w:spacing w:after="0"/>
+        <w:ind w:firstLine="708"/>
+        <w:rPr>
+          <w:rFonts w:ascii="Courier New" w:eastAsia="Times New Roman" w:hAnsi="Courier New" w:cs="Courier New"/>
+          <w:color w:val="000000"/>
+          <w:sz w:val="20"/>
+          <w:lang w:val="en-US" w:eastAsia="es-AR"/>
+        </w:rPr>
+      </w:pPr>
+      <w:r>
+        <w:rPr>
+          <w:rFonts w:ascii="Courier New" w:eastAsia="Times New Roman" w:hAnsi="Courier New" w:cs="Courier New"/>
+          <w:color w:val="000000"/>
+          <w:sz w:val="20"/>
+          <w:lang w:val="en-US" w:eastAsia="es-AR"/>
+        </w:rPr>
+        <w:t>; Codec Reset</w:t>
+      </w:r>
+    </w:p>
+    <w:p>
+      <w:pPr>
+        <w:pBdr>
+          <w:top w:val="single" w:sz="4" w:space="1" w:color="auto"/>
+          <w:left w:val="single" w:sz="4" w:space="1" w:color="auto"/>
+          <w:bottom w:val="single" w:sz="4" w:space="1" w:color="auto"/>
+          <w:right w:val="single" w:sz="4" w:space="1" w:color="auto"/>
+        </w:pBdr>
+        <w:shd w:val="clear" w:color="auto" w:fill="F2F2F2"/>
+        <w:spacing w:after="0"/>
+        <w:rPr>
+          <w:rFonts w:ascii="Courier New" w:eastAsia="Times New Roman" w:hAnsi="Courier New" w:cs="Courier New"/>
+          <w:color w:val="000000"/>
+          <w:sz w:val="20"/>
+          <w:lang w:val="en-US" w:eastAsia="es-AR"/>
+        </w:rPr>
+      </w:pPr>
+      <w:r>
+        <w:rPr>
+          <w:rFonts w:ascii="Courier New" w:eastAsia="Times New Roman" w:hAnsi="Courier New" w:cs="Courier New"/>
+          <w:color w:val="000000"/>
+          <w:sz w:val="20"/>
+          <w:lang w:val="en-US" w:eastAsia="es-AR"/>
+        </w:rPr>
+        <w:tab/>
+        <w:t xml:space="preserve">bclr    </w:t>
+      </w:r>
+      <w:r>
+        <w:rPr>
+          <w:rFonts w:ascii="Courier New" w:eastAsia="Times New Roman" w:hAnsi="Courier New" w:cs="Courier New"/>
+          <w:color w:val="000000"/>
+          <w:sz w:val="20"/>
+          <w:lang w:val="en-US" w:eastAsia="es-AR"/>
+        </w:rPr>
+        <w:tab/>
+        <w:t xml:space="preserve">#CODEC_RESET,x:M_PDRC  </w:t>
+      </w:r>
+    </w:p>
+    <w:p>
+      <w:pPr>
+        <w:pBdr>
+          <w:top w:val="single" w:sz="4" w:space="1" w:color="auto"/>
+          <w:left w:val="single" w:sz="4" w:space="1" w:color="auto"/>
+          <w:bottom w:val="single" w:sz="4" w:space="1" w:color="auto"/>
+          <w:right w:val="single" w:sz="4" w:space="1" w:color="auto"/>
+        </w:pBdr>
+        <w:shd w:val="clear" w:color="auto" w:fill="F2F2F2"/>
+        <w:spacing w:after="0"/>
+        <w:rPr>
+          <w:rFonts w:ascii="Courier New" w:eastAsia="Times New Roman" w:hAnsi="Courier New" w:cs="Courier New"/>
+          <w:color w:val="000000"/>
+          <w:sz w:val="20"/>
+          <w:lang w:val="en-US" w:eastAsia="es-AR"/>
+        </w:rPr>
+      </w:pPr>
+      <w:r>
+        <w:rPr>
+          <w:rFonts w:ascii="Courier New" w:eastAsia="Times New Roman" w:hAnsi="Courier New" w:cs="Courier New"/>
+          <w:color w:val="000000"/>
+          <w:sz w:val="20"/>
+          <w:lang w:val="en-US" w:eastAsia="es-AR"/>
+        </w:rPr>
+        <w:tab/>
+        <w:t xml:space="preserve">bclr    </w:t>
+      </w:r>
+      <w:r>
+        <w:rPr>
+          <w:rFonts w:ascii="Courier New" w:eastAsia="Times New Roman" w:hAnsi="Courier New" w:cs="Courier New"/>
+          <w:color w:val="000000"/>
+          <w:sz w:val="20"/>
+          <w:lang w:val="en-US" w:eastAsia="es-AR"/>
+        </w:rPr>
+        <w:tab/>
+        <w:t xml:space="preserve">#CCS,x:M_PDRD           </w:t>
+      </w:r>
+    </w:p>
+    <w:p>
+      <w:pPr>
+        <w:pBdr>
+          <w:top w:val="single" w:sz="4" w:space="1" w:color="auto"/>
+          <w:left w:val="single" w:sz="4" w:space="1" w:color="auto"/>
+          <w:bottom w:val="single" w:sz="4" w:space="1" w:color="auto"/>
+          <w:right w:val="single" w:sz="4" w:space="1" w:color="auto"/>
+        </w:pBdr>
+        <w:shd w:val="clear" w:color="auto" w:fill="F2F2F2"/>
+        <w:spacing w:after="0"/>
+        <w:rPr>
+          <w:rFonts w:ascii="Courier New" w:eastAsia="Times New Roman" w:hAnsi="Courier New" w:cs="Courier New"/>
+          <w:color w:val="000000"/>
+          <w:sz w:val="20"/>
+          <w:lang w:val="en-US" w:eastAsia="es-AR"/>
+        </w:rPr>
+      </w:pPr>
+      <w:r>
+        <w:rPr>
+          <w:rFonts w:ascii="Courier New" w:eastAsia="Times New Roman" w:hAnsi="Courier New" w:cs="Courier New"/>
+          <w:color w:val="000000"/>
+          <w:sz w:val="20"/>
+          <w:lang w:val="en-US" w:eastAsia="es-AR"/>
+        </w:rPr>
+        <w:tab/>
+      </w:r>
+    </w:p>
+    <w:p>
+      <w:pPr>
+        <w:pBdr>
+          <w:top w:val="single" w:sz="4" w:space="1" w:color="auto"/>
+          <w:left w:val="single" w:sz="4" w:space="1" w:color="auto"/>
+          <w:bottom w:val="single" w:sz="4" w:space="1" w:color="auto"/>
+          <w:right w:val="single" w:sz="4" w:space="1" w:color="auto"/>
+        </w:pBdr>
+        <w:shd w:val="clear" w:color="auto" w:fill="F2F2F2"/>
+        <w:spacing w:after="0"/>
+        <w:rPr>
+          <w:rFonts w:ascii="Courier New" w:eastAsia="Times New Roman" w:hAnsi="Courier New" w:cs="Courier New"/>
+          <w:color w:val="000000"/>
+          <w:sz w:val="20"/>
+          <w:lang w:val="en-US" w:eastAsia="es-AR"/>
+        </w:rPr>
+      </w:pPr>
+      <w:r>
+        <w:rPr>
+          <w:rFonts w:ascii="Courier New" w:eastAsia="Times New Roman" w:hAnsi="Courier New" w:cs="Courier New"/>
+          <w:color w:val="000000"/>
+          <w:sz w:val="20"/>
+          <w:lang w:val="en-US" w:eastAsia="es-AR"/>
+        </w:rPr>
+        <w:tab/>
+        <w:t>; Delay to allow Codec to reset</w:t>
+      </w:r>
+    </w:p>
+    <w:p>
+      <w:pPr>
+        <w:pBdr>
+          <w:top w:val="single" w:sz="4" w:space="1" w:color="auto"/>
+          <w:left w:val="single" w:sz="4" w:space="1" w:color="auto"/>
+          <w:bottom w:val="single" w:sz="4" w:space="1" w:color="auto"/>
+          <w:right w:val="single" w:sz="4" w:space="1" w:color="auto"/>
+        </w:pBdr>
+        <w:shd w:val="clear" w:color="auto" w:fill="F2F2F2"/>
+        <w:spacing w:after="0"/>
+        <w:rPr>
+          <w:rFonts w:ascii="Courier New" w:eastAsia="Times New Roman" w:hAnsi="Courier New" w:cs="Courier New"/>
+          <w:color w:val="000000"/>
+          <w:sz w:val="20"/>
+          <w:lang w:val="en-US" w:eastAsia="es-AR"/>
+        </w:rPr>
+      </w:pPr>
+      <w:r>
+        <w:rPr>
+          <w:rFonts w:ascii="Courier New" w:eastAsia="Times New Roman" w:hAnsi="Courier New" w:cs="Courier New"/>
+          <w:color w:val="000000"/>
+          <w:sz w:val="20"/>
+          <w:lang w:val="en-US" w:eastAsia="es-AR"/>
+        </w:rPr>
+        <w:tab/>
+        <w:t xml:space="preserve">do      </w:t>
+      </w:r>
+      <w:r>
+        <w:rPr>
+          <w:rFonts w:ascii="Courier New" w:eastAsia="Times New Roman" w:hAnsi="Courier New" w:cs="Courier New"/>
+          <w:color w:val="000000"/>
+          <w:sz w:val="20"/>
+          <w:lang w:val="en-US" w:eastAsia="es-AR"/>
+        </w:rPr>
+        <w:tab/>
+        <w:t>#1000,_delay_loop</w:t>
+      </w:r>
+    </w:p>
+    <w:p>
+      <w:pPr>
+        <w:pBdr>
+          <w:top w:val="single" w:sz="4" w:space="1" w:color="auto"/>
+          <w:left w:val="single" w:sz="4" w:space="1" w:color="auto"/>
+          <w:bottom w:val="single" w:sz="4" w:space="1" w:color="auto"/>
+          <w:right w:val="single" w:sz="4" w:space="1" w:color="auto"/>
+        </w:pBdr>
+        <w:shd w:val="clear" w:color="auto" w:fill="F2F2F2"/>
+        <w:spacing w:after="0"/>
+        <w:rPr>
+          <w:rFonts w:ascii="Courier New" w:eastAsia="Times New Roman" w:hAnsi="Courier New" w:cs="Courier New"/>
+          <w:color w:val="000000"/>
+          <w:sz w:val="20"/>
+          <w:lang w:val="en-US" w:eastAsia="es-AR"/>
+        </w:rPr>
+      </w:pPr>
+      <w:r>
+        <w:rPr>
+          <w:rFonts w:ascii="Courier New" w:eastAsia="Times New Roman" w:hAnsi="Courier New" w:cs="Courier New"/>
+          <w:color w:val="000000"/>
+          <w:sz w:val="20"/>
+          <w:lang w:val="en-US" w:eastAsia="es-AR"/>
+        </w:rPr>
+        <w:tab/>
+        <w:t xml:space="preserve">rep     </w:t>
+      </w:r>
+      <w:r>
+        <w:rPr>
+          <w:rFonts w:ascii="Courier New" w:eastAsia="Times New Roman" w:hAnsi="Courier New" w:cs="Courier New"/>
+          <w:color w:val="000000"/>
+          <w:sz w:val="20"/>
+          <w:lang w:val="en-US" w:eastAsia="es-AR"/>
+        </w:rPr>
+        <w:tab/>
+        <w:t xml:space="preserve">#1000                   ; minimum 50 ms delay </w:t>
+      </w:r>
+    </w:p>
+    <w:p>
+      <w:pPr>
+        <w:pBdr>
+          <w:top w:val="single" w:sz="4" w:space="1" w:color="auto"/>
+          <w:left w:val="single" w:sz="4" w:space="1" w:color="auto"/>
+          <w:bottom w:val="single" w:sz="4" w:space="1" w:color="auto"/>
+          <w:right w:val="single" w:sz="4" w:space="1" w:color="auto"/>
+        </w:pBdr>
+        <w:shd w:val="clear" w:color="auto" w:fill="F2F2F2"/>
+        <w:spacing w:after="0"/>
+        <w:rPr>
+          <w:rFonts w:ascii="Courier New" w:eastAsia="Times New Roman" w:hAnsi="Courier New" w:cs="Courier New"/>
+          <w:color w:val="000000"/>
+          <w:sz w:val="20"/>
+          <w:lang w:val="en-US" w:eastAsia="es-AR"/>
+        </w:rPr>
+      </w:pPr>
+      <w:r>
+        <w:rPr>
+          <w:rFonts w:ascii="Courier New" w:eastAsia="Times New Roman" w:hAnsi="Courier New" w:cs="Courier New"/>
+          <w:color w:val="000000"/>
+          <w:sz w:val="20"/>
+          <w:lang w:val="en-US" w:eastAsia="es-AR"/>
+        </w:rPr>
+        <w:tab/>
+        <w:t>nop</w:t>
+      </w:r>
+    </w:p>
+    <w:p>
+      <w:pPr>
+        <w:pBdr>
+          <w:top w:val="single" w:sz="4" w:space="1" w:color="auto"/>
+          <w:left w:val="single" w:sz="4" w:space="1" w:color="auto"/>
+          <w:bottom w:val="single" w:sz="4" w:space="1" w:color="auto"/>
+          <w:right w:val="single" w:sz="4" w:space="1" w:color="auto"/>
+        </w:pBdr>
+        <w:shd w:val="clear" w:color="auto" w:fill="F2F2F2"/>
+        <w:rPr>
+          <w:rFonts w:ascii="Courier New" w:eastAsia="Times New Roman" w:hAnsi="Courier New" w:cs="Courier New"/>
+          <w:color w:val="000000"/>
+          <w:sz w:val="20"/>
+          <w:lang w:val="en-US" w:eastAsia="es-AR"/>
+        </w:rPr>
+      </w:pPr>
+      <w:r>
+        <w:rPr>
+          <w:rFonts w:ascii="Courier New" w:eastAsia="Times New Roman" w:hAnsi="Courier New" w:cs="Courier New"/>
+          <w:color w:val="000000"/>
+          <w:sz w:val="20"/>
+          <w:lang w:val="en-US" w:eastAsia="es-AR"/>
+        </w:rPr>
+        <w:t>_delay_loop</w:t>
+      </w:r>
+    </w:p>
+    <w:p>
+      <w:r>
+        <w:t>Una vez reseteado el c</w:t>
+      </w:r>
+      <w:r>
+        <w:t xml:space="preserve">odec, se lo configura como la aplicación lo requiere. Para ello, en algún lugar del código se debe definir la secuencia de control a ser enviada al códec, para configurar lo indicado en la </w:t>
+      </w:r>
+      <w:r>
+        <w:fldChar w:fldCharType="begin"/>
+      </w:r>
+      <w:r>
+        <w:instrText xml:space="preserve"> REF _Ref85482220 \h </w:instrText>
+      </w:r>
+      <w:r>
+        <w:fldChar w:fldCharType="separate"/>
+      </w:r>
+      <w:r>
+        <w:t xml:space="preserve">Ilustración </w:t>
+      </w:r>
+      <w:r>
+        <w:rPr>
+          <w:noProof/>
+        </w:rPr>
+        <w:t>0</w:t>
+      </w:r>
+      <w:r>
+        <w:t>.</w:t>
+      </w:r>
+      <w:r>
+        <w:rPr>
+          <w:noProof/>
+        </w:rPr>
+        <w:t>4</w:t>
+      </w:r>
+      <w:r>
+        <w:fldChar w:fldCharType="end"/>
+      </w:r>
+      <w:r>
+        <w:t xml:space="preserve">. </w:t>
+      </w:r>
+      <w:r>
+        <w:t>Estas configuraciones son dependientes de la aplicación, y la ú</w:t>
+      </w:r>
+      <w:r>
+        <w:t xml:space="preserve">nica que debe ser siempre respetada es poner un 1 en ISL e ISR para seleccionar LIN2 y RIN2 como entradas del códec, ya que son las utilizadas en la placa de desarrollo. Los valores de la configuración se guardan en la memoria reservada CTRL_WD_HI y CTRL_WD_LO para que pueda acceder a ellas </w:t>
+      </w:r>
+      <w:r>
+        <w:t xml:space="preserve">la subrutina codec_control. </w:t>
+      </w:r>
+    </w:p>
+    <w:p>
+      <w:pPr>
+        <w:pBdr>
+          <w:top w:val="single" w:sz="4" w:space="1" w:color="auto"/>
+          <w:left w:val="single" w:sz="4" w:space="1" w:color="auto"/>
+          <w:bottom w:val="single" w:sz="4" w:space="1" w:color="auto"/>
+          <w:right w:val="single" w:sz="4" w:space="1" w:color="auto"/>
+        </w:pBdr>
+        <w:shd w:val="clear" w:color="auto" w:fill="F2F2F2"/>
+        <w:spacing w:after="0"/>
+        <w:ind w:firstLine="708"/>
+        <w:rPr>
+          <w:rFonts w:ascii="Courier New" w:eastAsia="Times New Roman" w:hAnsi="Courier New" w:cs="Courier New"/>
+          <w:color w:val="000000"/>
+          <w:sz w:val="20"/>
+          <w:lang w:val="en-US" w:eastAsia="es-AR"/>
+        </w:rPr>
+      </w:pPr>
+      <w:r>
+        <w:rPr>
+          <w:rFonts w:ascii="Courier New" w:eastAsia="Times New Roman" w:hAnsi="Courier New" w:cs="Courier New"/>
+          <w:color w:val="000000"/>
+          <w:sz w:val="20"/>
+          <w:lang w:val="en-US" w:eastAsia="es-AR"/>
+        </w:rPr>
+        <w:t xml:space="preserve">; Setting up to send Codec control information  </w:t>
+      </w:r>
+    </w:p>
+    <w:p>
+      <w:pPr>
+        <w:pBdr>
+          <w:top w:val="single" w:sz="4" w:space="1" w:color="auto"/>
+          <w:left w:val="single" w:sz="4" w:space="1" w:color="auto"/>
+          <w:bottom w:val="single" w:sz="4" w:space="1" w:color="auto"/>
+          <w:right w:val="single" w:sz="4" w:space="1" w:color="auto"/>
+        </w:pBdr>
+        <w:shd w:val="clear" w:color="auto" w:fill="F2F2F2"/>
+        <w:spacing w:after="0"/>
+        <w:rPr>
+          <w:rFonts w:ascii="Courier New" w:eastAsia="Times New Roman" w:hAnsi="Courier New" w:cs="Courier New"/>
+          <w:color w:val="000000"/>
+          <w:sz w:val="20"/>
+          <w:lang w:val="en-US" w:eastAsia="es-AR"/>
+        </w:rPr>
+      </w:pPr>
+      <w:r>
+        <w:rPr>
+          <w:rFonts w:ascii="Courier New" w:eastAsia="Times New Roman" w:hAnsi="Courier New" w:cs="Courier New"/>
+          <w:color w:val="000000"/>
+          <w:sz w:val="20"/>
+          <w:lang w:val="en-US" w:eastAsia="es-AR"/>
+        </w:rPr>
+        <w:t xml:space="preserve">     </w:t>
+      </w:r>
+      <w:r>
+        <w:rPr>
+          <w:rFonts w:ascii="Courier New" w:eastAsia="Times New Roman" w:hAnsi="Courier New" w:cs="Courier New"/>
+          <w:color w:val="000000"/>
+          <w:sz w:val="20"/>
+          <w:lang w:val="en-US" w:eastAsia="es-AR"/>
+        </w:rPr>
+        <w:tab/>
+        <w:t xml:space="preserve">bset    </w:t>
+      </w:r>
+      <w:r>
+        <w:rPr>
+          <w:rFonts w:ascii="Courier New" w:eastAsia="Times New Roman" w:hAnsi="Courier New" w:cs="Courier New"/>
+          <w:color w:val="000000"/>
+          <w:sz w:val="20"/>
+          <w:lang w:val="en-US" w:eastAsia="es-AR"/>
+        </w:rPr>
+        <w:tab/>
+        <w:t xml:space="preserve">#CODEC_RESET,x:M_PDRC </w:t>
+      </w:r>
+    </w:p>
+    <w:p>
+      <w:pPr>
+        <w:pBdr>
+          <w:top w:val="single" w:sz="4" w:space="1" w:color="auto"/>
+          <w:left w:val="single" w:sz="4" w:space="1" w:color="auto"/>
+          <w:bottom w:val="single" w:sz="4" w:space="1" w:color="auto"/>
+          <w:right w:val="single" w:sz="4" w:space="1" w:color="auto"/>
+        </w:pBdr>
+        <w:shd w:val="clear" w:color="auto" w:fill="F2F2F2"/>
+        <w:spacing w:after="0"/>
+        <w:rPr>
+          <w:rFonts w:ascii="Courier New" w:eastAsia="Times New Roman" w:hAnsi="Courier New" w:cs="Courier New"/>
+          <w:color w:val="000000"/>
+          <w:sz w:val="20"/>
+          <w:lang w:val="en-US" w:eastAsia="es-AR"/>
+        </w:rPr>
+      </w:pPr>
+      <w:r>
+        <w:rPr>
+          <w:rFonts w:ascii="Courier New" w:eastAsia="Times New Roman" w:hAnsi="Courier New" w:cs="Courier New"/>
+          <w:color w:val="000000"/>
+          <w:sz w:val="20"/>
+          <w:lang w:val="en-US" w:eastAsia="es-AR"/>
+        </w:rPr>
+        <w:tab/>
+      </w:r>
+    </w:p>
+    <w:p>
+      <w:pPr>
+        <w:pBdr>
+          <w:top w:val="single" w:sz="4" w:space="1" w:color="auto"/>
+          <w:left w:val="single" w:sz="4" w:space="1" w:color="auto"/>
+          <w:bottom w:val="single" w:sz="4" w:space="1" w:color="auto"/>
+          <w:right w:val="single" w:sz="4" w:space="1" w:color="auto"/>
+        </w:pBdr>
+        <w:shd w:val="clear" w:color="auto" w:fill="F2F2F2"/>
+        <w:spacing w:after="0"/>
+        <w:rPr>
+          <w:rFonts w:ascii="Courier New" w:eastAsia="Times New Roman" w:hAnsi="Courier New" w:cs="Courier New"/>
+          <w:color w:val="000000"/>
+          <w:sz w:val="20"/>
+          <w:lang w:val="en-US" w:eastAsia="es-AR"/>
+        </w:rPr>
+      </w:pPr>
+      <w:r>
+        <w:rPr>
+          <w:rFonts w:ascii="Courier New" w:eastAsia="Times New Roman" w:hAnsi="Courier New" w:cs="Courier New"/>
+          <w:color w:val="000000"/>
+          <w:sz w:val="20"/>
+          <w:lang w:val="en-US" w:eastAsia="es-AR"/>
+        </w:rPr>
+        <w:tab/>
+        <w:t>; Sending control words</w:t>
+      </w:r>
+    </w:p>
+    <w:p>
+      <w:pPr>
+        <w:pBdr>
+          <w:top w:val="single" w:sz="4" w:space="1" w:color="auto"/>
+          <w:left w:val="single" w:sz="4" w:space="1" w:color="auto"/>
+          <w:bottom w:val="single" w:sz="4" w:space="1" w:color="auto"/>
+          <w:right w:val="single" w:sz="4" w:space="1" w:color="auto"/>
+        </w:pBdr>
+        <w:shd w:val="clear" w:color="auto" w:fill="F2F2F2"/>
+        <w:spacing w:after="0"/>
+        <w:rPr>
+          <w:rFonts w:ascii="Courier New" w:eastAsia="Times New Roman" w:hAnsi="Courier New" w:cs="Courier New"/>
+          <w:color w:val="000000"/>
+          <w:sz w:val="20"/>
+          <w:lang w:val="en-US" w:eastAsia="es-AR"/>
+        </w:rPr>
+      </w:pPr>
+      <w:r>
+        <w:rPr>
+          <w:rFonts w:ascii="Courier New" w:eastAsia="Times New Roman" w:hAnsi="Courier New" w:cs="Courier New"/>
+          <w:color w:val="000000"/>
+          <w:sz w:val="20"/>
+          <w:lang w:val="en-US" w:eastAsia="es-AR"/>
+        </w:rPr>
+        <w:t>set_control</w:t>
+      </w:r>
+    </w:p>
+    <w:p>
+      <w:pPr>
+        <w:pBdr>
+          <w:top w:val="single" w:sz="4" w:space="1" w:color="auto"/>
+          <w:left w:val="single" w:sz="4" w:space="1" w:color="auto"/>
+          <w:bottom w:val="single" w:sz="4" w:space="1" w:color="auto"/>
+          <w:right w:val="single" w:sz="4" w:space="1" w:color="auto"/>
+        </w:pBdr>
+        <w:shd w:val="clear" w:color="auto" w:fill="F2F2F2"/>
+        <w:spacing w:after="0"/>
+        <w:rPr>
+          <w:rFonts w:ascii="Courier New" w:eastAsia="Times New Roman" w:hAnsi="Courier New" w:cs="Courier New"/>
+          <w:color w:val="000000"/>
+          <w:sz w:val="20"/>
+          <w:lang w:val="en-US" w:eastAsia="es-AR"/>
+        </w:rPr>
+      </w:pPr>
+      <w:r>
+        <w:rPr>
+          <w:rFonts w:ascii="Courier New" w:eastAsia="Times New Roman" w:hAnsi="Courier New" w:cs="Courier New"/>
+          <w:color w:val="000000"/>
+          <w:sz w:val="20"/>
+          <w:lang w:val="en-US" w:eastAsia="es-AR"/>
+        </w:rPr>
+        <w:t xml:space="preserve">     </w:t>
+      </w:r>
+      <w:r>
+        <w:rPr>
+          <w:rFonts w:ascii="Courier New" w:eastAsia="Times New Roman" w:hAnsi="Courier New" w:cs="Courier New"/>
+          <w:color w:val="000000"/>
+          <w:sz w:val="20"/>
+          <w:lang w:val="en-US" w:eastAsia="es-AR"/>
+        </w:rPr>
+        <w:tab/>
+        <w:t xml:space="preserve">move    </w:t>
+      </w:r>
+      <w:r>
+        <w:rPr>
+          <w:rFonts w:ascii="Courier New" w:eastAsia="Times New Roman" w:hAnsi="Courier New" w:cs="Courier New"/>
+          <w:color w:val="000000"/>
+          <w:sz w:val="20"/>
+          <w:lang w:val="en-US" w:eastAsia="es-AR"/>
+        </w:rPr>
+        <w:tab/>
+        <w:t>#CTRL_WD_12,x0</w:t>
+      </w:r>
+      <w:r>
+        <w:rPr>
+          <w:rFonts w:ascii="Courier New" w:eastAsia="Times New Roman" w:hAnsi="Courier New" w:cs="Courier New"/>
+          <w:color w:val="000000"/>
+          <w:sz w:val="20"/>
+          <w:lang w:val="en-US" w:eastAsia="es-AR"/>
+        </w:rPr>
+        <w:tab/>
+      </w:r>
+    </w:p>
+    <w:p>
+      <w:pPr>
+        <w:pBdr>
+          <w:top w:val="single" w:sz="4" w:space="1" w:color="auto"/>
+          <w:left w:val="single" w:sz="4" w:space="1" w:color="auto"/>
+          <w:bottom w:val="single" w:sz="4" w:space="1" w:color="auto"/>
+          <w:right w:val="single" w:sz="4" w:space="1" w:color="auto"/>
+        </w:pBdr>
+        <w:shd w:val="clear" w:color="auto" w:fill="F2F2F2"/>
+        <w:spacing w:after="0"/>
+        <w:rPr>
+          <w:rFonts w:ascii="Courier New" w:eastAsia="Times New Roman" w:hAnsi="Courier New" w:cs="Courier New"/>
+          <w:color w:val="000000"/>
+          <w:sz w:val="20"/>
+          <w:lang w:val="en-US" w:eastAsia="es-AR"/>
+        </w:rPr>
+      </w:pPr>
+      <w:r>
+        <w:rPr>
+          <w:rFonts w:ascii="Courier New" w:eastAsia="Times New Roman" w:hAnsi="Courier New" w:cs="Courier New"/>
+          <w:color w:val="000000"/>
+          <w:sz w:val="20"/>
+          <w:lang w:val="en-US" w:eastAsia="es-AR"/>
+        </w:rPr>
+        <w:t xml:space="preserve">     </w:t>
+      </w:r>
+      <w:r>
+        <w:rPr>
+          <w:rFonts w:ascii="Courier New" w:eastAsia="Times New Roman" w:hAnsi="Courier New" w:cs="Courier New"/>
+          <w:color w:val="000000"/>
+          <w:sz w:val="20"/>
+          <w:lang w:val="en-US" w:eastAsia="es-AR"/>
+        </w:rPr>
+        <w:tab/>
+        <w:t xml:space="preserve">move    </w:t>
+      </w:r>
+      <w:r>
+        <w:rPr>
+          <w:rFonts w:ascii="Courier New" w:eastAsia="Times New Roman" w:hAnsi="Courier New" w:cs="Courier New"/>
+          <w:color w:val="000000"/>
+          <w:sz w:val="20"/>
+          <w:lang w:val="en-US" w:eastAsia="es-AR"/>
+        </w:rPr>
+        <w:tab/>
+        <w:t xml:space="preserve">x0,x:CTRL_WD_HI         </w:t>
+      </w:r>
+    </w:p>
+    <w:p>
+      <w:pPr>
+        <w:pBdr>
+          <w:top w:val="single" w:sz="4" w:space="1" w:color="auto"/>
+          <w:left w:val="single" w:sz="4" w:space="1" w:color="auto"/>
+          <w:bottom w:val="single" w:sz="4" w:space="1" w:color="auto"/>
+          <w:right w:val="single" w:sz="4" w:space="1" w:color="auto"/>
+        </w:pBdr>
+        <w:shd w:val="clear" w:color="auto" w:fill="F2F2F2"/>
+        <w:spacing w:after="0"/>
+        <w:rPr>
+          <w:rFonts w:ascii="Courier New" w:eastAsia="Times New Roman" w:hAnsi="Courier New" w:cs="Courier New"/>
+          <w:color w:val="000000"/>
+          <w:sz w:val="20"/>
+          <w:lang w:val="en-US" w:eastAsia="es-AR"/>
+        </w:rPr>
+      </w:pPr>
+      <w:r>
+        <w:rPr>
+          <w:rFonts w:ascii="Courier New" w:eastAsia="Times New Roman" w:hAnsi="Courier New" w:cs="Courier New"/>
+          <w:color w:val="000000"/>
+          <w:sz w:val="20"/>
+          <w:lang w:val="en-US" w:eastAsia="es-AR"/>
+        </w:rPr>
+        <w:lastRenderedPageBreak/>
+        <w:tab/>
+        <w:t xml:space="preserve">move    </w:t>
+      </w:r>
+      <w:r>
+        <w:rPr>
+          <w:rFonts w:ascii="Courier New" w:eastAsia="Times New Roman" w:hAnsi="Courier New" w:cs="Courier New"/>
+          <w:color w:val="000000"/>
+          <w:sz w:val="20"/>
+          <w:lang w:val="en-US" w:eastAsia="es-AR"/>
+        </w:rPr>
+        <w:tab/>
+        <w:t>#CTRL_WD_34,x0</w:t>
+      </w:r>
+    </w:p>
+    <w:p>
+      <w:pPr>
+        <w:pBdr>
+          <w:top w:val="single" w:sz="4" w:space="1" w:color="auto"/>
+          <w:left w:val="single" w:sz="4" w:space="1" w:color="auto"/>
+          <w:bottom w:val="single" w:sz="4" w:space="1" w:color="auto"/>
+          <w:right w:val="single" w:sz="4" w:space="1" w:color="auto"/>
+        </w:pBdr>
+        <w:shd w:val="clear" w:color="auto" w:fill="F2F2F2"/>
+        <w:spacing w:after="0"/>
+        <w:rPr>
+          <w:rFonts w:ascii="Courier New" w:eastAsia="Times New Roman" w:hAnsi="Courier New" w:cs="Courier New"/>
+          <w:color w:val="000000"/>
+          <w:sz w:val="20"/>
+          <w:lang w:val="en-US" w:eastAsia="es-AR"/>
+        </w:rPr>
+      </w:pPr>
+      <w:r>
+        <w:rPr>
+          <w:rFonts w:ascii="Courier New" w:eastAsia="Times New Roman" w:hAnsi="Courier New" w:cs="Courier New"/>
+          <w:color w:val="000000"/>
+          <w:sz w:val="20"/>
+          <w:lang w:val="en-US" w:eastAsia="es-AR"/>
+        </w:rPr>
+        <w:t xml:space="preserve">     </w:t>
+      </w:r>
+      <w:r>
+        <w:rPr>
+          <w:rFonts w:ascii="Courier New" w:eastAsia="Times New Roman" w:hAnsi="Courier New" w:cs="Courier New"/>
+          <w:color w:val="000000"/>
+          <w:sz w:val="20"/>
+          <w:lang w:val="en-US" w:eastAsia="es-AR"/>
+        </w:rPr>
+        <w:tab/>
+        <w:t xml:space="preserve">move    </w:t>
+      </w:r>
+      <w:r>
+        <w:rPr>
+          <w:rFonts w:ascii="Courier New" w:eastAsia="Times New Roman" w:hAnsi="Courier New" w:cs="Courier New"/>
+          <w:color w:val="000000"/>
+          <w:sz w:val="20"/>
+          <w:lang w:val="en-US" w:eastAsia="es-AR"/>
+        </w:rPr>
+        <w:tab/>
+        <w:t xml:space="preserve">x0,x:CTRL_WD_LO         </w:t>
+      </w:r>
+    </w:p>
+    <w:p>
+      <w:pPr>
+        <w:pBdr>
+          <w:top w:val="single" w:sz="4" w:space="1" w:color="auto"/>
+          <w:left w:val="single" w:sz="4" w:space="1" w:color="auto"/>
+          <w:bottom w:val="single" w:sz="4" w:space="1" w:color="auto"/>
+          <w:right w:val="single" w:sz="4" w:space="1" w:color="auto"/>
+        </w:pBdr>
+        <w:shd w:val="clear" w:color="auto" w:fill="F2F2F2"/>
+        <w:spacing w:after="0"/>
+        <w:rPr>
+          <w:rFonts w:ascii="Courier New" w:eastAsia="Times New Roman" w:hAnsi="Courier New" w:cs="Courier New"/>
+          <w:color w:val="000000"/>
+          <w:sz w:val="20"/>
+          <w:lang w:val="en-US" w:eastAsia="es-AR"/>
+        </w:rPr>
+      </w:pPr>
+      <w:r>
+        <w:rPr>
+          <w:rFonts w:ascii="Courier New" w:eastAsia="Times New Roman" w:hAnsi="Courier New" w:cs="Courier New"/>
+          <w:color w:val="000000"/>
+          <w:sz w:val="20"/>
+          <w:lang w:val="en-US" w:eastAsia="es-AR"/>
+        </w:rPr>
+        <w:t xml:space="preserve">     </w:t>
+      </w:r>
+      <w:r>
+        <w:rPr>
+          <w:rFonts w:ascii="Courier New" w:eastAsia="Times New Roman" w:hAnsi="Courier New" w:cs="Courier New"/>
+          <w:color w:val="000000"/>
+          <w:sz w:val="20"/>
+          <w:lang w:val="en-US" w:eastAsia="es-AR"/>
+        </w:rPr>
+        <w:tab/>
+        <w:t xml:space="preserve">jsr     </w:t>
+      </w:r>
+      <w:r>
+        <w:rPr>
+          <w:rFonts w:ascii="Courier New" w:eastAsia="Times New Roman" w:hAnsi="Courier New" w:cs="Courier New"/>
+          <w:color w:val="000000"/>
+          <w:sz w:val="20"/>
+          <w:lang w:val="en-US" w:eastAsia="es-AR"/>
+        </w:rPr>
+        <w:tab/>
+        <w:t>codec_control</w:t>
+      </w:r>
+      <w:r>
+        <w:rPr>
+          <w:rFonts w:ascii="Courier New" w:eastAsia="Times New Roman" w:hAnsi="Courier New" w:cs="Courier New"/>
+          <w:color w:val="000000"/>
+          <w:sz w:val="20"/>
+          <w:lang w:val="en-US" w:eastAsia="es-AR"/>
+        </w:rPr>
+        <w:tab/>
+      </w:r>
+      <w:r>
+        <w:rPr>
+          <w:rFonts w:ascii="Courier New" w:eastAsia="Times New Roman" w:hAnsi="Courier New" w:cs="Courier New"/>
+          <w:color w:val="000000"/>
+          <w:sz w:val="20"/>
+          <w:lang w:val="en-US" w:eastAsia="es-AR"/>
+        </w:rPr>
+        <w:tab/>
+        <w:t xml:space="preserve">; dummy control information </w:t>
+      </w:r>
+    </w:p>
+    <w:p>
+      <w:pPr>
+        <w:pBdr>
+          <w:top w:val="single" w:sz="4" w:space="1" w:color="auto"/>
+          <w:left w:val="single" w:sz="4" w:space="1" w:color="auto"/>
+          <w:bottom w:val="single" w:sz="4" w:space="1" w:color="auto"/>
+          <w:right w:val="single" w:sz="4" w:space="1" w:color="auto"/>
+        </w:pBdr>
+        <w:shd w:val="clear" w:color="auto" w:fill="F2F2F2"/>
+        <w:spacing w:after="0"/>
+        <w:rPr>
+          <w:rFonts w:ascii="Courier New" w:eastAsia="Times New Roman" w:hAnsi="Courier New" w:cs="Courier New"/>
+          <w:color w:val="000000"/>
+          <w:sz w:val="20"/>
+          <w:lang w:val="en-US" w:eastAsia="es-AR"/>
+        </w:rPr>
+      </w:pPr>
+      <w:r>
+        <w:rPr>
+          <w:rFonts w:ascii="Courier New" w:eastAsia="Times New Roman" w:hAnsi="Courier New" w:cs="Courier New"/>
+          <w:color w:val="000000"/>
+          <w:sz w:val="20"/>
+          <w:lang w:val="en-US" w:eastAsia="es-AR"/>
+        </w:rPr>
+        <w:tab/>
+        <w:t xml:space="preserve">jsr     </w:t>
+      </w:r>
+      <w:r>
+        <w:rPr>
+          <w:rFonts w:ascii="Courier New" w:eastAsia="Times New Roman" w:hAnsi="Courier New" w:cs="Courier New"/>
+          <w:color w:val="000000"/>
+          <w:sz w:val="20"/>
+          <w:lang w:val="en-US" w:eastAsia="es-AR"/>
+        </w:rPr>
+        <w:tab/>
+        <w:t>codec_control</w:t>
+      </w:r>
+      <w:r>
+        <w:rPr>
+          <w:rFonts w:ascii="Courier New" w:eastAsia="Times New Roman" w:hAnsi="Courier New" w:cs="Courier New"/>
+          <w:color w:val="000000"/>
+          <w:sz w:val="20"/>
+          <w:lang w:val="en-US" w:eastAsia="es-AR"/>
+        </w:rPr>
+        <w:tab/>
+      </w:r>
+      <w:r>
+        <w:rPr>
+          <w:rFonts w:ascii="Courier New" w:eastAsia="Times New Roman" w:hAnsi="Courier New" w:cs="Courier New"/>
+          <w:color w:val="000000"/>
+          <w:sz w:val="20"/>
+          <w:lang w:val="en-US" w:eastAsia="es-AR"/>
+        </w:rPr>
+        <w:tab/>
+        <w:t>; correct control information</w:t>
+      </w:r>
+      <w:r>
+        <w:rPr>
+          <w:rFonts w:ascii="Courier New" w:eastAsia="Times New Roman" w:hAnsi="Courier New" w:cs="Courier New"/>
+          <w:color w:val="000000"/>
+          <w:sz w:val="20"/>
+          <w:lang w:val="en-US" w:eastAsia="es-AR"/>
+        </w:rPr>
+        <w:tab/>
+      </w:r>
+    </w:p>
+    <w:p>
+      <w:pPr>
+        <w:rPr>
+          <w:lang w:val="en-US"/>
+        </w:rPr>
+      </w:pPr>
+    </w:p>
+    <w:p>
+      <w:pPr>
+        <w:rPr>
+          <w:lang w:val="en-US"/>
+        </w:rPr>
+      </w:pPr>
+      <w:commentRangeStart w:id="14"/>
+      <w:r>
+        <w:rPr>
+          <w:lang w:val="en-US"/>
+        </w:rPr>
+        <w:t>TODO</w:t>
+      </w:r>
+      <w:commentRangeEnd w:id="14"/>
+      <w:r>
+        <w:rPr>
+          <w:rStyle w:val="CommentReference"/>
+        </w:rPr>
+        <w:commentReference w:id="14"/>
+      </w:r>
+    </w:p>
+    <w:p>
+      <w:pPr>
+        <w:pBdr>
+          <w:top w:val="single" w:sz="4" w:space="1" w:color="auto"/>
+          <w:left w:val="single" w:sz="4" w:space="1" w:color="auto"/>
+          <w:bottom w:val="single" w:sz="4" w:space="1" w:color="auto"/>
+          <w:right w:val="single" w:sz="4" w:space="1" w:color="auto"/>
+        </w:pBdr>
+        <w:shd w:val="clear" w:color="auto" w:fill="F2F2F2"/>
+        <w:spacing w:after="0"/>
+        <w:rPr>
+          <w:rFonts w:ascii="Courier New" w:eastAsia="Times New Roman" w:hAnsi="Courier New" w:cs="Courier New"/>
+          <w:color w:val="000000"/>
+          <w:sz w:val="20"/>
+          <w:lang w:val="en-US" w:eastAsia="es-AR"/>
+        </w:rPr>
+      </w:pPr>
+      <w:r>
+        <w:rPr>
+          <w:rFonts w:ascii="Courier New" w:eastAsia="Times New Roman" w:hAnsi="Courier New" w:cs="Courier New"/>
+          <w:color w:val="000000"/>
+          <w:sz w:val="20"/>
+          <w:lang w:val="en-US" w:eastAsia="es-AR"/>
+        </w:rPr>
+        <w:tab/>
+        <w:t>; Set and enable interrupts</w:t>
+      </w:r>
+    </w:p>
+    <w:p>
+      <w:pPr>
+        <w:pBdr>
+          <w:top w:val="single" w:sz="4" w:space="1" w:color="auto"/>
+          <w:left w:val="single" w:sz="4" w:space="1" w:color="auto"/>
+          <w:bottom w:val="single" w:sz="4" w:space="1" w:color="auto"/>
+          <w:right w:val="single" w:sz="4" w:space="1" w:color="auto"/>
+        </w:pBdr>
+        <w:shd w:val="clear" w:color="auto" w:fill="F2F2F2"/>
+        <w:spacing w:after="0"/>
+        <w:rPr>
+          <w:rFonts w:ascii="Courier New" w:eastAsia="Times New Roman" w:hAnsi="Courier New" w:cs="Courier New"/>
+          <w:color w:val="000000"/>
+          <w:sz w:val="20"/>
+          <w:lang w:val="en-US" w:eastAsia="es-AR"/>
+        </w:rPr>
+      </w:pPr>
+      <w:r>
+        <w:rPr>
+          <w:rFonts w:ascii="Courier New" w:eastAsia="Times New Roman" w:hAnsi="Courier New" w:cs="Courier New"/>
+          <w:color w:val="000000"/>
+          <w:sz w:val="20"/>
+          <w:lang w:val="en-US" w:eastAsia="es-AR"/>
+        </w:rPr>
+        <w:tab/>
+        <w:t xml:space="preserve">movep   #$000c,x:M_IPRP         </w:t>
+      </w:r>
+    </w:p>
+    <w:p>
+      <w:pPr>
+        <w:pBdr>
+          <w:top w:val="single" w:sz="4" w:space="1" w:color="auto"/>
+          <w:left w:val="single" w:sz="4" w:space="1" w:color="auto"/>
+          <w:bottom w:val="single" w:sz="4" w:space="1" w:color="auto"/>
+          <w:right w:val="single" w:sz="4" w:space="1" w:color="auto"/>
+        </w:pBdr>
+        <w:shd w:val="clear" w:color="auto" w:fill="F2F2F2"/>
+        <w:spacing w:after="0"/>
+        <w:rPr>
+          <w:rFonts w:ascii="Courier New" w:eastAsia="Times New Roman" w:hAnsi="Courier New" w:cs="Courier New"/>
+          <w:color w:val="000000"/>
+          <w:sz w:val="20"/>
+          <w:lang w:val="en-US" w:eastAsia="es-AR"/>
+        </w:rPr>
+      </w:pPr>
+      <w:r>
+        <w:rPr>
+          <w:rFonts w:ascii="Courier New" w:eastAsia="Times New Roman" w:hAnsi="Courier New" w:cs="Courier New"/>
+          <w:color w:val="000000"/>
+          <w:sz w:val="20"/>
+          <w:lang w:val="en-US" w:eastAsia="es-AR"/>
+        </w:rPr>
+        <w:t xml:space="preserve">     </w:t>
+      </w:r>
+      <w:r>
+        <w:rPr>
+          <w:rFonts w:ascii="Courier New" w:eastAsia="Times New Roman" w:hAnsi="Courier New" w:cs="Courier New"/>
+          <w:color w:val="000000"/>
+          <w:sz w:val="20"/>
+          <w:lang w:val="en-US" w:eastAsia="es-AR"/>
+        </w:rPr>
+        <w:tab/>
+        <w:t>andi    #$fc,mr                 ; enable interrupts</w:t>
+      </w:r>
+    </w:p>
+    <w:p>
+      <w:pPr>
+        <w:pBdr>
+          <w:top w:val="single" w:sz="4" w:space="1" w:color="auto"/>
+          <w:left w:val="single" w:sz="4" w:space="1" w:color="auto"/>
+          <w:bottom w:val="single" w:sz="4" w:space="1" w:color="auto"/>
+          <w:right w:val="single" w:sz="4" w:space="1" w:color="auto"/>
+        </w:pBdr>
+        <w:shd w:val="clear" w:color="auto" w:fill="F2F2F2"/>
+        <w:spacing w:after="0"/>
+        <w:rPr>
+          <w:rFonts w:ascii="Courier New" w:eastAsia="Times New Roman" w:hAnsi="Courier New" w:cs="Courier New"/>
+          <w:color w:val="000000"/>
+          <w:sz w:val="20"/>
+          <w:lang w:val="en-US" w:eastAsia="es-AR"/>
+        </w:rPr>
+      </w:pPr>
+    </w:p>
+    <w:p>
+      <w:pPr>
+        <w:pBdr>
+          <w:top w:val="single" w:sz="4" w:space="1" w:color="auto"/>
+          <w:left w:val="single" w:sz="4" w:space="1" w:color="auto"/>
+          <w:bottom w:val="single" w:sz="4" w:space="1" w:color="auto"/>
+          <w:right w:val="single" w:sz="4" w:space="1" w:color="auto"/>
+        </w:pBdr>
+        <w:shd w:val="clear" w:color="auto" w:fill="F2F2F2"/>
+        <w:spacing w:after="0"/>
+        <w:rPr>
+          <w:rFonts w:ascii="Courier New" w:eastAsia="Times New Roman" w:hAnsi="Courier New" w:cs="Courier New"/>
+          <w:color w:val="000000"/>
+          <w:sz w:val="20"/>
+          <w:lang w:val="en-US" w:eastAsia="es-AR"/>
+        </w:rPr>
+      </w:pPr>
+      <w:r>
+        <w:rPr>
+          <w:rFonts w:ascii="Courier New" w:eastAsia="Times New Roman" w:hAnsi="Courier New" w:cs="Courier New"/>
+          <w:color w:val="000000"/>
+          <w:sz w:val="20"/>
+          <w:lang w:val="en-US" w:eastAsia="es-AR"/>
+        </w:rPr>
+        <w:tab/>
+        <w:t xml:space="preserve">; Set ESSI functionality </w:t>
+      </w:r>
+    </w:p>
+    <w:p>
+      <w:pPr>
+        <w:pBdr>
+          <w:top w:val="single" w:sz="4" w:space="1" w:color="auto"/>
+          <w:left w:val="single" w:sz="4" w:space="1" w:color="auto"/>
+          <w:bottom w:val="single" w:sz="4" w:space="1" w:color="auto"/>
+          <w:right w:val="single" w:sz="4" w:space="1" w:color="auto"/>
+        </w:pBdr>
+        <w:shd w:val="clear" w:color="auto" w:fill="F2F2F2"/>
+        <w:spacing w:after="0"/>
+        <w:rPr>
+          <w:rFonts w:ascii="Courier New" w:eastAsia="Times New Roman" w:hAnsi="Courier New" w:cs="Courier New"/>
+          <w:color w:val="000000"/>
+          <w:sz w:val="20"/>
+          <w:lang w:val="en-US" w:eastAsia="es-AR"/>
+        </w:rPr>
+      </w:pPr>
+      <w:r>
+        <w:rPr>
+          <w:rFonts w:ascii="Courier New" w:eastAsia="Times New Roman" w:hAnsi="Courier New" w:cs="Courier New"/>
+          <w:color w:val="000000"/>
+          <w:sz w:val="20"/>
+          <w:lang w:val="en-US" w:eastAsia="es-AR"/>
+        </w:rPr>
+        <w:tab/>
+        <w:t xml:space="preserve">movep   #$003e,x:M_PCRC         </w:t>
+      </w:r>
+    </w:p>
+    <w:p>
+      <w:pPr>
+        <w:pBdr>
+          <w:top w:val="single" w:sz="4" w:space="1" w:color="auto"/>
+          <w:left w:val="single" w:sz="4" w:space="1" w:color="auto"/>
+          <w:bottom w:val="single" w:sz="4" w:space="1" w:color="auto"/>
+          <w:right w:val="single" w:sz="4" w:space="1" w:color="auto"/>
+        </w:pBdr>
+        <w:shd w:val="clear" w:color="auto" w:fill="F2F2F2"/>
+        <w:spacing w:after="0"/>
+        <w:rPr>
+          <w:rFonts w:ascii="Courier New" w:eastAsia="Times New Roman" w:hAnsi="Courier New" w:cs="Courier New"/>
+          <w:color w:val="000000"/>
+          <w:sz w:val="20"/>
+          <w:lang w:val="en-US" w:eastAsia="es-AR"/>
+        </w:rPr>
+      </w:pPr>
+      <w:r>
+        <w:rPr>
+          <w:rFonts w:ascii="Courier New" w:eastAsia="Times New Roman" w:hAnsi="Courier New" w:cs="Courier New"/>
+          <w:color w:val="000000"/>
+          <w:sz w:val="20"/>
+          <w:lang w:val="en-US" w:eastAsia="es-AR"/>
+        </w:rPr>
+        <w:tab/>
+        <w:t>rts</w:t>
+      </w:r>
+    </w:p>
+    <w:p>
+      <w:pPr>
+        <w:rPr>
+          <w:lang w:val="en-US"/>
+        </w:rPr>
+      </w:pPr>
+    </w:p>
+    <w:p>
+      <w:pPr>
+        <w:rPr>
+          <w:lang w:val="en-US"/>
+        </w:rPr>
+      </w:pPr>
+    </w:p>
+    <w:p>
+      <w:pPr>
+        <w:pStyle w:val="Heading2"/>
+      </w:pPr>
+      <w:r>
+        <w:t>Subrutina</w:t>
+      </w:r>
+      <w:r>
+        <w:t xml:space="preserve"> “codec_control”</w:t>
+      </w:r>
+    </w:p>
+    <w:p>
+      <w:r>
+        <w:t xml:space="preserve">La </w:t>
+      </w:r>
+      <w:r>
+        <w:t>subrutina</w:t>
+      </w:r>
+      <w:r>
+        <w:t xml:space="preserve"> “codec_control”</w:t>
+      </w:r>
+      <w:r>
+        <w:t xml:space="preserve"> se encarga de enviar</w:t>
+      </w:r>
+      <w:r>
+        <w:t xml:space="preserve"> </w:t>
+      </w:r>
+      <w:r>
+        <w:t>al códec</w:t>
+      </w:r>
+      <w:r>
+        <w:t xml:space="preserve"> </w:t>
+      </w:r>
+      <w:r>
+        <w:t>la señal de control</w:t>
+      </w:r>
+      <w:r>
+        <w:t xml:space="preserve"> cargada por “ada_init”, la cual es guardada en las posiciones de memoria X indicadas por CTRL_WD_LO y CTRL_WD_HI</w:t>
+      </w:r>
+      <w:r>
+        <w:t>.</w:t>
+      </w:r>
+      <w:r>
+        <w:t xml:space="preserve"> Se envían dos secuencias de 16 bits siguiendo la secuencia de la </w:t>
+      </w:r>
+      <w:r>
+        <w:fldChar w:fldCharType="begin"/>
+      </w:r>
+      <w:r>
+        <w:instrText xml:space="preserve"> REF _Ref85482220 \h </w:instrText>
+      </w:r>
+      <w:r>
+        <w:fldChar w:fldCharType="separate"/>
+      </w:r>
+      <w:r>
+        <w:t xml:space="preserve">Ilustración </w:t>
+      </w:r>
+      <w:r>
+        <w:rPr>
+          <w:noProof/>
+        </w:rPr>
+        <w:t>0</w:t>
+      </w:r>
+      <w:r>
+        <w:t>.</w:t>
+      </w:r>
+      <w:r>
+        <w:rPr>
+          <w:noProof/>
+        </w:rPr>
+        <w:t>4</w:t>
+      </w:r>
+      <w:r>
+        <w:fldChar w:fldCharType="end"/>
+      </w:r>
+      <w:r>
+        <w:t>. En primer lugar, se pone en 0 el bit CCS, luego se envía cada parte del mensaje cargando los 16 bits en A1 y llamando a la subrutina “send_codec”. Finalmente, se vuelve a poner en 1 CCS.</w:t>
+      </w:r>
+    </w:p>
+    <w:p>
+      <w:pPr>
+        <w:pBdr>
+          <w:top w:val="single" w:sz="4" w:space="1" w:color="auto"/>
+          <w:left w:val="single" w:sz="4" w:space="1" w:color="auto"/>
+          <w:bottom w:val="single" w:sz="4" w:space="1" w:color="auto"/>
+          <w:right w:val="single" w:sz="4" w:space="1" w:color="auto"/>
+        </w:pBdr>
+        <w:shd w:val="clear" w:color="auto" w:fill="F2F2F2"/>
+        <w:spacing w:after="0"/>
+        <w:rPr>
+          <w:rFonts w:ascii="Comic Sans MS" w:eastAsia="Times New Roman" w:hAnsi="Comic Sans MS" w:cs="Courier New"/>
+          <w:color w:val="008000"/>
+          <w:sz w:val="16"/>
+          <w:lang w:eastAsia="es-AR"/>
+        </w:rPr>
+      </w:pPr>
+      <w:r>
+        <w:rPr>
+          <w:rFonts w:ascii="Comic Sans MS" w:eastAsia="Times New Roman" w:hAnsi="Comic Sans MS" w:cs="Courier New"/>
+          <w:color w:val="008000"/>
+          <w:sz w:val="16"/>
+          <w:lang w:eastAsia="es-AR"/>
+        </w:rPr>
+        <w:t>;-------------------------------------------------------------</w:t>
+      </w:r>
+    </w:p>
+    <w:p>
+      <w:pPr>
+        <w:pBdr>
+          <w:top w:val="single" w:sz="4" w:space="1" w:color="auto"/>
+          <w:left w:val="single" w:sz="4" w:space="1" w:color="auto"/>
+          <w:bottom w:val="single" w:sz="4" w:space="1" w:color="auto"/>
+          <w:right w:val="single" w:sz="4" w:space="1" w:color="auto"/>
+        </w:pBdr>
+        <w:shd w:val="clear" w:color="auto" w:fill="F2F2F2"/>
+        <w:spacing w:after="0"/>
+        <w:rPr>
+          <w:rFonts w:ascii="Comic Sans MS" w:eastAsia="Times New Roman" w:hAnsi="Comic Sans MS" w:cs="Courier New"/>
+          <w:color w:val="008000"/>
+          <w:sz w:val="16"/>
+          <w:lang w:val="en-US" w:eastAsia="es-AR"/>
+        </w:rPr>
+      </w:pPr>
+      <w:r>
+        <w:rPr>
+          <w:rFonts w:ascii="Comic Sans MS" w:eastAsia="Times New Roman" w:hAnsi="Comic Sans MS" w:cs="Courier New"/>
+          <w:color w:val="008000"/>
+          <w:sz w:val="16"/>
+          <w:lang w:val="en-US" w:eastAsia="es-AR"/>
+        </w:rPr>
+        <w:t>; codec_control routine</w:t>
+      </w:r>
+    </w:p>
+    <w:p>
+      <w:pPr>
+        <w:pBdr>
+          <w:top w:val="single" w:sz="4" w:space="1" w:color="auto"/>
+          <w:left w:val="single" w:sz="4" w:space="1" w:color="auto"/>
+          <w:bottom w:val="single" w:sz="4" w:space="1" w:color="auto"/>
+          <w:right w:val="single" w:sz="4" w:space="1" w:color="auto"/>
+        </w:pBdr>
+        <w:shd w:val="clear" w:color="auto" w:fill="F2F2F2"/>
+        <w:spacing w:after="0"/>
+        <w:rPr>
+          <w:rFonts w:ascii="Comic Sans MS" w:eastAsia="Times New Roman" w:hAnsi="Comic Sans MS" w:cs="Courier New"/>
+          <w:color w:val="008000"/>
+          <w:sz w:val="16"/>
+          <w:lang w:val="en-US" w:eastAsia="es-AR"/>
+        </w:rPr>
+      </w:pPr>
+      <w:r>
+        <w:rPr>
+          <w:rFonts w:ascii="Comic Sans MS" w:eastAsia="Times New Roman" w:hAnsi="Comic Sans MS" w:cs="Courier New"/>
+          <w:color w:val="008000"/>
+          <w:sz w:val="16"/>
+          <w:lang w:val="en-US" w:eastAsia="es-AR"/>
+        </w:rPr>
+        <w:t>;</w:t>
+      </w:r>
+      <w:r>
+        <w:rPr>
+          <w:rFonts w:ascii="Comic Sans MS" w:eastAsia="Times New Roman" w:hAnsi="Comic Sans MS" w:cs="Courier New"/>
+          <w:color w:val="008000"/>
+          <w:sz w:val="16"/>
+          <w:lang w:val="en-US" w:eastAsia="es-AR"/>
+        </w:rPr>
+        <w:tab/>
+        <w:t>Input:  CTRL_WD_LO and CTRL_WD_HI</w:t>
+      </w:r>
+      <w:r>
+        <w:rPr>
+          <w:rFonts w:ascii="Comic Sans MS" w:eastAsia="Times New Roman" w:hAnsi="Comic Sans MS" w:cs="Courier New"/>
+          <w:color w:val="008000"/>
+          <w:sz w:val="16"/>
+          <w:lang w:val="en-US" w:eastAsia="es-AR"/>
+        </w:rPr>
+        <w:tab/>
+      </w:r>
+    </w:p>
+    <w:p>
+      <w:pPr>
+        <w:pBdr>
+          <w:top w:val="single" w:sz="4" w:space="1" w:color="auto"/>
+          <w:left w:val="single" w:sz="4" w:space="1" w:color="auto"/>
+          <w:bottom w:val="single" w:sz="4" w:space="1" w:color="auto"/>
+          <w:right w:val="single" w:sz="4" w:space="1" w:color="auto"/>
+        </w:pBdr>
+        <w:shd w:val="clear" w:color="auto" w:fill="F2F2F2"/>
+        <w:spacing w:after="0"/>
+        <w:rPr>
+          <w:rFonts w:ascii="Comic Sans MS" w:eastAsia="Times New Roman" w:hAnsi="Comic Sans MS" w:cs="Courier New"/>
+          <w:color w:val="008000"/>
+          <w:sz w:val="16"/>
+          <w:lang w:val="en-US" w:eastAsia="es-AR"/>
+        </w:rPr>
+      </w:pPr>
+      <w:r>
+        <w:rPr>
+          <w:rFonts w:ascii="Comic Sans MS" w:eastAsia="Times New Roman" w:hAnsi="Comic Sans MS" w:cs="Courier New"/>
+          <w:color w:val="008000"/>
+          <w:sz w:val="16"/>
+          <w:lang w:val="en-US" w:eastAsia="es-AR"/>
+        </w:rPr>
+        <w:t>;</w:t>
+      </w:r>
+      <w:r>
+        <w:rPr>
+          <w:rFonts w:ascii="Comic Sans MS" w:eastAsia="Times New Roman" w:hAnsi="Comic Sans MS" w:cs="Courier New"/>
+          <w:color w:val="008000"/>
+          <w:sz w:val="16"/>
+          <w:lang w:val="en-US" w:eastAsia="es-AR"/>
+        </w:rPr>
+        <w:tab/>
+        <w:t>Output: CDIN</w:t>
+      </w:r>
+    </w:p>
+    <w:p>
+      <w:pPr>
+        <w:pBdr>
+          <w:top w:val="single" w:sz="4" w:space="1" w:color="auto"/>
+          <w:left w:val="single" w:sz="4" w:space="1" w:color="auto"/>
+          <w:bottom w:val="single" w:sz="4" w:space="1" w:color="auto"/>
+          <w:right w:val="single" w:sz="4" w:space="1" w:color="auto"/>
+        </w:pBdr>
+        <w:shd w:val="clear" w:color="auto" w:fill="F2F2F2"/>
+        <w:spacing w:after="0"/>
+        <w:rPr>
+          <w:rFonts w:ascii="Comic Sans MS" w:eastAsia="Times New Roman" w:hAnsi="Comic Sans MS" w:cs="Courier New"/>
+          <w:color w:val="008000"/>
+          <w:sz w:val="16"/>
+          <w:lang w:val="en-US" w:eastAsia="es-AR"/>
+        </w:rPr>
+      </w:pPr>
+      <w:r>
+        <w:rPr>
+          <w:rFonts w:ascii="Comic Sans MS" w:eastAsia="Times New Roman" w:hAnsi="Comic Sans MS" w:cs="Courier New"/>
+          <w:color w:val="008000"/>
+          <w:sz w:val="16"/>
+          <w:lang w:val="en-US" w:eastAsia="es-AR"/>
+        </w:rPr>
+        <w:t>;</w:t>
+      </w:r>
+      <w:r>
+        <w:rPr>
+          <w:rFonts w:ascii="Comic Sans MS" w:eastAsia="Times New Roman" w:hAnsi="Comic Sans MS" w:cs="Courier New"/>
+          <w:color w:val="008000"/>
+          <w:sz w:val="16"/>
+          <w:lang w:val="en-US" w:eastAsia="es-AR"/>
+        </w:rPr>
+        <w:tab/>
+        <w:t>Description: Used to send control information to CODEC</w:t>
+      </w:r>
+    </w:p>
+    <w:p>
+      <w:pPr>
+        <w:pBdr>
+          <w:top w:val="single" w:sz="4" w:space="1" w:color="auto"/>
+          <w:left w:val="single" w:sz="4" w:space="1" w:color="auto"/>
+          <w:bottom w:val="single" w:sz="4" w:space="1" w:color="auto"/>
+          <w:right w:val="single" w:sz="4" w:space="1" w:color="auto"/>
+        </w:pBdr>
+        <w:shd w:val="clear" w:color="auto" w:fill="F2F2F2"/>
+        <w:spacing w:after="0"/>
+        <w:rPr>
+          <w:rFonts w:ascii="Courier New" w:eastAsia="Times New Roman" w:hAnsi="Courier New" w:cs="Courier New"/>
+          <w:color w:val="000000"/>
+          <w:sz w:val="20"/>
+          <w:lang w:val="en-US" w:eastAsia="es-AR"/>
+        </w:rPr>
+      </w:pPr>
+      <w:r>
+        <w:rPr>
+          <w:rFonts w:ascii="Comic Sans MS" w:eastAsia="Times New Roman" w:hAnsi="Comic Sans MS" w:cs="Courier New"/>
+          <w:color w:val="008000"/>
+          <w:sz w:val="16"/>
+          <w:lang w:val="en-US" w:eastAsia="es-AR"/>
+        </w:rPr>
+        <w:t>;-------------------------------------------------------------</w:t>
+      </w:r>
+    </w:p>
+    <w:p>
+      <w:pPr>
+        <w:pBdr>
+          <w:top w:val="single" w:sz="4" w:space="1" w:color="auto"/>
+          <w:left w:val="single" w:sz="4" w:space="1" w:color="auto"/>
+          <w:bottom w:val="single" w:sz="4" w:space="1" w:color="auto"/>
+          <w:right w:val="single" w:sz="4" w:space="1" w:color="auto"/>
+        </w:pBdr>
+        <w:shd w:val="clear" w:color="auto" w:fill="F2F2F2"/>
+        <w:spacing w:after="0"/>
+        <w:rPr>
+          <w:rFonts w:ascii="Courier New" w:eastAsia="Times New Roman" w:hAnsi="Courier New" w:cs="Courier New"/>
+          <w:color w:val="000000"/>
+          <w:sz w:val="20"/>
+          <w:lang w:val="en-US" w:eastAsia="es-AR"/>
+        </w:rPr>
+      </w:pPr>
+      <w:r>
+        <w:rPr>
+          <w:rFonts w:ascii="Courier New" w:eastAsia="Times New Roman" w:hAnsi="Courier New" w:cs="Courier New"/>
+          <w:color w:val="000000"/>
+          <w:sz w:val="20"/>
+          <w:lang w:val="en-US" w:eastAsia="es-AR"/>
+        </w:rPr>
+        <w:t>codec_control</w:t>
+      </w:r>
+    </w:p>
+    <w:p>
+      <w:pPr>
+        <w:pBdr>
+          <w:top w:val="single" w:sz="4" w:space="1" w:color="auto"/>
+          <w:left w:val="single" w:sz="4" w:space="1" w:color="auto"/>
+          <w:bottom w:val="single" w:sz="4" w:space="1" w:color="auto"/>
+          <w:right w:val="single" w:sz="4" w:space="1" w:color="auto"/>
+        </w:pBdr>
+        <w:shd w:val="clear" w:color="auto" w:fill="F2F2F2"/>
+        <w:spacing w:after="0"/>
+        <w:rPr>
+          <w:rFonts w:ascii="Courier New" w:eastAsia="Times New Roman" w:hAnsi="Courier New" w:cs="Courier New"/>
+          <w:color w:val="000000"/>
+          <w:sz w:val="20"/>
+          <w:lang w:val="en-US" w:eastAsia="es-AR"/>
+        </w:rPr>
+      </w:pPr>
+      <w:r>
+        <w:rPr>
+          <w:rFonts w:ascii="Courier New" w:eastAsia="Times New Roman" w:hAnsi="Courier New" w:cs="Courier New"/>
+          <w:color w:val="000000"/>
+          <w:sz w:val="20"/>
+          <w:lang w:val="en-US" w:eastAsia="es-AR"/>
+        </w:rPr>
+        <w:t xml:space="preserve">        clr     a</w:t>
+      </w:r>
+    </w:p>
+    <w:p>
+      <w:pPr>
+        <w:pBdr>
+          <w:top w:val="single" w:sz="4" w:space="1" w:color="auto"/>
+          <w:left w:val="single" w:sz="4" w:space="1" w:color="auto"/>
+          <w:bottom w:val="single" w:sz="4" w:space="1" w:color="auto"/>
+          <w:right w:val="single" w:sz="4" w:space="1" w:color="auto"/>
+        </w:pBdr>
+        <w:shd w:val="clear" w:color="auto" w:fill="F2F2F2"/>
+        <w:spacing w:after="0"/>
+        <w:rPr>
+          <w:rFonts w:ascii="Courier New" w:eastAsia="Times New Roman" w:hAnsi="Courier New" w:cs="Courier New"/>
+          <w:color w:val="000000"/>
+          <w:sz w:val="20"/>
+          <w:lang w:val="en-US" w:eastAsia="es-AR"/>
+        </w:rPr>
+      </w:pPr>
+      <w:r>
+        <w:rPr>
+          <w:rFonts w:ascii="Courier New" w:eastAsia="Times New Roman" w:hAnsi="Courier New" w:cs="Courier New"/>
+          <w:color w:val="000000"/>
+          <w:sz w:val="20"/>
+          <w:lang w:val="en-US" w:eastAsia="es-AR"/>
+        </w:rPr>
+        <w:t xml:space="preserve">        bclr    #CCS,x:M_PDRD         </w:t>
+      </w:r>
+      <w:r>
+        <w:rPr>
+          <w:rFonts w:ascii="Courier New" w:eastAsia="Times New Roman" w:hAnsi="Courier New" w:cs="Courier New"/>
+          <w:color w:val="000000"/>
+          <w:sz w:val="20"/>
+          <w:lang w:val="en-US" w:eastAsia="es-AR"/>
+        </w:rPr>
+        <w:tab/>
+        <w:t xml:space="preserve">; assert CCS </w:t>
+      </w:r>
+    </w:p>
+    <w:p>
+      <w:pPr>
+        <w:pBdr>
+          <w:top w:val="single" w:sz="4" w:space="1" w:color="auto"/>
+          <w:left w:val="single" w:sz="4" w:space="1" w:color="auto"/>
+          <w:bottom w:val="single" w:sz="4" w:space="1" w:color="auto"/>
+          <w:right w:val="single" w:sz="4" w:space="1" w:color="auto"/>
+        </w:pBdr>
+        <w:shd w:val="clear" w:color="auto" w:fill="F2F2F2"/>
+        <w:spacing w:after="0"/>
+        <w:rPr>
+          <w:rFonts w:ascii="Courier New" w:eastAsia="Times New Roman" w:hAnsi="Courier New" w:cs="Courier New"/>
+          <w:color w:val="000000"/>
+          <w:sz w:val="20"/>
+          <w:lang w:val="en-US" w:eastAsia="es-AR"/>
+        </w:rPr>
+      </w:pPr>
+      <w:r>
+        <w:rPr>
+          <w:rFonts w:ascii="Courier New" w:eastAsia="Times New Roman" w:hAnsi="Courier New" w:cs="Courier New"/>
+          <w:color w:val="000000"/>
+          <w:sz w:val="20"/>
+          <w:lang w:val="en-US" w:eastAsia="es-AR"/>
+        </w:rPr>
+        <w:t xml:space="preserve">        move    x:CTRL_WD_HI,a1       </w:t>
+      </w:r>
+      <w:r>
+        <w:rPr>
+          <w:rFonts w:ascii="Courier New" w:eastAsia="Times New Roman" w:hAnsi="Courier New" w:cs="Courier New"/>
+          <w:color w:val="000000"/>
+          <w:sz w:val="20"/>
+          <w:lang w:val="en-US" w:eastAsia="es-AR"/>
+        </w:rPr>
+        <w:tab/>
+        <w:t>; upper 16 bits control data</w:t>
+      </w:r>
+    </w:p>
+    <w:p>
+      <w:pPr>
+        <w:pBdr>
+          <w:top w:val="single" w:sz="4" w:space="1" w:color="auto"/>
+          <w:left w:val="single" w:sz="4" w:space="1" w:color="auto"/>
+          <w:bottom w:val="single" w:sz="4" w:space="1" w:color="auto"/>
+          <w:right w:val="single" w:sz="4" w:space="1" w:color="auto"/>
+        </w:pBdr>
+        <w:shd w:val="clear" w:color="auto" w:fill="F2F2F2"/>
+        <w:spacing w:after="0"/>
+        <w:rPr>
+          <w:rFonts w:ascii="Courier New" w:eastAsia="Times New Roman" w:hAnsi="Courier New" w:cs="Courier New"/>
+          <w:color w:val="000000"/>
+          <w:sz w:val="20"/>
+          <w:lang w:val="en-US" w:eastAsia="es-AR"/>
+        </w:rPr>
+      </w:pPr>
+      <w:r>
+        <w:rPr>
+          <w:rFonts w:ascii="Courier New" w:eastAsia="Times New Roman" w:hAnsi="Courier New" w:cs="Courier New"/>
+          <w:color w:val="000000"/>
+          <w:sz w:val="20"/>
+          <w:lang w:val="en-US" w:eastAsia="es-AR"/>
+        </w:rPr>
+        <w:t xml:space="preserve">        jsr     send_codec </w:t>
+      </w:r>
+      <w:r>
+        <w:rPr>
+          <w:rFonts w:ascii="Courier New" w:eastAsia="Times New Roman" w:hAnsi="Courier New" w:cs="Courier New"/>
+          <w:color w:val="000000"/>
+          <w:sz w:val="20"/>
+          <w:lang w:val="en-US" w:eastAsia="es-AR"/>
+        </w:rPr>
+        <w:tab/>
+      </w:r>
+      <w:r>
+        <w:rPr>
+          <w:rFonts w:ascii="Courier New" w:eastAsia="Times New Roman" w:hAnsi="Courier New" w:cs="Courier New"/>
+          <w:color w:val="000000"/>
+          <w:sz w:val="20"/>
+          <w:lang w:val="en-US" w:eastAsia="es-AR"/>
+        </w:rPr>
+        <w:tab/>
+      </w:r>
+      <w:r>
+        <w:rPr>
+          <w:rFonts w:ascii="Courier New" w:eastAsia="Times New Roman" w:hAnsi="Courier New" w:cs="Courier New"/>
+          <w:color w:val="000000"/>
+          <w:sz w:val="20"/>
+          <w:lang w:val="en-US" w:eastAsia="es-AR"/>
+        </w:rPr>
+        <w:tab/>
+        <w:t>; shift out upper word</w:t>
+      </w:r>
+    </w:p>
+    <w:p>
+      <w:pPr>
+        <w:pBdr>
+          <w:top w:val="single" w:sz="4" w:space="1" w:color="auto"/>
+          <w:left w:val="single" w:sz="4" w:space="1" w:color="auto"/>
+          <w:bottom w:val="single" w:sz="4" w:space="1" w:color="auto"/>
+          <w:right w:val="single" w:sz="4" w:space="1" w:color="auto"/>
+        </w:pBdr>
+        <w:shd w:val="clear" w:color="auto" w:fill="F2F2F2"/>
+        <w:spacing w:after="0"/>
+        <w:rPr>
+          <w:rFonts w:ascii="Courier New" w:eastAsia="Times New Roman" w:hAnsi="Courier New" w:cs="Courier New"/>
+          <w:color w:val="000000"/>
+          <w:sz w:val="20"/>
+          <w:lang w:val="en-US" w:eastAsia="es-AR"/>
+        </w:rPr>
+      </w:pPr>
+      <w:r>
+        <w:rPr>
+          <w:rFonts w:ascii="Courier New" w:eastAsia="Times New Roman" w:hAnsi="Courier New" w:cs="Courier New"/>
+          <w:color w:val="000000"/>
+          <w:sz w:val="20"/>
+          <w:lang w:val="en-US" w:eastAsia="es-AR"/>
+        </w:rPr>
+        <w:t xml:space="preserve">        move    x:CTRL_WD_LO,a1       </w:t>
+      </w:r>
+      <w:r>
+        <w:rPr>
+          <w:rFonts w:ascii="Courier New" w:eastAsia="Times New Roman" w:hAnsi="Courier New" w:cs="Courier New"/>
+          <w:color w:val="000000"/>
+          <w:sz w:val="20"/>
+          <w:lang w:val="en-US" w:eastAsia="es-AR"/>
+        </w:rPr>
+        <w:tab/>
+        <w:t>; lower 16 bits control data</w:t>
+      </w:r>
+    </w:p>
+    <w:p>
+      <w:pPr>
+        <w:pBdr>
+          <w:top w:val="single" w:sz="4" w:space="1" w:color="auto"/>
+          <w:left w:val="single" w:sz="4" w:space="1" w:color="auto"/>
+          <w:bottom w:val="single" w:sz="4" w:space="1" w:color="auto"/>
+          <w:right w:val="single" w:sz="4" w:space="1" w:color="auto"/>
+        </w:pBdr>
+        <w:shd w:val="clear" w:color="auto" w:fill="F2F2F2"/>
+        <w:spacing w:after="0"/>
+        <w:rPr>
+          <w:rFonts w:ascii="Courier New" w:eastAsia="Times New Roman" w:hAnsi="Courier New" w:cs="Courier New"/>
+          <w:color w:val="000000"/>
+          <w:sz w:val="20"/>
+          <w:lang w:val="en-US" w:eastAsia="es-AR"/>
+        </w:rPr>
+      </w:pPr>
+      <w:r>
+        <w:rPr>
+          <w:rFonts w:ascii="Courier New" w:eastAsia="Times New Roman" w:hAnsi="Courier New" w:cs="Courier New"/>
+          <w:color w:val="000000"/>
+          <w:sz w:val="20"/>
+          <w:lang w:val="en-US" w:eastAsia="es-AR"/>
+        </w:rPr>
+        <w:t xml:space="preserve">        jsr     send_codec</w:t>
+      </w:r>
+      <w:r>
+        <w:rPr>
+          <w:rFonts w:ascii="Courier New" w:eastAsia="Times New Roman" w:hAnsi="Courier New" w:cs="Courier New"/>
+          <w:color w:val="000000"/>
+          <w:sz w:val="20"/>
+          <w:lang w:val="en-US" w:eastAsia="es-AR"/>
+        </w:rPr>
+        <w:tab/>
+      </w:r>
+      <w:r>
+        <w:rPr>
+          <w:rFonts w:ascii="Courier New" w:eastAsia="Times New Roman" w:hAnsi="Courier New" w:cs="Courier New"/>
+          <w:color w:val="000000"/>
+          <w:sz w:val="20"/>
+          <w:lang w:val="en-US" w:eastAsia="es-AR"/>
+        </w:rPr>
+        <w:tab/>
+      </w:r>
+      <w:r>
+        <w:rPr>
+          <w:rFonts w:ascii="Courier New" w:eastAsia="Times New Roman" w:hAnsi="Courier New" w:cs="Courier New"/>
+          <w:color w:val="000000"/>
+          <w:sz w:val="20"/>
+          <w:lang w:val="en-US" w:eastAsia="es-AR"/>
+        </w:rPr>
+        <w:tab/>
+        <w:t>; shift out lower word</w:t>
+      </w:r>
+    </w:p>
+    <w:p>
+      <w:pPr>
+        <w:pBdr>
+          <w:top w:val="single" w:sz="4" w:space="1" w:color="auto"/>
+          <w:left w:val="single" w:sz="4" w:space="1" w:color="auto"/>
+          <w:bottom w:val="single" w:sz="4" w:space="1" w:color="auto"/>
+          <w:right w:val="single" w:sz="4" w:space="1" w:color="auto"/>
+        </w:pBdr>
+        <w:shd w:val="clear" w:color="auto" w:fill="F2F2F2"/>
+        <w:spacing w:after="0"/>
+        <w:rPr>
+          <w:rFonts w:ascii="Courier New" w:eastAsia="Times New Roman" w:hAnsi="Courier New" w:cs="Courier New"/>
+          <w:color w:val="000000"/>
+          <w:sz w:val="20"/>
+          <w:lang w:val="en-US" w:eastAsia="es-AR"/>
+        </w:rPr>
+      </w:pPr>
+      <w:r>
+        <w:rPr>
+          <w:rFonts w:ascii="Courier New" w:eastAsia="Times New Roman" w:hAnsi="Courier New" w:cs="Courier New"/>
+          <w:color w:val="000000"/>
+          <w:sz w:val="20"/>
+          <w:lang w:val="en-US" w:eastAsia="es-AR"/>
+        </w:rPr>
+        <w:t xml:space="preserve">        bset    #CCS,x:M_PDRD         </w:t>
+      </w:r>
+      <w:r>
+        <w:rPr>
+          <w:rFonts w:ascii="Courier New" w:eastAsia="Times New Roman" w:hAnsi="Courier New" w:cs="Courier New"/>
+          <w:color w:val="000000"/>
+          <w:sz w:val="20"/>
+          <w:lang w:val="en-US" w:eastAsia="es-AR"/>
+        </w:rPr>
+        <w:tab/>
+        <w:t>; deassert CCS</w:t>
+      </w:r>
+    </w:p>
+    <w:p>
+      <w:pPr>
+        <w:pBdr>
+          <w:top w:val="single" w:sz="4" w:space="1" w:color="auto"/>
+          <w:left w:val="single" w:sz="4" w:space="1" w:color="auto"/>
+          <w:bottom w:val="single" w:sz="4" w:space="1" w:color="auto"/>
+          <w:right w:val="single" w:sz="4" w:space="1" w:color="auto"/>
+        </w:pBdr>
+        <w:shd w:val="clear" w:color="auto" w:fill="F2F2F2"/>
+        <w:rPr>
+          <w:rFonts w:ascii="Courier New" w:eastAsia="Times New Roman" w:hAnsi="Courier New" w:cs="Courier New"/>
+          <w:color w:val="000000"/>
+          <w:sz w:val="20"/>
+          <w:lang w:eastAsia="es-AR"/>
+        </w:rPr>
+      </w:pPr>
+      <w:r>
+        <w:rPr>
+          <w:rFonts w:ascii="Courier New" w:eastAsia="Times New Roman" w:hAnsi="Courier New" w:cs="Courier New"/>
+          <w:color w:val="000000"/>
+          <w:sz w:val="20"/>
+          <w:lang w:val="en-US" w:eastAsia="es-AR"/>
+        </w:rPr>
+        <w:t xml:space="preserve">        </w:t>
+      </w:r>
+      <w:r>
+        <w:rPr>
+          <w:rFonts w:ascii="Courier New" w:eastAsia="Times New Roman" w:hAnsi="Courier New" w:cs="Courier New"/>
+          <w:color w:val="000000"/>
+          <w:sz w:val="20"/>
+          <w:lang w:eastAsia="es-AR"/>
+        </w:rPr>
+        <w:t>rts</w:t>
+      </w:r>
+      <w:r>
+        <w:rPr>
+          <w:rFonts w:ascii="Courier New" w:eastAsia="Times New Roman" w:hAnsi="Courier New" w:cs="Courier New"/>
+          <w:color w:val="000000"/>
+          <w:sz w:val="20"/>
+          <w:lang w:eastAsia="es-AR"/>
+        </w:rPr>
+        <w:t xml:space="preserve">        </w:t>
+      </w:r>
+    </w:p>
+    <w:p>
+      <w:pPr>
+        <w:pStyle w:val="Heading2"/>
+      </w:pPr>
+      <w:r>
+        <w:t>Subrutina</w:t>
+      </w:r>
+      <w:r>
+        <w:t xml:space="preserve"> “send_codec”</w:t>
+      </w:r>
+    </w:p>
+    <w:p>
+      <w:bookmarkStart w:id="15" w:name="_Toc84362954"/>
+      <w:r>
+        <w:t xml:space="preserve">La </w:t>
+      </w:r>
+      <w:r>
+        <w:t>subrutina</w:t>
+      </w:r>
+      <w:r>
+        <w:t xml:space="preserve"> “send_codec” envía al </w:t>
+      </w:r>
+      <w:r>
+        <w:t>códec</w:t>
+      </w:r>
+      <w:r>
+        <w:t xml:space="preserve"> una secuencia de 16 bits de control</w:t>
+      </w:r>
+      <w:r>
+        <w:t xml:space="preserve"> obtenida del registro A1</w:t>
+      </w:r>
+      <w:r>
+        <w:t xml:space="preserve">. </w:t>
+      </w:r>
+      <w:r>
+        <w:t xml:space="preserve">Para ello, como indica la </w:t>
+      </w:r>
+      <w:r>
+        <w:fldChar w:fldCharType="begin"/>
+      </w:r>
+      <w:r>
+        <w:instrText xml:space="preserve"> REF _Ref85482220 \h </w:instrText>
+      </w:r>
+      <w:r>
+        <w:fldChar w:fldCharType="separate"/>
+      </w:r>
+      <w:r>
+        <w:t xml:space="preserve">Ilustración </w:t>
+      </w:r>
+      <w:r>
+        <w:rPr>
+          <w:noProof/>
+        </w:rPr>
+        <w:t>0</w:t>
+      </w:r>
+      <w:r>
+        <w:t>.</w:t>
+      </w:r>
+      <w:r>
+        <w:rPr>
+          <w:noProof/>
+        </w:rPr>
+        <w:t>4</w:t>
+      </w:r>
+      <w:r>
+        <w:fldChar w:fldCharType="end"/>
+      </w:r>
+      <w:r>
+        <w:t>, envía de a un bit en la línea CDIN</w:t>
+      </w:r>
+      <w:r>
+        <w:t xml:space="preserve">, generando </w:t>
+      </w:r>
+      <w:r>
+        <w:t>un flanco ascendente de CCLK al comienzo</w:t>
+      </w:r>
+      <w:r>
+        <w:t xml:space="preserve"> y un flanco descendente cuando el valor del bit está listo</w:t>
+      </w:r>
+      <w:r>
+        <w:t>. Lo que hace es bit a bit</w:t>
+      </w:r>
+      <w:r>
+        <w:t xml:space="preserve">, </w:t>
+      </w:r>
+      <w:r>
+        <w:t>comenzando por el más significativo</w:t>
+      </w:r>
+      <w:r>
+        <w:t>,</w:t>
+      </w:r>
+      <w:r>
+        <w:t xml:space="preserve"> poner un 1 o un 0 en CDIN </w:t>
+      </w:r>
+      <w:r>
+        <w:t>dependiendo del valor del mensaje, y así sucesivamente 16 veces hasta finalizar.</w:t>
+      </w:r>
+    </w:p>
+    <w:p>
+      <w:pPr>
+        <w:pBdr>
+          <w:top w:val="single" w:sz="4" w:space="1" w:color="auto"/>
+          <w:left w:val="single" w:sz="4" w:space="1" w:color="auto"/>
+          <w:bottom w:val="single" w:sz="4" w:space="1" w:color="auto"/>
+          <w:right w:val="single" w:sz="4" w:space="1" w:color="auto"/>
+        </w:pBdr>
+        <w:shd w:val="clear" w:color="auto" w:fill="F2F2F2"/>
+        <w:spacing w:after="0"/>
+        <w:rPr>
+          <w:rFonts w:ascii="Comic Sans MS" w:eastAsia="Times New Roman" w:hAnsi="Comic Sans MS" w:cs="Courier New"/>
+          <w:color w:val="008000"/>
+          <w:sz w:val="16"/>
+          <w:lang w:eastAsia="es-AR"/>
+        </w:rPr>
+      </w:pPr>
+      <w:r>
+        <w:rPr>
+          <w:rFonts w:ascii="Comic Sans MS" w:eastAsia="Times New Roman" w:hAnsi="Comic Sans MS" w:cs="Courier New"/>
+          <w:color w:val="008000"/>
+          <w:sz w:val="16"/>
+          <w:lang w:eastAsia="es-AR"/>
+        </w:rPr>
+        <w:t>;-------------------------------------------------------------</w:t>
+      </w:r>
+    </w:p>
+    <w:p>
+      <w:pPr>
+        <w:pBdr>
+          <w:top w:val="single" w:sz="4" w:space="1" w:color="auto"/>
+          <w:left w:val="single" w:sz="4" w:space="1" w:color="auto"/>
+          <w:bottom w:val="single" w:sz="4" w:space="1" w:color="auto"/>
+          <w:right w:val="single" w:sz="4" w:space="1" w:color="auto"/>
+        </w:pBdr>
+        <w:shd w:val="clear" w:color="auto" w:fill="F2F2F2"/>
+        <w:spacing w:after="0"/>
+        <w:rPr>
+          <w:rFonts w:ascii="Comic Sans MS" w:eastAsia="Times New Roman" w:hAnsi="Comic Sans MS" w:cs="Courier New"/>
+          <w:color w:val="008000"/>
+          <w:sz w:val="16"/>
+          <w:lang w:val="en-US" w:eastAsia="es-AR"/>
+        </w:rPr>
+      </w:pPr>
+      <w:r>
+        <w:rPr>
+          <w:rFonts w:ascii="Comic Sans MS" w:eastAsia="Times New Roman" w:hAnsi="Comic Sans MS" w:cs="Courier New"/>
+          <w:color w:val="008000"/>
+          <w:sz w:val="16"/>
+          <w:lang w:val="en-US" w:eastAsia="es-AR"/>
+        </w:rPr>
+        <w:t>; send_codec routine</w:t>
+      </w:r>
+    </w:p>
+    <w:p>
+      <w:pPr>
+        <w:pBdr>
+          <w:top w:val="single" w:sz="4" w:space="1" w:color="auto"/>
+          <w:left w:val="single" w:sz="4" w:space="1" w:color="auto"/>
+          <w:bottom w:val="single" w:sz="4" w:space="1" w:color="auto"/>
+          <w:right w:val="single" w:sz="4" w:space="1" w:color="auto"/>
+        </w:pBdr>
+        <w:shd w:val="clear" w:color="auto" w:fill="F2F2F2"/>
+        <w:spacing w:after="0"/>
+        <w:rPr>
+          <w:rFonts w:ascii="Comic Sans MS" w:eastAsia="Times New Roman" w:hAnsi="Comic Sans MS" w:cs="Courier New"/>
+          <w:color w:val="008000"/>
+          <w:sz w:val="16"/>
+          <w:lang w:val="en-US" w:eastAsia="es-AR"/>
+        </w:rPr>
+      </w:pPr>
+      <w:r>
+        <w:rPr>
+          <w:rFonts w:ascii="Comic Sans MS" w:eastAsia="Times New Roman" w:hAnsi="Comic Sans MS" w:cs="Courier New"/>
+          <w:color w:val="008000"/>
+          <w:sz w:val="16"/>
+          <w:lang w:val="en-US" w:eastAsia="es-AR"/>
+        </w:rPr>
+        <w:t>;</w:t>
+      </w:r>
+      <w:r>
+        <w:rPr>
+          <w:rFonts w:ascii="Comic Sans MS" w:eastAsia="Times New Roman" w:hAnsi="Comic Sans MS" w:cs="Courier New"/>
+          <w:color w:val="008000"/>
+          <w:sz w:val="16"/>
+          <w:lang w:val="en-US" w:eastAsia="es-AR"/>
+        </w:rPr>
+        <w:tab/>
+        <w:t>Input:  a1 containing control information</w:t>
+      </w:r>
+    </w:p>
+    <w:p>
+      <w:pPr>
+        <w:pBdr>
+          <w:top w:val="single" w:sz="4" w:space="1" w:color="auto"/>
+          <w:left w:val="single" w:sz="4" w:space="1" w:color="auto"/>
+          <w:bottom w:val="single" w:sz="4" w:space="1" w:color="auto"/>
+          <w:right w:val="single" w:sz="4" w:space="1" w:color="auto"/>
+        </w:pBdr>
+        <w:shd w:val="clear" w:color="auto" w:fill="F2F2F2"/>
+        <w:spacing w:after="0"/>
+        <w:rPr>
+          <w:rFonts w:ascii="Comic Sans MS" w:eastAsia="Times New Roman" w:hAnsi="Comic Sans MS" w:cs="Courier New"/>
+          <w:color w:val="008000"/>
+          <w:sz w:val="16"/>
+          <w:lang w:val="en-US" w:eastAsia="es-AR"/>
+        </w:rPr>
+      </w:pPr>
+      <w:r>
+        <w:rPr>
+          <w:rFonts w:ascii="Comic Sans MS" w:eastAsia="Times New Roman" w:hAnsi="Comic Sans MS" w:cs="Courier New"/>
+          <w:color w:val="008000"/>
+          <w:sz w:val="16"/>
+          <w:lang w:val="en-US" w:eastAsia="es-AR"/>
+        </w:rPr>
+        <w:t>;</w:t>
+      </w:r>
+      <w:r>
+        <w:rPr>
+          <w:rFonts w:ascii="Comic Sans MS" w:eastAsia="Times New Roman" w:hAnsi="Comic Sans MS" w:cs="Courier New"/>
+          <w:color w:val="008000"/>
+          <w:sz w:val="16"/>
+          <w:lang w:val="en-US" w:eastAsia="es-AR"/>
+        </w:rPr>
+        <w:tab/>
+        <w:t>Output: sends bits to CDIN</w:t>
+      </w:r>
+    </w:p>
+    <w:p>
+      <w:pPr>
+        <w:pBdr>
+          <w:top w:val="single" w:sz="4" w:space="1" w:color="auto"/>
+          <w:left w:val="single" w:sz="4" w:space="1" w:color="auto"/>
+          <w:bottom w:val="single" w:sz="4" w:space="1" w:color="auto"/>
+          <w:right w:val="single" w:sz="4" w:space="1" w:color="auto"/>
+        </w:pBdr>
+        <w:shd w:val="clear" w:color="auto" w:fill="F2F2F2"/>
+        <w:spacing w:after="0"/>
+        <w:rPr>
+          <w:rFonts w:ascii="Comic Sans MS" w:eastAsia="Times New Roman" w:hAnsi="Comic Sans MS" w:cs="Courier New"/>
+          <w:color w:val="008000"/>
+          <w:sz w:val="16"/>
+          <w:lang w:val="en-US" w:eastAsia="es-AR"/>
+        </w:rPr>
+      </w:pPr>
+      <w:r>
+        <w:rPr>
+          <w:rFonts w:ascii="Comic Sans MS" w:eastAsia="Times New Roman" w:hAnsi="Comic Sans MS" w:cs="Courier New"/>
+          <w:color w:val="008000"/>
+          <w:sz w:val="16"/>
+          <w:lang w:val="en-US" w:eastAsia="es-AR"/>
+        </w:rPr>
+        <w:t>;</w:t>
+      </w:r>
+      <w:r>
+        <w:rPr>
+          <w:rFonts w:ascii="Comic Sans MS" w:eastAsia="Times New Roman" w:hAnsi="Comic Sans MS" w:cs="Courier New"/>
+          <w:color w:val="008000"/>
+          <w:sz w:val="16"/>
+          <w:lang w:val="en-US" w:eastAsia="es-AR"/>
+        </w:rPr>
+        <w:tab/>
+        <w:t>Description: Determines bits to send to CDIN</w:t>
+      </w:r>
+    </w:p>
+    <w:p>
+      <w:pPr>
+        <w:pBdr>
+          <w:top w:val="single" w:sz="4" w:space="1" w:color="auto"/>
+          <w:left w:val="single" w:sz="4" w:space="1" w:color="auto"/>
+          <w:bottom w:val="single" w:sz="4" w:space="1" w:color="auto"/>
+          <w:right w:val="single" w:sz="4" w:space="1" w:color="auto"/>
+        </w:pBdr>
+        <w:shd w:val="clear" w:color="auto" w:fill="F2F2F2"/>
+        <w:spacing w:after="0"/>
+        <w:rPr>
+          <w:rFonts w:ascii="Courier New" w:eastAsia="Times New Roman" w:hAnsi="Courier New" w:cs="Courier New"/>
+          <w:color w:val="000000"/>
+          <w:sz w:val="20"/>
+          <w:lang w:val="en-US" w:eastAsia="es-AR"/>
+        </w:rPr>
+      </w:pPr>
+      <w:r>
+        <w:rPr>
+          <w:rFonts w:ascii="Comic Sans MS" w:eastAsia="Times New Roman" w:hAnsi="Comic Sans MS" w:cs="Courier New"/>
+          <w:color w:val="008000"/>
+          <w:sz w:val="16"/>
+          <w:lang w:val="en-US" w:eastAsia="es-AR"/>
+        </w:rPr>
+        <w:t>;-------------------------------------------------------------</w:t>
+      </w:r>
+    </w:p>
+    <w:p>
+      <w:pPr>
+        <w:pBdr>
+          <w:top w:val="single" w:sz="4" w:space="1" w:color="auto"/>
+          <w:left w:val="single" w:sz="4" w:space="1" w:color="auto"/>
+          <w:bottom w:val="single" w:sz="4" w:space="1" w:color="auto"/>
+          <w:right w:val="single" w:sz="4" w:space="1" w:color="auto"/>
+        </w:pBdr>
+        <w:shd w:val="clear" w:color="auto" w:fill="F2F2F2"/>
+        <w:spacing w:after="0"/>
+        <w:rPr>
+          <w:rFonts w:ascii="Courier New" w:eastAsia="Times New Roman" w:hAnsi="Courier New" w:cs="Courier New"/>
+          <w:color w:val="000000"/>
+          <w:sz w:val="20"/>
+          <w:lang w:val="en-US" w:eastAsia="es-AR"/>
+        </w:rPr>
+      </w:pPr>
+      <w:r>
+        <w:rPr>
+          <w:rFonts w:ascii="Courier New" w:eastAsia="Times New Roman" w:hAnsi="Courier New" w:cs="Courier New"/>
+          <w:color w:val="000000"/>
+          <w:sz w:val="20"/>
+          <w:lang w:val="en-US" w:eastAsia="es-AR"/>
+        </w:rPr>
+        <w:lastRenderedPageBreak/>
+        <w:t xml:space="preserve">send_codec  </w:t>
+      </w:r>
+    </w:p>
+    <w:p>
+      <w:pPr>
+        <w:pBdr>
+          <w:top w:val="single" w:sz="4" w:space="1" w:color="auto"/>
+          <w:left w:val="single" w:sz="4" w:space="1" w:color="auto"/>
+          <w:bottom w:val="single" w:sz="4" w:space="1" w:color="auto"/>
+          <w:right w:val="single" w:sz="4" w:space="1" w:color="auto"/>
+        </w:pBdr>
+        <w:shd w:val="clear" w:color="auto" w:fill="F2F2F2"/>
+        <w:spacing w:after="0"/>
+        <w:rPr>
+          <w:rFonts w:ascii="Courier New" w:eastAsia="Times New Roman" w:hAnsi="Courier New" w:cs="Courier New"/>
+          <w:color w:val="000000"/>
+          <w:sz w:val="20"/>
+          <w:lang w:val="en-US" w:eastAsia="es-AR"/>
+        </w:rPr>
+      </w:pPr>
+      <w:r>
+        <w:rPr>
+          <w:rFonts w:ascii="Courier New" w:eastAsia="Times New Roman" w:hAnsi="Courier New" w:cs="Courier New"/>
+          <w:color w:val="000000"/>
+          <w:sz w:val="20"/>
+          <w:lang w:val="en-US" w:eastAsia="es-AR"/>
+        </w:rPr>
+        <w:tab/>
+      </w:r>
+      <w:r>
+        <w:rPr>
+          <w:rFonts w:ascii="Courier New" w:eastAsia="Times New Roman" w:hAnsi="Courier New" w:cs="Courier New"/>
+          <w:color w:val="000000"/>
+          <w:sz w:val="20"/>
+          <w:lang w:val="en-US" w:eastAsia="es-AR"/>
+        </w:rPr>
+        <w:tab/>
+        <w:t>do      #16,end_send_codec    ; 16 bits per word</w:t>
+      </w:r>
+    </w:p>
+    <w:p>
+      <w:pPr>
+        <w:pBdr>
+          <w:top w:val="single" w:sz="4" w:space="1" w:color="auto"/>
+          <w:left w:val="single" w:sz="4" w:space="1" w:color="auto"/>
+          <w:bottom w:val="single" w:sz="4" w:space="1" w:color="auto"/>
+          <w:right w:val="single" w:sz="4" w:space="1" w:color="auto"/>
+        </w:pBdr>
+        <w:shd w:val="clear" w:color="auto" w:fill="F2F2F2"/>
+        <w:spacing w:after="0"/>
+        <w:rPr>
+          <w:rFonts w:ascii="Courier New" w:eastAsia="Times New Roman" w:hAnsi="Courier New" w:cs="Courier New"/>
+          <w:color w:val="000000"/>
+          <w:sz w:val="20"/>
+          <w:lang w:val="en-US" w:eastAsia="es-AR"/>
+        </w:rPr>
+      </w:pPr>
+      <w:r>
+        <w:rPr>
+          <w:rFonts w:ascii="Courier New" w:eastAsia="Times New Roman" w:hAnsi="Courier New" w:cs="Courier New"/>
+          <w:color w:val="000000"/>
+          <w:sz w:val="20"/>
+          <w:lang w:val="en-US" w:eastAsia="es-AR"/>
+        </w:rPr>
+        <w:t xml:space="preserve">        </w:t>
+      </w:r>
+      <w:r>
+        <w:rPr>
+          <w:rFonts w:ascii="Courier New" w:eastAsia="Times New Roman" w:hAnsi="Courier New" w:cs="Courier New"/>
+          <w:color w:val="000000"/>
+          <w:sz w:val="20"/>
+          <w:lang w:val="en-US" w:eastAsia="es-AR"/>
+        </w:rPr>
+        <w:tab/>
+        <w:t>bset    #CCLK,x:M_PDRD        ; toggle CCLK clock high</w:t>
+      </w:r>
+    </w:p>
+    <w:p>
+      <w:pPr>
+        <w:pBdr>
+          <w:top w:val="single" w:sz="4" w:space="1" w:color="auto"/>
+          <w:left w:val="single" w:sz="4" w:space="1" w:color="auto"/>
+          <w:bottom w:val="single" w:sz="4" w:space="1" w:color="auto"/>
+          <w:right w:val="single" w:sz="4" w:space="1" w:color="auto"/>
+        </w:pBdr>
+        <w:shd w:val="clear" w:color="auto" w:fill="F2F2F2"/>
+        <w:spacing w:after="0"/>
+        <w:rPr>
+          <w:rFonts w:ascii="Courier New" w:eastAsia="Times New Roman" w:hAnsi="Courier New" w:cs="Courier New"/>
+          <w:color w:val="000000"/>
+          <w:sz w:val="20"/>
+          <w:lang w:val="en-US" w:eastAsia="es-AR"/>
+        </w:rPr>
+      </w:pPr>
+      <w:r>
+        <w:rPr>
+          <w:rFonts w:ascii="Courier New" w:eastAsia="Times New Roman" w:hAnsi="Courier New" w:cs="Courier New"/>
+          <w:color w:val="000000"/>
+          <w:sz w:val="20"/>
+          <w:lang w:val="en-US" w:eastAsia="es-AR"/>
+        </w:rPr>
+        <w:t xml:space="preserve">        </w:t>
+      </w:r>
+      <w:r>
+        <w:rPr>
+          <w:rFonts w:ascii="Courier New" w:eastAsia="Times New Roman" w:hAnsi="Courier New" w:cs="Courier New"/>
+          <w:color w:val="000000"/>
+          <w:sz w:val="20"/>
+          <w:lang w:val="en-US" w:eastAsia="es-AR"/>
+        </w:rPr>
+        <w:tab/>
+        <w:t>jclr    #23,a1,bit_low        ; test msb</w:t>
+      </w:r>
+    </w:p>
+    <w:p>
+      <w:pPr>
+        <w:pBdr>
+          <w:top w:val="single" w:sz="4" w:space="1" w:color="auto"/>
+          <w:left w:val="single" w:sz="4" w:space="1" w:color="auto"/>
+          <w:bottom w:val="single" w:sz="4" w:space="1" w:color="auto"/>
+          <w:right w:val="single" w:sz="4" w:space="1" w:color="auto"/>
+        </w:pBdr>
+        <w:shd w:val="clear" w:color="auto" w:fill="F2F2F2"/>
+        <w:spacing w:after="0"/>
+        <w:rPr>
+          <w:rFonts w:ascii="Courier New" w:eastAsia="Times New Roman" w:hAnsi="Courier New" w:cs="Courier New"/>
+          <w:color w:val="000000"/>
+          <w:sz w:val="20"/>
+          <w:lang w:val="en-US" w:eastAsia="es-AR"/>
+        </w:rPr>
+      </w:pPr>
+      <w:r>
+        <w:rPr>
+          <w:rFonts w:ascii="Courier New" w:eastAsia="Times New Roman" w:hAnsi="Courier New" w:cs="Courier New"/>
+          <w:color w:val="000000"/>
+          <w:sz w:val="20"/>
+          <w:lang w:val="en-US" w:eastAsia="es-AR"/>
+        </w:rPr>
+        <w:t xml:space="preserve">        </w:t>
+      </w:r>
+      <w:r>
+        <w:rPr>
+          <w:rFonts w:ascii="Courier New" w:eastAsia="Times New Roman" w:hAnsi="Courier New" w:cs="Courier New"/>
+          <w:color w:val="000000"/>
+          <w:sz w:val="20"/>
+          <w:lang w:val="en-US" w:eastAsia="es-AR"/>
+        </w:rPr>
+        <w:tab/>
+        <w:t xml:space="preserve">bset    #CDIN,x:M_PDRD        ; send high into CDIN </w:t>
+      </w:r>
+    </w:p>
+    <w:p>
+      <w:pPr>
+        <w:pBdr>
+          <w:top w:val="single" w:sz="4" w:space="1" w:color="auto"/>
+          <w:left w:val="single" w:sz="4" w:space="1" w:color="auto"/>
+          <w:bottom w:val="single" w:sz="4" w:space="1" w:color="auto"/>
+          <w:right w:val="single" w:sz="4" w:space="1" w:color="auto"/>
+        </w:pBdr>
+        <w:shd w:val="clear" w:color="auto" w:fill="F2F2F2"/>
+        <w:spacing w:after="0"/>
+        <w:rPr>
+          <w:rFonts w:ascii="Courier New" w:eastAsia="Times New Roman" w:hAnsi="Courier New" w:cs="Courier New"/>
+          <w:color w:val="000000"/>
+          <w:sz w:val="20"/>
+          <w:lang w:val="en-US" w:eastAsia="es-AR"/>
+        </w:rPr>
+      </w:pPr>
+      <w:r>
+        <w:rPr>
+          <w:rFonts w:ascii="Courier New" w:eastAsia="Times New Roman" w:hAnsi="Courier New" w:cs="Courier New"/>
+          <w:color w:val="000000"/>
+          <w:sz w:val="20"/>
+          <w:lang w:val="en-US" w:eastAsia="es-AR"/>
+        </w:rPr>
+        <w:t xml:space="preserve">        </w:t>
+      </w:r>
+      <w:r>
+        <w:rPr>
+          <w:rFonts w:ascii="Courier New" w:eastAsia="Times New Roman" w:hAnsi="Courier New" w:cs="Courier New"/>
+          <w:color w:val="000000"/>
+          <w:sz w:val="20"/>
+          <w:lang w:val="en-US" w:eastAsia="es-AR"/>
+        </w:rPr>
+        <w:tab/>
+        <w:t>jmp     continue</w:t>
+      </w:r>
+    </w:p>
+    <w:p>
+      <w:pPr>
+        <w:pBdr>
+          <w:top w:val="single" w:sz="4" w:space="1" w:color="auto"/>
+          <w:left w:val="single" w:sz="4" w:space="1" w:color="auto"/>
+          <w:bottom w:val="single" w:sz="4" w:space="1" w:color="auto"/>
+          <w:right w:val="single" w:sz="4" w:space="1" w:color="auto"/>
+        </w:pBdr>
+        <w:shd w:val="clear" w:color="auto" w:fill="F2F2F2"/>
+        <w:spacing w:after="0"/>
+        <w:rPr>
+          <w:rFonts w:ascii="Courier New" w:eastAsia="Times New Roman" w:hAnsi="Courier New" w:cs="Courier New"/>
+          <w:color w:val="000000"/>
+          <w:sz w:val="20"/>
+          <w:lang w:val="en-US" w:eastAsia="es-AR"/>
+        </w:rPr>
+      </w:pPr>
+      <w:r>
+        <w:rPr>
+          <w:rFonts w:ascii="Courier New" w:eastAsia="Times New Roman" w:hAnsi="Courier New" w:cs="Courier New"/>
+          <w:color w:val="000000"/>
+          <w:sz w:val="20"/>
+          <w:lang w:val="en-US" w:eastAsia="es-AR"/>
+        </w:rPr>
+        <w:t xml:space="preserve">bit_low    </w:t>
+      </w:r>
+      <w:r>
+        <w:rPr>
+          <w:rFonts w:ascii="Courier New" w:eastAsia="Times New Roman" w:hAnsi="Courier New" w:cs="Courier New"/>
+          <w:color w:val="000000"/>
+          <w:sz w:val="20"/>
+          <w:lang w:val="en-US" w:eastAsia="es-AR"/>
+        </w:rPr>
+        <w:tab/>
+        <w:t>bclr    #CDIN,x:M_PDRD</w:t>
+      </w:r>
+      <w:r>
+        <w:rPr>
+          <w:rFonts w:ascii="Courier New" w:eastAsia="Times New Roman" w:hAnsi="Courier New" w:cs="Courier New"/>
+          <w:color w:val="000000"/>
+          <w:sz w:val="20"/>
+          <w:lang w:val="en-US" w:eastAsia="es-AR"/>
+        </w:rPr>
+        <w:tab/>
+      </w:r>
+      <w:r>
+        <w:rPr>
+          <w:rFonts w:ascii="Courier New" w:eastAsia="Times New Roman" w:hAnsi="Courier New" w:cs="Courier New"/>
+          <w:color w:val="000000"/>
+          <w:sz w:val="20"/>
+          <w:lang w:val="en-US" w:eastAsia="es-AR"/>
+        </w:rPr>
+        <w:tab/>
+        <w:t>; send low into CDIN</w:t>
+      </w:r>
+    </w:p>
+    <w:p>
+      <w:pPr>
+        <w:pBdr>
+          <w:top w:val="single" w:sz="4" w:space="1" w:color="auto"/>
+          <w:left w:val="single" w:sz="4" w:space="1" w:color="auto"/>
+          <w:bottom w:val="single" w:sz="4" w:space="1" w:color="auto"/>
+          <w:right w:val="single" w:sz="4" w:space="1" w:color="auto"/>
+        </w:pBdr>
+        <w:shd w:val="clear" w:color="auto" w:fill="F2F2F2"/>
+        <w:spacing w:after="0"/>
+        <w:rPr>
+          <w:rFonts w:ascii="Courier New" w:eastAsia="Times New Roman" w:hAnsi="Courier New" w:cs="Courier New"/>
+          <w:color w:val="000000"/>
+          <w:sz w:val="20"/>
+          <w:lang w:val="en-US" w:eastAsia="es-AR"/>
+        </w:rPr>
+      </w:pPr>
+      <w:r>
+        <w:rPr>
+          <w:rFonts w:ascii="Courier New" w:eastAsia="Times New Roman" w:hAnsi="Courier New" w:cs="Courier New"/>
+          <w:color w:val="000000"/>
+          <w:sz w:val="20"/>
+          <w:lang w:val="en-US" w:eastAsia="es-AR"/>
+        </w:rPr>
+        <w:t>continue    rep     #2                    ; delay</w:t>
+      </w:r>
+    </w:p>
+    <w:p>
+      <w:pPr>
+        <w:pBdr>
+          <w:top w:val="single" w:sz="4" w:space="1" w:color="auto"/>
+          <w:left w:val="single" w:sz="4" w:space="1" w:color="auto"/>
+          <w:bottom w:val="single" w:sz="4" w:space="1" w:color="auto"/>
+          <w:right w:val="single" w:sz="4" w:space="1" w:color="auto"/>
+        </w:pBdr>
+        <w:shd w:val="clear" w:color="auto" w:fill="F2F2F2"/>
+        <w:spacing w:after="0"/>
+        <w:rPr>
+          <w:rFonts w:ascii="Courier New" w:eastAsia="Times New Roman" w:hAnsi="Courier New" w:cs="Courier New"/>
+          <w:color w:val="000000"/>
+          <w:sz w:val="20"/>
+          <w:lang w:val="en-US" w:eastAsia="es-AR"/>
+        </w:rPr>
+      </w:pPr>
+      <w:r>
+        <w:rPr>
+          <w:rFonts w:ascii="Courier New" w:eastAsia="Times New Roman" w:hAnsi="Courier New" w:cs="Courier New"/>
+          <w:color w:val="000000"/>
+          <w:sz w:val="20"/>
+          <w:lang w:val="en-US" w:eastAsia="es-AR"/>
+        </w:rPr>
+        <w:t xml:space="preserve">        </w:t>
+      </w:r>
+      <w:r>
+        <w:rPr>
+          <w:rFonts w:ascii="Courier New" w:eastAsia="Times New Roman" w:hAnsi="Courier New" w:cs="Courier New"/>
+          <w:color w:val="000000"/>
+          <w:sz w:val="20"/>
+          <w:lang w:val="en-US" w:eastAsia="es-AR"/>
+        </w:rPr>
+        <w:tab/>
+        <w:t>nop</w:t>
+      </w:r>
+    </w:p>
+    <w:p>
+      <w:pPr>
+        <w:pBdr>
+          <w:top w:val="single" w:sz="4" w:space="1" w:color="auto"/>
+          <w:left w:val="single" w:sz="4" w:space="1" w:color="auto"/>
+          <w:bottom w:val="single" w:sz="4" w:space="1" w:color="auto"/>
+          <w:right w:val="single" w:sz="4" w:space="1" w:color="auto"/>
+        </w:pBdr>
+        <w:shd w:val="clear" w:color="auto" w:fill="F2F2F2"/>
+        <w:spacing w:after="0"/>
+        <w:rPr>
+          <w:rFonts w:ascii="Courier New" w:eastAsia="Times New Roman" w:hAnsi="Courier New" w:cs="Courier New"/>
+          <w:color w:val="000000"/>
+          <w:sz w:val="20"/>
+          <w:lang w:val="en-US" w:eastAsia="es-AR"/>
+        </w:rPr>
+      </w:pPr>
+      <w:r>
+        <w:rPr>
+          <w:rFonts w:ascii="Courier New" w:eastAsia="Times New Roman" w:hAnsi="Courier New" w:cs="Courier New"/>
+          <w:color w:val="000000"/>
+          <w:sz w:val="20"/>
+          <w:lang w:val="en-US" w:eastAsia="es-AR"/>
+        </w:rPr>
+        <w:t xml:space="preserve">        </w:t>
+      </w:r>
+      <w:r>
+        <w:rPr>
+          <w:rFonts w:ascii="Courier New" w:eastAsia="Times New Roman" w:hAnsi="Courier New" w:cs="Courier New"/>
+          <w:color w:val="000000"/>
+          <w:sz w:val="20"/>
+          <w:lang w:val="en-US" w:eastAsia="es-AR"/>
+        </w:rPr>
+        <w:tab/>
+        <w:t>bclr    #CCLK,x:M_PDRD        ; restart cycle</w:t>
+      </w:r>
+    </w:p>
+    <w:p>
+      <w:pPr>
+        <w:pBdr>
+          <w:top w:val="single" w:sz="4" w:space="1" w:color="auto"/>
+          <w:left w:val="single" w:sz="4" w:space="1" w:color="auto"/>
+          <w:bottom w:val="single" w:sz="4" w:space="1" w:color="auto"/>
+          <w:right w:val="single" w:sz="4" w:space="1" w:color="auto"/>
+        </w:pBdr>
+        <w:shd w:val="clear" w:color="auto" w:fill="F2F2F2"/>
+        <w:spacing w:after="0"/>
+        <w:rPr>
+          <w:rFonts w:ascii="Courier New" w:eastAsia="Times New Roman" w:hAnsi="Courier New" w:cs="Courier New"/>
+          <w:color w:val="000000"/>
+          <w:sz w:val="20"/>
+          <w:lang w:val="en-US" w:eastAsia="es-AR"/>
+        </w:rPr>
+      </w:pPr>
+      <w:r>
+        <w:rPr>
+          <w:rFonts w:ascii="Courier New" w:eastAsia="Times New Roman" w:hAnsi="Courier New" w:cs="Courier New"/>
+          <w:color w:val="000000"/>
+          <w:sz w:val="20"/>
+          <w:lang w:val="en-US" w:eastAsia="es-AR"/>
+        </w:rPr>
+        <w:t xml:space="preserve">        </w:t>
+      </w:r>
+      <w:r>
+        <w:rPr>
+          <w:rFonts w:ascii="Courier New" w:eastAsia="Times New Roman" w:hAnsi="Courier New" w:cs="Courier New"/>
+          <w:color w:val="000000"/>
+          <w:sz w:val="20"/>
+          <w:lang w:val="en-US" w:eastAsia="es-AR"/>
+        </w:rPr>
+        <w:tab/>
+        <w:t>lsl     a                     ; shift</w:t>
+      </w:r>
+      <w:r>
+        <w:rPr>
+          <w:rFonts w:ascii="Courier New" w:eastAsia="Times New Roman" w:hAnsi="Courier New" w:cs="Courier New"/>
+          <w:color w:val="000000"/>
+          <w:sz w:val="20"/>
+          <w:lang w:val="en-US" w:eastAsia="es-AR"/>
+        </w:rPr>
+        <w:t xml:space="preserve"> left</w:t>
+      </w:r>
+      <w:r>
+        <w:rPr>
+          <w:rFonts w:ascii="Courier New" w:eastAsia="Times New Roman" w:hAnsi="Courier New" w:cs="Courier New"/>
+          <w:color w:val="000000"/>
+          <w:sz w:val="20"/>
+          <w:lang w:val="en-US" w:eastAsia="es-AR"/>
+        </w:rPr>
+        <w:t xml:space="preserve"> control word </w:t>
+      </w:r>
+      <w:r>
+        <w:rPr>
+          <w:rFonts w:ascii="Courier New" w:eastAsia="Times New Roman" w:hAnsi="Courier New" w:cs="Courier New"/>
+          <w:color w:val="000000"/>
+          <w:sz w:val="20"/>
+          <w:lang w:val="en-US" w:eastAsia="es-AR"/>
+        </w:rPr>
+        <w:t>1b</w:t>
+      </w:r>
+    </w:p>
+    <w:p>
+      <w:pPr>
+        <w:pBdr>
+          <w:top w:val="single" w:sz="4" w:space="1" w:color="auto"/>
+          <w:left w:val="single" w:sz="4" w:space="1" w:color="auto"/>
+          <w:bottom w:val="single" w:sz="4" w:space="1" w:color="auto"/>
+          <w:right w:val="single" w:sz="4" w:space="1" w:color="auto"/>
+        </w:pBdr>
+        <w:shd w:val="clear" w:color="auto" w:fill="F2F2F2"/>
+        <w:spacing w:after="0"/>
+        <w:rPr>
+          <w:rFonts w:ascii="Courier New" w:eastAsia="Times New Roman" w:hAnsi="Courier New" w:cs="Courier New"/>
+          <w:color w:val="000000"/>
+          <w:sz w:val="20"/>
+          <w:lang w:val="en-US" w:eastAsia="es-AR"/>
+        </w:rPr>
+      </w:pPr>
+      <w:r>
+        <w:rPr>
+          <w:rFonts w:ascii="Courier New" w:eastAsia="Times New Roman" w:hAnsi="Courier New" w:cs="Courier New"/>
+          <w:color w:val="000000"/>
+          <w:sz w:val="20"/>
+          <w:lang w:val="en-US" w:eastAsia="es-AR"/>
+        </w:rPr>
+        <w:t>end_send_codec</w:t>
+      </w:r>
+    </w:p>
+    <w:p>
+      <w:pPr>
+        <w:pBdr>
+          <w:top w:val="single" w:sz="4" w:space="1" w:color="auto"/>
+          <w:left w:val="single" w:sz="4" w:space="1" w:color="auto"/>
+          <w:bottom w:val="single" w:sz="4" w:space="1" w:color="auto"/>
+          <w:right w:val="single" w:sz="4" w:space="1" w:color="auto"/>
+        </w:pBdr>
+        <w:shd w:val="clear" w:color="auto" w:fill="F2F2F2"/>
+        <w:spacing w:after="0"/>
+        <w:ind w:firstLine="708"/>
+        <w:rPr>
+          <w:rFonts w:ascii="Courier New" w:eastAsia="Times New Roman" w:hAnsi="Courier New" w:cs="Courier New"/>
+          <w:color w:val="000000"/>
+          <w:sz w:val="20"/>
+          <w:lang w:val="en-US" w:eastAsia="es-AR"/>
+        </w:rPr>
+      </w:pPr>
+      <w:r>
+        <w:rPr>
+          <w:rFonts w:ascii="Courier New" w:eastAsia="Times New Roman" w:hAnsi="Courier New" w:cs="Courier New"/>
+          <w:color w:val="000000"/>
+          <w:sz w:val="20"/>
+          <w:lang w:val="en-US" w:eastAsia="es-AR"/>
+        </w:rPr>
+        <w:t xml:space="preserve">     </w:t>
+      </w:r>
+      <w:r>
+        <w:rPr>
+          <w:rFonts w:ascii="Courier New" w:eastAsia="Times New Roman" w:hAnsi="Courier New" w:cs="Courier New"/>
+          <w:color w:val="000000"/>
+          <w:sz w:val="20"/>
+          <w:lang w:val="en-US" w:eastAsia="es-AR"/>
+        </w:rPr>
+        <w:t xml:space="preserve"> </w:t>
+      </w:r>
+      <w:r>
+        <w:rPr>
+          <w:rFonts w:ascii="Courier New" w:eastAsia="Times New Roman" w:hAnsi="Courier New" w:cs="Courier New"/>
+          <w:color w:val="000000"/>
+          <w:sz w:val="20"/>
+          <w:lang w:val="en-US" w:eastAsia="es-AR"/>
+        </w:rPr>
+        <w:t>rts</w:t>
+      </w:r>
+    </w:p>
+    <w:p/>
+    <w:p>
+      <w:pPr>
+        <w:pStyle w:val="Heading1"/>
+      </w:pPr>
       <w:r>
         <w:t>Hardware</w:t>
       </w:r>
-      <w:bookmarkEnd w:id="10"/>
+      <w:bookmarkEnd w:id="15"/>
     </w:p>
     <w:p>
       <w:pPr>
@@ -3229,13 +6751,13 @@
     </w:p>
     <w:p>
       <w:pPr>
-        <w:pStyle w:val="Ttulo2"/>
-      </w:pPr>
-      <w:bookmarkStart w:id="11" w:name="_Toc84362955"/>
+        <w:pStyle w:val="Heading2"/>
+      </w:pPr>
+      <w:bookmarkStart w:id="16" w:name="_Toc84362955"/>
       <w:r>
         <w:t>Filtro antialiasing</w:t>
       </w:r>
-      <w:bookmarkEnd w:id="11"/>
+      <w:bookmarkEnd w:id="16"/>
     </w:p>
     <w:p>
       <w:pPr>
@@ -3315,7 +6837,7 @@
                     <pic:cNvPicPr/>
                   </pic:nvPicPr>
                   <pic:blipFill>
-                    <a:blip r:embed="rId9" cstate="print">
+                    <a:blip r:embed="rId15" cstate="print">
                       <a:extLst>
                         <a:ext uri="{28A0092B-C50C-407E-A947-70E740481C1C}">
                           <a14:useLocalDpi xmlns:a14="http://schemas.microsoft.com/office/drawing/2010/main" val="0"/>
@@ -3344,11 +6866,10 @@
     </w:p>
     <w:p>
       <w:pPr>
-        <w:pStyle w:val="Ttulo2"/>
-      </w:pPr>
-      <w:bookmarkStart w:id="12" w:name="_Toc84362956"/>
-      <w:r>
-        <w:lastRenderedPageBreak/>
+        <w:pStyle w:val="Heading2"/>
+      </w:pPr>
+      <w:bookmarkStart w:id="17" w:name="_Toc84362956"/>
+      <w:r>
         <w:t xml:space="preserve">Puerto de comunicación para </w:t>
       </w:r>
       <w:r>
@@ -3358,7 +6879,7 @@
         </w:rPr>
         <w:t>control</w:t>
       </w:r>
-      <w:bookmarkEnd w:id="12"/>
+      <w:bookmarkEnd w:id="17"/>
     </w:p>
     <w:p>
       <w:pPr>
@@ -3384,7 +6905,7 @@
                     <pic:cNvPicPr/>
                   </pic:nvPicPr>
                   <pic:blipFill>
-                    <a:blip r:embed="rId10">
+                    <a:blip r:embed="rId16">
                       <a:extLst>
                         <a:ext uri="{28A0092B-C50C-407E-A947-70E740481C1C}">
                           <a14:useLocalDpi xmlns:a14="http://schemas.microsoft.com/office/drawing/2010/main" val="0"/>
@@ -3413,14 +6934,15 @@
     </w:p>
     <w:p>
       <w:pPr>
-        <w:pStyle w:val="Ttulo2"/>
+        <w:pStyle w:val="Heading2"/>
         <w:rPr>
           <w:b/>
           <w:bCs/>
         </w:rPr>
       </w:pPr>
-      <w:bookmarkStart w:id="13" w:name="_Toc84362957"/>
-      <w:r>
+      <w:bookmarkStart w:id="18" w:name="_Toc84362957"/>
+      <w:r>
+        <w:lastRenderedPageBreak/>
         <w:t xml:space="preserve">Puerto de comunicación para </w:t>
       </w:r>
       <w:r>
@@ -3430,7 +6952,7 @@
         </w:rPr>
         <w:t>muestras</w:t>
       </w:r>
-      <w:bookmarkEnd w:id="13"/>
+      <w:bookmarkEnd w:id="18"/>
     </w:p>
     <w:p>
       <w:pPr>
@@ -3456,7 +6978,7 @@
                     <pic:cNvPicPr/>
                   </pic:nvPicPr>
                   <pic:blipFill>
-                    <a:blip r:embed="rId11" cstate="print">
+                    <a:blip r:embed="rId17" cstate="print">
                       <a:extLst>
                         <a:ext uri="{28A0092B-C50C-407E-A947-70E740481C1C}">
                           <a14:useLocalDpi xmlns:a14="http://schemas.microsoft.com/office/drawing/2010/main" val="0"/>
@@ -3485,13 +7007,13 @@
     </w:p>
     <w:p>
       <w:pPr>
-        <w:pStyle w:val="Ttulo2"/>
-      </w:pPr>
-      <w:bookmarkStart w:id="14" w:name="_Toc84362958"/>
+        <w:pStyle w:val="Heading2"/>
+      </w:pPr>
+      <w:bookmarkStart w:id="19" w:name="_Toc84362958"/>
       <w:r>
         <w:t>Configuración de la frecuencia de muestreo</w:t>
       </w:r>
-      <w:bookmarkEnd w:id="14"/>
+      <w:bookmarkEnd w:id="19"/>
     </w:p>
     <w:p>
       <w:pPr>
@@ -3555,7 +7077,7 @@
                     <pic:cNvPicPr/>
                   </pic:nvPicPr>
                   <pic:blipFill>
-                    <a:blip r:embed="rId12" cstate="print">
+                    <a:blip r:embed="rId18" cstate="print">
                       <a:extLst>
                         <a:ext uri="{28A0092B-C50C-407E-A947-70E740481C1C}">
                           <a14:useLocalDpi xmlns:a14="http://schemas.microsoft.com/office/drawing/2010/main" val="0"/>
@@ -3584,13 +7106,13 @@
     </w:p>
     <w:p>
       <w:pPr>
-        <w:pStyle w:val="Ttulo2"/>
+        <w:pStyle w:val="Heading2"/>
         <w:rPr>
           <w:b/>
           <w:bCs/>
         </w:rPr>
       </w:pPr>
-      <w:bookmarkStart w:id="15" w:name="_Toc84362959"/>
+      <w:bookmarkStart w:id="20" w:name="_Toc84362959"/>
       <w:r>
         <w:t xml:space="preserve">Conexión de entradas </w:t>
       </w:r>
@@ -3611,7 +7133,7 @@
         </w:rPr>
         <w:t>RIN1</w:t>
       </w:r>
-      <w:bookmarkEnd w:id="15"/>
+      <w:bookmarkEnd w:id="20"/>
     </w:p>
     <w:p>
       <w:pPr>
@@ -3629,7 +7151,6 @@
         <w:rPr>
           <w:noProof/>
         </w:rPr>
-        <w:lastRenderedPageBreak/>
         <w:drawing>
           <wp:inline distT="0" distB="0" distL="0" distR="0" wp14:anchorId="51C97CA9" wp14:editId="55D3F5B6">
             <wp:extent cx="2389410" cy="1796994"/>
@@ -3646,7 +7167,7 @@
                     <pic:cNvPicPr/>
                   </pic:nvPicPr>
                   <pic:blipFill>
-                    <a:blip r:embed="rId13">
+                    <a:blip r:embed="rId19">
                       <a:extLst>
                         <a:ext uri="{28A0092B-C50C-407E-A947-70E740481C1C}">
                           <a14:useLocalDpi xmlns:a14="http://schemas.microsoft.com/office/drawing/2010/main" val="0"/>
@@ -3675,13 +7196,13 @@
     </w:p>
     <w:p>
       <w:pPr>
-        <w:pStyle w:val="Ttulo2"/>
+        <w:pStyle w:val="Heading2"/>
         <w:rPr>
           <w:b/>
           <w:bCs/>
         </w:rPr>
       </w:pPr>
-      <w:bookmarkStart w:id="16" w:name="_Toc84362960"/>
+      <w:bookmarkStart w:id="21" w:name="_Toc84362960"/>
       <w:r>
         <w:t xml:space="preserve">Configuración </w:t>
       </w:r>
@@ -3692,7 +7213,7 @@
         </w:rPr>
         <w:t>SMODE</w:t>
       </w:r>
-      <w:bookmarkEnd w:id="16"/>
+      <w:bookmarkEnd w:id="21"/>
     </w:p>
     <w:p>
       <w:r>
@@ -3737,6 +7258,7 @@
         <w:rPr>
           <w:noProof/>
         </w:rPr>
+        <w:lastRenderedPageBreak/>
         <w:drawing>
           <wp:inline distT="0" distB="0" distL="0" distR="0" wp14:anchorId="6151096F" wp14:editId="220CE3DA">
             <wp:extent cx="1167586" cy="2385391"/>
@@ -3753,7 +7275,7 @@
                     <pic:cNvPicPr/>
                   </pic:nvPicPr>
                   <pic:blipFill>
-                    <a:blip r:embed="rId14">
+                    <a:blip r:embed="rId20">
                       <a:extLst>
                         <a:ext uri="{28A0092B-C50C-407E-A947-70E740481C1C}">
                           <a14:useLocalDpi xmlns:a14="http://schemas.microsoft.com/office/drawing/2010/main" val="0"/>
@@ -3790,6 +7312,83 @@
 </w:document>
 </file>
 
+<file path=word/comments.xml><?xml version="1.0" encoding="utf-8"?>
+<w:comments xmlns:wpc="http://schemas.microsoft.com/office/word/2010/wordprocessingCanvas" xmlns:cx="http://schemas.microsoft.com/office/drawing/2014/chartex" xmlns:cx1="http://schemas.microsoft.com/office/drawing/2015/9/8/chartex" xmlns:cx2="http://schemas.microsoft.com/office/drawing/2015/10/21/chartex" xmlns:cx3="http://schemas.microsoft.com/office/drawing/2016/5/9/chartex" xmlns:cx4="http://schemas.microsoft.com/office/drawing/2016/5/10/chartex" xmlns:cx5="http://schemas.microsoft.com/office/drawing/2016/5/11/chartex" xmlns:cx6="http://schemas.microsoft.com/office/drawing/2016/5/12/chartex" xmlns:cx7="http://schemas.microsoft.com/office/drawing/2016/5/13/chartex" xmlns:cx8="http://schemas.microsoft.com/office/drawing/2016/5/14/chartex" xmlns:mc="http://schemas.openxmlformats.org/markup-compatibility/2006" xmlns:aink="http://schemas.microsoft.com/office/drawing/2016/ink" xmlns:am3d="http://schemas.microsoft.com/office/drawing/2017/model3d" xmlns:o="urn:schemas-microsoft-com:office:office" xmlns:r="http://schemas.openxmlformats.org/officeDocument/2006/relationships" xmlns:m="http://schemas.openxmlformats.org/officeDocument/2006/math" xmlns:v="urn:schemas-microsoft-com:vml" xmlns:wp14="http://schemas.microsoft.com/office/word/2010/wordprocessingDrawing" xmlns:wp="http://schemas.openxmlformats.org/drawingml/2006/wordprocessingDrawing" xmlns:w10="urn:schemas-microsoft-com:office:word" xmlns:w="http://schemas.openxmlformats.org/wordprocessingml/2006/main" xmlns:w14="http://schemas.microsoft.com/office/word/2010/wordml" xmlns:w15="http://schemas.microsoft.com/office/word/2012/wordml" xmlns:w16cex="http://schemas.microsoft.com/office/word/2018/wordml/cex" xmlns:w16cid="http://schemas.microsoft.com/office/word/2016/wordml/cid" xmlns:w16="http://schemas.microsoft.com/office/word/2018/wordml" xmlns:w16sdtdh="http://schemas.microsoft.com/office/word/2020/wordml/sdtdatahash" xmlns:w16se="http://schemas.microsoft.com/office/word/2015/wordml/symex" xmlns:wpg="http://schemas.microsoft.com/office/word/2010/wordprocessingGroup" xmlns:wpi="http://schemas.microsoft.com/office/word/2010/wordprocessingInk" xmlns:wne="http://schemas.microsoft.com/office/word/2006/wordml" xmlns:wps="http://schemas.microsoft.com/office/word/2010/wordprocessingShape" mc:Ignorable="w14 w15 w16se w16cid w16 w16cex w16sdtdh wp14">
+  <w:comment w:id="12" w:author="RAFAEL NICOLAS TROZZO" w:date="2021-10-18T22:34:00Z" w:initials="RNT">
+    <w:p>
+      <w:pPr>
+        <w:pStyle w:val="CommentText"/>
+      </w:pPr>
+      <w:r>
+        <w:rPr>
+          <w:rStyle w:val="CommentReference"/>
+        </w:rPr>
+        <w:annotationRef/>
+      </w:r>
+      <w:r>
+        <w:t>Insertar explicación de los primeros movep y de los Control Register A y B</w:t>
+      </w:r>
+    </w:p>
+  </w:comment>
+  <w:comment w:id="13" w:author="RAFAEL NICOLAS TROZZO" w:date="2021-10-18T23:00:00Z" w:initials="RNT">
+    <w:p>
+      <w:pPr>
+        <w:pStyle w:val="CommentText"/>
+      </w:pPr>
+      <w:r>
+        <w:rPr>
+          <w:rStyle w:val="CommentReference"/>
+        </w:rPr>
+        <w:annotationRef/>
+      </w:r>
+      <w:r>
+        <w:t>Insertar explicacion</w:t>
+      </w:r>
+    </w:p>
+  </w:comment>
+  <w:comment w:id="14" w:author="RAFAEL NICOLAS TROZZO" w:date="2021-10-18T23:04:00Z" w:initials="RNT">
+    <w:p>
+      <w:pPr>
+        <w:pStyle w:val="CommentText"/>
+      </w:pPr>
+      <w:r>
+        <w:rPr>
+          <w:rStyle w:val="CommentReference"/>
+        </w:rPr>
+        <w:annotationRef/>
+      </w:r>
+      <w:r>
+        <w:t>Insertar explicación final del codigo</w:t>
+      </w:r>
+    </w:p>
+  </w:comment>
+</w:comments>
+</file>
+
+<file path=word/commentsExtended.xml><?xml version="1.0" encoding="utf-8"?>
+<w15:commentsEx xmlns:wpc="http://schemas.microsoft.com/office/word/2010/wordprocessingCanvas" xmlns:cx="http://schemas.microsoft.com/office/drawing/2014/chartex" xmlns:cx1="http://schemas.microsoft.com/office/drawing/2015/9/8/chartex" xmlns:cx2="http://schemas.microsoft.com/office/drawing/2015/10/21/chartex" xmlns:cx3="http://schemas.microsoft.com/office/drawing/2016/5/9/chartex" xmlns:cx4="http://schemas.microsoft.com/office/drawing/2016/5/10/chartex" xmlns:cx5="http://schemas.microsoft.com/office/drawing/2016/5/11/chartex" xmlns:cx6="http://schemas.microsoft.com/office/drawing/2016/5/12/chartex" xmlns:cx7="http://schemas.microsoft.com/office/drawing/2016/5/13/chartex" xmlns:cx8="http://schemas.microsoft.com/office/drawing/2016/5/14/chartex" xmlns:mc="http://schemas.openxmlformats.org/markup-compatibility/2006" xmlns:aink="http://schemas.microsoft.com/office/drawing/2016/ink" xmlns:am3d="http://schemas.microsoft.com/office/drawing/2017/model3d" xmlns:o="urn:schemas-microsoft-com:office:office" xmlns:r="http://schemas.openxmlformats.org/officeDocument/2006/relationships" xmlns:m="http://schemas.openxmlformats.org/officeDocument/2006/math" xmlns:v="urn:schemas-microsoft-com:vml" xmlns:wp14="http://schemas.microsoft.com/office/word/2010/wordprocessingDrawing" xmlns:wp="http://schemas.openxmlformats.org/drawingml/2006/wordprocessingDrawing" xmlns:w10="urn:schemas-microsoft-com:office:word" xmlns:w="http://schemas.openxmlformats.org/wordprocessingml/2006/main" xmlns:w14="http://schemas.microsoft.com/office/word/2010/wordml" xmlns:w15="http://schemas.microsoft.com/office/word/2012/wordml" xmlns:w16cex="http://schemas.microsoft.com/office/word/2018/wordml/cex" xmlns:w16cid="http://schemas.microsoft.com/office/word/2016/wordml/cid" xmlns:w16="http://schemas.microsoft.com/office/word/2018/wordml" xmlns:w16sdtdh="http://schemas.microsoft.com/office/word/2020/wordml/sdtdatahash" xmlns:w16se="http://schemas.microsoft.com/office/word/2015/wordml/symex" xmlns:wpg="http://schemas.microsoft.com/office/word/2010/wordprocessingGroup" xmlns:wpi="http://schemas.microsoft.com/office/word/2010/wordprocessingInk" xmlns:wne="http://schemas.microsoft.com/office/word/2006/wordml" xmlns:wps="http://schemas.microsoft.com/office/word/2010/wordprocessingShape" mc:Ignorable="w14 w15 w16se w16cid w16 w16cex w16sdtdh wp14">
+  <w15:commentEx w15:paraId="4CCBB2A1" w15:done="0"/>
+  <w15:commentEx w15:paraId="04039F95" w15:done="0"/>
+  <w15:commentEx w15:paraId="74E8576B" w15:done="0"/>
+</w15:commentsEx>
+</file>
+
+<file path=word/commentsExtensible.xml><?xml version="1.0" encoding="utf-8"?>
+<w16cex:commentsExtensible xmlns:wpc="http://schemas.microsoft.com/office/word/2010/wordprocessingCanvas" xmlns:cx="http://schemas.microsoft.com/office/drawing/2014/chartex" xmlns:cx1="http://schemas.microsoft.com/office/drawing/2015/9/8/chartex" xmlns:cx2="http://schemas.microsoft.com/office/drawing/2015/10/21/chartex" xmlns:cx3="http://schemas.microsoft.com/office/drawing/2016/5/9/chartex" xmlns:cx4="http://schemas.microsoft.com/office/drawing/2016/5/10/chartex" xmlns:cx5="http://schemas.microsoft.com/office/drawing/2016/5/11/chartex" xmlns:cx6="http://schemas.microsoft.com/office/drawing/2016/5/12/chartex" xmlns:cx7="http://schemas.microsoft.com/office/drawing/2016/5/13/chartex" xmlns:cx8="http://schemas.microsoft.com/office/drawing/2016/5/14/chartex" xmlns:mc="http://schemas.openxmlformats.org/markup-compatibility/2006" xmlns:aink="http://schemas.microsoft.com/office/drawing/2016/ink" xmlns:am3d="http://schemas.microsoft.com/office/drawing/2017/model3d" xmlns:o="urn:schemas-microsoft-com:office:office" xmlns:r="http://schemas.openxmlformats.org/officeDocument/2006/relationships" xmlns:m="http://schemas.openxmlformats.org/officeDocument/2006/math" xmlns:v="urn:schemas-microsoft-com:vml" xmlns:wp14="http://schemas.microsoft.com/office/word/2010/wordprocessingDrawing" xmlns:wp="http://schemas.openxmlformats.org/drawingml/2006/wordprocessingDrawing" xmlns:w10="urn:schemas-microsoft-com:office:word" xmlns:w="http://schemas.openxmlformats.org/wordprocessingml/2006/main" xmlns:w14="http://schemas.microsoft.com/office/word/2010/wordml" xmlns:w15="http://schemas.microsoft.com/office/word/2012/wordml" xmlns:w16cex="http://schemas.microsoft.com/office/word/2018/wordml/cex" xmlns:w16cid="http://schemas.microsoft.com/office/word/2016/wordml/cid" xmlns:w16="http://schemas.microsoft.com/office/word/2018/wordml" xmlns:w16sdtdh="http://schemas.microsoft.com/office/word/2020/wordml/sdtdatahash" xmlns:w16se="http://schemas.microsoft.com/office/word/2015/wordml/symex" xmlns:wpg="http://schemas.microsoft.com/office/word/2010/wordprocessingGroup" xmlns:wpi="http://schemas.microsoft.com/office/word/2010/wordprocessingInk" xmlns:wne="http://schemas.microsoft.com/office/word/2006/wordml" xmlns:wps="http://schemas.microsoft.com/office/word/2010/wordprocessingShape" mc:Ignorable="w14 w15 w16se w16cid w16 w16cex w16sdtdh wp14">
+  <w16cex:commentExtensible w16cex:durableId="25187501" w16cex:dateUtc="2021-10-19T01:34:00Z"/>
+  <w16cex:commentExtensible w16cex:durableId="25187B12" w16cex:dateUtc="2021-10-19T02:00:00Z"/>
+  <w16cex:commentExtensible w16cex:durableId="25187C02" w16cex:dateUtc="2021-10-19T02:04:00Z"/>
+</w16cex:commentsExtensible>
+</file>
+
+<file path=word/commentsIds.xml><?xml version="1.0" encoding="utf-8"?>
+<w16cid:commentsIds xmlns:wpc="http://schemas.microsoft.com/office/word/2010/wordprocessingCanvas" xmlns:cx="http://schemas.microsoft.com/office/drawing/2014/chartex" xmlns:cx1="http://schemas.microsoft.com/office/drawing/2015/9/8/chartex" xmlns:cx2="http://schemas.microsoft.com/office/drawing/2015/10/21/chartex" xmlns:cx3="http://schemas.microsoft.com/office/drawing/2016/5/9/chartex" xmlns:cx4="http://schemas.microsoft.com/office/drawing/2016/5/10/chartex" xmlns:cx5="http://schemas.microsoft.com/office/drawing/2016/5/11/chartex" xmlns:cx6="http://schemas.microsoft.com/office/drawing/2016/5/12/chartex" xmlns:cx7="http://schemas.microsoft.com/office/drawing/2016/5/13/chartex" xmlns:cx8="http://schemas.microsoft.com/office/drawing/2016/5/14/chartex" xmlns:mc="http://schemas.openxmlformats.org/markup-compatibility/2006" xmlns:aink="http://schemas.microsoft.com/office/drawing/2016/ink" xmlns:am3d="http://schemas.microsoft.com/office/drawing/2017/model3d" xmlns:o="urn:schemas-microsoft-com:office:office" xmlns:r="http://schemas.openxmlformats.org/officeDocument/2006/relationships" xmlns:m="http://schemas.openxmlformats.org/officeDocument/2006/math" xmlns:v="urn:schemas-microsoft-com:vml" xmlns:wp14="http://schemas.microsoft.com/office/word/2010/wordprocessingDrawing" xmlns:wp="http://schemas.openxmlformats.org/drawingml/2006/wordprocessingDrawing" xmlns:w10="urn:schemas-microsoft-com:office:word" xmlns:w="http://schemas.openxmlformats.org/wordprocessingml/2006/main" xmlns:w14="http://schemas.microsoft.com/office/word/2010/wordml" xmlns:w15="http://schemas.microsoft.com/office/word/2012/wordml" xmlns:w16cex="http://schemas.microsoft.com/office/word/2018/wordml/cex" xmlns:w16cid="http://schemas.microsoft.com/office/word/2016/wordml/cid" xmlns:w16="http://schemas.microsoft.com/office/word/2018/wordml" xmlns:w16sdtdh="http://schemas.microsoft.com/office/word/2020/wordml/sdtdatahash" xmlns:w16se="http://schemas.microsoft.com/office/word/2015/wordml/symex" xmlns:wpg="http://schemas.microsoft.com/office/word/2010/wordprocessingGroup" xmlns:wpi="http://schemas.microsoft.com/office/word/2010/wordprocessingInk" xmlns:wne="http://schemas.microsoft.com/office/word/2006/wordml" xmlns:wps="http://schemas.microsoft.com/office/word/2010/wordprocessingShape" mc:Ignorable="w14 w15 w16se w16cid w16 w16cex w16sdtdh wp14">
+  <w16cid:commentId w16cid:paraId="4CCBB2A1" w16cid:durableId="25187501"/>
+  <w16cid:commentId w16cid:paraId="04039F95" w16cid:durableId="25187B12"/>
+  <w16cid:commentId w16cid:paraId="74E8576B" w16cid:durableId="25187C02"/>
+</w16cid:commentsIds>
+</file>
+
 <file path=word/numbering.xml><?xml version="1.0" encoding="utf-8"?>
 <w:numbering xmlns:wpc="http://schemas.microsoft.com/office/word/2010/wordprocessingCanvas" xmlns:cx="http://schemas.microsoft.com/office/drawing/2014/chartex" xmlns:cx1="http://schemas.microsoft.com/office/drawing/2015/9/8/chartex" xmlns:cx2="http://schemas.microsoft.com/office/drawing/2015/10/21/chartex" xmlns:cx3="http://schemas.microsoft.com/office/drawing/2016/5/9/chartex" xmlns:cx4="http://schemas.microsoft.com/office/drawing/2016/5/10/chartex" xmlns:cx5="http://schemas.microsoft.com/office/drawing/2016/5/11/chartex" xmlns:cx6="http://schemas.microsoft.com/office/drawing/2016/5/12/chartex" xmlns:cx7="http://schemas.microsoft.com/office/drawing/2016/5/13/chartex" xmlns:cx8="http://schemas.microsoft.com/office/drawing/2016/5/14/chartex" xmlns:mc="http://schemas.openxmlformats.org/markup-compatibility/2006" xmlns:aink="http://schemas.microsoft.com/office/drawing/2016/ink" xmlns:am3d="http://schemas.microsoft.com/office/drawing/2017/model3d" xmlns:o="urn:schemas-microsoft-com:office:office" xmlns:r="http://schemas.openxmlformats.org/officeDocument/2006/relationships" xmlns:m="http://schemas.openxmlformats.org/officeDocument/2006/math" xmlns:v="urn:schemas-microsoft-com:vml" xmlns:wp14="http://schemas.microsoft.com/office/word/2010/wordprocessingDrawing" xmlns:wp="http://schemas.openxmlformats.org/drawingml/2006/wordprocessingDrawing" xmlns:w10="urn:schemas-microsoft-com:office:word" xmlns:w="http://schemas.openxmlformats.org/wordprocessingml/2006/main" xmlns:w14="http://schemas.microsoft.com/office/word/2010/wordml" xmlns:w15="http://schemas.microsoft.com/office/word/2012/wordml" xmlns:w16cex="http://schemas.microsoft.com/office/word/2018/wordml/cex" xmlns:w16cid="http://schemas.microsoft.com/office/word/2016/wordml/cid" xmlns:w16="http://schemas.microsoft.com/office/word/2018/wordml" xmlns:w16sdtdh="http://schemas.microsoft.com/office/word/2020/wordml/sdtdatahash" xmlns:w16se="http://schemas.microsoft.com/office/word/2015/wordml/symex" xmlns:wpg="http://schemas.microsoft.com/office/word/2010/wordprocessingGroup" xmlns:wpi="http://schemas.microsoft.com/office/word/2010/wordprocessingInk" xmlns:wne="http://schemas.microsoft.com/office/word/2006/wordml" xmlns:wps="http://schemas.microsoft.com/office/word/2010/wordprocessingShape" mc:Ignorable="w14 w15 w16se w16cid w16 w16cex w16sdtdh wp14">
   <w:abstractNum w:abstractNumId="0" w15:restartNumberingAfterBreak="0">
@@ -4231,6 +7830,14 @@
     <w:abstractNumId w:val="2"/>
   </w:num>
 </w:numbering>
+</file>
+
+<file path=word/people.xml><?xml version="1.0" encoding="utf-8"?>
+<w15:people xmlns:wpc="http://schemas.microsoft.com/office/word/2010/wordprocessingCanvas" xmlns:cx="http://schemas.microsoft.com/office/drawing/2014/chartex" xmlns:cx1="http://schemas.microsoft.com/office/drawing/2015/9/8/chartex" xmlns:cx2="http://schemas.microsoft.com/office/drawing/2015/10/21/chartex" xmlns:cx3="http://schemas.microsoft.com/office/drawing/2016/5/9/chartex" xmlns:cx4="http://schemas.microsoft.com/office/drawing/2016/5/10/chartex" xmlns:cx5="http://schemas.microsoft.com/office/drawing/2016/5/11/chartex" xmlns:cx6="http://schemas.microsoft.com/office/drawing/2016/5/12/chartex" xmlns:cx7="http://schemas.microsoft.com/office/drawing/2016/5/13/chartex" xmlns:cx8="http://schemas.microsoft.com/office/drawing/2016/5/14/chartex" xmlns:mc="http://schemas.openxmlformats.org/markup-compatibility/2006" xmlns:aink="http://schemas.microsoft.com/office/drawing/2016/ink" xmlns:am3d="http://schemas.microsoft.com/office/drawing/2017/model3d" xmlns:o="urn:schemas-microsoft-com:office:office" xmlns:r="http://schemas.openxmlformats.org/officeDocument/2006/relationships" xmlns:m="http://schemas.openxmlformats.org/officeDocument/2006/math" xmlns:v="urn:schemas-microsoft-com:vml" xmlns:wp14="http://schemas.microsoft.com/office/word/2010/wordprocessingDrawing" xmlns:wp="http://schemas.openxmlformats.org/drawingml/2006/wordprocessingDrawing" xmlns:w10="urn:schemas-microsoft-com:office:word" xmlns:w="http://schemas.openxmlformats.org/wordprocessingml/2006/main" xmlns:w14="http://schemas.microsoft.com/office/word/2010/wordml" xmlns:w15="http://schemas.microsoft.com/office/word/2012/wordml" xmlns:w16cex="http://schemas.microsoft.com/office/word/2018/wordml/cex" xmlns:w16cid="http://schemas.microsoft.com/office/word/2016/wordml/cid" xmlns:w16="http://schemas.microsoft.com/office/word/2018/wordml" xmlns:w16sdtdh="http://schemas.microsoft.com/office/word/2020/wordml/sdtdatahash" xmlns:w16se="http://schemas.microsoft.com/office/word/2015/wordml/symex" xmlns:wpg="http://schemas.microsoft.com/office/word/2010/wordprocessingGroup" xmlns:wpi="http://schemas.microsoft.com/office/word/2010/wordprocessingInk" xmlns:wne="http://schemas.microsoft.com/office/word/2006/wordml" xmlns:wps="http://schemas.microsoft.com/office/word/2010/wordprocessingShape" mc:Ignorable="w14 w15 w16se w16cid w16 w16cex w16sdtdh wp14">
+  <w15:person w15:author="RAFAEL NICOLAS TROZZO">
+    <w15:presenceInfo w15:providerId="None" w15:userId="RAFAEL NICOLAS TROZZO"/>
+  </w15:person>
+</w15:people>
 </file>
 
 <file path=word/styles.xml><?xml version="1.0" encoding="utf-8"?>
@@ -4631,12 +8238,13 @@
   <w:style w:type="paragraph" w:default="1" w:styleId="Normal">
     <w:name w:val="Normal"/>
     <w:qFormat/>
+    <w:rsid w:val="0069696B"/>
   </w:style>
-  <w:style w:type="paragraph" w:styleId="Ttulo1">
+  <w:style w:type="paragraph" w:styleId="Heading1">
     <w:name w:val="heading 1"/>
     <w:basedOn w:val="Normal"/>
     <w:next w:val="Normal"/>
-    <w:link w:val="Ttulo1Car"/>
+    <w:link w:val="Heading1Char"/>
     <w:uiPriority w:val="9"/>
     <w:qFormat/>
     <w:rsid w:val="00CD06F5"/>
@@ -4653,11 +8261,11 @@
       <w:szCs w:val="32"/>
     </w:rPr>
   </w:style>
-  <w:style w:type="paragraph" w:styleId="Ttulo2">
+  <w:style w:type="paragraph" w:styleId="Heading2">
     <w:name w:val="heading 2"/>
     <w:basedOn w:val="Normal"/>
     <w:next w:val="Normal"/>
-    <w:link w:val="Ttulo2Car"/>
+    <w:link w:val="Heading2Char"/>
     <w:uiPriority w:val="9"/>
     <w:unhideWhenUsed/>
     <w:qFormat/>
@@ -4675,13 +8283,36 @@
       <w:szCs w:val="26"/>
     </w:rPr>
   </w:style>
-  <w:style w:type="character" w:default="1" w:styleId="Fuentedeprrafopredeter">
+  <w:style w:type="paragraph" w:styleId="Heading3">
+    <w:name w:val="heading 3"/>
+    <w:basedOn w:val="Normal"/>
+    <w:next w:val="Normal"/>
+    <w:link w:val="Heading3Char"/>
+    <w:uiPriority w:val="9"/>
+    <w:semiHidden/>
+    <w:unhideWhenUsed/>
+    <w:qFormat/>
+    <w:rsid w:val="005470C6"/>
+    <w:pPr>
+      <w:keepNext/>
+      <w:keepLines/>
+      <w:spacing w:before="40" w:after="0"/>
+      <w:outlineLvl w:val="2"/>
+    </w:pPr>
+    <w:rPr>
+      <w:rFonts w:asciiTheme="majorHAnsi" w:eastAsiaTheme="majorEastAsia" w:hAnsiTheme="majorHAnsi" w:cstheme="majorBidi"/>
+      <w:color w:val="1F3763" w:themeColor="accent1" w:themeShade="7F"/>
+      <w:sz w:val="24"/>
+      <w:szCs w:val="24"/>
+    </w:rPr>
+  </w:style>
+  <w:style w:type="character" w:default="1" w:styleId="DefaultParagraphFont">
     <w:name w:val="Default Paragraph Font"/>
     <w:uiPriority w:val="1"/>
     <w:semiHidden/>
     <w:unhideWhenUsed/>
   </w:style>
-  <w:style w:type="table" w:default="1" w:styleId="Tablanormal">
+  <w:style w:type="table" w:default="1" w:styleId="TableNormal">
     <w:name w:val="Normal Table"/>
     <w:uiPriority w:val="99"/>
     <w:semiHidden/>
@@ -4696,17 +8327,17 @@
       </w:tblCellMar>
     </w:tblPr>
   </w:style>
-  <w:style w:type="numbering" w:default="1" w:styleId="Sinlista">
+  <w:style w:type="numbering" w:default="1" w:styleId="NoList">
     <w:name w:val="No List"/>
     <w:uiPriority w:val="99"/>
     <w:semiHidden/>
     <w:unhideWhenUsed/>
   </w:style>
-  <w:style w:type="paragraph" w:styleId="Ttulo">
+  <w:style w:type="paragraph" w:styleId="Title">
     <w:name w:val="Title"/>
     <w:basedOn w:val="Normal"/>
     <w:next w:val="Normal"/>
-    <w:link w:val="TtuloCar"/>
+    <w:link w:val="TitleChar"/>
     <w:uiPriority w:val="10"/>
     <w:qFormat/>
     <w:rsid w:val="00CD06F5"/>
@@ -4722,10 +8353,10 @@
       <w:szCs w:val="56"/>
     </w:rPr>
   </w:style>
-  <w:style w:type="character" w:customStyle="1" w:styleId="TtuloCar">
-    <w:name w:val="Título Car"/>
-    <w:basedOn w:val="Fuentedeprrafopredeter"/>
-    <w:link w:val="Ttulo"/>
+  <w:style w:type="character" w:customStyle="1" w:styleId="TitleChar">
+    <w:name w:val="Title Char"/>
+    <w:basedOn w:val="DefaultParagraphFont"/>
+    <w:link w:val="Title"/>
     <w:uiPriority w:val="10"/>
     <w:rsid w:val="00CD06F5"/>
     <w:rPr>
@@ -4736,10 +8367,10 @@
       <w:szCs w:val="56"/>
     </w:rPr>
   </w:style>
-  <w:style w:type="character" w:customStyle="1" w:styleId="Ttulo1Car">
-    <w:name w:val="Título 1 Car"/>
-    <w:basedOn w:val="Fuentedeprrafopredeter"/>
-    <w:link w:val="Ttulo1"/>
+  <w:style w:type="character" w:customStyle="1" w:styleId="Heading1Char">
+    <w:name w:val="Heading 1 Char"/>
+    <w:basedOn w:val="DefaultParagraphFont"/>
+    <w:link w:val="Heading1"/>
     <w:uiPriority w:val="9"/>
     <w:rsid w:val="00CD06F5"/>
     <w:rPr>
@@ -4749,9 +8380,9 @@
       <w:szCs w:val="32"/>
     </w:rPr>
   </w:style>
-  <w:style w:type="paragraph" w:styleId="TtuloTDC">
+  <w:style w:type="paragraph" w:styleId="TOCHeading">
     <w:name w:val="TOC Heading"/>
-    <w:basedOn w:val="Ttulo1"/>
+    <w:basedOn w:val="Heading1"/>
     <w:next w:val="Normal"/>
     <w:uiPriority w:val="39"/>
     <w:unhideWhenUsed/>
@@ -4764,7 +8395,7 @@
       <w:lang w:eastAsia="es-AR"/>
     </w:rPr>
   </w:style>
-  <w:style w:type="paragraph" w:styleId="TDC1">
+  <w:style w:type="paragraph" w:styleId="TOC1">
     <w:name w:val="toc 1"/>
     <w:basedOn w:val="Normal"/>
     <w:next w:val="Normal"/>
@@ -4776,9 +8407,9 @@
       <w:spacing w:after="100"/>
     </w:pPr>
   </w:style>
-  <w:style w:type="character" w:styleId="Hipervnculo">
+  <w:style w:type="character" w:styleId="Hyperlink">
     <w:name w:val="Hyperlink"/>
-    <w:basedOn w:val="Fuentedeprrafopredeter"/>
+    <w:basedOn w:val="DefaultParagraphFont"/>
     <w:uiPriority w:val="99"/>
     <w:unhideWhenUsed/>
     <w:rsid w:val="009E0245"/>
@@ -4787,7 +8418,7 @@
       <w:u w:val="single"/>
     </w:rPr>
   </w:style>
-  <w:style w:type="paragraph" w:styleId="Descripcin">
+  <w:style w:type="paragraph" w:styleId="Caption">
     <w:name w:val="caption"/>
     <w:basedOn w:val="Normal"/>
     <w:next w:val="Normal"/>
@@ -4806,9 +8437,9 @@
       <w:szCs w:val="18"/>
     </w:rPr>
   </w:style>
-  <w:style w:type="character" w:styleId="Textodelmarcadordeposicin">
+  <w:style w:type="character" w:styleId="PlaceholderText">
     <w:name w:val="Placeholder Text"/>
-    <w:basedOn w:val="Fuentedeprrafopredeter"/>
+    <w:basedOn w:val="DefaultParagraphFont"/>
     <w:uiPriority w:val="99"/>
     <w:semiHidden/>
     <w:rsid w:val="00D24D5B"/>
@@ -4816,7 +8447,7 @@
       <w:color w:val="808080"/>
     </w:rPr>
   </w:style>
-  <w:style w:type="paragraph" w:styleId="Prrafodelista">
+  <w:style w:type="paragraph" w:styleId="ListParagraph">
     <w:name w:val="List Paragraph"/>
     <w:basedOn w:val="Normal"/>
     <w:uiPriority w:val="34"/>
@@ -4827,9 +8458,9 @@
       <w:contextualSpacing/>
     </w:pPr>
   </w:style>
-  <w:style w:type="table" w:styleId="Tablaconcuadrcula">
+  <w:style w:type="table" w:styleId="TableGrid">
     <w:name w:val="Table Grid"/>
-    <w:basedOn w:val="Tablanormal"/>
+    <w:basedOn w:val="TableNormal"/>
     <w:uiPriority w:val="39"/>
     <w:rsid w:val="00F92A2B"/>
     <w:pPr>
@@ -4846,9 +8477,9 @@
       </w:tblBorders>
     </w:tblPr>
   </w:style>
-  <w:style w:type="table" w:styleId="Tablaconcuadrcula4-nfasis3">
+  <w:style w:type="table" w:styleId="GridTable4-Accent3">
     <w:name w:val="Grid Table 4 Accent 3"/>
-    <w:basedOn w:val="Tablanormal"/>
+    <w:basedOn w:val="TableNormal"/>
     <w:uiPriority w:val="49"/>
     <w:rsid w:val="00F92A2B"/>
     <w:pPr>
@@ -4922,10 +8553,10 @@
       </w:tcPr>
     </w:tblStylePr>
   </w:style>
-  <w:style w:type="character" w:customStyle="1" w:styleId="Ttulo2Car">
-    <w:name w:val="Título 2 Car"/>
-    <w:basedOn w:val="Fuentedeprrafopredeter"/>
-    <w:link w:val="Ttulo2"/>
+  <w:style w:type="character" w:customStyle="1" w:styleId="Heading2Char">
+    <w:name w:val="Heading 2 Char"/>
+    <w:basedOn w:val="DefaultParagraphFont"/>
+    <w:link w:val="Heading2"/>
     <w:uiPriority w:val="9"/>
     <w:rsid w:val="000C29B4"/>
     <w:rPr>
@@ -4935,7 +8566,7 @@
       <w:szCs w:val="26"/>
     </w:rPr>
   </w:style>
-  <w:style w:type="paragraph" w:styleId="TDC2">
+  <w:style w:type="paragraph" w:styleId="TOC2">
     <w:name w:val="toc 2"/>
     <w:basedOn w:val="Normal"/>
     <w:next w:val="Normal"/>
@@ -4947,6 +8578,88 @@
       <w:spacing w:after="100"/>
       <w:ind w:left="220"/>
     </w:pPr>
+  </w:style>
+  <w:style w:type="character" w:customStyle="1" w:styleId="Heading3Char">
+    <w:name w:val="Heading 3 Char"/>
+    <w:basedOn w:val="DefaultParagraphFont"/>
+    <w:link w:val="Heading3"/>
+    <w:uiPriority w:val="9"/>
+    <w:semiHidden/>
+    <w:rsid w:val="005470C6"/>
+    <w:rPr>
+      <w:rFonts w:asciiTheme="majorHAnsi" w:eastAsiaTheme="majorEastAsia" w:hAnsiTheme="majorHAnsi" w:cstheme="majorBidi"/>
+      <w:color w:val="1F3763" w:themeColor="accent1" w:themeShade="7F"/>
+      <w:sz w:val="24"/>
+      <w:szCs w:val="24"/>
+    </w:rPr>
+  </w:style>
+  <w:style w:type="character" w:styleId="CommentReference">
+    <w:name w:val="annotation reference"/>
+    <w:basedOn w:val="DefaultParagraphFont"/>
+    <w:uiPriority w:val="99"/>
+    <w:semiHidden/>
+    <w:unhideWhenUsed/>
+    <w:rsid w:val="00754358"/>
+    <w:rPr>
+      <w:sz w:val="16"/>
+      <w:szCs w:val="16"/>
+    </w:rPr>
+  </w:style>
+  <w:style w:type="paragraph" w:styleId="CommentText">
+    <w:name w:val="annotation text"/>
+    <w:basedOn w:val="Normal"/>
+    <w:link w:val="CommentTextChar"/>
+    <w:uiPriority w:val="99"/>
+    <w:semiHidden/>
+    <w:unhideWhenUsed/>
+    <w:rsid w:val="00754358"/>
+    <w:pPr>
+      <w:spacing w:line="240" w:lineRule="auto"/>
+    </w:pPr>
+    <w:rPr>
+      <w:sz w:val="20"/>
+      <w:szCs w:val="20"/>
+    </w:rPr>
+  </w:style>
+  <w:style w:type="character" w:customStyle="1" w:styleId="CommentTextChar">
+    <w:name w:val="Comment Text Char"/>
+    <w:basedOn w:val="DefaultParagraphFont"/>
+    <w:link w:val="CommentText"/>
+    <w:uiPriority w:val="99"/>
+    <w:semiHidden/>
+    <w:rsid w:val="00754358"/>
+    <w:rPr>
+      <w:sz w:val="20"/>
+      <w:szCs w:val="20"/>
+    </w:rPr>
+  </w:style>
+  <w:style w:type="paragraph" w:styleId="CommentSubject">
+    <w:name w:val="annotation subject"/>
+    <w:basedOn w:val="CommentText"/>
+    <w:next w:val="CommentText"/>
+    <w:link w:val="CommentSubjectChar"/>
+    <w:uiPriority w:val="99"/>
+    <w:semiHidden/>
+    <w:unhideWhenUsed/>
+    <w:rsid w:val="00754358"/>
+    <w:rPr>
+      <w:b/>
+      <w:bCs/>
+    </w:rPr>
+  </w:style>
+  <w:style w:type="character" w:customStyle="1" w:styleId="CommentSubjectChar">
+    <w:name w:val="Comment Subject Char"/>
+    <w:basedOn w:val="CommentTextChar"/>
+    <w:link w:val="CommentSubject"/>
+    <w:uiPriority w:val="99"/>
+    <w:semiHidden/>
+    <w:rsid w:val="00754358"/>
+    <w:rPr>
+      <w:b/>
+      <w:bCs/>
+      <w:sz w:val="20"/>
+      <w:szCs w:val="20"/>
+    </w:rPr>
   </w:style>
 </w:styles>
 </file>

</xml_diff>

<commit_message>
Add ada_init explanation (closes #11)
</commit_message>
<xml_diff>
--- a/report/report.docx
+++ b/report/report.docx
@@ -1523,25 +1523,51 @@
       <w:r>
         <w:t xml:space="preserve">Ilustración </w:t>
       </w:r>
-      <w:fldSimple w:instr=" STYLEREF 1 \s ">
-        <w:r>
-          <w:rPr>
-            <w:noProof/>
-          </w:rPr>
-          <w:t>0</w:t>
-        </w:r>
-      </w:fldSimple>
+      <w:r>
+        <w:fldChar w:fldCharType="begin"/>
+      </w:r>
+      <w:r>
+        <w:instrText xml:space="preserve"> STYLEREF 1 \s </w:instrText>
+      </w:r>
+      <w:r>
+        <w:fldChar w:fldCharType="separate"/>
+      </w:r>
+      <w:r>
+        <w:rPr>
+          <w:noProof/>
+        </w:rPr>
+        <w:t>0</w:t>
+      </w:r>
+      <w:r>
+        <w:rPr>
+          <w:noProof/>
+        </w:rPr>
+        <w:fldChar w:fldCharType="end"/>
+      </w:r>
       <w:r>
         <w:t>.</w:t>
       </w:r>
-      <w:fldSimple w:instr=" SEQ Ilustración \* ARABIC \s 1 ">
-        <w:r>
-          <w:rPr>
-            <w:noProof/>
-          </w:rPr>
-          <w:t>1</w:t>
-        </w:r>
-      </w:fldSimple>
+      <w:r>
+        <w:fldChar w:fldCharType="begin"/>
+      </w:r>
+      <w:r>
+        <w:instrText xml:space="preserve"> SEQ Ilustración \* ARABIC \s 1 </w:instrText>
+      </w:r>
+      <w:r>
+        <w:fldChar w:fldCharType="separate"/>
+      </w:r>
+      <w:r>
+        <w:rPr>
+          <w:noProof/>
+        </w:rPr>
+        <w:t>1</w:t>
+      </w:r>
+      <w:r>
+        <w:rPr>
+          <w:noProof/>
+        </w:rPr>
+        <w:fldChar w:fldCharType="end"/>
+      </w:r>
       <w:r>
         <w:t>: Esquema CS4218</w:t>
       </w:r>
@@ -1653,25 +1679,51 @@
       <w:r>
         <w:t xml:space="preserve">Ilustración </w:t>
       </w:r>
-      <w:fldSimple w:instr=" STYLEREF 1 \s ">
-        <w:r>
-          <w:rPr>
-            <w:noProof/>
-          </w:rPr>
-          <w:t>0</w:t>
-        </w:r>
-      </w:fldSimple>
+      <w:r>
+        <w:fldChar w:fldCharType="begin"/>
+      </w:r>
+      <w:r>
+        <w:instrText xml:space="preserve"> STYLEREF 1 \s </w:instrText>
+      </w:r>
+      <w:r>
+        <w:fldChar w:fldCharType="separate"/>
+      </w:r>
+      <w:r>
+        <w:rPr>
+          <w:noProof/>
+        </w:rPr>
+        <w:t>0</w:t>
+      </w:r>
+      <w:r>
+        <w:rPr>
+          <w:noProof/>
+        </w:rPr>
+        <w:fldChar w:fldCharType="end"/>
+      </w:r>
       <w:r>
         <w:t>.</w:t>
       </w:r>
-      <w:fldSimple w:instr=" SEQ Ilustración \* ARABIC \s 1 ">
-        <w:r>
-          <w:rPr>
-            <w:noProof/>
-          </w:rPr>
-          <w:t>2</w:t>
-        </w:r>
-      </w:fldSimple>
+      <w:r>
+        <w:fldChar w:fldCharType="begin"/>
+      </w:r>
+      <w:r>
+        <w:instrText xml:space="preserve"> SEQ Ilustración \* ARABIC \s 1 </w:instrText>
+      </w:r>
+      <w:r>
+        <w:fldChar w:fldCharType="separate"/>
+      </w:r>
+      <w:r>
+        <w:rPr>
+          <w:noProof/>
+        </w:rPr>
+        <w:t>2</w:t>
+      </w:r>
+      <w:r>
+        <w:rPr>
+          <w:noProof/>
+        </w:rPr>
+        <w:fldChar w:fldCharType="end"/>
+      </w:r>
       <w:bookmarkEnd w:id="5"/>
       <w:r>
         <w:t>: Diagrama en bloques</w:t>
@@ -2188,25 +2240,51 @@
       <w:r>
         <w:t xml:space="preserve">Ilustración </w:t>
       </w:r>
-      <w:fldSimple w:instr=" STYLEREF 1 \s ">
-        <w:r>
-          <w:rPr>
-            <w:noProof/>
-          </w:rPr>
-          <w:t>0</w:t>
-        </w:r>
-      </w:fldSimple>
+      <w:r>
+        <w:fldChar w:fldCharType="begin"/>
+      </w:r>
+      <w:r>
+        <w:instrText xml:space="preserve"> STYLEREF 1 \s </w:instrText>
+      </w:r>
+      <w:r>
+        <w:fldChar w:fldCharType="separate"/>
+      </w:r>
+      <w:r>
+        <w:rPr>
+          <w:noProof/>
+        </w:rPr>
+        <w:t>0</w:t>
+      </w:r>
+      <w:r>
+        <w:rPr>
+          <w:noProof/>
+        </w:rPr>
+        <w:fldChar w:fldCharType="end"/>
+      </w:r>
       <w:r>
         <w:t>.</w:t>
       </w:r>
-      <w:fldSimple w:instr=" SEQ Ilustración \* ARABIC \s 1 ">
-        <w:r>
-          <w:rPr>
-            <w:noProof/>
-          </w:rPr>
-          <w:t>3</w:t>
-        </w:r>
-      </w:fldSimple>
+      <w:r>
+        <w:fldChar w:fldCharType="begin"/>
+      </w:r>
+      <w:r>
+        <w:instrText xml:space="preserve"> SEQ Ilustración \* ARABIC \s 1 </w:instrText>
+      </w:r>
+      <w:r>
+        <w:fldChar w:fldCharType="separate"/>
+      </w:r>
+      <w:r>
+        <w:rPr>
+          <w:noProof/>
+        </w:rPr>
+        <w:t>3</w:t>
+      </w:r>
+      <w:r>
+        <w:rPr>
+          <w:noProof/>
+        </w:rPr>
+        <w:fldChar w:fldCharType="end"/>
+      </w:r>
       <w:bookmarkEnd w:id="7"/>
       <w:r>
         <w:t>: Diagrama temporal de la comunicación</w:t>
@@ -3026,14 +3104,27 @@
       <w:r>
         <w:t xml:space="preserve">Tabla </w:t>
       </w:r>
-      <w:fldSimple w:instr=" SEQ Tabla \* ARABIC ">
-        <w:r>
-          <w:rPr>
-            <w:noProof/>
-          </w:rPr>
-          <w:t>1</w:t>
-        </w:r>
-      </w:fldSimple>
+      <w:r>
+        <w:fldChar w:fldCharType="begin"/>
+      </w:r>
+      <w:r>
+        <w:instrText xml:space="preserve"> SEQ Tabla \* ARABIC </w:instrText>
+      </w:r>
+      <w:r>
+        <w:fldChar w:fldCharType="separate"/>
+      </w:r>
+      <w:r>
+        <w:rPr>
+          <w:noProof/>
+        </w:rPr>
+        <w:t>1</w:t>
+      </w:r>
+      <w:r>
+        <w:rPr>
+          <w:noProof/>
+        </w:rPr>
+        <w:fldChar w:fldCharType="end"/>
+      </w:r>
       <w:bookmarkEnd w:id="8"/>
       <w:r>
         <w:t>: Frecuencias de muestreo configurables</w:t>
@@ -3277,25 +3368,51 @@
       <w:r>
         <w:t xml:space="preserve">Ilustración </w:t>
       </w:r>
-      <w:fldSimple w:instr=" STYLEREF 1 \s ">
-        <w:r>
-          <w:rPr>
-            <w:noProof/>
-          </w:rPr>
-          <w:t>0</w:t>
-        </w:r>
-      </w:fldSimple>
+      <w:r>
+        <w:fldChar w:fldCharType="begin"/>
+      </w:r>
+      <w:r>
+        <w:instrText xml:space="preserve"> STYLEREF 1 \s </w:instrText>
+      </w:r>
+      <w:r>
+        <w:fldChar w:fldCharType="separate"/>
+      </w:r>
+      <w:r>
+        <w:rPr>
+          <w:noProof/>
+        </w:rPr>
+        <w:t>0</w:t>
+      </w:r>
+      <w:r>
+        <w:rPr>
+          <w:noProof/>
+        </w:rPr>
+        <w:fldChar w:fldCharType="end"/>
+      </w:r>
       <w:r>
         <w:t>.</w:t>
       </w:r>
-      <w:fldSimple w:instr=" SEQ Ilustración \* ARABIC \s 1 ">
-        <w:r>
-          <w:rPr>
-            <w:noProof/>
-          </w:rPr>
-          <w:t>4</w:t>
-        </w:r>
-      </w:fldSimple>
+      <w:r>
+        <w:fldChar w:fldCharType="begin"/>
+      </w:r>
+      <w:r>
+        <w:instrText xml:space="preserve"> SEQ Ilustración \* ARABIC \s 1 </w:instrText>
+      </w:r>
+      <w:r>
+        <w:fldChar w:fldCharType="separate"/>
+      </w:r>
+      <w:r>
+        <w:rPr>
+          <w:noProof/>
+        </w:rPr>
+        <w:t>4</w:t>
+      </w:r>
+      <w:r>
+        <w:rPr>
+          <w:noProof/>
+        </w:rPr>
+        <w:fldChar w:fldCharType="end"/>
+      </w:r>
       <w:bookmarkEnd w:id="9"/>
       <w:r>
         <w:t>: Señales de control en SM4</w:t>
@@ -3414,13 +3531,7 @@
         <w:rPr>
           <w:rFonts w:eastAsiaTheme="minorEastAsia"/>
         </w:rPr>
-        <w:t>Interfaz</w:t>
-      </w:r>
-      <w:r>
-        <w:rPr>
-          <w:rFonts w:eastAsiaTheme="minorEastAsia"/>
-        </w:rPr>
-        <w:t xml:space="preserve"> del </w:t>
+        <w:t xml:space="preserve">Interfaz del </w:t>
       </w:r>
       <w:r>
         <w:t>DSP56307</w:t>
@@ -3432,19 +3543,7 @@
         <w:jc w:val="both"/>
       </w:pPr>
       <w:r>
-        <w:t xml:space="preserve">El DSP cuenta con dos módulos para interfaz serie sincrónica llamados Enhanced Synchronous Serial Interface (ESSI), uno vinculado al Puerto C (ESSI0) y el otro al Puerto D </w:t>
-      </w:r>
-      <w:r>
-        <w:t>(ESSI</w:t>
-      </w:r>
-      <w:r>
-        <w:t>1</w:t>
-      </w:r>
-      <w:r>
-        <w:t>)</w:t>
-      </w:r>
-      <w:r>
-        <w:t xml:space="preserve">. Ambos son usados, </w:t>
+        <w:t xml:space="preserve">El DSP cuenta con dos módulos para interfaz serie sincrónica llamados Enhanced Synchronous Serial Interface (ESSI), uno vinculado al Puerto C (ESSI0) y el otro al Puerto D (ESSI1). Ambos son usados, </w:t>
       </w:r>
       <w:r>
         <w:t>el primero</w:t>
@@ -3459,19 +3558,13 @@
         <w:t xml:space="preserve"> para la interfaz de control con el códec. </w:t>
       </w:r>
       <w:r>
-        <w:t xml:space="preserve">Por lo tanto, sus configuraciones serán distintas. La dirección de los pines de los puertos deberá corresponderse con el </w:t>
-      </w:r>
-      <w:r>
-        <w:t xml:space="preserve">diagrama en bloques de la </w:t>
+        <w:t xml:space="preserve">Por lo tanto, sus configuraciones serán distintas. La dirección de los pines de los puertos deberá corresponderse con el diagrama en bloques de la </w:t>
       </w:r>
       <w:r>
         <w:fldChar w:fldCharType="begin"/>
       </w:r>
       <w:r>
-        <w:instrText xml:space="preserve"> REF _Ref84257229 \h </w:instrText>
-      </w:r>
-      <w:r>
-        <w:instrText xml:space="preserve"> \* MERGEFORMAT </w:instrText>
+        <w:instrText xml:space="preserve"> REF _Ref84257229 \h  \* MERGEFORMAT </w:instrText>
       </w:r>
       <w:r>
         <w:fldChar w:fldCharType="separate"/>
@@ -3610,25 +3703,51 @@
       <w:r>
         <w:t xml:space="preserve">Ilustración </w:t>
       </w:r>
-      <w:fldSimple w:instr=" STYLEREF 1 \s ">
-        <w:r>
-          <w:rPr>
-            <w:noProof/>
-          </w:rPr>
-          <w:t>0</w:t>
-        </w:r>
-      </w:fldSimple>
+      <w:r>
+        <w:fldChar w:fldCharType="begin"/>
+      </w:r>
+      <w:r>
+        <w:instrText xml:space="preserve"> STYLEREF 1 \s </w:instrText>
+      </w:r>
+      <w:r>
+        <w:fldChar w:fldCharType="separate"/>
+      </w:r>
+      <w:r>
+        <w:rPr>
+          <w:noProof/>
+        </w:rPr>
+        <w:t>0</w:t>
+      </w:r>
+      <w:r>
+        <w:rPr>
+          <w:noProof/>
+        </w:rPr>
+        <w:fldChar w:fldCharType="end"/>
+      </w:r>
       <w:r>
         <w:t>.</w:t>
       </w:r>
-      <w:fldSimple w:instr=" SEQ Ilustración \* ARABIC \s 1 ">
-        <w:r>
-          <w:rPr>
-            <w:noProof/>
-          </w:rPr>
-          <w:t>5</w:t>
-        </w:r>
-      </w:fldSimple>
+      <w:r>
+        <w:fldChar w:fldCharType="begin"/>
+      </w:r>
+      <w:r>
+        <w:instrText xml:space="preserve"> SEQ Ilustración \* ARABIC \s 1 </w:instrText>
+      </w:r>
+      <w:r>
+        <w:fldChar w:fldCharType="separate"/>
+      </w:r>
+      <w:r>
+        <w:rPr>
+          <w:noProof/>
+        </w:rPr>
+        <w:t>5</w:t>
+      </w:r>
+      <w:r>
+        <w:rPr>
+          <w:noProof/>
+        </w:rPr>
+        <w:fldChar w:fldCharType="end"/>
+      </w:r>
       <w:bookmarkEnd w:id="10"/>
       <w:r>
         <w:t>: Pines de ESSI y GPIO</w:t>
@@ -3665,16 +3784,389 @@
       </w:r>
     </w:p>
     <w:p>
-      <w:commentRangeStart w:id="12"/>
-      <w:r>
-        <w:t>TODO</w:t>
-      </w:r>
-      <w:commentRangeEnd w:id="12"/>
-      <w:r>
-        <w:rPr>
-          <w:rStyle w:val="CommentReference"/>
-        </w:rPr>
-        <w:commentReference w:id="12"/>
+      <w:pPr>
+        <w:jc w:val="both"/>
+      </w:pPr>
+      <w:r>
+        <w:t>Pr</w:t>
+      </w:r>
+      <w:r>
+        <w:t>imero se reinician los puertos ESSI0 y ESSI1(Enhanced Synchronous Serial Interface), lo que hace esto es setear los puertos C y D como GPIO. Luego se setea el CRA (Control Register A) a $101807 que esto implica:</w:t>
+      </w:r>
+    </w:p>
+    <w:p>
+      <w:pPr>
+        <w:pStyle w:val="ListParagraph"/>
+        <w:numPr>
+          <w:ilvl w:val="0"/>
+          <w:numId w:val="6"/>
+        </w:numPr>
+        <w:jc w:val="both"/>
+      </w:pPr>
+      <w:r>
+        <w:t>PM[7:0] Bits 7-0: Setean divide ratio del prescale divider del ESSI clock en 8.</w:t>
+      </w:r>
+    </w:p>
+    <w:p>
+      <w:pPr>
+        <w:pStyle w:val="ListParagraph"/>
+        <w:numPr>
+          <w:ilvl w:val="0"/>
+          <w:numId w:val="6"/>
+        </w:numPr>
+        <w:jc w:val="both"/>
+      </w:pPr>
+      <w:r>
+        <w:t>Bits 8-10: Reservados, deben valer 0.</w:t>
+      </w:r>
+    </w:p>
+    <w:p>
+      <w:pPr>
+        <w:pStyle w:val="ListParagraph"/>
+        <w:numPr>
+          <w:ilvl w:val="0"/>
+          <w:numId w:val="6"/>
+        </w:numPr>
+        <w:jc w:val="both"/>
+      </w:pPr>
+      <w:r>
+        <w:t>PSR Bit 11: Como está en 1 se bipasea el prescaler fijo.</w:t>
+      </w:r>
+    </w:p>
+    <w:p>
+      <w:pPr>
+        <w:pStyle w:val="ListParagraph"/>
+        <w:numPr>
+          <w:ilvl w:val="0"/>
+          <w:numId w:val="6"/>
+        </w:numPr>
+        <w:jc w:val="both"/>
+      </w:pPr>
+      <w:r>
+        <w:t>DC[4:0] Bits 16-12: Estos bits setean el Divide Ratio en 2, esto determina el transfer rate de la palabra.</w:t>
+      </w:r>
+    </w:p>
+    <w:p>
+      <w:pPr>
+        <w:pStyle w:val="ListParagraph"/>
+        <w:numPr>
+          <w:ilvl w:val="0"/>
+          <w:numId w:val="6"/>
+        </w:numPr>
+        <w:jc w:val="both"/>
+      </w:pPr>
+      <w:r>
+        <w:t>Bit 17: Reservado.</w:t>
+      </w:r>
+    </w:p>
+    <w:p>
+      <w:pPr>
+        <w:pStyle w:val="ListParagraph"/>
+        <w:numPr>
+          <w:ilvl w:val="0"/>
+          <w:numId w:val="6"/>
+        </w:numPr>
+        <w:jc w:val="both"/>
+      </w:pPr>
+      <w:r>
+        <w:t>ALC Bit 18: las palabras recibidas están alineadas a la izquierda del MSB (bit 23); y las transmitidas deben estar alineadas a la izquierda en el transmit register. Esto es porque se eligen palabras de 16 bits y el ESSI maneja data de 24 bits, entonces, al ser la palabra de menos de 24 bits, la data debe estar alineada al MSB.</w:t>
+      </w:r>
+    </w:p>
+    <w:p>
+      <w:pPr>
+        <w:pStyle w:val="ListParagraph"/>
+        <w:numPr>
+          <w:ilvl w:val="0"/>
+          <w:numId w:val="6"/>
+        </w:numPr>
+        <w:jc w:val="both"/>
+      </w:pPr>
+      <w:r>
+        <w:t>WL[2:0] Bits 21-19: Es el largo de la palabra a transmitir. Vale 010 que significa que las palabras tienen largo 16 bits.</w:t>
+      </w:r>
+    </w:p>
+    <w:p>
+      <w:pPr>
+        <w:pStyle w:val="ListParagraph"/>
+        <w:numPr>
+          <w:ilvl w:val="0"/>
+          <w:numId w:val="6"/>
+        </w:numPr>
+        <w:jc w:val="both"/>
+      </w:pPr>
+      <w:r>
+        <w:t>SSC1 Bit 22: Vale 0 por lo tanto se elige el modo sincrónico y el transmisor 2 esta deshabilitado. SC1 actúa como el flag de serial I/O y la señal SC1 es el output.</w:t>
+      </w:r>
+    </w:p>
+    <w:p>
+      <w:pPr>
+        <w:pStyle w:val="ListParagraph"/>
+        <w:numPr>
+          <w:ilvl w:val="0"/>
+          <w:numId w:val="6"/>
+        </w:numPr>
+        <w:jc w:val="both"/>
+      </w:pPr>
+      <w:r>
+        <w:t>Bit 23: Reservado.</w:t>
+      </w:r>
+    </w:p>
+    <w:p>
+      <w:pPr>
+        <w:jc w:val="both"/>
+      </w:pPr>
+      <w:r>
+        <w:t>Luego</w:t>
+      </w:r>
+      <w:r>
+        <w:t xml:space="preserve">, se setea el CRB (Control Register B) a $ff330c que implica: </w:t>
+      </w:r>
+    </w:p>
+    <w:p>
+      <w:pPr>
+        <w:pStyle w:val="ListParagraph"/>
+        <w:numPr>
+          <w:ilvl w:val="0"/>
+          <w:numId w:val="7"/>
+        </w:numPr>
+        <w:jc w:val="both"/>
+      </w:pPr>
+      <w:r>
+        <w:t>Bit 0: Seteado a 0, la data que este bit tenga será escrita en SC0 al principio del próximo time slot. (por estar en network mode).</w:t>
+      </w:r>
+    </w:p>
+    <w:p>
+      <w:pPr>
+        <w:pStyle w:val="ListParagraph"/>
+        <w:numPr>
+          <w:ilvl w:val="0"/>
+          <w:numId w:val="7"/>
+        </w:numPr>
+        <w:jc w:val="both"/>
+      </w:pPr>
+      <w:r>
+        <w:t>Bit 1: Seteado a 0, la data que este bit tenga será escrita en SC1 al principio del próximo time slot. (por estar en network mode).</w:t>
+      </w:r>
+    </w:p>
+    <w:p>
+      <w:pPr>
+        <w:pStyle w:val="ListParagraph"/>
+        <w:numPr>
+          <w:ilvl w:val="0"/>
+          <w:numId w:val="7"/>
+        </w:numPr>
+        <w:jc w:val="both"/>
+      </w:pPr>
+      <w:r>
+        <w:t>Bit 2: Seteado a 1, pone a SC0 como output.</w:t>
+      </w:r>
+    </w:p>
+    <w:p>
+      <w:pPr>
+        <w:pStyle w:val="ListParagraph"/>
+        <w:numPr>
+          <w:ilvl w:val="0"/>
+          <w:numId w:val="7"/>
+        </w:numPr>
+        <w:jc w:val="both"/>
+      </w:pPr>
+      <w:r>
+        <w:t>Bit 3: Seteado a 1, pone a SC1 como output.</w:t>
+      </w:r>
+    </w:p>
+    <w:p>
+      <w:pPr>
+        <w:pStyle w:val="ListParagraph"/>
+        <w:numPr>
+          <w:ilvl w:val="0"/>
+          <w:numId w:val="7"/>
+        </w:numPr>
+        <w:jc w:val="both"/>
+      </w:pPr>
+      <w:r>
+        <w:t>Bit 4: Seteado a 0, pone a SC2 como input.</w:t>
+      </w:r>
+    </w:p>
+    <w:p>
+      <w:pPr>
+        <w:pStyle w:val="ListParagraph"/>
+        <w:numPr>
+          <w:ilvl w:val="0"/>
+          <w:numId w:val="7"/>
+        </w:numPr>
+        <w:jc w:val="both"/>
+      </w:pPr>
+      <w:r>
+        <w:t>Bit 5: Seteado a 0, selecciona un clock externo.</w:t>
+      </w:r>
+    </w:p>
+    <w:p>
+      <w:pPr>
+        <w:pStyle w:val="ListParagraph"/>
+        <w:numPr>
+          <w:ilvl w:val="0"/>
+          <w:numId w:val="7"/>
+        </w:numPr>
+        <w:jc w:val="both"/>
+      </w:pPr>
+      <w:r>
+        <w:t>Bit 6: Seteado a 0, la información entra y sale con el MSB primero.</w:t>
+      </w:r>
+    </w:p>
+    <w:p>
+      <w:pPr>
+        <w:pStyle w:val="ListParagraph"/>
+        <w:numPr>
+          <w:ilvl w:val="0"/>
+          <w:numId w:val="7"/>
+        </w:numPr>
+        <w:jc w:val="both"/>
+      </w:pPr>
+      <w:r>
+        <w:t>Bits 7-8: En 10 hacen que RX y TX tengan frame syncs del tamaño de un bit.</w:t>
+      </w:r>
+    </w:p>
+    <w:p>
+      <w:pPr>
+        <w:pStyle w:val="ListParagraph"/>
+        <w:numPr>
+          <w:ilvl w:val="0"/>
+          <w:numId w:val="7"/>
+        </w:numPr>
+        <w:jc w:val="both"/>
+      </w:pPr>
+      <w:r>
+        <w:t>Bit 9: Seteado a 1, frame sync sucede un ciclo de clock antes.</w:t>
+      </w:r>
+    </w:p>
+    <w:p>
+      <w:pPr>
+        <w:pStyle w:val="ListParagraph"/>
+        <w:numPr>
+          <w:ilvl w:val="0"/>
+          <w:numId w:val="7"/>
+        </w:numPr>
+        <w:jc w:val="both"/>
+      </w:pPr>
+      <w:r>
+        <w:rPr>
+          <w:lang w:val="en-US"/>
+        </w:rPr>
+        <w:t xml:space="preserve">Bit 10: Seteado a 0, frame sync tiene polaridad positiva. </w:t>
+      </w:r>
+    </w:p>
+    <w:p>
+      <w:pPr>
+        <w:pStyle w:val="ListParagraph"/>
+        <w:numPr>
+          <w:ilvl w:val="0"/>
+          <w:numId w:val="7"/>
+        </w:numPr>
+        <w:jc w:val="both"/>
+        <w:rPr>
+          <w:lang w:val="en-US"/>
+        </w:rPr>
+      </w:pPr>
+      <w:r>
+        <w:rPr>
+          <w:lang w:val="en-US"/>
+        </w:rPr>
+        <w:t>Bi</w:t>
+      </w:r>
+      <w:r>
+        <w:rPr>
+          <w:lang w:val="en-US"/>
+        </w:rPr>
+        <w:t>t 11: Seteado a 0, hace que la data y frame sync clocked out on rising edge and clocked in on falling edge</w:t>
+      </w:r>
+      <w:r>
+        <w:rPr>
+          <w:lang w:val="en-US"/>
+        </w:rPr>
+        <w:t>.</w:t>
+      </w:r>
+    </w:p>
+    <w:p>
+      <w:pPr>
+        <w:pStyle w:val="ListParagraph"/>
+        <w:numPr>
+          <w:ilvl w:val="0"/>
+          <w:numId w:val="7"/>
+        </w:numPr>
+        <w:jc w:val="both"/>
+      </w:pPr>
+      <w:r>
+        <w:t>Bit 12: Seteando a 1, ESSI en modo sincronico</w:t>
+      </w:r>
+      <w:r>
+        <w:t>.</w:t>
+      </w:r>
+    </w:p>
+    <w:p>
+      <w:pPr>
+        <w:pStyle w:val="ListParagraph"/>
+        <w:numPr>
+          <w:ilvl w:val="0"/>
+          <w:numId w:val="7"/>
+        </w:numPr>
+        <w:jc w:val="both"/>
+      </w:pPr>
+      <w:r>
+        <w:t>Bit 13: Seteado a 1, elije network mode, hace que se transmita una palabra en cada slot de tiempo.</w:t>
+      </w:r>
+    </w:p>
+    <w:p>
+      <w:pPr>
+        <w:pStyle w:val="ListParagraph"/>
+        <w:numPr>
+          <w:ilvl w:val="0"/>
+          <w:numId w:val="7"/>
+        </w:numPr>
+        <w:jc w:val="both"/>
+      </w:pPr>
+      <w:r>
+        <w:t>Bit 14: Seteando a 0, deshabilita TE2.</w:t>
+      </w:r>
+    </w:p>
+    <w:p>
+      <w:pPr>
+        <w:pStyle w:val="ListParagraph"/>
+        <w:numPr>
+          <w:ilvl w:val="0"/>
+          <w:numId w:val="7"/>
+        </w:numPr>
+        <w:jc w:val="both"/>
+      </w:pPr>
+      <w:r>
+        <w:t>Bit 15: Seteando a 0, deshabilita TE1.</w:t>
+      </w:r>
+    </w:p>
+    <w:p>
+      <w:pPr>
+        <w:pStyle w:val="ListParagraph"/>
+        <w:numPr>
+          <w:ilvl w:val="0"/>
+          <w:numId w:val="7"/>
+        </w:numPr>
+        <w:jc w:val="both"/>
+      </w:pPr>
+      <w:r>
+        <w:t>Bits 16-23: Seteando a 1, habilita TE0, RE, TIE, RIE, TLIE, RLIE, TEIE, REIE</w:t>
+      </w:r>
+    </w:p>
+    <w:p>
+      <w:pPr>
+        <w:jc w:val="both"/>
+      </w:pPr>
+      <w:r>
+        <w:lastRenderedPageBreak/>
+        <w:t>Por último</w:t>
+      </w:r>
+      <w:r>
+        <w:t>, se configuran los p</w:t>
+      </w:r>
+      <w:r>
+        <w:t>ines correspondientes de los puertos C y D (ESSI0 y ESSI1) como salidas, según fue indicado previamente. Para configurar un bit de un puerto como salida, se debe escribir un 1 en su Port Direction Register (PRRx).</w:t>
       </w:r>
     </w:p>
     <w:p>
@@ -4075,23 +4567,6 @@
     </w:p>
     <w:p>
       <w:pPr>
-        <w:jc w:val="both"/>
-      </w:pPr>
-      <w:r>
-        <w:t>Luego, se configuran los p</w:t>
-      </w:r>
-      <w:r>
-        <w:t>ines correspondientes de los puertos C y D (ESSI0 y ESSI1) como salidas, según fue indicad</w:t>
-      </w:r>
-      <w:r>
-        <w:t>o previamente</w:t>
-      </w:r>
-      <w:r>
-        <w:t>. Para configurar un bit de un puerto como salida, se debe escribir un 1 en su Port Direction Register (PRRx).</w:t>
-      </w:r>
-    </w:p>
-    <w:p>
-      <w:pPr>
         <w:pBdr>
           <w:top w:val="single" w:sz="4" w:space="1" w:color="auto"/>
           <w:left w:val="single" w:sz="4" w:space="1" w:color="auto"/>
@@ -4194,48 +4669,103 @@
           <w:rFonts w:ascii="Courier New" w:eastAsia="Times New Roman" w:hAnsi="Courier New" w:cs="Courier New"/>
           <w:color w:val="000000"/>
           <w:sz w:val="20"/>
-          <w:lang w:val="en-US" w:eastAsia="es-AR"/>
-        </w:rPr>
-      </w:pPr>
-      <w:r>
-        <w:rPr>
-          <w:rFonts w:ascii="Courier New" w:eastAsia="Times New Roman" w:hAnsi="Courier New" w:cs="Courier New"/>
-          <w:color w:val="000000"/>
-          <w:sz w:val="20"/>
-          <w:lang w:val="en-US" w:eastAsia="es-AR"/>
-        </w:rPr>
-        <w:t xml:space="preserve">      movep  </w:t>
-      </w:r>
-      <w:r>
-        <w:rPr>
-          <w:rFonts w:ascii="Courier New" w:eastAsia="Times New Roman" w:hAnsi="Courier New" w:cs="Courier New"/>
-          <w:color w:val="000000"/>
-          <w:sz w:val="20"/>
-          <w:lang w:val="en-US" w:eastAsia="es-AR"/>
+          <w:lang w:eastAsia="es-AR"/>
+        </w:rPr>
+      </w:pPr>
+      <w:r>
+        <w:rPr>
+          <w:rFonts w:ascii="Courier New" w:eastAsia="Times New Roman" w:hAnsi="Courier New" w:cs="Courier New"/>
+          <w:color w:val="000000"/>
+          <w:sz w:val="20"/>
+          <w:lang w:val="en-US" w:eastAsia="es-AR"/>
+        </w:rPr>
+        <w:t xml:space="preserve">      </w:t>
+      </w:r>
+      <w:r>
+        <w:rPr>
+          <w:rFonts w:ascii="Courier New" w:eastAsia="Times New Roman" w:hAnsi="Courier New" w:cs="Courier New"/>
+          <w:color w:val="000000"/>
+          <w:sz w:val="20"/>
+          <w:lang w:eastAsia="es-AR"/>
+        </w:rPr>
+        <w:t xml:space="preserve">movep  </w:t>
+      </w:r>
+      <w:r>
+        <w:rPr>
+          <w:rFonts w:ascii="Courier New" w:eastAsia="Times New Roman" w:hAnsi="Courier New" w:cs="Courier New"/>
+          <w:color w:val="000000"/>
+          <w:sz w:val="20"/>
+          <w:lang w:eastAsia="es-AR"/>
         </w:rPr>
         <w:tab/>
         <w:t xml:space="preserve">#$0007,x:M_PRRD         </w:t>
       </w:r>
     </w:p>
     <w:p>
-      <w:pPr>
-        <w:rPr>
-          <w:lang w:val="en-US"/>
-        </w:rPr>
-      </w:pPr>
-      <w:commentRangeStart w:id="13"/>
-      <w:r>
-        <w:rPr>
-          <w:lang w:val="en-US"/>
-        </w:rPr>
-        <w:t>TODO</w:t>
-      </w:r>
-      <w:commentRangeEnd w:id="13"/>
-      <w:r>
-        <w:rPr>
-          <w:rStyle w:val="CommentReference"/>
-        </w:rPr>
-        <w:commentReference w:id="13"/>
+      <w:r>
+        <w:t xml:space="preserve">Se resetea el codec poniendo un 0 en el bit reset del PDRC y un 0 en el </w:t>
+      </w:r>
+      <w:r>
+        <w:t>CCS</w:t>
+      </w:r>
+      <w:r>
+        <w:t xml:space="preserve"> del PDRD para poder modificar el CR. Luego se inserta un dela</w:t>
+      </w:r>
+      <w:r>
+        <w:t>y</w:t>
+      </w:r>
+      <w:r>
+        <w:t xml:space="preserve"> de 50ms para darle tiempo de resetearse al codec. Se vuelve a setear el bit de reset en estado inactivo</w:t>
+      </w:r>
+      <w:r>
+        <w:t>.</w:t>
+      </w:r>
+    </w:p>
+    <w:p>
+      <w:r>
+        <w:t>Una vez reseteado el c</w:t>
+      </w:r>
+      <w:r>
+        <w:t xml:space="preserve">odec, se lo configura como la aplicación lo requiere. Para ello, en algún lugar del código se debe definir la secuencia de control a ser enviada al códec, para configurar lo indicado en la </w:t>
+      </w:r>
+      <w:r>
+        <w:fldChar w:fldCharType="begin"/>
+      </w:r>
+      <w:r>
+        <w:instrText xml:space="preserve"> REF _Ref85482220 \h </w:instrText>
+      </w:r>
+      <w:r>
+        <w:fldChar w:fldCharType="separate"/>
+      </w:r>
+      <w:r>
+        <w:t xml:space="preserve">Ilustración </w:t>
+      </w:r>
+      <w:r>
+        <w:rPr>
+          <w:noProof/>
+        </w:rPr>
+        <w:t>0</w:t>
+      </w:r>
+      <w:r>
+        <w:t>.</w:t>
+      </w:r>
+      <w:r>
+        <w:rPr>
+          <w:noProof/>
+        </w:rPr>
+        <w:t>4</w:t>
+      </w:r>
+      <w:r>
+        <w:fldChar w:fldCharType="end"/>
+      </w:r>
+      <w:r>
+        <w:t xml:space="preserve">. </w:t>
+      </w:r>
+      <w:r>
+        <w:t>Estas configuraciones son dependientes de la aplicación, y la ú</w:t>
+      </w:r>
+      <w:r>
+        <w:t xml:space="preserve">nica que debe ser siempre respetada es poner un 1 en ISL e ISR para seleccionar LIN2 y RIN2 como entradas del códec, ya que son las utilizadas en la placa de desarrollo. Los valores de la configuración se guardan en la memoria reservada CTRL_WD_HI y CTRL_WD_LO para que pueda acceder a ellas la subrutina codec_control. </w:t>
       </w:r>
     </w:p>
     <w:p>
@@ -4253,15 +4783,15 @@
           <w:rFonts w:ascii="Courier New" w:eastAsia="Times New Roman" w:hAnsi="Courier New" w:cs="Courier New"/>
           <w:color w:val="000000"/>
           <w:sz w:val="20"/>
-          <w:lang w:val="en-US" w:eastAsia="es-AR"/>
-        </w:rPr>
-      </w:pPr>
-      <w:r>
-        <w:rPr>
-          <w:rFonts w:ascii="Courier New" w:eastAsia="Times New Roman" w:hAnsi="Courier New" w:cs="Courier New"/>
-          <w:color w:val="000000"/>
-          <w:sz w:val="20"/>
-          <w:lang w:val="en-US" w:eastAsia="es-AR"/>
+          <w:lang w:eastAsia="es-AR"/>
+        </w:rPr>
+      </w:pPr>
+      <w:r>
+        <w:rPr>
+          <w:rFonts w:ascii="Courier New" w:eastAsia="Times New Roman" w:hAnsi="Courier New" w:cs="Courier New"/>
+          <w:color w:val="000000"/>
+          <w:sz w:val="20"/>
+          <w:lang w:eastAsia="es-AR"/>
         </w:rPr>
         <w:t>; Codec Reset</w:t>
       </w:r>
@@ -4288,9 +4818,17 @@
           <w:rFonts w:ascii="Courier New" w:eastAsia="Times New Roman" w:hAnsi="Courier New" w:cs="Courier New"/>
           <w:color w:val="000000"/>
           <w:sz w:val="20"/>
-          <w:lang w:val="en-US" w:eastAsia="es-AR"/>
+          <w:lang w:eastAsia="es-AR"/>
         </w:rPr>
         <w:tab/>
+      </w:r>
+      <w:r>
+        <w:rPr>
+          <w:rFonts w:ascii="Courier New" w:eastAsia="Times New Roman" w:hAnsi="Courier New" w:cs="Courier New"/>
+          <w:color w:val="000000"/>
+          <w:sz w:val="20"/>
+          <w:lang w:val="en-US" w:eastAsia="es-AR"/>
+        </w:rPr>
         <w:t xml:space="preserve">bclr    </w:t>
       </w:r>
       <w:r>
@@ -4487,7 +5025,7 @@
           <w:rFonts w:ascii="Courier New" w:eastAsia="Times New Roman" w:hAnsi="Courier New" w:cs="Courier New"/>
           <w:color w:val="000000"/>
           <w:sz w:val="20"/>
-          <w:lang w:val="en-US" w:eastAsia="es-AR"/>
+          <w:lang w:eastAsia="es-AR"/>
         </w:rPr>
       </w:pPr>
       <w:r>
@@ -4498,6 +5036,14 @@
           <w:lang w:val="en-US" w:eastAsia="es-AR"/>
         </w:rPr>
         <w:tab/>
+      </w:r>
+      <w:r>
+        <w:rPr>
+          <w:rFonts w:ascii="Courier New" w:eastAsia="Times New Roman" w:hAnsi="Courier New" w:cs="Courier New"/>
+          <w:color w:val="000000"/>
+          <w:sz w:val="20"/>
+          <w:lang w:eastAsia="es-AR"/>
+        </w:rPr>
         <w:t>nop</w:t>
       </w:r>
     </w:p>
@@ -4514,67 +5060,17 @@
           <w:rFonts w:ascii="Courier New" w:eastAsia="Times New Roman" w:hAnsi="Courier New" w:cs="Courier New"/>
           <w:color w:val="000000"/>
           <w:sz w:val="20"/>
-          <w:lang w:val="en-US" w:eastAsia="es-AR"/>
-        </w:rPr>
-      </w:pPr>
-      <w:r>
-        <w:rPr>
-          <w:rFonts w:ascii="Courier New" w:eastAsia="Times New Roman" w:hAnsi="Courier New" w:cs="Courier New"/>
-          <w:color w:val="000000"/>
-          <w:sz w:val="20"/>
-          <w:lang w:val="en-US" w:eastAsia="es-AR"/>
+          <w:lang w:eastAsia="es-AR"/>
+        </w:rPr>
+      </w:pPr>
+      <w:r>
+        <w:rPr>
+          <w:rFonts w:ascii="Courier New" w:eastAsia="Times New Roman" w:hAnsi="Courier New" w:cs="Courier New"/>
+          <w:color w:val="000000"/>
+          <w:sz w:val="20"/>
+          <w:lang w:eastAsia="es-AR"/>
         </w:rPr>
         <w:t>_delay_loop</w:t>
-      </w:r>
-    </w:p>
-    <w:p>
-      <w:r>
-        <w:t>Una vez reseteado el c</w:t>
-      </w:r>
-      <w:r>
-        <w:t xml:space="preserve">odec, se lo configura como la aplicación lo requiere. Para ello, en algún lugar del código se debe definir la secuencia de control a ser enviada al códec, para configurar lo indicado en la </w:t>
-      </w:r>
-      <w:r>
-        <w:fldChar w:fldCharType="begin"/>
-      </w:r>
-      <w:r>
-        <w:instrText xml:space="preserve"> REF _Ref85482220 \h </w:instrText>
-      </w:r>
-      <w:r>
-        <w:fldChar w:fldCharType="separate"/>
-      </w:r>
-      <w:r>
-        <w:t xml:space="preserve">Ilustración </w:t>
-      </w:r>
-      <w:r>
-        <w:rPr>
-          <w:noProof/>
-        </w:rPr>
-        <w:t>0</w:t>
-      </w:r>
-      <w:r>
-        <w:t>.</w:t>
-      </w:r>
-      <w:r>
-        <w:rPr>
-          <w:noProof/>
-        </w:rPr>
-        <w:t>4</w:t>
-      </w:r>
-      <w:r>
-        <w:fldChar w:fldCharType="end"/>
-      </w:r>
-      <w:r>
-        <w:t xml:space="preserve">. </w:t>
-      </w:r>
-      <w:r>
-        <w:t>Estas configuraciones son dependientes de la aplicación, y la ú</w:t>
-      </w:r>
-      <w:r>
-        <w:t xml:space="preserve">nica que debe ser siempre respetada es poner un 1 en ISL e ISR para seleccionar LIN2 y RIN2 como entradas del códec, ya que son las utilizadas en la placa de desarrollo. Los valores de la configuración se guardan en la memoria reservada CTRL_WD_HI y CTRL_WD_LO para que pueda acceder a ellas </w:t>
-      </w:r>
-      <w:r>
-        <w:t xml:space="preserve">la subrutina codec_control. </w:t>
       </w:r>
     </w:p>
     <w:p>
@@ -4861,7 +5357,6 @@
           <w:sz w:val="20"/>
           <w:lang w:val="en-US" w:eastAsia="es-AR"/>
         </w:rPr>
-        <w:lastRenderedPageBreak/>
         <w:tab/>
         <w:t xml:space="preserve">move    </w:t>
       </w:r>
@@ -5055,32 +5550,23 @@
         <w:tab/>
       </w:r>
     </w:p>
-    <w:p>
-      <w:pPr>
-        <w:rPr>
-          <w:lang w:val="en-US"/>
-        </w:rPr>
-      </w:pPr>
-    </w:p>
-    <w:p>
-      <w:pPr>
-        <w:rPr>
-          <w:lang w:val="en-US"/>
-        </w:rPr>
-      </w:pPr>
-      <w:commentRangeStart w:id="14"/>
-      <w:r>
-        <w:rPr>
-          <w:lang w:val="en-US"/>
-        </w:rPr>
-        <w:t>TODO</w:t>
-      </w:r>
-      <w:commentRangeEnd w:id="14"/>
-      <w:r>
-        <w:rPr>
-          <w:rStyle w:val="CommentReference"/>
-        </w:rPr>
-        <w:commentReference w:id="14"/>
+    <w:p/>
+    <w:p>
+      <w:r>
+        <w:lastRenderedPageBreak/>
+        <w:t>Ahora, s</w:t>
+      </w:r>
+      <w:r>
+        <w:t>e setea la prioridad de las interrupciones del ESSI0 a nivel 3 y se las habilita</w:t>
+      </w:r>
+      <w:r>
+        <w:t xml:space="preserve"> y finalmente s</w:t>
+      </w:r>
+      <w:r>
+        <w:t>e habilita el ESSI0 poniendo $003e en el PCRC</w:t>
+      </w:r>
+      <w:r>
+        <w:t>.</w:t>
       </w:r>
     </w:p>
     <w:p>
@@ -5105,9 +5591,17 @@
           <w:rFonts w:ascii="Courier New" w:eastAsia="Times New Roman" w:hAnsi="Courier New" w:cs="Courier New"/>
           <w:color w:val="000000"/>
           <w:sz w:val="20"/>
-          <w:lang w:val="en-US" w:eastAsia="es-AR"/>
+          <w:lang w:eastAsia="es-AR"/>
         </w:rPr>
         <w:tab/>
+      </w:r>
+      <w:r>
+        <w:rPr>
+          <w:rFonts w:ascii="Courier New" w:eastAsia="Times New Roman" w:hAnsi="Courier New" w:cs="Courier New"/>
+          <w:color w:val="000000"/>
+          <w:sz w:val="20"/>
+          <w:lang w:val="en-US" w:eastAsia="es-AR"/>
+        </w:rPr>
         <w:t>; Set and enable interrupts</w:t>
       </w:r>
     </w:p>
@@ -5133,9 +5627,17 @@
           <w:rFonts w:ascii="Courier New" w:eastAsia="Times New Roman" w:hAnsi="Courier New" w:cs="Courier New"/>
           <w:color w:val="000000"/>
           <w:sz w:val="20"/>
-          <w:lang w:val="en-US" w:eastAsia="es-AR"/>
+          <w:lang w:eastAsia="es-AR"/>
         </w:rPr>
         <w:tab/>
+      </w:r>
+      <w:r>
+        <w:rPr>
+          <w:rFonts w:ascii="Courier New" w:eastAsia="Times New Roman" w:hAnsi="Courier New" w:cs="Courier New"/>
+          <w:color w:val="000000"/>
+          <w:sz w:val="20"/>
+          <w:lang w:val="en-US" w:eastAsia="es-AR"/>
+        </w:rPr>
         <w:t xml:space="preserve">movep   #$000c,x:M_IPRP         </w:t>
       </w:r>
     </w:p>
@@ -5236,7 +5738,7 @@
           <w:rFonts w:ascii="Courier New" w:eastAsia="Times New Roman" w:hAnsi="Courier New" w:cs="Courier New"/>
           <w:color w:val="000000"/>
           <w:sz w:val="20"/>
-          <w:lang w:val="en-US" w:eastAsia="es-AR"/>
+          <w:lang w:eastAsia="es-AR"/>
         </w:rPr>
       </w:pPr>
       <w:r>
@@ -5247,6 +5749,14 @@
           <w:lang w:val="en-US" w:eastAsia="es-AR"/>
         </w:rPr>
         <w:tab/>
+      </w:r>
+      <w:r>
+        <w:rPr>
+          <w:rFonts w:ascii="Courier New" w:eastAsia="Times New Roman" w:hAnsi="Courier New" w:cs="Courier New"/>
+          <w:color w:val="000000"/>
+          <w:sz w:val="20"/>
+          <w:lang w:eastAsia="es-AR"/>
+        </w:rPr>
         <w:t xml:space="preserve">movep   #$003e,x:M_PCRC         </w:t>
       </w:r>
     </w:p>
@@ -5264,34 +5774,22 @@
           <w:rFonts w:ascii="Courier New" w:eastAsia="Times New Roman" w:hAnsi="Courier New" w:cs="Courier New"/>
           <w:color w:val="000000"/>
           <w:sz w:val="20"/>
-          <w:lang w:val="en-US" w:eastAsia="es-AR"/>
-        </w:rPr>
-      </w:pPr>
-      <w:r>
-        <w:rPr>
-          <w:rFonts w:ascii="Courier New" w:eastAsia="Times New Roman" w:hAnsi="Courier New" w:cs="Courier New"/>
-          <w:color w:val="000000"/>
-          <w:sz w:val="20"/>
-          <w:lang w:val="en-US" w:eastAsia="es-AR"/>
+          <w:lang w:eastAsia="es-AR"/>
+        </w:rPr>
+      </w:pPr>
+      <w:r>
+        <w:rPr>
+          <w:rFonts w:ascii="Courier New" w:eastAsia="Times New Roman" w:hAnsi="Courier New" w:cs="Courier New"/>
+          <w:color w:val="000000"/>
+          <w:sz w:val="20"/>
+          <w:lang w:eastAsia="es-AR"/>
         </w:rPr>
         <w:tab/>
         <w:t>rts</w:t>
       </w:r>
     </w:p>
-    <w:p>
-      <w:pPr>
-        <w:rPr>
-          <w:lang w:val="en-US"/>
-        </w:rPr>
-      </w:pPr>
-    </w:p>
-    <w:p>
-      <w:pPr>
-        <w:rPr>
-          <w:lang w:val="en-US"/>
-        </w:rPr>
-      </w:pPr>
-    </w:p>
+    <w:p/>
+    <w:p/>
     <w:p>
       <w:pPr>
         <w:pStyle w:val="Heading2"/>
@@ -5317,10 +5815,7 @@
         <w:t xml:space="preserve"> se encarga de enviar</w:t>
       </w:r>
       <w:r>
-        <w:t xml:space="preserve"> </w:t>
-      </w:r>
-      <w:r>
-        <w:t>al códec</w:t>
+        <w:t xml:space="preserve"> al códec</w:t>
       </w:r>
       <w:r>
         <w:t xml:space="preserve"> </w:t>
@@ -5412,7 +5907,7 @@
           <w:rFonts w:ascii="Comic Sans MS" w:eastAsia="Times New Roman" w:hAnsi="Comic Sans MS" w:cs="Courier New"/>
           <w:color w:val="008000"/>
           <w:sz w:val="16"/>
-          <w:lang w:val="en-US" w:eastAsia="es-AR"/>
+          <w:lang w:eastAsia="es-AR"/>
         </w:rPr>
       </w:pPr>
       <w:r>
@@ -5420,7 +5915,7 @@
           <w:rFonts w:ascii="Comic Sans MS" w:eastAsia="Times New Roman" w:hAnsi="Comic Sans MS" w:cs="Courier New"/>
           <w:color w:val="008000"/>
           <w:sz w:val="16"/>
-          <w:lang w:val="en-US" w:eastAsia="es-AR"/>
+          <w:lang w:eastAsia="es-AR"/>
         </w:rPr>
         <w:t>; codec_control routine</w:t>
       </w:r>
@@ -5439,7 +5934,7 @@
           <w:rFonts w:ascii="Comic Sans MS" w:eastAsia="Times New Roman" w:hAnsi="Comic Sans MS" w:cs="Courier New"/>
           <w:color w:val="008000"/>
           <w:sz w:val="16"/>
-          <w:lang w:val="en-US" w:eastAsia="es-AR"/>
+          <w:lang w:eastAsia="es-AR"/>
         </w:rPr>
       </w:pPr>
       <w:r>
@@ -5447,7 +5942,7 @@
           <w:rFonts w:ascii="Comic Sans MS" w:eastAsia="Times New Roman" w:hAnsi="Comic Sans MS" w:cs="Courier New"/>
           <w:color w:val="008000"/>
           <w:sz w:val="16"/>
-          <w:lang w:val="en-US" w:eastAsia="es-AR"/>
+          <w:lang w:eastAsia="es-AR"/>
         </w:rPr>
         <w:t>;</w:t>
       </w:r>
@@ -5456,7 +5951,7 @@
           <w:rFonts w:ascii="Comic Sans MS" w:eastAsia="Times New Roman" w:hAnsi="Comic Sans MS" w:cs="Courier New"/>
           <w:color w:val="008000"/>
           <w:sz w:val="16"/>
-          <w:lang w:val="en-US" w:eastAsia="es-AR"/>
+          <w:lang w:eastAsia="es-AR"/>
         </w:rPr>
         <w:tab/>
         <w:t>Input:  CTRL_WD_LO and CTRL_WD_HI</w:t>
@@ -5466,7 +5961,7 @@
           <w:rFonts w:ascii="Comic Sans MS" w:eastAsia="Times New Roman" w:hAnsi="Comic Sans MS" w:cs="Courier New"/>
           <w:color w:val="008000"/>
           <w:sz w:val="16"/>
-          <w:lang w:val="en-US" w:eastAsia="es-AR"/>
+          <w:lang w:eastAsia="es-AR"/>
         </w:rPr>
         <w:tab/>
       </w:r>
@@ -5940,7 +6435,7 @@
       </w:r>
     </w:p>
     <w:p>
-      <w:bookmarkStart w:id="15" w:name="_Toc84362954"/>
+      <w:bookmarkStart w:id="12" w:name="_Toc84362954"/>
       <w:r>
         <w:t xml:space="preserve">La </w:t>
       </w:r>
@@ -5999,13 +6494,7 @@
         <w:t>, envía de a un bit en la línea CDIN</w:t>
       </w:r>
       <w:r>
-        <w:t xml:space="preserve">, generando </w:t>
-      </w:r>
-      <w:r>
-        <w:t>un flanco ascendente de CCLK al comienzo</w:t>
-      </w:r>
-      <w:r>
-        <w:t xml:space="preserve"> y un flanco descendente cuando el valor del bit está listo</w:t>
+        <w:t>, generando un flanco ascendente de CCLK al comienzo y un flanco descendente cuando el valor del bit está listo</w:t>
       </w:r>
       <w:r>
         <w:t>. Lo que hace es bit a bit</w:t>
@@ -6040,7 +6529,7 @@
           <w:rFonts w:ascii="Comic Sans MS" w:eastAsia="Times New Roman" w:hAnsi="Comic Sans MS" w:cs="Courier New"/>
           <w:color w:val="008000"/>
           <w:sz w:val="16"/>
-          <w:lang w:eastAsia="es-AR"/>
+          <w:lang w:val="en-US" w:eastAsia="es-AR"/>
         </w:rPr>
       </w:pPr>
       <w:r>
@@ -6048,7 +6537,7 @@
           <w:rFonts w:ascii="Comic Sans MS" w:eastAsia="Times New Roman" w:hAnsi="Comic Sans MS" w:cs="Courier New"/>
           <w:color w:val="008000"/>
           <w:sz w:val="16"/>
-          <w:lang w:eastAsia="es-AR"/>
+          <w:lang w:val="en-US" w:eastAsia="es-AR"/>
         </w:rPr>
         <w:t>;-------------------------------------------------------------</w:t>
       </w:r>
@@ -6242,7 +6731,6 @@
           <w:sz w:val="20"/>
           <w:lang w:val="en-US" w:eastAsia="es-AR"/>
         </w:rPr>
-        <w:lastRenderedPageBreak/>
         <w:t xml:space="preserve">send_codec  </w:t>
       </w:r>
     </w:p>
@@ -6418,6 +6906,7 @@
           <w:sz w:val="20"/>
           <w:lang w:val="en-US" w:eastAsia="es-AR"/>
         </w:rPr>
+        <w:lastRenderedPageBreak/>
         <w:t xml:space="preserve">        </w:t>
       </w:r>
       <w:r>
@@ -6666,15 +7155,15 @@
           <w:rFonts w:ascii="Courier New" w:eastAsia="Times New Roman" w:hAnsi="Courier New" w:cs="Courier New"/>
           <w:color w:val="000000"/>
           <w:sz w:val="20"/>
-          <w:lang w:val="en-US" w:eastAsia="es-AR"/>
-        </w:rPr>
-      </w:pPr>
-      <w:r>
-        <w:rPr>
-          <w:rFonts w:ascii="Courier New" w:eastAsia="Times New Roman" w:hAnsi="Courier New" w:cs="Courier New"/>
-          <w:color w:val="000000"/>
-          <w:sz w:val="20"/>
-          <w:lang w:val="en-US" w:eastAsia="es-AR"/>
+          <w:lang w:eastAsia="es-AR"/>
+        </w:rPr>
+      </w:pPr>
+      <w:r>
+        <w:rPr>
+          <w:rFonts w:ascii="Courier New" w:eastAsia="Times New Roman" w:hAnsi="Courier New" w:cs="Courier New"/>
+          <w:color w:val="000000"/>
+          <w:sz w:val="20"/>
+          <w:lang w:eastAsia="es-AR"/>
         </w:rPr>
         <w:t>end_send_codec</w:t>
       </w:r>
@@ -6694,35 +7183,17 @@
           <w:rFonts w:ascii="Courier New" w:eastAsia="Times New Roman" w:hAnsi="Courier New" w:cs="Courier New"/>
           <w:color w:val="000000"/>
           <w:sz w:val="20"/>
-          <w:lang w:val="en-US" w:eastAsia="es-AR"/>
-        </w:rPr>
-      </w:pPr>
-      <w:r>
-        <w:rPr>
-          <w:rFonts w:ascii="Courier New" w:eastAsia="Times New Roman" w:hAnsi="Courier New" w:cs="Courier New"/>
-          <w:color w:val="000000"/>
-          <w:sz w:val="20"/>
-          <w:lang w:val="en-US" w:eastAsia="es-AR"/>
-        </w:rPr>
-        <w:t xml:space="preserve">     </w:t>
-      </w:r>
-      <w:r>
-        <w:rPr>
-          <w:rFonts w:ascii="Courier New" w:eastAsia="Times New Roman" w:hAnsi="Courier New" w:cs="Courier New"/>
-          <w:color w:val="000000"/>
-          <w:sz w:val="20"/>
-          <w:lang w:val="en-US" w:eastAsia="es-AR"/>
-        </w:rPr>
-        <w:t xml:space="preserve"> </w:t>
-      </w:r>
-      <w:r>
-        <w:rPr>
-          <w:rFonts w:ascii="Courier New" w:eastAsia="Times New Roman" w:hAnsi="Courier New" w:cs="Courier New"/>
-          <w:color w:val="000000"/>
-          <w:sz w:val="20"/>
-          <w:lang w:val="en-US" w:eastAsia="es-AR"/>
-        </w:rPr>
-        <w:t>rts</w:t>
+          <w:lang w:eastAsia="es-AR"/>
+        </w:rPr>
+      </w:pPr>
+      <w:r>
+        <w:rPr>
+          <w:rFonts w:ascii="Courier New" w:eastAsia="Times New Roman" w:hAnsi="Courier New" w:cs="Courier New"/>
+          <w:color w:val="000000"/>
+          <w:sz w:val="20"/>
+          <w:lang w:eastAsia="es-AR"/>
+        </w:rPr>
+        <w:t xml:space="preserve">      rts</w:t>
       </w:r>
     </w:p>
     <w:p/>
@@ -6733,7 +7204,7 @@
       <w:r>
         <w:t>Hardware</w:t>
       </w:r>
-      <w:bookmarkEnd w:id="15"/>
+      <w:bookmarkEnd w:id="12"/>
     </w:p>
     <w:p>
       <w:pPr>
@@ -6753,11 +7224,11 @@
       <w:pPr>
         <w:pStyle w:val="Heading2"/>
       </w:pPr>
-      <w:bookmarkStart w:id="16" w:name="_Toc84362955"/>
+      <w:bookmarkStart w:id="13" w:name="_Toc84362955"/>
       <w:r>
         <w:t>Filtro antialiasing</w:t>
       </w:r>
-      <w:bookmarkEnd w:id="16"/>
+      <w:bookmarkEnd w:id="13"/>
     </w:p>
     <w:p>
       <w:pPr>
@@ -6837,7 +7308,7 @@
                     <pic:cNvPicPr/>
                   </pic:nvPicPr>
                   <pic:blipFill>
-                    <a:blip r:embed="rId15" cstate="print">
+                    <a:blip r:embed="rId11" cstate="print">
                       <a:extLst>
                         <a:ext uri="{28A0092B-C50C-407E-A947-70E740481C1C}">
                           <a14:useLocalDpi xmlns:a14="http://schemas.microsoft.com/office/drawing/2010/main" val="0"/>
@@ -6868,7 +7339,7 @@
       <w:pPr>
         <w:pStyle w:val="Heading2"/>
       </w:pPr>
-      <w:bookmarkStart w:id="17" w:name="_Toc84362956"/>
+      <w:bookmarkStart w:id="14" w:name="_Toc84362956"/>
       <w:r>
         <w:t xml:space="preserve">Puerto de comunicación para </w:t>
       </w:r>
@@ -6879,7 +7350,7 @@
         </w:rPr>
         <w:t>control</w:t>
       </w:r>
-      <w:bookmarkEnd w:id="17"/>
+      <w:bookmarkEnd w:id="14"/>
     </w:p>
     <w:p>
       <w:pPr>
@@ -6905,7 +7376,7 @@
                     <pic:cNvPicPr/>
                   </pic:nvPicPr>
                   <pic:blipFill>
-                    <a:blip r:embed="rId16">
+                    <a:blip r:embed="rId12">
                       <a:extLst>
                         <a:ext uri="{28A0092B-C50C-407E-A947-70E740481C1C}">
                           <a14:useLocalDpi xmlns:a14="http://schemas.microsoft.com/office/drawing/2010/main" val="0"/>
@@ -6940,7 +7411,7 @@
           <w:bCs/>
         </w:rPr>
       </w:pPr>
-      <w:bookmarkStart w:id="18" w:name="_Toc84362957"/>
+      <w:bookmarkStart w:id="15" w:name="_Toc84362957"/>
       <w:r>
         <w:lastRenderedPageBreak/>
         <w:t xml:space="preserve">Puerto de comunicación para </w:t>
@@ -6952,7 +7423,7 @@
         </w:rPr>
         <w:t>muestras</w:t>
       </w:r>
-      <w:bookmarkEnd w:id="18"/>
+      <w:bookmarkEnd w:id="15"/>
     </w:p>
     <w:p>
       <w:pPr>
@@ -6978,7 +7449,7 @@
                     <pic:cNvPicPr/>
                   </pic:nvPicPr>
                   <pic:blipFill>
-                    <a:blip r:embed="rId17" cstate="print">
+                    <a:blip r:embed="rId13" cstate="print">
                       <a:extLst>
                         <a:ext uri="{28A0092B-C50C-407E-A947-70E740481C1C}">
                           <a14:useLocalDpi xmlns:a14="http://schemas.microsoft.com/office/drawing/2010/main" val="0"/>
@@ -7009,11 +7480,11 @@
       <w:pPr>
         <w:pStyle w:val="Heading2"/>
       </w:pPr>
-      <w:bookmarkStart w:id="19" w:name="_Toc84362958"/>
+      <w:bookmarkStart w:id="16" w:name="_Toc84362958"/>
       <w:r>
         <w:t>Configuración de la frecuencia de muestreo</w:t>
       </w:r>
-      <w:bookmarkEnd w:id="19"/>
+      <w:bookmarkEnd w:id="16"/>
     </w:p>
     <w:p>
       <w:pPr>
@@ -7077,7 +7548,7 @@
                     <pic:cNvPicPr/>
                   </pic:nvPicPr>
                   <pic:blipFill>
-                    <a:blip r:embed="rId18" cstate="print">
+                    <a:blip r:embed="rId14" cstate="print">
                       <a:extLst>
                         <a:ext uri="{28A0092B-C50C-407E-A947-70E740481C1C}">
                           <a14:useLocalDpi xmlns:a14="http://schemas.microsoft.com/office/drawing/2010/main" val="0"/>
@@ -7112,7 +7583,7 @@
           <w:bCs/>
         </w:rPr>
       </w:pPr>
-      <w:bookmarkStart w:id="20" w:name="_Toc84362959"/>
+      <w:bookmarkStart w:id="17" w:name="_Toc84362959"/>
       <w:r>
         <w:t xml:space="preserve">Conexión de entradas </w:t>
       </w:r>
@@ -7133,7 +7604,7 @@
         </w:rPr>
         <w:t>RIN1</w:t>
       </w:r>
-      <w:bookmarkEnd w:id="20"/>
+      <w:bookmarkEnd w:id="17"/>
     </w:p>
     <w:p>
       <w:pPr>
@@ -7167,7 +7638,7 @@
                     <pic:cNvPicPr/>
                   </pic:nvPicPr>
                   <pic:blipFill>
-                    <a:blip r:embed="rId19">
+                    <a:blip r:embed="rId15">
                       <a:extLst>
                         <a:ext uri="{28A0092B-C50C-407E-A947-70E740481C1C}">
                           <a14:useLocalDpi xmlns:a14="http://schemas.microsoft.com/office/drawing/2010/main" val="0"/>
@@ -7202,7 +7673,7 @@
           <w:bCs/>
         </w:rPr>
       </w:pPr>
-      <w:bookmarkStart w:id="21" w:name="_Toc84362960"/>
+      <w:bookmarkStart w:id="18" w:name="_Toc84362960"/>
       <w:r>
         <w:t xml:space="preserve">Configuración </w:t>
       </w:r>
@@ -7213,7 +7684,7 @@
         </w:rPr>
         <w:t>SMODE</w:t>
       </w:r>
-      <w:bookmarkEnd w:id="21"/>
+      <w:bookmarkEnd w:id="18"/>
     </w:p>
     <w:p>
       <w:r>
@@ -7275,7 +7746,7 @@
                     <pic:cNvPicPr/>
                   </pic:nvPicPr>
                   <pic:blipFill>
-                    <a:blip r:embed="rId20">
+                    <a:blip r:embed="rId16">
                       <a:extLst>
                         <a:ext uri="{28A0092B-C50C-407E-A947-70E740481C1C}">
                           <a14:useLocalDpi xmlns:a14="http://schemas.microsoft.com/office/drawing/2010/main" val="0"/>
@@ -7312,83 +7783,6 @@
 </w:document>
 </file>
 
-<file path=word/comments.xml><?xml version="1.0" encoding="utf-8"?>
-<w:comments xmlns:wpc="http://schemas.microsoft.com/office/word/2010/wordprocessingCanvas" xmlns:cx="http://schemas.microsoft.com/office/drawing/2014/chartex" xmlns:cx1="http://schemas.microsoft.com/office/drawing/2015/9/8/chartex" xmlns:cx2="http://schemas.microsoft.com/office/drawing/2015/10/21/chartex" xmlns:cx3="http://schemas.microsoft.com/office/drawing/2016/5/9/chartex" xmlns:cx4="http://schemas.microsoft.com/office/drawing/2016/5/10/chartex" xmlns:cx5="http://schemas.microsoft.com/office/drawing/2016/5/11/chartex" xmlns:cx6="http://schemas.microsoft.com/office/drawing/2016/5/12/chartex" xmlns:cx7="http://schemas.microsoft.com/office/drawing/2016/5/13/chartex" xmlns:cx8="http://schemas.microsoft.com/office/drawing/2016/5/14/chartex" xmlns:mc="http://schemas.openxmlformats.org/markup-compatibility/2006" xmlns:aink="http://schemas.microsoft.com/office/drawing/2016/ink" xmlns:am3d="http://schemas.microsoft.com/office/drawing/2017/model3d" xmlns:o="urn:schemas-microsoft-com:office:office" xmlns:r="http://schemas.openxmlformats.org/officeDocument/2006/relationships" xmlns:m="http://schemas.openxmlformats.org/officeDocument/2006/math" xmlns:v="urn:schemas-microsoft-com:vml" xmlns:wp14="http://schemas.microsoft.com/office/word/2010/wordprocessingDrawing" xmlns:wp="http://schemas.openxmlformats.org/drawingml/2006/wordprocessingDrawing" xmlns:w10="urn:schemas-microsoft-com:office:word" xmlns:w="http://schemas.openxmlformats.org/wordprocessingml/2006/main" xmlns:w14="http://schemas.microsoft.com/office/word/2010/wordml" xmlns:w15="http://schemas.microsoft.com/office/word/2012/wordml" xmlns:w16cex="http://schemas.microsoft.com/office/word/2018/wordml/cex" xmlns:w16cid="http://schemas.microsoft.com/office/word/2016/wordml/cid" xmlns:w16="http://schemas.microsoft.com/office/word/2018/wordml" xmlns:w16sdtdh="http://schemas.microsoft.com/office/word/2020/wordml/sdtdatahash" xmlns:w16se="http://schemas.microsoft.com/office/word/2015/wordml/symex" xmlns:wpg="http://schemas.microsoft.com/office/word/2010/wordprocessingGroup" xmlns:wpi="http://schemas.microsoft.com/office/word/2010/wordprocessingInk" xmlns:wne="http://schemas.microsoft.com/office/word/2006/wordml" xmlns:wps="http://schemas.microsoft.com/office/word/2010/wordprocessingShape" mc:Ignorable="w14 w15 w16se w16cid w16 w16cex w16sdtdh wp14">
-  <w:comment w:id="12" w:author="RAFAEL NICOLAS TROZZO" w:date="2021-10-18T22:34:00Z" w:initials="RNT">
-    <w:p>
-      <w:pPr>
-        <w:pStyle w:val="CommentText"/>
-      </w:pPr>
-      <w:r>
-        <w:rPr>
-          <w:rStyle w:val="CommentReference"/>
-        </w:rPr>
-        <w:annotationRef/>
-      </w:r>
-      <w:r>
-        <w:t>Insertar explicación de los primeros movep y de los Control Register A y B</w:t>
-      </w:r>
-    </w:p>
-  </w:comment>
-  <w:comment w:id="13" w:author="RAFAEL NICOLAS TROZZO" w:date="2021-10-18T23:00:00Z" w:initials="RNT">
-    <w:p>
-      <w:pPr>
-        <w:pStyle w:val="CommentText"/>
-      </w:pPr>
-      <w:r>
-        <w:rPr>
-          <w:rStyle w:val="CommentReference"/>
-        </w:rPr>
-        <w:annotationRef/>
-      </w:r>
-      <w:r>
-        <w:t>Insertar explicacion</w:t>
-      </w:r>
-    </w:p>
-  </w:comment>
-  <w:comment w:id="14" w:author="RAFAEL NICOLAS TROZZO" w:date="2021-10-18T23:04:00Z" w:initials="RNT">
-    <w:p>
-      <w:pPr>
-        <w:pStyle w:val="CommentText"/>
-      </w:pPr>
-      <w:r>
-        <w:rPr>
-          <w:rStyle w:val="CommentReference"/>
-        </w:rPr>
-        <w:annotationRef/>
-      </w:r>
-      <w:r>
-        <w:t>Insertar explicación final del codigo</w:t>
-      </w:r>
-    </w:p>
-  </w:comment>
-</w:comments>
-</file>
-
-<file path=word/commentsExtended.xml><?xml version="1.0" encoding="utf-8"?>
-<w15:commentsEx xmlns:wpc="http://schemas.microsoft.com/office/word/2010/wordprocessingCanvas" xmlns:cx="http://schemas.microsoft.com/office/drawing/2014/chartex" xmlns:cx1="http://schemas.microsoft.com/office/drawing/2015/9/8/chartex" xmlns:cx2="http://schemas.microsoft.com/office/drawing/2015/10/21/chartex" xmlns:cx3="http://schemas.microsoft.com/office/drawing/2016/5/9/chartex" xmlns:cx4="http://schemas.microsoft.com/office/drawing/2016/5/10/chartex" xmlns:cx5="http://schemas.microsoft.com/office/drawing/2016/5/11/chartex" xmlns:cx6="http://schemas.microsoft.com/office/drawing/2016/5/12/chartex" xmlns:cx7="http://schemas.microsoft.com/office/drawing/2016/5/13/chartex" xmlns:cx8="http://schemas.microsoft.com/office/drawing/2016/5/14/chartex" xmlns:mc="http://schemas.openxmlformats.org/markup-compatibility/2006" xmlns:aink="http://schemas.microsoft.com/office/drawing/2016/ink" xmlns:am3d="http://schemas.microsoft.com/office/drawing/2017/model3d" xmlns:o="urn:schemas-microsoft-com:office:office" xmlns:r="http://schemas.openxmlformats.org/officeDocument/2006/relationships" xmlns:m="http://schemas.openxmlformats.org/officeDocument/2006/math" xmlns:v="urn:schemas-microsoft-com:vml" xmlns:wp14="http://schemas.microsoft.com/office/word/2010/wordprocessingDrawing" xmlns:wp="http://schemas.openxmlformats.org/drawingml/2006/wordprocessingDrawing" xmlns:w10="urn:schemas-microsoft-com:office:word" xmlns:w="http://schemas.openxmlformats.org/wordprocessingml/2006/main" xmlns:w14="http://schemas.microsoft.com/office/word/2010/wordml" xmlns:w15="http://schemas.microsoft.com/office/word/2012/wordml" xmlns:w16cex="http://schemas.microsoft.com/office/word/2018/wordml/cex" xmlns:w16cid="http://schemas.microsoft.com/office/word/2016/wordml/cid" xmlns:w16="http://schemas.microsoft.com/office/word/2018/wordml" xmlns:w16sdtdh="http://schemas.microsoft.com/office/word/2020/wordml/sdtdatahash" xmlns:w16se="http://schemas.microsoft.com/office/word/2015/wordml/symex" xmlns:wpg="http://schemas.microsoft.com/office/word/2010/wordprocessingGroup" xmlns:wpi="http://schemas.microsoft.com/office/word/2010/wordprocessingInk" xmlns:wne="http://schemas.microsoft.com/office/word/2006/wordml" xmlns:wps="http://schemas.microsoft.com/office/word/2010/wordprocessingShape" mc:Ignorable="w14 w15 w16se w16cid w16 w16cex w16sdtdh wp14">
-  <w15:commentEx w15:paraId="4CCBB2A1" w15:done="0"/>
-  <w15:commentEx w15:paraId="04039F95" w15:done="0"/>
-  <w15:commentEx w15:paraId="74E8576B" w15:done="0"/>
-</w15:commentsEx>
-</file>
-
-<file path=word/commentsExtensible.xml><?xml version="1.0" encoding="utf-8"?>
-<w16cex:commentsExtensible xmlns:wpc="http://schemas.microsoft.com/office/word/2010/wordprocessingCanvas" xmlns:cx="http://schemas.microsoft.com/office/drawing/2014/chartex" xmlns:cx1="http://schemas.microsoft.com/office/drawing/2015/9/8/chartex" xmlns:cx2="http://schemas.microsoft.com/office/drawing/2015/10/21/chartex" xmlns:cx3="http://schemas.microsoft.com/office/drawing/2016/5/9/chartex" xmlns:cx4="http://schemas.microsoft.com/office/drawing/2016/5/10/chartex" xmlns:cx5="http://schemas.microsoft.com/office/drawing/2016/5/11/chartex" xmlns:cx6="http://schemas.microsoft.com/office/drawing/2016/5/12/chartex" xmlns:cx7="http://schemas.microsoft.com/office/drawing/2016/5/13/chartex" xmlns:cx8="http://schemas.microsoft.com/office/drawing/2016/5/14/chartex" xmlns:mc="http://schemas.openxmlformats.org/markup-compatibility/2006" xmlns:aink="http://schemas.microsoft.com/office/drawing/2016/ink" xmlns:am3d="http://schemas.microsoft.com/office/drawing/2017/model3d" xmlns:o="urn:schemas-microsoft-com:office:office" xmlns:r="http://schemas.openxmlformats.org/officeDocument/2006/relationships" xmlns:m="http://schemas.openxmlformats.org/officeDocument/2006/math" xmlns:v="urn:schemas-microsoft-com:vml" xmlns:wp14="http://schemas.microsoft.com/office/word/2010/wordprocessingDrawing" xmlns:wp="http://schemas.openxmlformats.org/drawingml/2006/wordprocessingDrawing" xmlns:w10="urn:schemas-microsoft-com:office:word" xmlns:w="http://schemas.openxmlformats.org/wordprocessingml/2006/main" xmlns:w14="http://schemas.microsoft.com/office/word/2010/wordml" xmlns:w15="http://schemas.microsoft.com/office/word/2012/wordml" xmlns:w16cex="http://schemas.microsoft.com/office/word/2018/wordml/cex" xmlns:w16cid="http://schemas.microsoft.com/office/word/2016/wordml/cid" xmlns:w16="http://schemas.microsoft.com/office/word/2018/wordml" xmlns:w16sdtdh="http://schemas.microsoft.com/office/word/2020/wordml/sdtdatahash" xmlns:w16se="http://schemas.microsoft.com/office/word/2015/wordml/symex" xmlns:wpg="http://schemas.microsoft.com/office/word/2010/wordprocessingGroup" xmlns:wpi="http://schemas.microsoft.com/office/word/2010/wordprocessingInk" xmlns:wne="http://schemas.microsoft.com/office/word/2006/wordml" xmlns:wps="http://schemas.microsoft.com/office/word/2010/wordprocessingShape" mc:Ignorable="w14 w15 w16se w16cid w16 w16cex w16sdtdh wp14">
-  <w16cex:commentExtensible w16cex:durableId="25187501" w16cex:dateUtc="2021-10-19T01:34:00Z"/>
-  <w16cex:commentExtensible w16cex:durableId="25187B12" w16cex:dateUtc="2021-10-19T02:00:00Z"/>
-  <w16cex:commentExtensible w16cex:durableId="25187C02" w16cex:dateUtc="2021-10-19T02:04:00Z"/>
-</w16cex:commentsExtensible>
-</file>
-
-<file path=word/commentsIds.xml><?xml version="1.0" encoding="utf-8"?>
-<w16cid:commentsIds xmlns:wpc="http://schemas.microsoft.com/office/word/2010/wordprocessingCanvas" xmlns:cx="http://schemas.microsoft.com/office/drawing/2014/chartex" xmlns:cx1="http://schemas.microsoft.com/office/drawing/2015/9/8/chartex" xmlns:cx2="http://schemas.microsoft.com/office/drawing/2015/10/21/chartex" xmlns:cx3="http://schemas.microsoft.com/office/drawing/2016/5/9/chartex" xmlns:cx4="http://schemas.microsoft.com/office/drawing/2016/5/10/chartex" xmlns:cx5="http://schemas.microsoft.com/office/drawing/2016/5/11/chartex" xmlns:cx6="http://schemas.microsoft.com/office/drawing/2016/5/12/chartex" xmlns:cx7="http://schemas.microsoft.com/office/drawing/2016/5/13/chartex" xmlns:cx8="http://schemas.microsoft.com/office/drawing/2016/5/14/chartex" xmlns:mc="http://schemas.openxmlformats.org/markup-compatibility/2006" xmlns:aink="http://schemas.microsoft.com/office/drawing/2016/ink" xmlns:am3d="http://schemas.microsoft.com/office/drawing/2017/model3d" xmlns:o="urn:schemas-microsoft-com:office:office" xmlns:r="http://schemas.openxmlformats.org/officeDocument/2006/relationships" xmlns:m="http://schemas.openxmlformats.org/officeDocument/2006/math" xmlns:v="urn:schemas-microsoft-com:vml" xmlns:wp14="http://schemas.microsoft.com/office/word/2010/wordprocessingDrawing" xmlns:wp="http://schemas.openxmlformats.org/drawingml/2006/wordprocessingDrawing" xmlns:w10="urn:schemas-microsoft-com:office:word" xmlns:w="http://schemas.openxmlformats.org/wordprocessingml/2006/main" xmlns:w14="http://schemas.microsoft.com/office/word/2010/wordml" xmlns:w15="http://schemas.microsoft.com/office/word/2012/wordml" xmlns:w16cex="http://schemas.microsoft.com/office/word/2018/wordml/cex" xmlns:w16cid="http://schemas.microsoft.com/office/word/2016/wordml/cid" xmlns:w16="http://schemas.microsoft.com/office/word/2018/wordml" xmlns:w16sdtdh="http://schemas.microsoft.com/office/word/2020/wordml/sdtdatahash" xmlns:w16se="http://schemas.microsoft.com/office/word/2015/wordml/symex" xmlns:wpg="http://schemas.microsoft.com/office/word/2010/wordprocessingGroup" xmlns:wpi="http://schemas.microsoft.com/office/word/2010/wordprocessingInk" xmlns:wne="http://schemas.microsoft.com/office/word/2006/wordml" xmlns:wps="http://schemas.microsoft.com/office/word/2010/wordprocessingShape" mc:Ignorable="w14 w15 w16se w16cid w16 w16cex w16sdtdh wp14">
-  <w16cid:commentId w16cid:paraId="4CCBB2A1" w16cid:durableId="25187501"/>
-  <w16cid:commentId w16cid:paraId="04039F95" w16cid:durableId="25187B12"/>
-  <w16cid:commentId w16cid:paraId="74E8576B" w16cid:durableId="25187C02"/>
-</w16cid:commentsIds>
-</file>
-
 <file path=word/numbering.xml><?xml version="1.0" encoding="utf-8"?>
 <w:numbering xmlns:wpc="http://schemas.microsoft.com/office/word/2010/wordprocessingCanvas" xmlns:cx="http://schemas.microsoft.com/office/drawing/2014/chartex" xmlns:cx1="http://schemas.microsoft.com/office/drawing/2015/9/8/chartex" xmlns:cx2="http://schemas.microsoft.com/office/drawing/2015/10/21/chartex" xmlns:cx3="http://schemas.microsoft.com/office/drawing/2016/5/9/chartex" xmlns:cx4="http://schemas.microsoft.com/office/drawing/2016/5/10/chartex" xmlns:cx5="http://schemas.microsoft.com/office/drawing/2016/5/11/chartex" xmlns:cx6="http://schemas.microsoft.com/office/drawing/2016/5/12/chartex" xmlns:cx7="http://schemas.microsoft.com/office/drawing/2016/5/13/chartex" xmlns:cx8="http://schemas.microsoft.com/office/drawing/2016/5/14/chartex" xmlns:mc="http://schemas.openxmlformats.org/markup-compatibility/2006" xmlns:aink="http://schemas.microsoft.com/office/drawing/2016/ink" xmlns:am3d="http://schemas.microsoft.com/office/drawing/2017/model3d" xmlns:o="urn:schemas-microsoft-com:office:office" xmlns:r="http://schemas.openxmlformats.org/officeDocument/2006/relationships" xmlns:m="http://schemas.openxmlformats.org/officeDocument/2006/math" xmlns:v="urn:schemas-microsoft-com:vml" xmlns:wp14="http://schemas.microsoft.com/office/word/2010/wordprocessingDrawing" xmlns:wp="http://schemas.openxmlformats.org/drawingml/2006/wordprocessingDrawing" xmlns:w10="urn:schemas-microsoft-com:office:word" xmlns:w="http://schemas.openxmlformats.org/wordprocessingml/2006/main" xmlns:w14="http://schemas.microsoft.com/office/word/2010/wordml" xmlns:w15="http://schemas.microsoft.com/office/word/2012/wordml" xmlns:w16cex="http://schemas.microsoft.com/office/word/2018/wordml/cex" xmlns:w16cid="http://schemas.microsoft.com/office/word/2016/wordml/cid" xmlns:w16="http://schemas.microsoft.com/office/word/2018/wordml" xmlns:w16sdtdh="http://schemas.microsoft.com/office/word/2020/wordml/sdtdatahash" xmlns:w16se="http://schemas.microsoft.com/office/word/2015/wordml/symex" xmlns:wpg="http://schemas.microsoft.com/office/word/2010/wordprocessingGroup" xmlns:wpi="http://schemas.microsoft.com/office/word/2010/wordprocessingInk" xmlns:wne="http://schemas.microsoft.com/office/word/2006/wordml" xmlns:wps="http://schemas.microsoft.com/office/word/2010/wordprocessingShape" mc:Ignorable="w14 w15 w16se w16cid w16 w16cex w16sdtdh wp14">
   <w:abstractNum w:abstractNumId="0" w15:restartNumberingAfterBreak="0">
@@ -7706,6 +8100,232 @@
     </w:lvl>
   </w:abstractNum>
   <w:abstractNum w:abstractNumId="3" w15:restartNumberingAfterBreak="0">
+    <w:nsid w:val="326931BE"/>
+    <w:multiLevelType w:val="hybridMultilevel"/>
+    <w:tmpl w:val="EB9A39B2"/>
+    <w:lvl w:ilvl="0" w:tplc="0409000B">
+      <w:start w:val="1"/>
+      <w:numFmt w:val="bullet"/>
+      <w:lvlText w:val=""/>
+      <w:lvlJc w:val="left"/>
+      <w:pPr>
+        <w:ind w:left="720" w:hanging="360"/>
+      </w:pPr>
+      <w:rPr>
+        <w:rFonts w:ascii="Wingdings" w:hAnsi="Wingdings" w:hint="default"/>
+      </w:rPr>
+    </w:lvl>
+    <w:lvl w:ilvl="1" w:tplc="04090003" w:tentative="1">
+      <w:start w:val="1"/>
+      <w:numFmt w:val="bullet"/>
+      <w:lvlText w:val="o"/>
+      <w:lvlJc w:val="left"/>
+      <w:pPr>
+        <w:ind w:left="1440" w:hanging="360"/>
+      </w:pPr>
+      <w:rPr>
+        <w:rFonts w:ascii="Courier New" w:hAnsi="Courier New" w:cs="Courier New" w:hint="default"/>
+      </w:rPr>
+    </w:lvl>
+    <w:lvl w:ilvl="2" w:tplc="04090005" w:tentative="1">
+      <w:start w:val="1"/>
+      <w:numFmt w:val="bullet"/>
+      <w:lvlText w:val=""/>
+      <w:lvlJc w:val="left"/>
+      <w:pPr>
+        <w:ind w:left="2160" w:hanging="360"/>
+      </w:pPr>
+      <w:rPr>
+        <w:rFonts w:ascii="Wingdings" w:hAnsi="Wingdings" w:hint="default"/>
+      </w:rPr>
+    </w:lvl>
+    <w:lvl w:ilvl="3" w:tplc="04090001" w:tentative="1">
+      <w:start w:val="1"/>
+      <w:numFmt w:val="bullet"/>
+      <w:lvlText w:val=""/>
+      <w:lvlJc w:val="left"/>
+      <w:pPr>
+        <w:ind w:left="2880" w:hanging="360"/>
+      </w:pPr>
+      <w:rPr>
+        <w:rFonts w:ascii="Symbol" w:hAnsi="Symbol" w:hint="default"/>
+      </w:rPr>
+    </w:lvl>
+    <w:lvl w:ilvl="4" w:tplc="04090003" w:tentative="1">
+      <w:start w:val="1"/>
+      <w:numFmt w:val="bullet"/>
+      <w:lvlText w:val="o"/>
+      <w:lvlJc w:val="left"/>
+      <w:pPr>
+        <w:ind w:left="3600" w:hanging="360"/>
+      </w:pPr>
+      <w:rPr>
+        <w:rFonts w:ascii="Courier New" w:hAnsi="Courier New" w:cs="Courier New" w:hint="default"/>
+      </w:rPr>
+    </w:lvl>
+    <w:lvl w:ilvl="5" w:tplc="04090005" w:tentative="1">
+      <w:start w:val="1"/>
+      <w:numFmt w:val="bullet"/>
+      <w:lvlText w:val=""/>
+      <w:lvlJc w:val="left"/>
+      <w:pPr>
+        <w:ind w:left="4320" w:hanging="360"/>
+      </w:pPr>
+      <w:rPr>
+        <w:rFonts w:ascii="Wingdings" w:hAnsi="Wingdings" w:hint="default"/>
+      </w:rPr>
+    </w:lvl>
+    <w:lvl w:ilvl="6" w:tplc="04090001" w:tentative="1">
+      <w:start w:val="1"/>
+      <w:numFmt w:val="bullet"/>
+      <w:lvlText w:val=""/>
+      <w:lvlJc w:val="left"/>
+      <w:pPr>
+        <w:ind w:left="5040" w:hanging="360"/>
+      </w:pPr>
+      <w:rPr>
+        <w:rFonts w:ascii="Symbol" w:hAnsi="Symbol" w:hint="default"/>
+      </w:rPr>
+    </w:lvl>
+    <w:lvl w:ilvl="7" w:tplc="04090003" w:tentative="1">
+      <w:start w:val="1"/>
+      <w:numFmt w:val="bullet"/>
+      <w:lvlText w:val="o"/>
+      <w:lvlJc w:val="left"/>
+      <w:pPr>
+        <w:ind w:left="5760" w:hanging="360"/>
+      </w:pPr>
+      <w:rPr>
+        <w:rFonts w:ascii="Courier New" w:hAnsi="Courier New" w:cs="Courier New" w:hint="default"/>
+      </w:rPr>
+    </w:lvl>
+    <w:lvl w:ilvl="8" w:tplc="04090005" w:tentative="1">
+      <w:start w:val="1"/>
+      <w:numFmt w:val="bullet"/>
+      <w:lvlText w:val=""/>
+      <w:lvlJc w:val="left"/>
+      <w:pPr>
+        <w:ind w:left="6480" w:hanging="360"/>
+      </w:pPr>
+      <w:rPr>
+        <w:rFonts w:ascii="Wingdings" w:hAnsi="Wingdings" w:hint="default"/>
+      </w:rPr>
+    </w:lvl>
+  </w:abstractNum>
+  <w:abstractNum w:abstractNumId="4" w15:restartNumberingAfterBreak="0">
+    <w:nsid w:val="45F800E1"/>
+    <w:multiLevelType w:val="hybridMultilevel"/>
+    <w:tmpl w:val="B80C3ED8"/>
+    <w:lvl w:ilvl="0" w:tplc="04090001">
+      <w:start w:val="1"/>
+      <w:numFmt w:val="bullet"/>
+      <w:lvlText w:val=""/>
+      <w:lvlJc w:val="left"/>
+      <w:pPr>
+        <w:ind w:left="1428" w:hanging="360"/>
+      </w:pPr>
+      <w:rPr>
+        <w:rFonts w:ascii="Symbol" w:hAnsi="Symbol" w:hint="default"/>
+      </w:rPr>
+    </w:lvl>
+    <w:lvl w:ilvl="1" w:tplc="04090003" w:tentative="1">
+      <w:start w:val="1"/>
+      <w:numFmt w:val="bullet"/>
+      <w:lvlText w:val="o"/>
+      <w:lvlJc w:val="left"/>
+      <w:pPr>
+        <w:ind w:left="2148" w:hanging="360"/>
+      </w:pPr>
+      <w:rPr>
+        <w:rFonts w:ascii="Courier New" w:hAnsi="Courier New" w:cs="Courier New" w:hint="default"/>
+      </w:rPr>
+    </w:lvl>
+    <w:lvl w:ilvl="2" w:tplc="04090005" w:tentative="1">
+      <w:start w:val="1"/>
+      <w:numFmt w:val="bullet"/>
+      <w:lvlText w:val=""/>
+      <w:lvlJc w:val="left"/>
+      <w:pPr>
+        <w:ind w:left="2868" w:hanging="360"/>
+      </w:pPr>
+      <w:rPr>
+        <w:rFonts w:ascii="Wingdings" w:hAnsi="Wingdings" w:hint="default"/>
+      </w:rPr>
+    </w:lvl>
+    <w:lvl w:ilvl="3" w:tplc="04090001" w:tentative="1">
+      <w:start w:val="1"/>
+      <w:numFmt w:val="bullet"/>
+      <w:lvlText w:val=""/>
+      <w:lvlJc w:val="left"/>
+      <w:pPr>
+        <w:ind w:left="3588" w:hanging="360"/>
+      </w:pPr>
+      <w:rPr>
+        <w:rFonts w:ascii="Symbol" w:hAnsi="Symbol" w:hint="default"/>
+      </w:rPr>
+    </w:lvl>
+    <w:lvl w:ilvl="4" w:tplc="04090003" w:tentative="1">
+      <w:start w:val="1"/>
+      <w:numFmt w:val="bullet"/>
+      <w:lvlText w:val="o"/>
+      <w:lvlJc w:val="left"/>
+      <w:pPr>
+        <w:ind w:left="4308" w:hanging="360"/>
+      </w:pPr>
+      <w:rPr>
+        <w:rFonts w:ascii="Courier New" w:hAnsi="Courier New" w:cs="Courier New" w:hint="default"/>
+      </w:rPr>
+    </w:lvl>
+    <w:lvl w:ilvl="5" w:tplc="04090005" w:tentative="1">
+      <w:start w:val="1"/>
+      <w:numFmt w:val="bullet"/>
+      <w:lvlText w:val=""/>
+      <w:lvlJc w:val="left"/>
+      <w:pPr>
+        <w:ind w:left="5028" w:hanging="360"/>
+      </w:pPr>
+      <w:rPr>
+        <w:rFonts w:ascii="Wingdings" w:hAnsi="Wingdings" w:hint="default"/>
+      </w:rPr>
+    </w:lvl>
+    <w:lvl w:ilvl="6" w:tplc="04090001" w:tentative="1">
+      <w:start w:val="1"/>
+      <w:numFmt w:val="bullet"/>
+      <w:lvlText w:val=""/>
+      <w:lvlJc w:val="left"/>
+      <w:pPr>
+        <w:ind w:left="5748" w:hanging="360"/>
+      </w:pPr>
+      <w:rPr>
+        <w:rFonts w:ascii="Symbol" w:hAnsi="Symbol" w:hint="default"/>
+      </w:rPr>
+    </w:lvl>
+    <w:lvl w:ilvl="7" w:tplc="04090003" w:tentative="1">
+      <w:start w:val="1"/>
+      <w:numFmt w:val="bullet"/>
+      <w:lvlText w:val="o"/>
+      <w:lvlJc w:val="left"/>
+      <w:pPr>
+        <w:ind w:left="6468" w:hanging="360"/>
+      </w:pPr>
+      <w:rPr>
+        <w:rFonts w:ascii="Courier New" w:hAnsi="Courier New" w:cs="Courier New" w:hint="default"/>
+      </w:rPr>
+    </w:lvl>
+    <w:lvl w:ilvl="8" w:tplc="04090005" w:tentative="1">
+      <w:start w:val="1"/>
+      <w:numFmt w:val="bullet"/>
+      <w:lvlText w:val=""/>
+      <w:lvlJc w:val="left"/>
+      <w:pPr>
+        <w:ind w:left="7188" w:hanging="360"/>
+      </w:pPr>
+      <w:rPr>
+        <w:rFonts w:ascii="Wingdings" w:hAnsi="Wingdings" w:hint="default"/>
+      </w:rPr>
+    </w:lvl>
+  </w:abstractNum>
+  <w:abstractNum w:abstractNumId="5" w15:restartNumberingAfterBreak="0">
     <w:nsid w:val="576C0C15"/>
     <w:multiLevelType w:val="hybridMultilevel"/>
     <w:tmpl w:val="E35A99AE"/>
@@ -7805,6 +8425,119 @@
       </w:rPr>
     </w:lvl>
     <w:lvl w:ilvl="8" w:tplc="2C0A0005" w:tentative="1">
+      <w:start w:val="1"/>
+      <w:numFmt w:val="bullet"/>
+      <w:lvlText w:val=""/>
+      <w:lvlJc w:val="left"/>
+      <w:pPr>
+        <w:ind w:left="6480" w:hanging="360"/>
+      </w:pPr>
+      <w:rPr>
+        <w:rFonts w:ascii="Wingdings" w:hAnsi="Wingdings" w:hint="default"/>
+      </w:rPr>
+    </w:lvl>
+  </w:abstractNum>
+  <w:abstractNum w:abstractNumId="6" w15:restartNumberingAfterBreak="0">
+    <w:nsid w:val="6F513E85"/>
+    <w:multiLevelType w:val="hybridMultilevel"/>
+    <w:tmpl w:val="6A0228B8"/>
+    <w:lvl w:ilvl="0" w:tplc="0409000B">
+      <w:start w:val="1"/>
+      <w:numFmt w:val="bullet"/>
+      <w:lvlText w:val=""/>
+      <w:lvlJc w:val="left"/>
+      <w:pPr>
+        <w:ind w:left="720" w:hanging="360"/>
+      </w:pPr>
+      <w:rPr>
+        <w:rFonts w:ascii="Wingdings" w:hAnsi="Wingdings" w:hint="default"/>
+      </w:rPr>
+    </w:lvl>
+    <w:lvl w:ilvl="1" w:tplc="04090003" w:tentative="1">
+      <w:start w:val="1"/>
+      <w:numFmt w:val="bullet"/>
+      <w:lvlText w:val="o"/>
+      <w:lvlJc w:val="left"/>
+      <w:pPr>
+        <w:ind w:left="1440" w:hanging="360"/>
+      </w:pPr>
+      <w:rPr>
+        <w:rFonts w:ascii="Courier New" w:hAnsi="Courier New" w:cs="Courier New" w:hint="default"/>
+      </w:rPr>
+    </w:lvl>
+    <w:lvl w:ilvl="2" w:tplc="04090005" w:tentative="1">
+      <w:start w:val="1"/>
+      <w:numFmt w:val="bullet"/>
+      <w:lvlText w:val=""/>
+      <w:lvlJc w:val="left"/>
+      <w:pPr>
+        <w:ind w:left="2160" w:hanging="360"/>
+      </w:pPr>
+      <w:rPr>
+        <w:rFonts w:ascii="Wingdings" w:hAnsi="Wingdings" w:hint="default"/>
+      </w:rPr>
+    </w:lvl>
+    <w:lvl w:ilvl="3" w:tplc="04090001" w:tentative="1">
+      <w:start w:val="1"/>
+      <w:numFmt w:val="bullet"/>
+      <w:lvlText w:val=""/>
+      <w:lvlJc w:val="left"/>
+      <w:pPr>
+        <w:ind w:left="2880" w:hanging="360"/>
+      </w:pPr>
+      <w:rPr>
+        <w:rFonts w:ascii="Symbol" w:hAnsi="Symbol" w:hint="default"/>
+      </w:rPr>
+    </w:lvl>
+    <w:lvl w:ilvl="4" w:tplc="04090003" w:tentative="1">
+      <w:start w:val="1"/>
+      <w:numFmt w:val="bullet"/>
+      <w:lvlText w:val="o"/>
+      <w:lvlJc w:val="left"/>
+      <w:pPr>
+        <w:ind w:left="3600" w:hanging="360"/>
+      </w:pPr>
+      <w:rPr>
+        <w:rFonts w:ascii="Courier New" w:hAnsi="Courier New" w:cs="Courier New" w:hint="default"/>
+      </w:rPr>
+    </w:lvl>
+    <w:lvl w:ilvl="5" w:tplc="04090005" w:tentative="1">
+      <w:start w:val="1"/>
+      <w:numFmt w:val="bullet"/>
+      <w:lvlText w:val=""/>
+      <w:lvlJc w:val="left"/>
+      <w:pPr>
+        <w:ind w:left="4320" w:hanging="360"/>
+      </w:pPr>
+      <w:rPr>
+        <w:rFonts w:ascii="Wingdings" w:hAnsi="Wingdings" w:hint="default"/>
+      </w:rPr>
+    </w:lvl>
+    <w:lvl w:ilvl="6" w:tplc="04090001" w:tentative="1">
+      <w:start w:val="1"/>
+      <w:numFmt w:val="bullet"/>
+      <w:lvlText w:val=""/>
+      <w:lvlJc w:val="left"/>
+      <w:pPr>
+        <w:ind w:left="5040" w:hanging="360"/>
+      </w:pPr>
+      <w:rPr>
+        <w:rFonts w:ascii="Symbol" w:hAnsi="Symbol" w:hint="default"/>
+      </w:rPr>
+    </w:lvl>
+    <w:lvl w:ilvl="7" w:tplc="04090003" w:tentative="1">
+      <w:start w:val="1"/>
+      <w:numFmt w:val="bullet"/>
+      <w:lvlText w:val="o"/>
+      <w:lvlJc w:val="left"/>
+      <w:pPr>
+        <w:ind w:left="5760" w:hanging="360"/>
+      </w:pPr>
+      <w:rPr>
+        <w:rFonts w:ascii="Courier New" w:hAnsi="Courier New" w:cs="Courier New" w:hint="default"/>
+      </w:rPr>
+    </w:lvl>
+    <w:lvl w:ilvl="8" w:tplc="04090005" w:tentative="1">
       <w:start w:val="1"/>
       <w:numFmt w:val="bullet"/>
       <w:lvlText w:val=""/>
@@ -7824,20 +8557,21 @@
     <w:abstractNumId w:val="1"/>
   </w:num>
   <w:num w:numId="3">
-    <w:abstractNumId w:val="3"/>
+    <w:abstractNumId w:val="5"/>
   </w:num>
   <w:num w:numId="4">
     <w:abstractNumId w:val="2"/>
   </w:num>
+  <w:num w:numId="5">
+    <w:abstractNumId w:val="4"/>
+  </w:num>
+  <w:num w:numId="6">
+    <w:abstractNumId w:val="3"/>
+  </w:num>
+  <w:num w:numId="7">
+    <w:abstractNumId w:val="6"/>
+  </w:num>
 </w:numbering>
-</file>
-
-<file path=word/people.xml><?xml version="1.0" encoding="utf-8"?>
-<w15:people xmlns:wpc="http://schemas.microsoft.com/office/word/2010/wordprocessingCanvas" xmlns:cx="http://schemas.microsoft.com/office/drawing/2014/chartex" xmlns:cx1="http://schemas.microsoft.com/office/drawing/2015/9/8/chartex" xmlns:cx2="http://schemas.microsoft.com/office/drawing/2015/10/21/chartex" xmlns:cx3="http://schemas.microsoft.com/office/drawing/2016/5/9/chartex" xmlns:cx4="http://schemas.microsoft.com/office/drawing/2016/5/10/chartex" xmlns:cx5="http://schemas.microsoft.com/office/drawing/2016/5/11/chartex" xmlns:cx6="http://schemas.microsoft.com/office/drawing/2016/5/12/chartex" xmlns:cx7="http://schemas.microsoft.com/office/drawing/2016/5/13/chartex" xmlns:cx8="http://schemas.microsoft.com/office/drawing/2016/5/14/chartex" xmlns:mc="http://schemas.openxmlformats.org/markup-compatibility/2006" xmlns:aink="http://schemas.microsoft.com/office/drawing/2016/ink" xmlns:am3d="http://schemas.microsoft.com/office/drawing/2017/model3d" xmlns:o="urn:schemas-microsoft-com:office:office" xmlns:r="http://schemas.openxmlformats.org/officeDocument/2006/relationships" xmlns:m="http://schemas.openxmlformats.org/officeDocument/2006/math" xmlns:v="urn:schemas-microsoft-com:vml" xmlns:wp14="http://schemas.microsoft.com/office/word/2010/wordprocessingDrawing" xmlns:wp="http://schemas.openxmlformats.org/drawingml/2006/wordprocessingDrawing" xmlns:w10="urn:schemas-microsoft-com:office:word" xmlns:w="http://schemas.openxmlformats.org/wordprocessingml/2006/main" xmlns:w14="http://schemas.microsoft.com/office/word/2010/wordml" xmlns:w15="http://schemas.microsoft.com/office/word/2012/wordml" xmlns:w16cex="http://schemas.microsoft.com/office/word/2018/wordml/cex" xmlns:w16cid="http://schemas.microsoft.com/office/word/2016/wordml/cid" xmlns:w16="http://schemas.microsoft.com/office/word/2018/wordml" xmlns:w16sdtdh="http://schemas.microsoft.com/office/word/2020/wordml/sdtdatahash" xmlns:w16se="http://schemas.microsoft.com/office/word/2015/wordml/symex" xmlns:wpg="http://schemas.microsoft.com/office/word/2010/wordprocessingGroup" xmlns:wpi="http://schemas.microsoft.com/office/word/2010/wordprocessingInk" xmlns:wne="http://schemas.microsoft.com/office/word/2006/wordml" xmlns:wps="http://schemas.microsoft.com/office/word/2010/wordprocessingShape" mc:Ignorable="w14 w15 w16se w16cid w16 w16cex w16sdtdh wp14">
-  <w15:person w15:author="RAFAEL NICOLAS TROZZO">
-    <w15:presenceInfo w15:providerId="None" w15:userId="RAFAEL NICOLAS TROZZO"/>
-  </w15:person>
-</w15:people>
 </file>
 
 <file path=word/styles.xml><?xml version="1.0" encoding="utf-8"?>

</xml_diff>

<commit_message>
Minor changes to ada_init explanation
</commit_message>
<xml_diff>
--- a/report/report.docx
+++ b/report/report.docx
@@ -103,7 +103,23 @@
           <w:sz w:val="32"/>
           <w:szCs w:val="32"/>
         </w:rPr>
-        <w:t>TRABAJO PRÁCTICO N° 4</w:t>
+        <w:t xml:space="preserve">TRABAJO PRÁCTICO </w:t>
+      </w:r>
+      <w:proofErr w:type="spellStart"/>
+      <w:r>
+        <w:rPr>
+          <w:sz w:val="32"/>
+          <w:szCs w:val="32"/>
+        </w:rPr>
+        <w:t>N°</w:t>
+      </w:r>
+      <w:proofErr w:type="spellEnd"/>
+      <w:r>
+        <w:rPr>
+          <w:sz w:val="32"/>
+          <w:szCs w:val="32"/>
+        </w:rPr>
+        <w:t xml:space="preserve"> 4</w:t>
       </w:r>
     </w:p>
     <w:p>
@@ -218,7 +234,23 @@
           <w:b/>
           <w:bCs/>
         </w:rPr>
-        <w:t>GRUPO N° 2</w:t>
+        <w:t xml:space="preserve">GRUPO </w:t>
+      </w:r>
+      <w:proofErr w:type="spellStart"/>
+      <w:r>
+        <w:rPr>
+          <w:b/>
+          <w:bCs/>
+        </w:rPr>
+        <w:t>N°</w:t>
+      </w:r>
+      <w:proofErr w:type="spellEnd"/>
+      <w:r>
+        <w:rPr>
+          <w:b/>
+          <w:bCs/>
+        </w:rPr>
+        <w:t xml:space="preserve"> 2</w:t>
       </w:r>
     </w:p>
     <w:p>
@@ -1412,7 +1444,15 @@
         <w:jc w:val="both"/>
       </w:pPr>
       <w:r>
-        <w:t>Se analiza la interfaz desde el punto de vista del hardware, es decir, los circuitos eléctricos y los protocolos de comunicación. Además, se estudia la interfaz desde el punto de vista del software, es decir, los drivers desarrollados en assembler para el DSP56307.</w:t>
+        <w:t xml:space="preserve">Se analiza la interfaz desde el punto de vista del hardware, es decir, los circuitos eléctricos y los protocolos de comunicación. Además, se estudia la interfaz desde el punto de vista del software, es decir, los drivers desarrollados en </w:t>
+      </w:r>
+      <w:proofErr w:type="spellStart"/>
+      <w:r>
+        <w:t>assembler</w:t>
+      </w:r>
+      <w:proofErr w:type="spellEnd"/>
+      <w:r>
+        <w:t xml:space="preserve"> para el DSP56307.</w:t>
       </w:r>
     </w:p>
     <w:p>
@@ -1458,7 +1498,15 @@
         <w:t xml:space="preserve"> dos conversores</w:t>
       </w:r>
       <w:r>
-        <w:t xml:space="preserve"> D/A, empleando un esquema de modulación delta-sigma y 64X oversampling. </w:t>
+        <w:t xml:space="preserve"> D/A, empleando un esquema de modulación delta-sigma y 64X </w:t>
+      </w:r>
+      <w:proofErr w:type="spellStart"/>
+      <w:r>
+        <w:t>oversampling</w:t>
+      </w:r>
+      <w:proofErr w:type="spellEnd"/>
+      <w:r>
+        <w:t xml:space="preserve">. </w:t>
       </w:r>
       <w:r>
         <w:t>Dado que es un códec de audio estéreo, las entradas y salidas pueden ser agrupadas de a pares (canales izquierdo y derecho), y la entrada posee un seleccionador (multiplexor) para seleccionar uno de los posibles pares.</w:t>
@@ -1523,51 +1571,25 @@
       <w:r>
         <w:t xml:space="preserve">Ilustración </w:t>
       </w:r>
-      <w:r>
-        <w:fldChar w:fldCharType="begin"/>
-      </w:r>
-      <w:r>
-        <w:instrText xml:space="preserve"> STYLEREF 1 \s </w:instrText>
-      </w:r>
-      <w:r>
-        <w:fldChar w:fldCharType="separate"/>
-      </w:r>
-      <w:r>
-        <w:rPr>
-          <w:noProof/>
-        </w:rPr>
-        <w:t>0</w:t>
-      </w:r>
-      <w:r>
-        <w:rPr>
-          <w:noProof/>
-        </w:rPr>
-        <w:fldChar w:fldCharType="end"/>
-      </w:r>
+      <w:fldSimple w:instr=" STYLEREF 1 \s ">
+        <w:r>
+          <w:rPr>
+            <w:noProof/>
+          </w:rPr>
+          <w:t>0</w:t>
+        </w:r>
+      </w:fldSimple>
       <w:r>
         <w:t>.</w:t>
       </w:r>
-      <w:r>
-        <w:fldChar w:fldCharType="begin"/>
-      </w:r>
-      <w:r>
-        <w:instrText xml:space="preserve"> SEQ Ilustración \* ARABIC \s 1 </w:instrText>
-      </w:r>
-      <w:r>
-        <w:fldChar w:fldCharType="separate"/>
-      </w:r>
-      <w:r>
-        <w:rPr>
-          <w:noProof/>
-        </w:rPr>
-        <w:t>1</w:t>
-      </w:r>
-      <w:r>
-        <w:rPr>
-          <w:noProof/>
-        </w:rPr>
-        <w:fldChar w:fldCharType="end"/>
-      </w:r>
+      <w:fldSimple w:instr=" SEQ Ilustración \* ARABIC \s 1 ">
+        <w:r>
+          <w:rPr>
+            <w:noProof/>
+          </w:rPr>
+          <w:t>1</w:t>
+        </w:r>
+      </w:fldSimple>
       <w:r>
         <w:t>: Esquema CS4218</w:t>
       </w:r>
@@ -1679,51 +1701,25 @@
       <w:r>
         <w:t xml:space="preserve">Ilustración </w:t>
       </w:r>
-      <w:r>
-        <w:fldChar w:fldCharType="begin"/>
-      </w:r>
-      <w:r>
-        <w:instrText xml:space="preserve"> STYLEREF 1 \s </w:instrText>
-      </w:r>
-      <w:r>
-        <w:fldChar w:fldCharType="separate"/>
-      </w:r>
-      <w:r>
-        <w:rPr>
-          <w:noProof/>
-        </w:rPr>
-        <w:t>0</w:t>
-      </w:r>
-      <w:r>
-        <w:rPr>
-          <w:noProof/>
-        </w:rPr>
-        <w:fldChar w:fldCharType="end"/>
-      </w:r>
+      <w:fldSimple w:instr=" STYLEREF 1 \s ">
+        <w:r>
+          <w:rPr>
+            <w:noProof/>
+          </w:rPr>
+          <w:t>0</w:t>
+        </w:r>
+      </w:fldSimple>
       <w:r>
         <w:t>.</w:t>
       </w:r>
-      <w:r>
-        <w:fldChar w:fldCharType="begin"/>
-      </w:r>
-      <w:r>
-        <w:instrText xml:space="preserve"> SEQ Ilustración \* ARABIC \s 1 </w:instrText>
-      </w:r>
-      <w:r>
-        <w:fldChar w:fldCharType="separate"/>
-      </w:r>
-      <w:r>
-        <w:rPr>
-          <w:noProof/>
-        </w:rPr>
-        <w:t>2</w:t>
-      </w:r>
-      <w:r>
-        <w:rPr>
-          <w:noProof/>
-        </w:rPr>
-        <w:fldChar w:fldCharType="end"/>
-      </w:r>
+      <w:fldSimple w:instr=" SEQ Ilustración \* ARABIC \s 1 ">
+        <w:r>
+          <w:rPr>
+            <w:noProof/>
+          </w:rPr>
+          <w:t>2</w:t>
+        </w:r>
+      </w:fldSimple>
       <w:bookmarkEnd w:id="5"/>
       <w:r>
         <w:t>: Diagrama en bloques</w:t>
@@ -1948,67 +1944,71 @@
           <w:b/>
           <w:bCs/>
         </w:rPr>
-        <w:t>Serial Mode 4 (SM4)</w:t>
-      </w:r>
-      <w:r>
-        <w:rPr>
-          <w:rFonts w:eastAsiaTheme="minorEastAsia"/>
-        </w:rPr>
-        <w:t>.</w:t>
-      </w:r>
-    </w:p>
-    <w:p>
-      <w:pPr>
-        <w:jc w:val="both"/>
-        <w:rPr>
-          <w:rFonts w:eastAsiaTheme="minorEastAsia"/>
-        </w:rPr>
-      </w:pPr>
-      <w:r>
-        <w:rPr>
-          <w:rFonts w:eastAsiaTheme="minorEastAsia"/>
-        </w:rPr>
-        <w:t>Bajo esta condición, e</w:t>
-      </w:r>
-      <w:r>
-        <w:rPr>
-          <w:rFonts w:eastAsiaTheme="minorEastAsia"/>
-        </w:rPr>
-        <w:t>l códec opera como maestro de la comunicación serial, por ende, controla la señal de clock y la señal de sincronismo</w:t>
-      </w:r>
-      <w:r>
-        <w:rPr>
-          <w:rFonts w:eastAsiaTheme="minorEastAsia"/>
-        </w:rPr>
-        <w:t xml:space="preserve">. La señal </w:t>
-      </w:r>
+        <w:t xml:space="preserve">Serial </w:t>
+      </w:r>
+      <w:proofErr w:type="spellStart"/>
       <w:r>
         <w:rPr>
           <w:rFonts w:eastAsiaTheme="minorEastAsia"/>
           <w:b/>
           <w:bCs/>
         </w:rPr>
-        <w:t>SDIN</w:t>
-      </w:r>
-      <w:r>
-        <w:rPr>
-          <w:rFonts w:eastAsiaTheme="minorEastAsia"/>
-        </w:rPr>
-        <w:t xml:space="preserve"> recibirá las muestras para el conversor D/A, la señal </w:t>
-      </w:r>
+        <w:t>Mode</w:t>
+      </w:r>
+      <w:proofErr w:type="spellEnd"/>
       <w:r>
         <w:rPr>
           <w:rFonts w:eastAsiaTheme="minorEastAsia"/>
           <w:b/>
           <w:bCs/>
         </w:rPr>
-        <w:t>SDOUT</w:t>
+        <w:t xml:space="preserve"> 4 (SM4)</w:t>
       </w:r>
       <w:r>
         <w:rPr>
           <w:rFonts w:eastAsiaTheme="minorEastAsia"/>
         </w:rPr>
-        <w:t xml:space="preserve"> enviará las muestras del conversor A/D, y la señal </w:t>
+        <w:t>.</w:t>
+      </w:r>
+    </w:p>
+    <w:p>
+      <w:pPr>
+        <w:jc w:val="both"/>
+        <w:rPr>
+          <w:rFonts w:eastAsiaTheme="minorEastAsia"/>
+        </w:rPr>
+      </w:pPr>
+      <w:r>
+        <w:rPr>
+          <w:rFonts w:eastAsiaTheme="minorEastAsia"/>
+        </w:rPr>
+        <w:t>Bajo esta condición, e</w:t>
+      </w:r>
+      <w:r>
+        <w:rPr>
+          <w:rFonts w:eastAsiaTheme="minorEastAsia"/>
+        </w:rPr>
+        <w:t xml:space="preserve">l códec opera como maestro de la comunicación serial, por ende, controla la señal de </w:t>
+      </w:r>
+      <w:proofErr w:type="spellStart"/>
+      <w:r>
+        <w:rPr>
+          <w:rFonts w:eastAsiaTheme="minorEastAsia"/>
+        </w:rPr>
+        <w:t>clock</w:t>
+      </w:r>
+      <w:proofErr w:type="spellEnd"/>
+      <w:r>
+        <w:rPr>
+          <w:rFonts w:eastAsiaTheme="minorEastAsia"/>
+        </w:rPr>
+        <w:t xml:space="preserve"> y la señal de sincronismo</w:t>
+      </w:r>
+      <w:r>
+        <w:rPr>
+          <w:rFonts w:eastAsiaTheme="minorEastAsia"/>
+        </w:rPr>
+        <w:t xml:space="preserve">. La señal </w:t>
       </w:r>
       <w:r>
         <w:rPr>
@@ -2016,7 +2016,13 @@
           <w:b/>
           <w:bCs/>
         </w:rPr>
-        <w:t>S</w:t>
+        <w:t>SDIN</w:t>
+      </w:r>
+      <w:r>
+        <w:rPr>
+          <w:rFonts w:eastAsiaTheme="minorEastAsia"/>
+        </w:rPr>
+        <w:t xml:space="preserve"> recibirá las muestras para el conversor D/A, la señal </w:t>
       </w:r>
       <w:r>
         <w:rPr>
@@ -2024,6 +2030,28 @@
           <w:b/>
           <w:bCs/>
         </w:rPr>
+        <w:t>SDOUT</w:t>
+      </w:r>
+      <w:r>
+        <w:rPr>
+          <w:rFonts w:eastAsiaTheme="minorEastAsia"/>
+        </w:rPr>
+        <w:t xml:space="preserve"> enviará las muestras del conversor A/D, y la señal </w:t>
+      </w:r>
+      <w:r>
+        <w:rPr>
+          <w:rFonts w:eastAsiaTheme="minorEastAsia"/>
+          <w:b/>
+          <w:bCs/>
+        </w:rPr>
+        <w:t>S</w:t>
+      </w:r>
+      <w:r>
+        <w:rPr>
+          <w:rFonts w:eastAsiaTheme="minorEastAsia"/>
+          <w:b/>
+          <w:bCs/>
+        </w:rPr>
         <w:t>SYNC</w:t>
       </w:r>
       <w:r>
@@ -2032,12 +2060,16 @@
         </w:rPr>
         <w:t xml:space="preserve"> indica el comienzo de un marco (</w:t>
       </w:r>
+      <w:proofErr w:type="spellStart"/>
+      <w:proofErr w:type="gramStart"/>
       <w:r>
         <w:rPr>
           <w:rFonts w:eastAsiaTheme="minorEastAsia"/>
         </w:rPr>
         <w:t>frame</w:t>
       </w:r>
+      <w:proofErr w:type="spellEnd"/>
+      <w:proofErr w:type="gramEnd"/>
       <w:r>
         <w:rPr>
           <w:rFonts w:eastAsiaTheme="minorEastAsia"/>
@@ -2240,51 +2272,25 @@
       <w:r>
         <w:t xml:space="preserve">Ilustración </w:t>
       </w:r>
-      <w:r>
-        <w:fldChar w:fldCharType="begin"/>
-      </w:r>
-      <w:r>
-        <w:instrText xml:space="preserve"> STYLEREF 1 \s </w:instrText>
-      </w:r>
-      <w:r>
-        <w:fldChar w:fldCharType="separate"/>
-      </w:r>
-      <w:r>
-        <w:rPr>
-          <w:noProof/>
-        </w:rPr>
-        <w:t>0</w:t>
-      </w:r>
-      <w:r>
-        <w:rPr>
-          <w:noProof/>
-        </w:rPr>
-        <w:fldChar w:fldCharType="end"/>
-      </w:r>
+      <w:fldSimple w:instr=" STYLEREF 1 \s ">
+        <w:r>
+          <w:rPr>
+            <w:noProof/>
+          </w:rPr>
+          <w:t>0</w:t>
+        </w:r>
+      </w:fldSimple>
       <w:r>
         <w:t>.</w:t>
       </w:r>
-      <w:r>
-        <w:fldChar w:fldCharType="begin"/>
-      </w:r>
-      <w:r>
-        <w:instrText xml:space="preserve"> SEQ Ilustración \* ARABIC \s 1 </w:instrText>
-      </w:r>
-      <w:r>
-        <w:fldChar w:fldCharType="separate"/>
-      </w:r>
-      <w:r>
-        <w:rPr>
-          <w:noProof/>
-        </w:rPr>
-        <w:t>3</w:t>
-      </w:r>
-      <w:r>
-        <w:rPr>
-          <w:noProof/>
-        </w:rPr>
-        <w:fldChar w:fldCharType="end"/>
-      </w:r>
+      <w:fldSimple w:instr=" SEQ Ilustración \* ARABIC \s 1 ">
+        <w:r>
+          <w:rPr>
+            <w:noProof/>
+          </w:rPr>
+          <w:t>3</w:t>
+        </w:r>
+      </w:fldSimple>
       <w:bookmarkEnd w:id="7"/>
       <w:r>
         <w:t>: Diagrama temporal de la comunicación</w:t>
@@ -3104,27 +3110,14 @@
       <w:r>
         <w:t xml:space="preserve">Tabla </w:t>
       </w:r>
-      <w:r>
-        <w:fldChar w:fldCharType="begin"/>
-      </w:r>
-      <w:r>
-        <w:instrText xml:space="preserve"> SEQ Tabla \* ARABIC </w:instrText>
-      </w:r>
-      <w:r>
-        <w:fldChar w:fldCharType="separate"/>
-      </w:r>
-      <w:r>
-        <w:rPr>
-          <w:noProof/>
-        </w:rPr>
-        <w:t>1</w:t>
-      </w:r>
-      <w:r>
-        <w:rPr>
-          <w:noProof/>
-        </w:rPr>
-        <w:fldChar w:fldCharType="end"/>
-      </w:r>
+      <w:fldSimple w:instr=" SEQ Tabla \* ARABIC ">
+        <w:r>
+          <w:rPr>
+            <w:noProof/>
+          </w:rPr>
+          <w:t>1</w:t>
+        </w:r>
+      </w:fldSimple>
       <w:bookmarkEnd w:id="8"/>
       <w:r>
         <w:t>: Frecuencias de muestreo configurables</w:t>
@@ -3217,8 +3210,13 @@
         <w:t xml:space="preserve">si enmascarar las </w:t>
       </w:r>
       <w:r>
-        <w:t>interrupciones del codec</w:t>
-      </w:r>
+        <w:t xml:space="preserve">interrupciones del </w:t>
+      </w:r>
+      <w:proofErr w:type="spellStart"/>
+      <w:r>
+        <w:t>codec</w:t>
+      </w:r>
+      <w:proofErr w:type="spellEnd"/>
       <w:r>
         <w:t xml:space="preserve"> (</w:t>
       </w:r>
@@ -3275,8 +3273,17 @@
           <w:b/>
           <w:bCs/>
         </w:rPr>
-        <w:t>A/D Gain</w:t>
-      </w:r>
+        <w:t xml:space="preserve">A/D </w:t>
+      </w:r>
+      <w:proofErr w:type="spellStart"/>
+      <w:r>
+        <w:rPr>
+          <w:b/>
+          <w:bCs/>
+        </w:rPr>
+        <w:t>Gain</w:t>
+      </w:r>
+      <w:proofErr w:type="spellEnd"/>
       <w:r>
         <w:t>). Además, se selecciona de donde tomar la entrada multiplexada de datos (</w:t>
       </w:r>
@@ -3368,51 +3375,25 @@
       <w:r>
         <w:t xml:space="preserve">Ilustración </w:t>
       </w:r>
-      <w:r>
-        <w:fldChar w:fldCharType="begin"/>
-      </w:r>
-      <w:r>
-        <w:instrText xml:space="preserve"> STYLEREF 1 \s </w:instrText>
-      </w:r>
-      <w:r>
-        <w:fldChar w:fldCharType="separate"/>
-      </w:r>
-      <w:r>
-        <w:rPr>
-          <w:noProof/>
-        </w:rPr>
-        <w:t>0</w:t>
-      </w:r>
-      <w:r>
-        <w:rPr>
-          <w:noProof/>
-        </w:rPr>
-        <w:fldChar w:fldCharType="end"/>
-      </w:r>
+      <w:fldSimple w:instr=" STYLEREF 1 \s ">
+        <w:r>
+          <w:rPr>
+            <w:noProof/>
+          </w:rPr>
+          <w:t>0</w:t>
+        </w:r>
+      </w:fldSimple>
       <w:r>
         <w:t>.</w:t>
       </w:r>
-      <w:r>
-        <w:fldChar w:fldCharType="begin"/>
-      </w:r>
-      <w:r>
-        <w:instrText xml:space="preserve"> SEQ Ilustración \* ARABIC \s 1 </w:instrText>
-      </w:r>
-      <w:r>
-        <w:fldChar w:fldCharType="separate"/>
-      </w:r>
-      <w:r>
-        <w:rPr>
-          <w:noProof/>
-        </w:rPr>
-        <w:t>4</w:t>
-      </w:r>
-      <w:r>
-        <w:rPr>
-          <w:noProof/>
-        </w:rPr>
-        <w:fldChar w:fldCharType="end"/>
-      </w:r>
+      <w:fldSimple w:instr=" SEQ Ilustración \* ARABIC \s 1 ">
+        <w:r>
+          <w:rPr>
+            <w:noProof/>
+          </w:rPr>
+          <w:t>4</w:t>
+        </w:r>
+      </w:fldSimple>
       <w:bookmarkEnd w:id="9"/>
       <w:r>
         <w:t>: Señales de control en SM4</w:t>
@@ -3452,8 +3433,13 @@
         <w:jc w:val="both"/>
       </w:pPr>
       <w:r>
-        <w:t>El CS4218 genera la señal de clock</w:t>
-      </w:r>
+        <w:t xml:space="preserve">El CS4218 genera la señal de </w:t>
+      </w:r>
+      <w:proofErr w:type="spellStart"/>
+      <w:r>
+        <w:t>clock</w:t>
+      </w:r>
+      <w:proofErr w:type="spellEnd"/>
     </w:p>
     <w:p>
       <w:pPr>
@@ -3465,7 +3451,15 @@
         <w:jc w:val="both"/>
       </w:pPr>
       <w:r>
-        <w:t>El CS4218 genera el pulso de sincronismo, que será de duración de un bit, y estará un ciclo de clock antes de que empiece el marco de datos</w:t>
+        <w:t xml:space="preserve">El CS4218 genera el pulso de sincronismo, que será de duración de un bit, y estará un ciclo de </w:t>
+      </w:r>
+      <w:proofErr w:type="spellStart"/>
+      <w:r>
+        <w:t>clock</w:t>
+      </w:r>
+      <w:proofErr w:type="spellEnd"/>
+      <w:r>
+        <w:t xml:space="preserve"> antes de que empiece el marco de datos</w:t>
       </w:r>
     </w:p>
     <w:p>
@@ -3478,8 +3472,13 @@
         <w:jc w:val="both"/>
       </w:pPr>
       <w:r>
-        <w:t>Los datos de audio están alineados de acuerdo con MSB first</w:t>
-      </w:r>
+        <w:t xml:space="preserve">Los datos de audio están alineados de acuerdo con MSB </w:t>
+      </w:r>
+      <w:proofErr w:type="spellStart"/>
+      <w:r>
+        <w:t>first</w:t>
+      </w:r>
+      <w:proofErr w:type="spellEnd"/>
     </w:p>
     <w:p>
       <w:pPr>
@@ -3543,7 +3542,31 @@
         <w:jc w:val="both"/>
       </w:pPr>
       <w:r>
-        <w:t xml:space="preserve">El DSP cuenta con dos módulos para interfaz serie sincrónica llamados Enhanced Synchronous Serial Interface (ESSI), uno vinculado al Puerto C (ESSI0) y el otro al Puerto D (ESSI1). Ambos son usados, </w:t>
+        <w:t xml:space="preserve">El DSP cuenta con dos módulos para interfaz serie sincrónica llamados </w:t>
+      </w:r>
+      <w:proofErr w:type="spellStart"/>
+      <w:r>
+        <w:t>Enhanced</w:t>
+      </w:r>
+      <w:proofErr w:type="spellEnd"/>
+      <w:r>
+        <w:t xml:space="preserve"> </w:t>
+      </w:r>
+      <w:proofErr w:type="spellStart"/>
+      <w:r>
+        <w:t>Synchronous</w:t>
+      </w:r>
+      <w:proofErr w:type="spellEnd"/>
+      <w:r>
+        <w:t xml:space="preserve"> Serial </w:t>
+      </w:r>
+      <w:proofErr w:type="gramStart"/>
+      <w:r>
+        <w:t>Interface</w:t>
+      </w:r>
+      <w:proofErr w:type="gramEnd"/>
+      <w:r>
+        <w:t xml:space="preserve"> (ESSI), uno vinculado al Puerto C (ESSI0) y el otro al Puerto D (ESSI1). Ambos son usados, </w:t>
       </w:r>
       <w:r>
         <w:t>el primero</w:t>
@@ -3703,51 +3726,25 @@
       <w:r>
         <w:t xml:space="preserve">Ilustración </w:t>
       </w:r>
-      <w:r>
-        <w:fldChar w:fldCharType="begin"/>
-      </w:r>
-      <w:r>
-        <w:instrText xml:space="preserve"> STYLEREF 1 \s </w:instrText>
-      </w:r>
-      <w:r>
-        <w:fldChar w:fldCharType="separate"/>
-      </w:r>
-      <w:r>
-        <w:rPr>
-          <w:noProof/>
-        </w:rPr>
-        <w:t>0</w:t>
-      </w:r>
-      <w:r>
-        <w:rPr>
-          <w:noProof/>
-        </w:rPr>
-        <w:fldChar w:fldCharType="end"/>
-      </w:r>
+      <w:fldSimple w:instr=" STYLEREF 1 \s ">
+        <w:r>
+          <w:rPr>
+            <w:noProof/>
+          </w:rPr>
+          <w:t>0</w:t>
+        </w:r>
+      </w:fldSimple>
       <w:r>
         <w:t>.</w:t>
       </w:r>
-      <w:r>
-        <w:fldChar w:fldCharType="begin"/>
-      </w:r>
-      <w:r>
-        <w:instrText xml:space="preserve"> SEQ Ilustración \* ARABIC \s 1 </w:instrText>
-      </w:r>
-      <w:r>
-        <w:fldChar w:fldCharType="separate"/>
-      </w:r>
-      <w:r>
-        <w:rPr>
-          <w:noProof/>
-        </w:rPr>
-        <w:t>5</w:t>
-      </w:r>
-      <w:r>
-        <w:rPr>
-          <w:noProof/>
-        </w:rPr>
-        <w:fldChar w:fldCharType="end"/>
-      </w:r>
+      <w:fldSimple w:instr=" SEQ Ilustración \* ARABIC \s 1 ">
+        <w:r>
+          <w:rPr>
+            <w:noProof/>
+          </w:rPr>
+          <w:t>5</w:t>
+        </w:r>
+      </w:fldSimple>
       <w:bookmarkEnd w:id="10"/>
       <w:r>
         <w:t>: Pines de ESSI y GPIO</w:t>
@@ -3768,8 +3765,21 @@
       <w:pPr>
         <w:pStyle w:val="Heading2"/>
       </w:pPr>
-      <w:r>
-        <w:t>Subrtuina “ada_init”</w:t>
+      <w:proofErr w:type="spellStart"/>
+      <w:r>
+        <w:t>Subrtuina</w:t>
+      </w:r>
+      <w:proofErr w:type="spellEnd"/>
+      <w:r>
+        <w:t xml:space="preserve"> “</w:t>
+      </w:r>
+      <w:proofErr w:type="spellStart"/>
+      <w:r>
+        <w:t>ada_init</w:t>
+      </w:r>
+      <w:proofErr w:type="spellEnd"/>
+      <w:r>
+        <w:t>”</w:t>
       </w:r>
     </w:p>
     <w:p>
@@ -3780,7 +3790,23 @@
         <w:t>subrutina</w:t>
       </w:r>
       <w:r>
-        <w:t xml:space="preserve"> “ada_init” se encarga de inicializar los registros del DSP y enviar los mensajes de control necesarios al codec para la normal operación.</w:t>
+        <w:t xml:space="preserve"> “</w:t>
+      </w:r>
+      <w:proofErr w:type="spellStart"/>
+      <w:r>
+        <w:t>ada_init</w:t>
+      </w:r>
+      <w:proofErr w:type="spellEnd"/>
+      <w:r>
+        <w:t xml:space="preserve">” se encarga de inicializar los registros del DSP y enviar los mensajes de control necesarios al </w:t>
+      </w:r>
+      <w:proofErr w:type="spellStart"/>
+      <w:r>
+        <w:t>codec</w:t>
+      </w:r>
+      <w:proofErr w:type="spellEnd"/>
+      <w:r>
+        <w:t xml:space="preserve"> para la normal operación.</w:t>
       </w:r>
     </w:p>
     <w:p>
@@ -3791,7 +3817,67 @@
         <w:t>Pr</w:t>
       </w:r>
       <w:r>
-        <w:t>imero se reinician los puertos ESSI0 y ESSI1(Enhanced Synchronous Serial Interface), lo que hace esto es setear los puertos C y D como GPIO. Luego se setea el CRA (Control Register A) a $101807 que esto implica:</w:t>
+        <w:t>imero se reinician los puertos ESSI0 y ESSI1</w:t>
+      </w:r>
+      <w:r>
+        <w:t xml:space="preserve"> </w:t>
+      </w:r>
+      <w:r>
+        <w:t>(</w:t>
+      </w:r>
+      <w:proofErr w:type="spellStart"/>
+      <w:r>
+        <w:t>Enhanced</w:t>
+      </w:r>
+      <w:proofErr w:type="spellEnd"/>
+      <w:r>
+        <w:t xml:space="preserve"> </w:t>
+      </w:r>
+      <w:proofErr w:type="spellStart"/>
+      <w:r>
+        <w:t>Synchronous</w:t>
+      </w:r>
+      <w:proofErr w:type="spellEnd"/>
+      <w:r>
+        <w:t xml:space="preserve"> Serial </w:t>
+      </w:r>
+      <w:proofErr w:type="gramStart"/>
+      <w:r>
+        <w:t>Interface</w:t>
+      </w:r>
+      <w:proofErr w:type="gramEnd"/>
+      <w:r>
+        <w:t xml:space="preserve">), lo que hace esto es </w:t>
+      </w:r>
+      <w:proofErr w:type="spellStart"/>
+      <w:r>
+        <w:t>setear</w:t>
+      </w:r>
+      <w:proofErr w:type="spellEnd"/>
+      <w:r>
+        <w:t xml:space="preserve"> los puertos C y D como GPIO</w:t>
+      </w:r>
+      <w:r>
+        <w:t>, para no tenerlos configurados como ESSI mientras se configura el resto del periférico</w:t>
+      </w:r>
+      <w:r>
+        <w:t xml:space="preserve">. Luego se </w:t>
+      </w:r>
+      <w:proofErr w:type="spellStart"/>
+      <w:r>
+        <w:t>setea</w:t>
+      </w:r>
+      <w:proofErr w:type="spellEnd"/>
+      <w:r>
+        <w:t xml:space="preserve"> el CRA (Control </w:t>
+      </w:r>
+      <w:proofErr w:type="spellStart"/>
+      <w:r>
+        <w:t>Register</w:t>
+      </w:r>
+      <w:proofErr w:type="spellEnd"/>
+      <w:r>
+        <w:t xml:space="preserve"> A) a $101807 que esto implica:</w:t>
       </w:r>
     </w:p>
     <w:p>
@@ -3803,8 +3889,45 @@
         </w:numPr>
         <w:jc w:val="both"/>
       </w:pPr>
-      <w:r>
-        <w:t>PM[7:0] Bits 7-0: Setean divide ratio del prescale divider del ESSI clock en 8.</w:t>
+      <w:proofErr w:type="gramStart"/>
+      <w:r>
+        <w:t>PM[</w:t>
+      </w:r>
+      <w:proofErr w:type="gramEnd"/>
+      <w:r>
+        <w:t xml:space="preserve">7:0] Bits 7-0: </w:t>
+      </w:r>
+      <w:proofErr w:type="spellStart"/>
+      <w:r>
+        <w:t>Setean</w:t>
+      </w:r>
+      <w:proofErr w:type="spellEnd"/>
+      <w:r>
+        <w:t xml:space="preserve"> divide ratio del </w:t>
+      </w:r>
+      <w:proofErr w:type="spellStart"/>
+      <w:r>
+        <w:t>prescale</w:t>
+      </w:r>
+      <w:proofErr w:type="spellEnd"/>
+      <w:r>
+        <w:t xml:space="preserve"> </w:t>
+      </w:r>
+      <w:proofErr w:type="spellStart"/>
+      <w:r>
+        <w:t>divider</w:t>
+      </w:r>
+      <w:proofErr w:type="spellEnd"/>
+      <w:r>
+        <w:t xml:space="preserve"> del ESSI </w:t>
+      </w:r>
+      <w:proofErr w:type="spellStart"/>
+      <w:r>
+        <w:t>clock</w:t>
+      </w:r>
+      <w:proofErr w:type="spellEnd"/>
+      <w:r>
+        <w:t xml:space="preserve"> en 8.</w:t>
       </w:r>
     </w:p>
     <w:p>
@@ -3830,7 +3953,23 @@
         <w:jc w:val="both"/>
       </w:pPr>
       <w:r>
-        <w:t>PSR Bit 11: Como está en 1 se bipasea el prescaler fijo.</w:t>
+        <w:t xml:space="preserve">PSR Bit 11: Como está en 1 se </w:t>
+      </w:r>
+      <w:proofErr w:type="spellStart"/>
+      <w:r>
+        <w:t>bipasea</w:t>
+      </w:r>
+      <w:proofErr w:type="spellEnd"/>
+      <w:r>
+        <w:t xml:space="preserve"> el </w:t>
+      </w:r>
+      <w:proofErr w:type="spellStart"/>
+      <w:r>
+        <w:t>prescaler</w:t>
+      </w:r>
+      <w:proofErr w:type="spellEnd"/>
+      <w:r>
+        <w:t xml:space="preserve"> fijo.</w:t>
       </w:r>
     </w:p>
     <w:p>
@@ -3842,8 +3981,29 @@
         </w:numPr>
         <w:jc w:val="both"/>
       </w:pPr>
-      <w:r>
-        <w:t>DC[4:0] Bits 16-12: Estos bits setean el Divide Ratio en 2, esto determina el transfer rate de la palabra.</w:t>
+      <w:proofErr w:type="gramStart"/>
+      <w:r>
+        <w:t>DC[</w:t>
+      </w:r>
+      <w:proofErr w:type="gramEnd"/>
+      <w:r>
+        <w:t xml:space="preserve">4:0] Bits 16-12: Estos bits </w:t>
+      </w:r>
+      <w:proofErr w:type="spellStart"/>
+      <w:r>
+        <w:t>setean</w:t>
+      </w:r>
+      <w:proofErr w:type="spellEnd"/>
+      <w:r>
+        <w:t xml:space="preserve"> el Divide Ratio en 2, esto determina el transfer </w:t>
+      </w:r>
+      <w:proofErr w:type="spellStart"/>
+      <w:r>
+        <w:t>rate</w:t>
+      </w:r>
+      <w:proofErr w:type="spellEnd"/>
+      <w:r>
+        <w:t xml:space="preserve"> de la palabra.</w:t>
       </w:r>
     </w:p>
     <w:p>
@@ -3869,7 +4029,23 @@
         <w:jc w:val="both"/>
       </w:pPr>
       <w:r>
-        <w:t>ALC Bit 18: las palabras recibidas están alineadas a la izquierda del MSB (bit 23); y las transmitidas deben estar alineadas a la izquierda en el transmit register. Esto es porque se eligen palabras de 16 bits y el ESSI maneja data de 24 bits, entonces, al ser la palabra de menos de 24 bits, la data debe estar alineada al MSB.</w:t>
+        <w:t xml:space="preserve">ALC Bit 18: las palabras recibidas están alineadas a la izquierda del MSB (bit 23); y las transmitidas deben estar alineadas a la izquierda en el </w:t>
+      </w:r>
+      <w:proofErr w:type="spellStart"/>
+      <w:r>
+        <w:t>transmit</w:t>
+      </w:r>
+      <w:proofErr w:type="spellEnd"/>
+      <w:r>
+        <w:t xml:space="preserve"> </w:t>
+      </w:r>
+      <w:proofErr w:type="spellStart"/>
+      <w:r>
+        <w:t>register</w:t>
+      </w:r>
+      <w:proofErr w:type="spellEnd"/>
+      <w:r>
+        <w:t>. Esto es porque se eligen palabras de 16 bits y el ESSI maneja data de 24 bits, entonces, al ser la palabra de menos de 24 bits, la data debe estar alineada al MSB.</w:t>
       </w:r>
     </w:p>
     <w:p>
@@ -3881,8 +4057,13 @@
         </w:numPr>
         <w:jc w:val="both"/>
       </w:pPr>
-      <w:r>
-        <w:t>WL[2:0] Bits 21-19: Es el largo de la palabra a transmitir. Vale 010 que significa que las palabras tienen largo 16 bits.</w:t>
+      <w:proofErr w:type="gramStart"/>
+      <w:r>
+        <w:t>WL[</w:t>
+      </w:r>
+      <w:proofErr w:type="gramEnd"/>
+      <w:r>
+        <w:t>2:0] Bits 21-19: Es el largo de la palabra a transmitir. Vale 010 que significa que las palabras tienen largo 16 bits.</w:t>
       </w:r>
     </w:p>
     <w:p>
@@ -3895,7 +4076,15 @@
         <w:jc w:val="both"/>
       </w:pPr>
       <w:r>
-        <w:t>SSC1 Bit 22: Vale 0 por lo tanto se elige el modo sincrónico y el transmisor 2 esta deshabilitado. SC1 actúa como el flag de serial I/O y la señal SC1 es el output.</w:t>
+        <w:t xml:space="preserve">SSC1 Bit 22: Vale 0 por lo tanto se elige el modo sincrónico y el transmisor 2 esta deshabilitado. SC1 actúa como el </w:t>
+      </w:r>
+      <w:proofErr w:type="spellStart"/>
+      <w:r>
+        <w:t>flag</w:t>
+      </w:r>
+      <w:proofErr w:type="spellEnd"/>
+      <w:r>
+        <w:t xml:space="preserve"> de serial I/O y la señal SC1 es el output.</w:t>
       </w:r>
     </w:p>
     <w:p>
@@ -3916,10 +4105,23 @@
         <w:jc w:val="both"/>
       </w:pPr>
       <w:r>
-        <w:t>Luego</w:t>
-      </w:r>
-      <w:r>
-        <w:t xml:space="preserve">, se setea el CRB (Control Register B) a $ff330c que implica: </w:t>
+        <w:t xml:space="preserve">Luego, se </w:t>
+      </w:r>
+      <w:proofErr w:type="spellStart"/>
+      <w:r>
+        <w:t>setea</w:t>
+      </w:r>
+      <w:proofErr w:type="spellEnd"/>
+      <w:r>
+        <w:t xml:space="preserve"> el CRB (Control </w:t>
+      </w:r>
+      <w:proofErr w:type="spellStart"/>
+      <w:r>
+        <w:t>Register</w:t>
+      </w:r>
+      <w:proofErr w:type="spellEnd"/>
+      <w:r>
+        <w:t xml:space="preserve"> B) a $ff330c que implica: </w:t>
       </w:r>
     </w:p>
     <w:p>
@@ -3932,7 +4134,23 @@
         <w:jc w:val="both"/>
       </w:pPr>
       <w:r>
-        <w:t>Bit 0: Seteado a 0, la data que este bit tenga será escrita en SC0 al principio del próximo time slot. (por estar en network mode).</w:t>
+        <w:t xml:space="preserve">Bit 0: Seteado a 0, la data que este bit tenga será escrita en SC0 al principio del próximo time slot. (por estar en </w:t>
+      </w:r>
+      <w:proofErr w:type="spellStart"/>
+      <w:r>
+        <w:t>network</w:t>
+      </w:r>
+      <w:proofErr w:type="spellEnd"/>
+      <w:r>
+        <w:t xml:space="preserve"> </w:t>
+      </w:r>
+      <w:proofErr w:type="spellStart"/>
+      <w:r>
+        <w:t>mode</w:t>
+      </w:r>
+      <w:proofErr w:type="spellEnd"/>
+      <w:r>
+        <w:t>).</w:t>
       </w:r>
     </w:p>
     <w:p>
@@ -3945,7 +4163,23 @@
         <w:jc w:val="both"/>
       </w:pPr>
       <w:r>
-        <w:t>Bit 1: Seteado a 0, la data que este bit tenga será escrita en SC1 al principio del próximo time slot. (por estar en network mode).</w:t>
+        <w:t xml:space="preserve">Bit 1: Seteado a 0, la data que este bit tenga será escrita en SC1 al principio del próximo time slot. (por estar en </w:t>
+      </w:r>
+      <w:proofErr w:type="spellStart"/>
+      <w:r>
+        <w:t>network</w:t>
+      </w:r>
+      <w:proofErr w:type="spellEnd"/>
+      <w:r>
+        <w:t xml:space="preserve"> </w:t>
+      </w:r>
+      <w:proofErr w:type="spellStart"/>
+      <w:r>
+        <w:t>mode</w:t>
+      </w:r>
+      <w:proofErr w:type="spellEnd"/>
+      <w:r>
+        <w:t>).</w:t>
       </w:r>
     </w:p>
     <w:p>
@@ -3997,7 +4231,15 @@
         <w:jc w:val="both"/>
       </w:pPr>
       <w:r>
-        <w:t>Bit 5: Seteado a 0, selecciona un clock externo.</w:t>
+        <w:t xml:space="preserve">Bit 5: Seteado a 0, selecciona un </w:t>
+      </w:r>
+      <w:proofErr w:type="spellStart"/>
+      <w:r>
+        <w:t>clock</w:t>
+      </w:r>
+      <w:proofErr w:type="spellEnd"/>
+      <w:r>
+        <w:t xml:space="preserve"> externo.</w:t>
       </w:r>
     </w:p>
     <w:p>
@@ -4023,7 +4265,25 @@
         <w:jc w:val="both"/>
       </w:pPr>
       <w:r>
-        <w:t>Bits 7-8: En 10 hacen que RX y TX tengan frame syncs del tamaño de un bit.</w:t>
+        <w:t xml:space="preserve">Bits 7-8: En 10 hacen que RX y TX tengan </w:t>
+      </w:r>
+      <w:proofErr w:type="spellStart"/>
+      <w:proofErr w:type="gramStart"/>
+      <w:r>
+        <w:t>frame</w:t>
+      </w:r>
+      <w:proofErr w:type="spellEnd"/>
+      <w:proofErr w:type="gramEnd"/>
+      <w:r>
+        <w:t xml:space="preserve"> </w:t>
+      </w:r>
+      <w:proofErr w:type="spellStart"/>
+      <w:r>
+        <w:t>syncs</w:t>
+      </w:r>
+      <w:proofErr w:type="spellEnd"/>
+      <w:r>
+        <w:t xml:space="preserve"> del tamaño de un bit.</w:t>
       </w:r>
     </w:p>
     <w:p>
@@ -4036,7 +4296,33 @@
         <w:jc w:val="both"/>
       </w:pPr>
       <w:r>
-        <w:t>Bit 9: Seteado a 1, frame sync sucede un ciclo de clock antes.</w:t>
+        <w:t xml:space="preserve">Bit 9: Seteado a 1, </w:t>
+      </w:r>
+      <w:proofErr w:type="spellStart"/>
+      <w:proofErr w:type="gramStart"/>
+      <w:r>
+        <w:t>frame</w:t>
+      </w:r>
+      <w:proofErr w:type="spellEnd"/>
+      <w:proofErr w:type="gramEnd"/>
+      <w:r>
+        <w:t xml:space="preserve"> </w:t>
+      </w:r>
+      <w:proofErr w:type="spellStart"/>
+      <w:r>
+        <w:t>sync</w:t>
+      </w:r>
+      <w:proofErr w:type="spellEnd"/>
+      <w:r>
+        <w:t xml:space="preserve"> sucede un ciclo de </w:t>
+      </w:r>
+      <w:proofErr w:type="spellStart"/>
+      <w:r>
+        <w:t>clock</w:t>
+      </w:r>
+      <w:proofErr w:type="spellEnd"/>
+      <w:r>
+        <w:t xml:space="preserve"> antes.</w:t>
       </w:r>
     </w:p>
     <w:p>
@@ -4052,7 +4338,63 @@
         <w:rPr>
           <w:lang w:val="en-US"/>
         </w:rPr>
-        <w:t xml:space="preserve">Bit 10: Seteado a 0, frame sync tiene polaridad positiva. </w:t>
+        <w:t xml:space="preserve">Bit 10: </w:t>
+      </w:r>
+      <w:proofErr w:type="spellStart"/>
+      <w:r>
+        <w:rPr>
+          <w:lang w:val="en-US"/>
+        </w:rPr>
+        <w:t>Seteado</w:t>
+      </w:r>
+      <w:proofErr w:type="spellEnd"/>
+      <w:r>
+        <w:rPr>
+          <w:lang w:val="en-US"/>
+        </w:rPr>
+        <w:t xml:space="preserve"> a 0, frame sync </w:t>
+      </w:r>
+      <w:proofErr w:type="spellStart"/>
+      <w:r>
+        <w:rPr>
+          <w:lang w:val="en-US"/>
+        </w:rPr>
+        <w:t>tiene</w:t>
+      </w:r>
+      <w:proofErr w:type="spellEnd"/>
+      <w:r>
+        <w:rPr>
+          <w:lang w:val="en-US"/>
+        </w:rPr>
+        <w:t xml:space="preserve"> </w:t>
+      </w:r>
+      <w:proofErr w:type="spellStart"/>
+      <w:r>
+        <w:rPr>
+          <w:lang w:val="en-US"/>
+        </w:rPr>
+        <w:t>polaridad</w:t>
+      </w:r>
+      <w:proofErr w:type="spellEnd"/>
+      <w:r>
+        <w:rPr>
+          <w:lang w:val="en-US"/>
+        </w:rPr>
+        <w:t xml:space="preserve"> </w:t>
+      </w:r>
+      <w:proofErr w:type="spellStart"/>
+      <w:r>
+        <w:rPr>
+          <w:lang w:val="en-US"/>
+        </w:rPr>
+        <w:t>positiva</w:t>
+      </w:r>
+      <w:proofErr w:type="spellEnd"/>
+      <w:r>
+        <w:rPr>
+          <w:lang w:val="en-US"/>
+        </w:rPr>
+        <w:t xml:space="preserve">. </w:t>
       </w:r>
     </w:p>
     <w:p>
@@ -4077,7 +4419,35 @@
         <w:rPr>
           <w:lang w:val="en-US"/>
         </w:rPr>
-        <w:t>t 11: Seteado a 0, hace que la data y frame sync clocked out on rising edge and clocked in on falling edge</w:t>
+        <w:t xml:space="preserve">t 11: </w:t>
+      </w:r>
+      <w:proofErr w:type="spellStart"/>
+      <w:r>
+        <w:rPr>
+          <w:lang w:val="en-US"/>
+        </w:rPr>
+        <w:t>Seteado</w:t>
+      </w:r>
+      <w:proofErr w:type="spellEnd"/>
+      <w:r>
+        <w:rPr>
+          <w:lang w:val="en-US"/>
+        </w:rPr>
+        <w:t xml:space="preserve"> a 0, </w:t>
+      </w:r>
+      <w:proofErr w:type="spellStart"/>
+      <w:r>
+        <w:rPr>
+          <w:lang w:val="en-US"/>
+        </w:rPr>
+        <w:t>hace</w:t>
+      </w:r>
+      <w:proofErr w:type="spellEnd"/>
+      <w:r>
+        <w:rPr>
+          <w:lang w:val="en-US"/>
+        </w:rPr>
+        <w:t xml:space="preserve"> que la data y frame sync clocked out on rising edge and clocked in on falling edge</w:t>
       </w:r>
       <w:r>
         <w:rPr>
@@ -4096,8 +4466,21 @@
         <w:jc w:val="both"/>
       </w:pPr>
       <w:r>
-        <w:t>Bit 12: Seteando a 1, ESSI en modo sincronico</w:t>
-      </w:r>
+        <w:t xml:space="preserve">Bit 12: </w:t>
+      </w:r>
+      <w:proofErr w:type="spellStart"/>
+      <w:r>
+        <w:t>Seteando</w:t>
+      </w:r>
+      <w:proofErr w:type="spellEnd"/>
+      <w:r>
+        <w:t xml:space="preserve"> a 1, ESSI en modo </w:t>
+      </w:r>
+      <w:proofErr w:type="spellStart"/>
+      <w:r>
+        <w:t>sincronico</w:t>
+      </w:r>
+      <w:proofErr w:type="spellEnd"/>
       <w:r>
         <w:t>.</w:t>
       </w:r>
@@ -4112,7 +4495,23 @@
         <w:jc w:val="both"/>
       </w:pPr>
       <w:r>
-        <w:t>Bit 13: Seteado a 1, elije network mode, hace que se transmita una palabra en cada slot de tiempo.</w:t>
+        <w:t xml:space="preserve">Bit 13: Seteado a 1, elije </w:t>
+      </w:r>
+      <w:proofErr w:type="spellStart"/>
+      <w:r>
+        <w:t>network</w:t>
+      </w:r>
+      <w:proofErr w:type="spellEnd"/>
+      <w:r>
+        <w:t xml:space="preserve"> </w:t>
+      </w:r>
+      <w:proofErr w:type="spellStart"/>
+      <w:r>
+        <w:t>mode</w:t>
+      </w:r>
+      <w:proofErr w:type="spellEnd"/>
+      <w:r>
+        <w:t>, hace que se transmita una palabra en cada slot de tiempo.</w:t>
       </w:r>
     </w:p>
     <w:p>
@@ -4125,7 +4524,15 @@
         <w:jc w:val="both"/>
       </w:pPr>
       <w:r>
-        <w:t>Bit 14: Seteando a 0, deshabilita TE2.</w:t>
+        <w:t xml:space="preserve">Bit 14: </w:t>
+      </w:r>
+      <w:proofErr w:type="spellStart"/>
+      <w:r>
+        <w:t>Seteando</w:t>
+      </w:r>
+      <w:proofErr w:type="spellEnd"/>
+      <w:r>
+        <w:t xml:space="preserve"> a 0, deshabilita TE2.</w:t>
       </w:r>
     </w:p>
     <w:p>
@@ -4138,7 +4545,15 @@
         <w:jc w:val="both"/>
       </w:pPr>
       <w:r>
-        <w:t>Bit 15: Seteando a 0, deshabilita TE1.</w:t>
+        <w:t xml:space="preserve">Bit 15: </w:t>
+      </w:r>
+      <w:proofErr w:type="spellStart"/>
+      <w:r>
+        <w:t>Seteando</w:t>
+      </w:r>
+      <w:proofErr w:type="spellEnd"/>
+      <w:r>
+        <w:t xml:space="preserve"> a 0, deshabilita TE1.</w:t>
       </w:r>
     </w:p>
     <w:p>
@@ -4151,22 +4566,15 @@
         <w:jc w:val="both"/>
       </w:pPr>
       <w:r>
-        <w:t>Bits 16-23: Seteando a 1, habilita TE0, RE, TIE, RIE, TLIE, RLIE, TEIE, REIE</w:t>
-      </w:r>
-    </w:p>
-    <w:p>
-      <w:pPr>
-        <w:jc w:val="both"/>
-      </w:pPr>
-      <w:r>
-        <w:lastRenderedPageBreak/>
-        <w:t>Por último</w:t>
-      </w:r>
-      <w:r>
-        <w:t>, se configuran los p</w:t>
-      </w:r>
-      <w:r>
-        <w:t>ines correspondientes de los puertos C y D (ESSI0 y ESSI1) como salidas, según fue indicado previamente. Para configurar un bit de un puerto como salida, se debe escribir un 1 en su Port Direction Register (PRRx).</w:t>
+        <w:t xml:space="preserve">Bits 16-23: </w:t>
+      </w:r>
+      <w:proofErr w:type="spellStart"/>
+      <w:r>
+        <w:t>Seteando</w:t>
+      </w:r>
+      <w:proofErr w:type="spellEnd"/>
+      <w:r>
+        <w:t xml:space="preserve"> a 1, habilita TE0, RE, TIE, RIE, TLIE, RLIE, TEIE, REIE</w:t>
       </w:r>
     </w:p>
     <w:p>
@@ -4193,6 +4601,7 @@
           <w:sz w:val="16"/>
           <w:lang w:val="en-US" w:eastAsia="es-AR"/>
         </w:rPr>
+        <w:lastRenderedPageBreak/>
         <w:t>;-------------------------------------------------------------</w:t>
       </w:r>
     </w:p>
@@ -4294,6 +4703,7 @@
           <w:lang w:val="en-US" w:eastAsia="es-AR"/>
         </w:rPr>
       </w:pPr>
+      <w:proofErr w:type="spellStart"/>
       <w:r>
         <w:rPr>
           <w:rFonts w:ascii="Courier New" w:eastAsia="Times New Roman" w:hAnsi="Courier New" w:cs="Courier New"/>
@@ -4303,6 +4713,7 @@
         </w:rPr>
         <w:t>ada_init</w:t>
       </w:r>
+      <w:proofErr w:type="spellEnd"/>
     </w:p>
     <w:p>
       <w:pPr>
@@ -4357,7 +4768,26 @@
           <w:lang w:val="en-US" w:eastAsia="es-AR"/>
         </w:rPr>
         <w:tab/>
-        <w:t xml:space="preserve">movep   </w:t>
+      </w:r>
+      <w:proofErr w:type="spellStart"/>
+      <w:r>
+        <w:rPr>
+          <w:rFonts w:ascii="Courier New" w:eastAsia="Times New Roman" w:hAnsi="Courier New" w:cs="Courier New"/>
+          <w:color w:val="000000"/>
+          <w:sz w:val="20"/>
+          <w:lang w:val="en-US" w:eastAsia="es-AR"/>
+        </w:rPr>
+        <w:t>movep</w:t>
+      </w:r>
+      <w:proofErr w:type="spellEnd"/>
+      <w:r>
+        <w:rPr>
+          <w:rFonts w:ascii="Courier New" w:eastAsia="Times New Roman" w:hAnsi="Courier New" w:cs="Courier New"/>
+          <w:color w:val="000000"/>
+          <w:sz w:val="20"/>
+          <w:lang w:val="en-US" w:eastAsia="es-AR"/>
+        </w:rPr>
+        <w:t xml:space="preserve">   </w:t>
       </w:r>
       <w:r>
         <w:rPr>
@@ -4367,7 +4797,27 @@
           <w:lang w:val="en-US" w:eastAsia="es-AR"/>
         </w:rPr>
         <w:tab/>
-        <w:t xml:space="preserve">#$0000,x:M_PCRC         </w:t>
+        <w:t>#$</w:t>
+      </w:r>
+      <w:proofErr w:type="gramStart"/>
+      <w:r>
+        <w:rPr>
+          <w:rFonts w:ascii="Courier New" w:eastAsia="Times New Roman" w:hAnsi="Courier New" w:cs="Courier New"/>
+          <w:color w:val="000000"/>
+          <w:sz w:val="20"/>
+          <w:lang w:val="en-US" w:eastAsia="es-AR"/>
+        </w:rPr>
+        <w:t>0000,x</w:t>
+      </w:r>
+      <w:proofErr w:type="gramEnd"/>
+      <w:r>
+        <w:rPr>
+          <w:rFonts w:ascii="Courier New" w:eastAsia="Times New Roman" w:hAnsi="Courier New" w:cs="Courier New"/>
+          <w:color w:val="000000"/>
+          <w:sz w:val="20"/>
+          <w:lang w:val="en-US" w:eastAsia="es-AR"/>
+        </w:rPr>
+        <w:t xml:space="preserve">:M_PCRC         </w:t>
       </w:r>
     </w:p>
     <w:p>
@@ -4395,8 +4845,18 @@
           <w:lang w:val="en-US" w:eastAsia="es-AR"/>
         </w:rPr>
         <w:tab/>
+      </w:r>
+      <w:proofErr w:type="spellStart"/>
+      <w:r>
+        <w:rPr>
+          <w:rFonts w:ascii="Courier New" w:eastAsia="Times New Roman" w:hAnsi="Courier New" w:cs="Courier New"/>
+          <w:color w:val="000000"/>
+          <w:sz w:val="20"/>
+          <w:lang w:val="en-US" w:eastAsia="es-AR"/>
+        </w:rPr>
         <w:t>movep</w:t>
       </w:r>
+      <w:proofErr w:type="spellEnd"/>
       <w:r>
         <w:rPr>
           <w:rFonts w:ascii="Courier New" w:eastAsia="Times New Roman" w:hAnsi="Courier New" w:cs="Courier New"/>
@@ -4414,7 +4874,27 @@
           <w:lang w:val="en-US" w:eastAsia="es-AR"/>
         </w:rPr>
         <w:tab/>
-        <w:t>#$0000,x:M_PCRD</w:t>
+        <w:t>#$</w:t>
+      </w:r>
+      <w:proofErr w:type="gramStart"/>
+      <w:r>
+        <w:rPr>
+          <w:rFonts w:ascii="Courier New" w:eastAsia="Times New Roman" w:hAnsi="Courier New" w:cs="Courier New"/>
+          <w:color w:val="000000"/>
+          <w:sz w:val="20"/>
+          <w:lang w:val="en-US" w:eastAsia="es-AR"/>
+        </w:rPr>
+        <w:t>0000,x</w:t>
+      </w:r>
+      <w:proofErr w:type="gramEnd"/>
+      <w:r>
+        <w:rPr>
+          <w:rFonts w:ascii="Courier New" w:eastAsia="Times New Roman" w:hAnsi="Courier New" w:cs="Courier New"/>
+          <w:color w:val="000000"/>
+          <w:sz w:val="20"/>
+          <w:lang w:val="en-US" w:eastAsia="es-AR"/>
+        </w:rPr>
+        <w:t>:M_PCRD</w:t>
       </w:r>
       <w:r>
         <w:rPr>
@@ -4516,7 +4996,26 @@
           <w:lang w:val="en-US" w:eastAsia="es-AR"/>
         </w:rPr>
         <w:tab/>
-        <w:t xml:space="preserve">movep   </w:t>
+      </w:r>
+      <w:proofErr w:type="spellStart"/>
+      <w:r>
+        <w:rPr>
+          <w:rFonts w:ascii="Courier New" w:eastAsia="Times New Roman" w:hAnsi="Courier New" w:cs="Courier New"/>
+          <w:color w:val="000000"/>
+          <w:sz w:val="20"/>
+          <w:lang w:val="en-US" w:eastAsia="es-AR"/>
+        </w:rPr>
+        <w:t>movep</w:t>
+      </w:r>
+      <w:proofErr w:type="spellEnd"/>
+      <w:r>
+        <w:rPr>
+          <w:rFonts w:ascii="Courier New" w:eastAsia="Times New Roman" w:hAnsi="Courier New" w:cs="Courier New"/>
+          <w:color w:val="000000"/>
+          <w:sz w:val="20"/>
+          <w:lang w:val="en-US" w:eastAsia="es-AR"/>
+        </w:rPr>
+        <w:t xml:space="preserve">   </w:t>
       </w:r>
       <w:r>
         <w:rPr>
@@ -4526,7 +5025,27 @@
           <w:lang w:val="en-US" w:eastAsia="es-AR"/>
         </w:rPr>
         <w:tab/>
-        <w:t xml:space="preserve">#$101807,x:M_CRA0       </w:t>
+        <w:t>#$</w:t>
+      </w:r>
+      <w:proofErr w:type="gramStart"/>
+      <w:r>
+        <w:rPr>
+          <w:rFonts w:ascii="Courier New" w:eastAsia="Times New Roman" w:hAnsi="Courier New" w:cs="Courier New"/>
+          <w:color w:val="000000"/>
+          <w:sz w:val="20"/>
+          <w:lang w:val="en-US" w:eastAsia="es-AR"/>
+        </w:rPr>
+        <w:t>101807,x</w:t>
+      </w:r>
+      <w:proofErr w:type="gramEnd"/>
+      <w:r>
+        <w:rPr>
+          <w:rFonts w:ascii="Courier New" w:eastAsia="Times New Roman" w:hAnsi="Courier New" w:cs="Courier New"/>
+          <w:color w:val="000000"/>
+          <w:sz w:val="20"/>
+          <w:lang w:val="en-US" w:eastAsia="es-AR"/>
+        </w:rPr>
+        <w:t xml:space="preserve">:M_CRA0       </w:t>
       </w:r>
     </w:p>
     <w:p>
@@ -4552,7 +5071,27 @@
           <w:sz w:val="20"/>
           <w:lang w:val="en-US" w:eastAsia="es-AR"/>
         </w:rPr>
-        <w:t xml:space="preserve">      movep   </w:t>
+        <w:t xml:space="preserve">      </w:t>
+      </w:r>
+      <w:proofErr w:type="spellStart"/>
+      <w:r>
+        <w:rPr>
+          <w:rFonts w:ascii="Courier New" w:eastAsia="Times New Roman" w:hAnsi="Courier New" w:cs="Courier New"/>
+          <w:color w:val="000000"/>
+          <w:sz w:val="20"/>
+          <w:lang w:val="en-US" w:eastAsia="es-AR"/>
+        </w:rPr>
+        <w:t>movep</w:t>
+      </w:r>
+      <w:proofErr w:type="spellEnd"/>
+      <w:r>
+        <w:rPr>
+          <w:rFonts w:ascii="Courier New" w:eastAsia="Times New Roman" w:hAnsi="Courier New" w:cs="Courier New"/>
+          <w:color w:val="000000"/>
+          <w:sz w:val="20"/>
+          <w:lang w:val="en-US" w:eastAsia="es-AR"/>
+        </w:rPr>
+        <w:t xml:space="preserve">   </w:t>
       </w:r>
       <w:r>
         <w:rPr>
@@ -4562,7 +5101,65 @@
           <w:lang w:val="en-US" w:eastAsia="es-AR"/>
         </w:rPr>
         <w:tab/>
-        <w:t xml:space="preserve">#$ff330c,x:M_CRB0     </w:t>
+        <w:t>#$ff330</w:t>
+      </w:r>
+      <w:proofErr w:type="gramStart"/>
+      <w:r>
+        <w:rPr>
+          <w:rFonts w:ascii="Courier New" w:eastAsia="Times New Roman" w:hAnsi="Courier New" w:cs="Courier New"/>
+          <w:color w:val="000000"/>
+          <w:sz w:val="20"/>
+          <w:lang w:val="en-US" w:eastAsia="es-AR"/>
+        </w:rPr>
+        <w:t>c,x</w:t>
+      </w:r>
+      <w:proofErr w:type="gramEnd"/>
+      <w:r>
+        <w:rPr>
+          <w:rFonts w:ascii="Courier New" w:eastAsia="Times New Roman" w:hAnsi="Courier New" w:cs="Courier New"/>
+          <w:color w:val="000000"/>
+          <w:sz w:val="20"/>
+          <w:lang w:val="en-US" w:eastAsia="es-AR"/>
+        </w:rPr>
+        <w:t xml:space="preserve">:M_CRB0     </w:t>
+      </w:r>
+    </w:p>
+    <w:p>
+      <w:pPr>
+        <w:jc w:val="both"/>
+      </w:pPr>
+      <w:r>
+        <w:t>Luego,</w:t>
+      </w:r>
+      <w:r>
+        <w:t xml:space="preserve"> se configuran los p</w:t>
+      </w:r>
+      <w:r>
+        <w:t xml:space="preserve">ines correspondientes de los puertos C y D (ESSI0 y ESSI1) como salidas, según fue indicado previamente. Para configurar un bit de un puerto como salida, se debe escribir un 1 en su Port </w:t>
+      </w:r>
+      <w:proofErr w:type="spellStart"/>
+      <w:r>
+        <w:t>Direction</w:t>
+      </w:r>
+      <w:proofErr w:type="spellEnd"/>
+      <w:r>
+        <w:t xml:space="preserve"> </w:t>
+      </w:r>
+      <w:proofErr w:type="spellStart"/>
+      <w:r>
+        <w:t>Register</w:t>
+      </w:r>
+      <w:proofErr w:type="spellEnd"/>
+      <w:r>
+        <w:t xml:space="preserve"> (</w:t>
+      </w:r>
+      <w:proofErr w:type="spellStart"/>
+      <w:r>
+        <w:t>PRRx</w:t>
+      </w:r>
+      <w:proofErr w:type="spellEnd"/>
+      <w:r>
+        <w:t>).</w:t>
       </w:r>
     </w:p>
     <w:p>
@@ -4643,7 +5240,27 @@
           <w:sz w:val="20"/>
           <w:lang w:val="en-US" w:eastAsia="es-AR"/>
         </w:rPr>
-        <w:t xml:space="preserve">      movep   </w:t>
+        <w:t xml:space="preserve">      </w:t>
+      </w:r>
+      <w:proofErr w:type="spellStart"/>
+      <w:r>
+        <w:rPr>
+          <w:rFonts w:ascii="Courier New" w:eastAsia="Times New Roman" w:hAnsi="Courier New" w:cs="Courier New"/>
+          <w:color w:val="000000"/>
+          <w:sz w:val="20"/>
+          <w:lang w:val="en-US" w:eastAsia="es-AR"/>
+        </w:rPr>
+        <w:t>movep</w:t>
+      </w:r>
+      <w:proofErr w:type="spellEnd"/>
+      <w:r>
+        <w:rPr>
+          <w:rFonts w:ascii="Courier New" w:eastAsia="Times New Roman" w:hAnsi="Courier New" w:cs="Courier New"/>
+          <w:color w:val="000000"/>
+          <w:sz w:val="20"/>
+          <w:lang w:val="en-US" w:eastAsia="es-AR"/>
+        </w:rPr>
+        <w:t xml:space="preserve">   </w:t>
       </w:r>
       <w:r>
         <w:rPr>
@@ -4653,7 +5270,27 @@
           <w:lang w:val="en-US" w:eastAsia="es-AR"/>
         </w:rPr>
         <w:tab/>
-        <w:t xml:space="preserve">#$0001,x:M_PRRC         </w:t>
+        <w:t>#$</w:t>
+      </w:r>
+      <w:proofErr w:type="gramStart"/>
+      <w:r>
+        <w:rPr>
+          <w:rFonts w:ascii="Courier New" w:eastAsia="Times New Roman" w:hAnsi="Courier New" w:cs="Courier New"/>
+          <w:color w:val="000000"/>
+          <w:sz w:val="20"/>
+          <w:lang w:val="en-US" w:eastAsia="es-AR"/>
+        </w:rPr>
+        <w:t>0001,x</w:t>
+      </w:r>
+      <w:proofErr w:type="gramEnd"/>
+      <w:r>
+        <w:rPr>
+          <w:rFonts w:ascii="Courier New" w:eastAsia="Times New Roman" w:hAnsi="Courier New" w:cs="Courier New"/>
+          <w:color w:val="000000"/>
+          <w:sz w:val="20"/>
+          <w:lang w:val="en-US" w:eastAsia="es-AR"/>
+        </w:rPr>
+        <w:t xml:space="preserve">:M_PRRC         </w:t>
       </w:r>
     </w:p>
     <w:p>
@@ -4681,6 +5318,8 @@
         </w:rPr>
         <w:t xml:space="preserve">      </w:t>
       </w:r>
+      <w:proofErr w:type="spellStart"/>
+      <w:proofErr w:type="gramStart"/>
       <w:r>
         <w:rPr>
           <w:rFonts w:ascii="Courier New" w:eastAsia="Times New Roman" w:hAnsi="Courier New" w:cs="Courier New"/>
@@ -4688,8 +5327,9 @@
           <w:sz w:val="20"/>
           <w:lang w:eastAsia="es-AR"/>
         </w:rPr>
-        <w:t xml:space="preserve">movep  </w:t>
-      </w:r>
+        <w:t>movep</w:t>
+      </w:r>
+      <w:proofErr w:type="spellEnd"/>
       <w:r>
         <w:rPr>
           <w:rFonts w:ascii="Courier New" w:eastAsia="Times New Roman" w:hAnsi="Courier New" w:cs="Courier New"/>
@@ -4697,75 +5337,105 @@
           <w:sz w:val="20"/>
           <w:lang w:eastAsia="es-AR"/>
         </w:rPr>
+        <w:t xml:space="preserve">  </w:t>
+      </w:r>
+      <w:r>
+        <w:rPr>
+          <w:rFonts w:ascii="Courier New" w:eastAsia="Times New Roman" w:hAnsi="Courier New" w:cs="Courier New"/>
+          <w:color w:val="000000"/>
+          <w:sz w:val="20"/>
+          <w:lang w:eastAsia="es-AR"/>
+        </w:rPr>
         <w:tab/>
+      </w:r>
+      <w:proofErr w:type="gramEnd"/>
+      <w:r>
+        <w:rPr>
+          <w:rFonts w:ascii="Courier New" w:eastAsia="Times New Roman" w:hAnsi="Courier New" w:cs="Courier New"/>
+          <w:color w:val="000000"/>
+          <w:sz w:val="20"/>
+          <w:lang w:eastAsia="es-AR"/>
+        </w:rPr>
         <w:t xml:space="preserve">#$0007,x:M_PRRD         </w:t>
       </w:r>
     </w:p>
     <w:p>
       <w:r>
-        <w:t xml:space="preserve">Se resetea el codec poniendo un 0 en el bit reset del PDRC y un 0 en el </w:t>
+        <w:t xml:space="preserve">Se </w:t>
+      </w:r>
+      <w:proofErr w:type="gramStart"/>
+      <w:r>
+        <w:t>resetea</w:t>
+      </w:r>
+      <w:proofErr w:type="gramEnd"/>
+      <w:r>
+        <w:t xml:space="preserve"> el </w:t>
+      </w:r>
+      <w:r>
+        <w:t>códec</w:t>
+      </w:r>
+      <w:r>
+        <w:t xml:space="preserve"> poniendo un 0 en el bit </w:t>
+      </w:r>
+      <w:proofErr w:type="spellStart"/>
+      <w:r>
+        <w:t>reset</w:t>
+      </w:r>
+      <w:proofErr w:type="spellEnd"/>
+      <w:r>
+        <w:t xml:space="preserve"> del PDRC y un 0 en el </w:t>
       </w:r>
       <w:r>
         <w:t>CCS</w:t>
       </w:r>
       <w:r>
-        <w:t xml:space="preserve"> del PDRD para poder modificar el CR. Luego se inserta un dela</w:t>
+        <w:t xml:space="preserve"> del PDRD para poder modificar el CR. Luego se inserta un </w:t>
+      </w:r>
+      <w:proofErr w:type="spellStart"/>
+      <w:r>
+        <w:t>dela</w:t>
       </w:r>
       <w:r>
         <w:t>y</w:t>
       </w:r>
-      <w:r>
-        <w:t xml:space="preserve"> de 50ms para darle tiempo de resetearse al codec. Se vuelve a setear el bit de reset en estado inactivo</w:t>
+      <w:proofErr w:type="spellEnd"/>
+      <w:r>
+        <w:t xml:space="preserve"> de 50ms para darle tiempo de </w:t>
+      </w:r>
+      <w:proofErr w:type="gramStart"/>
+      <w:r>
+        <w:t>resetearse</w:t>
+      </w:r>
+      <w:proofErr w:type="gramEnd"/>
+      <w:r>
+        <w:t xml:space="preserve"> al </w:t>
+      </w:r>
+      <w:proofErr w:type="spellStart"/>
+      <w:r>
+        <w:t>codec</w:t>
+      </w:r>
+      <w:proofErr w:type="spellEnd"/>
+      <w:r>
+        <w:t xml:space="preserve">. Se vuelve a </w:t>
+      </w:r>
+      <w:proofErr w:type="spellStart"/>
+      <w:r>
+        <w:t>setear</w:t>
+      </w:r>
+      <w:proofErr w:type="spellEnd"/>
+      <w:r>
+        <w:t xml:space="preserve"> el bit de </w:t>
+      </w:r>
+      <w:proofErr w:type="spellStart"/>
+      <w:r>
+        <w:t>reset</w:t>
+      </w:r>
+      <w:proofErr w:type="spellEnd"/>
+      <w:r>
+        <w:t xml:space="preserve"> en estado inactivo</w:t>
       </w:r>
       <w:r>
         <w:t>.</w:t>
-      </w:r>
-    </w:p>
-    <w:p>
-      <w:r>
-        <w:t>Una vez reseteado el c</w:t>
-      </w:r>
-      <w:r>
-        <w:t xml:space="preserve">odec, se lo configura como la aplicación lo requiere. Para ello, en algún lugar del código se debe definir la secuencia de control a ser enviada al códec, para configurar lo indicado en la </w:t>
-      </w:r>
-      <w:r>
-        <w:fldChar w:fldCharType="begin"/>
-      </w:r>
-      <w:r>
-        <w:instrText xml:space="preserve"> REF _Ref85482220 \h </w:instrText>
-      </w:r>
-      <w:r>
-        <w:fldChar w:fldCharType="separate"/>
-      </w:r>
-      <w:r>
-        <w:t xml:space="preserve">Ilustración </w:t>
-      </w:r>
-      <w:r>
-        <w:rPr>
-          <w:noProof/>
-        </w:rPr>
-        <w:t>0</w:t>
-      </w:r>
-      <w:r>
-        <w:t>.</w:t>
-      </w:r>
-      <w:r>
-        <w:rPr>
-          <w:noProof/>
-        </w:rPr>
-        <w:t>4</w:t>
-      </w:r>
-      <w:r>
-        <w:fldChar w:fldCharType="end"/>
-      </w:r>
-      <w:r>
-        <w:t xml:space="preserve">. </w:t>
-      </w:r>
-      <w:r>
-        <w:t>Estas configuraciones son dependientes de la aplicación, y la ú</w:t>
-      </w:r>
-      <w:r>
-        <w:t xml:space="preserve">nica que debe ser siempre respetada es poner un 1 en ISL e ISR para seleccionar LIN2 y RIN2 como entradas del códec, ya que son las utilizadas en la placa de desarrollo. Los valores de la configuración se guardan en la memoria reservada CTRL_WD_HI y CTRL_WD_LO para que pueda acceder a ellas la subrutina codec_control. </w:t>
       </w:r>
     </w:p>
     <w:p>
@@ -4793,8 +5463,39 @@
           <w:sz w:val="20"/>
           <w:lang w:eastAsia="es-AR"/>
         </w:rPr>
-        <w:t>; Codec Reset</w:t>
-      </w:r>
+        <w:t xml:space="preserve">; </w:t>
+      </w:r>
+      <w:proofErr w:type="spellStart"/>
+      <w:r>
+        <w:rPr>
+          <w:rFonts w:ascii="Courier New" w:eastAsia="Times New Roman" w:hAnsi="Courier New" w:cs="Courier New"/>
+          <w:color w:val="000000"/>
+          <w:sz w:val="20"/>
+          <w:lang w:eastAsia="es-AR"/>
+        </w:rPr>
+        <w:t>Codec</w:t>
+      </w:r>
+      <w:proofErr w:type="spellEnd"/>
+      <w:r>
+        <w:rPr>
+          <w:rFonts w:ascii="Courier New" w:eastAsia="Times New Roman" w:hAnsi="Courier New" w:cs="Courier New"/>
+          <w:color w:val="000000"/>
+          <w:sz w:val="20"/>
+          <w:lang w:eastAsia="es-AR"/>
+        </w:rPr>
+        <w:t xml:space="preserve"> </w:t>
+      </w:r>
+      <w:proofErr w:type="spellStart"/>
+      <w:r>
+        <w:rPr>
+          <w:rFonts w:ascii="Courier New" w:eastAsia="Times New Roman" w:hAnsi="Courier New" w:cs="Courier New"/>
+          <w:color w:val="000000"/>
+          <w:sz w:val="20"/>
+          <w:lang w:eastAsia="es-AR"/>
+        </w:rPr>
+        <w:t>Reset</w:t>
+      </w:r>
+      <w:proofErr w:type="spellEnd"/>
     </w:p>
     <w:p>
       <w:pPr>
@@ -4810,36 +5511,67 @@
           <w:rFonts w:ascii="Courier New" w:eastAsia="Times New Roman" w:hAnsi="Courier New" w:cs="Courier New"/>
           <w:color w:val="000000"/>
           <w:sz w:val="20"/>
-          <w:lang w:val="en-US" w:eastAsia="es-AR"/>
-        </w:rPr>
-      </w:pPr>
-      <w:r>
-        <w:rPr>
-          <w:rFonts w:ascii="Courier New" w:eastAsia="Times New Roman" w:hAnsi="Courier New" w:cs="Courier New"/>
-          <w:color w:val="000000"/>
-          <w:sz w:val="20"/>
           <w:lang w:eastAsia="es-AR"/>
         </w:rPr>
+      </w:pPr>
+      <w:r>
+        <w:rPr>
+          <w:rFonts w:ascii="Courier New" w:eastAsia="Times New Roman" w:hAnsi="Courier New" w:cs="Courier New"/>
+          <w:color w:val="000000"/>
+          <w:sz w:val="20"/>
+          <w:lang w:eastAsia="es-AR"/>
+        </w:rPr>
         <w:tab/>
       </w:r>
-      <w:r>
-        <w:rPr>
-          <w:rFonts w:ascii="Courier New" w:eastAsia="Times New Roman" w:hAnsi="Courier New" w:cs="Courier New"/>
-          <w:color w:val="000000"/>
-          <w:sz w:val="20"/>
-          <w:lang w:val="en-US" w:eastAsia="es-AR"/>
-        </w:rPr>
-        <w:t xml:space="preserve">bclr    </w:t>
-      </w:r>
-      <w:r>
-        <w:rPr>
-          <w:rFonts w:ascii="Courier New" w:eastAsia="Times New Roman" w:hAnsi="Courier New" w:cs="Courier New"/>
-          <w:color w:val="000000"/>
-          <w:sz w:val="20"/>
-          <w:lang w:val="en-US" w:eastAsia="es-AR"/>
+      <w:proofErr w:type="spellStart"/>
+      <w:r>
+        <w:rPr>
+          <w:rFonts w:ascii="Courier New" w:eastAsia="Times New Roman" w:hAnsi="Courier New" w:cs="Courier New"/>
+          <w:color w:val="000000"/>
+          <w:sz w:val="20"/>
+          <w:lang w:eastAsia="es-AR"/>
+        </w:rPr>
+        <w:t>bclr</w:t>
+      </w:r>
+      <w:proofErr w:type="spellEnd"/>
+      <w:r>
+        <w:rPr>
+          <w:rFonts w:ascii="Courier New" w:eastAsia="Times New Roman" w:hAnsi="Courier New" w:cs="Courier New"/>
+          <w:color w:val="000000"/>
+          <w:sz w:val="20"/>
+          <w:lang w:eastAsia="es-AR"/>
+        </w:rPr>
+        <w:t xml:space="preserve">    </w:t>
+      </w:r>
+      <w:r>
+        <w:rPr>
+          <w:rFonts w:ascii="Courier New" w:eastAsia="Times New Roman" w:hAnsi="Courier New" w:cs="Courier New"/>
+          <w:color w:val="000000"/>
+          <w:sz w:val="20"/>
+          <w:lang w:eastAsia="es-AR"/>
         </w:rPr>
         <w:tab/>
-        <w:t xml:space="preserve">#CODEC_RESET,x:M_PDRC  </w:t>
+        <w:t>#CODEC_</w:t>
+      </w:r>
+      <w:proofErr w:type="gramStart"/>
+      <w:r>
+        <w:rPr>
+          <w:rFonts w:ascii="Courier New" w:eastAsia="Times New Roman" w:hAnsi="Courier New" w:cs="Courier New"/>
+          <w:color w:val="000000"/>
+          <w:sz w:val="20"/>
+          <w:lang w:eastAsia="es-AR"/>
+        </w:rPr>
+        <w:t>RESET,x</w:t>
+      </w:r>
+      <w:proofErr w:type="gramEnd"/>
+      <w:r>
+        <w:rPr>
+          <w:rFonts w:ascii="Courier New" w:eastAsia="Times New Roman" w:hAnsi="Courier New" w:cs="Courier New"/>
+          <w:color w:val="000000"/>
+          <w:sz w:val="20"/>
+          <w:lang w:eastAsia="es-AR"/>
+        </w:rPr>
+        <w:t xml:space="preserve">:M_PDRC  </w:t>
       </w:r>
     </w:p>
     <w:p>
@@ -4856,28 +5588,67 @@
           <w:rFonts w:ascii="Courier New" w:eastAsia="Times New Roman" w:hAnsi="Courier New" w:cs="Courier New"/>
           <w:color w:val="000000"/>
           <w:sz w:val="20"/>
-          <w:lang w:val="en-US" w:eastAsia="es-AR"/>
-        </w:rPr>
-      </w:pPr>
-      <w:r>
-        <w:rPr>
-          <w:rFonts w:ascii="Courier New" w:eastAsia="Times New Roman" w:hAnsi="Courier New" w:cs="Courier New"/>
-          <w:color w:val="000000"/>
-          <w:sz w:val="20"/>
-          <w:lang w:val="en-US" w:eastAsia="es-AR"/>
+          <w:lang w:eastAsia="es-AR"/>
+        </w:rPr>
+      </w:pPr>
+      <w:r>
+        <w:rPr>
+          <w:rFonts w:ascii="Courier New" w:eastAsia="Times New Roman" w:hAnsi="Courier New" w:cs="Courier New"/>
+          <w:color w:val="000000"/>
+          <w:sz w:val="20"/>
+          <w:lang w:eastAsia="es-AR"/>
         </w:rPr>
         <w:tab/>
-        <w:t xml:space="preserve">bclr    </w:t>
-      </w:r>
-      <w:r>
-        <w:rPr>
-          <w:rFonts w:ascii="Courier New" w:eastAsia="Times New Roman" w:hAnsi="Courier New" w:cs="Courier New"/>
-          <w:color w:val="000000"/>
-          <w:sz w:val="20"/>
-          <w:lang w:val="en-US" w:eastAsia="es-AR"/>
+      </w:r>
+      <w:proofErr w:type="spellStart"/>
+      <w:r>
+        <w:rPr>
+          <w:rFonts w:ascii="Courier New" w:eastAsia="Times New Roman" w:hAnsi="Courier New" w:cs="Courier New"/>
+          <w:color w:val="000000"/>
+          <w:sz w:val="20"/>
+          <w:lang w:eastAsia="es-AR"/>
+        </w:rPr>
+        <w:t>bclr</w:t>
+      </w:r>
+      <w:proofErr w:type="spellEnd"/>
+      <w:r>
+        <w:rPr>
+          <w:rFonts w:ascii="Courier New" w:eastAsia="Times New Roman" w:hAnsi="Courier New" w:cs="Courier New"/>
+          <w:color w:val="000000"/>
+          <w:sz w:val="20"/>
+          <w:lang w:eastAsia="es-AR"/>
+        </w:rPr>
+        <w:t xml:space="preserve">    </w:t>
+      </w:r>
+      <w:r>
+        <w:rPr>
+          <w:rFonts w:ascii="Courier New" w:eastAsia="Times New Roman" w:hAnsi="Courier New" w:cs="Courier New"/>
+          <w:color w:val="000000"/>
+          <w:sz w:val="20"/>
+          <w:lang w:eastAsia="es-AR"/>
         </w:rPr>
         <w:tab/>
-        <w:t xml:space="preserve">#CCS,x:M_PDRD           </w:t>
+        <w:t>#</w:t>
+      </w:r>
+      <w:proofErr w:type="gramStart"/>
+      <w:r>
+        <w:rPr>
+          <w:rFonts w:ascii="Courier New" w:eastAsia="Times New Roman" w:hAnsi="Courier New" w:cs="Courier New"/>
+          <w:color w:val="000000"/>
+          <w:sz w:val="20"/>
+          <w:lang w:eastAsia="es-AR"/>
+        </w:rPr>
+        <w:t>CCS,x</w:t>
+      </w:r>
+      <w:proofErr w:type="gramEnd"/>
+      <w:r>
+        <w:rPr>
+          <w:rFonts w:ascii="Courier New" w:eastAsia="Times New Roman" w:hAnsi="Courier New" w:cs="Courier New"/>
+          <w:color w:val="000000"/>
+          <w:sz w:val="20"/>
+          <w:lang w:eastAsia="es-AR"/>
+        </w:rPr>
+        <w:t xml:space="preserve">:M_PDRD           </w:t>
       </w:r>
     </w:p>
     <w:p>
@@ -4894,15 +5665,15 @@
           <w:rFonts w:ascii="Courier New" w:eastAsia="Times New Roman" w:hAnsi="Courier New" w:cs="Courier New"/>
           <w:color w:val="000000"/>
           <w:sz w:val="20"/>
-          <w:lang w:val="en-US" w:eastAsia="es-AR"/>
-        </w:rPr>
-      </w:pPr>
-      <w:r>
-        <w:rPr>
-          <w:rFonts w:ascii="Courier New" w:eastAsia="Times New Roman" w:hAnsi="Courier New" w:cs="Courier New"/>
-          <w:color w:val="000000"/>
-          <w:sz w:val="20"/>
-          <w:lang w:val="en-US" w:eastAsia="es-AR"/>
+          <w:lang w:eastAsia="es-AR"/>
+        </w:rPr>
+      </w:pPr>
+      <w:r>
+        <w:rPr>
+          <w:rFonts w:ascii="Courier New" w:eastAsia="Times New Roman" w:hAnsi="Courier New" w:cs="Courier New"/>
+          <w:color w:val="000000"/>
+          <w:sz w:val="20"/>
+          <w:lang w:eastAsia="es-AR"/>
         </w:rPr>
         <w:tab/>
       </w:r>
@@ -4929,9 +5700,17 @@
           <w:rFonts w:ascii="Courier New" w:eastAsia="Times New Roman" w:hAnsi="Courier New" w:cs="Courier New"/>
           <w:color w:val="000000"/>
           <w:sz w:val="20"/>
-          <w:lang w:val="en-US" w:eastAsia="es-AR"/>
+          <w:lang w:eastAsia="es-AR"/>
         </w:rPr>
         <w:tab/>
+      </w:r>
+      <w:r>
+        <w:rPr>
+          <w:rFonts w:ascii="Courier New" w:eastAsia="Times New Roman" w:hAnsi="Courier New" w:cs="Courier New"/>
+          <w:color w:val="000000"/>
+          <w:sz w:val="20"/>
+          <w:lang w:val="en-US" w:eastAsia="es-AR"/>
+        </w:rPr>
         <w:t>; Delay to allow Codec to reset</w:t>
       </w:r>
     </w:p>
@@ -4970,7 +5749,27 @@
           <w:lang w:val="en-US" w:eastAsia="es-AR"/>
         </w:rPr>
         <w:tab/>
-        <w:t>#1000,_delay_loop</w:t>
+        <w:t>#</w:t>
+      </w:r>
+      <w:proofErr w:type="gramStart"/>
+      <w:r>
+        <w:rPr>
+          <w:rFonts w:ascii="Courier New" w:eastAsia="Times New Roman" w:hAnsi="Courier New" w:cs="Courier New"/>
+          <w:color w:val="000000"/>
+          <w:sz w:val="20"/>
+          <w:lang w:val="en-US" w:eastAsia="es-AR"/>
+        </w:rPr>
+        <w:t>1000,_</w:t>
+      </w:r>
+      <w:proofErr w:type="gramEnd"/>
+      <w:r>
+        <w:rPr>
+          <w:rFonts w:ascii="Courier New" w:eastAsia="Times New Roman" w:hAnsi="Courier New" w:cs="Courier New"/>
+          <w:color w:val="000000"/>
+          <w:sz w:val="20"/>
+          <w:lang w:val="en-US" w:eastAsia="es-AR"/>
+        </w:rPr>
+        <w:t>delay_loop</w:t>
       </w:r>
     </w:p>
     <w:p>
@@ -5008,7 +5807,47 @@
           <w:lang w:val="en-US" w:eastAsia="es-AR"/>
         </w:rPr>
         <w:tab/>
-        <w:t xml:space="preserve">#1000                   ; minimum 50 ms delay </w:t>
+        <w:t xml:space="preserve">#1000                 </w:t>
+      </w:r>
+      <w:proofErr w:type="gramStart"/>
+      <w:r>
+        <w:rPr>
+          <w:rFonts w:ascii="Courier New" w:eastAsia="Times New Roman" w:hAnsi="Courier New" w:cs="Courier New"/>
+          <w:color w:val="000000"/>
+          <w:sz w:val="20"/>
+          <w:lang w:val="en-US" w:eastAsia="es-AR"/>
+        </w:rPr>
+        <w:t xml:space="preserve">  ;</w:t>
+      </w:r>
+      <w:proofErr w:type="gramEnd"/>
+      <w:r>
+        <w:rPr>
+          <w:rFonts w:ascii="Courier New" w:eastAsia="Times New Roman" w:hAnsi="Courier New" w:cs="Courier New"/>
+          <w:color w:val="000000"/>
+          <w:sz w:val="20"/>
+          <w:lang w:val="en-US" w:eastAsia="es-AR"/>
+        </w:rPr>
+        <w:t xml:space="preserve"> minimum 50 </w:t>
+      </w:r>
+      <w:proofErr w:type="spellStart"/>
+      <w:r>
+        <w:rPr>
+          <w:rFonts w:ascii="Courier New" w:eastAsia="Times New Roman" w:hAnsi="Courier New" w:cs="Courier New"/>
+          <w:color w:val="000000"/>
+          <w:sz w:val="20"/>
+          <w:lang w:val="en-US" w:eastAsia="es-AR"/>
+        </w:rPr>
+        <w:t>ms</w:t>
+      </w:r>
+      <w:proofErr w:type="spellEnd"/>
+      <w:r>
+        <w:rPr>
+          <w:rFonts w:ascii="Courier New" w:eastAsia="Times New Roman" w:hAnsi="Courier New" w:cs="Courier New"/>
+          <w:color w:val="000000"/>
+          <w:sz w:val="20"/>
+          <w:lang w:val="en-US" w:eastAsia="es-AR"/>
+        </w:rPr>
+        <w:t xml:space="preserve"> delay </w:t>
       </w:r>
     </w:p>
     <w:p>
@@ -5025,7 +5864,7 @@
           <w:rFonts w:ascii="Courier New" w:eastAsia="Times New Roman" w:hAnsi="Courier New" w:cs="Courier New"/>
           <w:color w:val="000000"/>
           <w:sz w:val="20"/>
-          <w:lang w:eastAsia="es-AR"/>
+          <w:lang w:val="en-US" w:eastAsia="es-AR"/>
         </w:rPr>
       </w:pPr>
       <w:r>
@@ -5037,15 +5876,17 @@
         </w:rPr>
         <w:tab/>
       </w:r>
-      <w:r>
-        <w:rPr>
-          <w:rFonts w:ascii="Courier New" w:eastAsia="Times New Roman" w:hAnsi="Courier New" w:cs="Courier New"/>
-          <w:color w:val="000000"/>
-          <w:sz w:val="20"/>
-          <w:lang w:eastAsia="es-AR"/>
+      <w:proofErr w:type="spellStart"/>
+      <w:r>
+        <w:rPr>
+          <w:rFonts w:ascii="Courier New" w:eastAsia="Times New Roman" w:hAnsi="Courier New" w:cs="Courier New"/>
+          <w:color w:val="000000"/>
+          <w:sz w:val="20"/>
+          <w:lang w:val="en-US" w:eastAsia="es-AR"/>
         </w:rPr>
         <w:t>nop</w:t>
       </w:r>
+      <w:proofErr w:type="spellEnd"/>
     </w:p>
     <w:p>
       <w:pPr>
@@ -5060,17 +5901,97 @@
           <w:rFonts w:ascii="Courier New" w:eastAsia="Times New Roman" w:hAnsi="Courier New" w:cs="Courier New"/>
           <w:color w:val="000000"/>
           <w:sz w:val="20"/>
-          <w:lang w:eastAsia="es-AR"/>
-        </w:rPr>
-      </w:pPr>
-      <w:r>
-        <w:rPr>
-          <w:rFonts w:ascii="Courier New" w:eastAsia="Times New Roman" w:hAnsi="Courier New" w:cs="Courier New"/>
-          <w:color w:val="000000"/>
-          <w:sz w:val="20"/>
-          <w:lang w:eastAsia="es-AR"/>
-        </w:rPr>
-        <w:t>_delay_loop</w:t>
+          <w:lang w:val="en-US" w:eastAsia="es-AR"/>
+        </w:rPr>
+      </w:pPr>
+      <w:r>
+        <w:rPr>
+          <w:rFonts w:ascii="Courier New" w:eastAsia="Times New Roman" w:hAnsi="Courier New" w:cs="Courier New"/>
+          <w:color w:val="000000"/>
+          <w:sz w:val="20"/>
+          <w:lang w:val="en-US" w:eastAsia="es-AR"/>
+        </w:rPr>
+        <w:t>_</w:t>
+      </w:r>
+      <w:proofErr w:type="spellStart"/>
+      <w:r>
+        <w:rPr>
+          <w:rFonts w:ascii="Courier New" w:eastAsia="Times New Roman" w:hAnsi="Courier New" w:cs="Courier New"/>
+          <w:color w:val="000000"/>
+          <w:sz w:val="20"/>
+          <w:lang w:val="en-US" w:eastAsia="es-AR"/>
+        </w:rPr>
+        <w:t>delay_loop</w:t>
+      </w:r>
+      <w:proofErr w:type="spellEnd"/>
+    </w:p>
+    <w:p>
+      <w:r>
+        <w:t xml:space="preserve">Una vez </w:t>
+      </w:r>
+      <w:proofErr w:type="gramStart"/>
+      <w:r>
+        <w:t>reseteado</w:t>
+      </w:r>
+      <w:proofErr w:type="gramEnd"/>
+      <w:r>
+        <w:t xml:space="preserve"> el </w:t>
+      </w:r>
+      <w:r>
+        <w:t>c</w:t>
+      </w:r>
+      <w:r>
+        <w:t>ódec</w:t>
+      </w:r>
+      <w:r>
+        <w:t xml:space="preserve">, se lo configura como la aplicación lo requiere. Para ello, en algún lugar del código se debe definir la secuencia de control a ser enviada al códec, para configurar lo indicado en la </w:t>
+      </w:r>
+      <w:r>
+        <w:fldChar w:fldCharType="begin"/>
+      </w:r>
+      <w:r>
+        <w:instrText xml:space="preserve"> REF _Ref85482220 \h </w:instrText>
+      </w:r>
+      <w:r>
+        <w:fldChar w:fldCharType="separate"/>
+      </w:r>
+      <w:r>
+        <w:t xml:space="preserve">Ilustración </w:t>
+      </w:r>
+      <w:r>
+        <w:rPr>
+          <w:noProof/>
+        </w:rPr>
+        <w:t>0</w:t>
+      </w:r>
+      <w:r>
+        <w:t>.</w:t>
+      </w:r>
+      <w:r>
+        <w:rPr>
+          <w:noProof/>
+        </w:rPr>
+        <w:t>4</w:t>
+      </w:r>
+      <w:r>
+        <w:fldChar w:fldCharType="end"/>
+      </w:r>
+      <w:r>
+        <w:t xml:space="preserve">. </w:t>
+      </w:r>
+      <w:r>
+        <w:t>Estas configuraciones son dependientes de la aplicación, y la ú</w:t>
+      </w:r>
+      <w:r>
+        <w:t xml:space="preserve">nica que debe ser siempre respetada es poner un 1 en ISL e ISR para seleccionar LIN2 y RIN2 como entradas del códec, ya que son las utilizadas en la placa de desarrollo. Los valores de la configuración se guardan en la memoria reservada CTRL_WD_HI y CTRL_WD_LO para que pueda acceder a ellas la subrutina </w:t>
+      </w:r>
+      <w:proofErr w:type="spellStart"/>
+      <w:r>
+        <w:t>codec_control</w:t>
+      </w:r>
+      <w:proofErr w:type="spellEnd"/>
+      <w:r>
+        <w:t xml:space="preserve">. </w:t>
       </w:r>
     </w:p>
     <w:p>
@@ -5135,7 +6056,26 @@
           <w:lang w:val="en-US" w:eastAsia="es-AR"/>
         </w:rPr>
         <w:tab/>
-        <w:t xml:space="preserve">bset    </w:t>
+      </w:r>
+      <w:proofErr w:type="spellStart"/>
+      <w:r>
+        <w:rPr>
+          <w:rFonts w:ascii="Courier New" w:eastAsia="Times New Roman" w:hAnsi="Courier New" w:cs="Courier New"/>
+          <w:color w:val="000000"/>
+          <w:sz w:val="20"/>
+          <w:lang w:val="en-US" w:eastAsia="es-AR"/>
+        </w:rPr>
+        <w:t>bset</w:t>
+      </w:r>
+      <w:proofErr w:type="spellEnd"/>
+      <w:r>
+        <w:rPr>
+          <w:rFonts w:ascii="Courier New" w:eastAsia="Times New Roman" w:hAnsi="Courier New" w:cs="Courier New"/>
+          <w:color w:val="000000"/>
+          <w:sz w:val="20"/>
+          <w:lang w:val="en-US" w:eastAsia="es-AR"/>
+        </w:rPr>
+        <w:t xml:space="preserve">    </w:t>
       </w:r>
       <w:r>
         <w:rPr>
@@ -5145,7 +6085,27 @@
           <w:lang w:val="en-US" w:eastAsia="es-AR"/>
         </w:rPr>
         <w:tab/>
-        <w:t xml:space="preserve">#CODEC_RESET,x:M_PDRC </w:t>
+        <w:t>#CODEC_</w:t>
+      </w:r>
+      <w:proofErr w:type="gramStart"/>
+      <w:r>
+        <w:rPr>
+          <w:rFonts w:ascii="Courier New" w:eastAsia="Times New Roman" w:hAnsi="Courier New" w:cs="Courier New"/>
+          <w:color w:val="000000"/>
+          <w:sz w:val="20"/>
+          <w:lang w:val="en-US" w:eastAsia="es-AR"/>
+        </w:rPr>
+        <w:t>RESET,x</w:t>
+      </w:r>
+      <w:proofErr w:type="gramEnd"/>
+      <w:r>
+        <w:rPr>
+          <w:rFonts w:ascii="Courier New" w:eastAsia="Times New Roman" w:hAnsi="Courier New" w:cs="Courier New"/>
+          <w:color w:val="000000"/>
+          <w:sz w:val="20"/>
+          <w:lang w:val="en-US" w:eastAsia="es-AR"/>
+        </w:rPr>
+        <w:t xml:space="preserve">:M_PDRC </w:t>
       </w:r>
     </w:p>
     <w:p>
@@ -5220,6 +6180,7 @@
           <w:lang w:val="en-US" w:eastAsia="es-AR"/>
         </w:rPr>
       </w:pPr>
+      <w:proofErr w:type="spellStart"/>
       <w:r>
         <w:rPr>
           <w:rFonts w:ascii="Courier New" w:eastAsia="Times New Roman" w:hAnsi="Courier New" w:cs="Courier New"/>
@@ -5229,6 +6190,7 @@
         </w:rPr>
         <w:t>set_control</w:t>
       </w:r>
+      <w:proofErr w:type="spellEnd"/>
     </w:p>
     <w:p>
       <w:pPr>
@@ -5274,7 +6236,27 @@
           <w:lang w:val="en-US" w:eastAsia="es-AR"/>
         </w:rPr>
         <w:tab/>
-        <w:t>#CTRL_WD_12,x0</w:t>
+        <w:t>#CTRL_WD_</w:t>
+      </w:r>
+      <w:proofErr w:type="gramStart"/>
+      <w:r>
+        <w:rPr>
+          <w:rFonts w:ascii="Courier New" w:eastAsia="Times New Roman" w:hAnsi="Courier New" w:cs="Courier New"/>
+          <w:color w:val="000000"/>
+          <w:sz w:val="20"/>
+          <w:lang w:val="en-US" w:eastAsia="es-AR"/>
+        </w:rPr>
+        <w:t>12,x</w:t>
+      </w:r>
+      <w:proofErr w:type="gramEnd"/>
+      <w:r>
+        <w:rPr>
+          <w:rFonts w:ascii="Courier New" w:eastAsia="Times New Roman" w:hAnsi="Courier New" w:cs="Courier New"/>
+          <w:color w:val="000000"/>
+          <w:sz w:val="20"/>
+          <w:lang w:val="en-US" w:eastAsia="es-AR"/>
+        </w:rPr>
+        <w:t>0</w:t>
       </w:r>
       <w:r>
         <w:rPr>
@@ -5330,7 +6312,27 @@
           <w:lang w:val="en-US" w:eastAsia="es-AR"/>
         </w:rPr>
         <w:tab/>
-        <w:t xml:space="preserve">x0,x:CTRL_WD_HI         </w:t>
+        <w:t>x</w:t>
+      </w:r>
+      <w:proofErr w:type="gramStart"/>
+      <w:r>
+        <w:rPr>
+          <w:rFonts w:ascii="Courier New" w:eastAsia="Times New Roman" w:hAnsi="Courier New" w:cs="Courier New"/>
+          <w:color w:val="000000"/>
+          <w:sz w:val="20"/>
+          <w:lang w:val="en-US" w:eastAsia="es-AR"/>
+        </w:rPr>
+        <w:t>0,x</w:t>
+      </w:r>
+      <w:proofErr w:type="gramEnd"/>
+      <w:r>
+        <w:rPr>
+          <w:rFonts w:ascii="Courier New" w:eastAsia="Times New Roman" w:hAnsi="Courier New" w:cs="Courier New"/>
+          <w:color w:val="000000"/>
+          <w:sz w:val="20"/>
+          <w:lang w:val="en-US" w:eastAsia="es-AR"/>
+        </w:rPr>
+        <w:t xml:space="preserve">:CTRL_WD_HI         </w:t>
       </w:r>
     </w:p>
     <w:p>
@@ -5368,7 +6370,27 @@
           <w:lang w:val="en-US" w:eastAsia="es-AR"/>
         </w:rPr>
         <w:tab/>
-        <w:t>#CTRL_WD_34,x0</w:t>
+        <w:t>#CTRL_WD_</w:t>
+      </w:r>
+      <w:proofErr w:type="gramStart"/>
+      <w:r>
+        <w:rPr>
+          <w:rFonts w:ascii="Courier New" w:eastAsia="Times New Roman" w:hAnsi="Courier New" w:cs="Courier New"/>
+          <w:color w:val="000000"/>
+          <w:sz w:val="20"/>
+          <w:lang w:val="en-US" w:eastAsia="es-AR"/>
+        </w:rPr>
+        <w:t>34,x</w:t>
+      </w:r>
+      <w:proofErr w:type="gramEnd"/>
+      <w:r>
+        <w:rPr>
+          <w:rFonts w:ascii="Courier New" w:eastAsia="Times New Roman" w:hAnsi="Courier New" w:cs="Courier New"/>
+          <w:color w:val="000000"/>
+          <w:sz w:val="20"/>
+          <w:lang w:val="en-US" w:eastAsia="es-AR"/>
+        </w:rPr>
+        <w:t>0</w:t>
       </w:r>
     </w:p>
     <w:p>
@@ -5415,7 +6437,27 @@
           <w:lang w:val="en-US" w:eastAsia="es-AR"/>
         </w:rPr>
         <w:tab/>
-        <w:t xml:space="preserve">x0,x:CTRL_WD_LO         </w:t>
+        <w:t>x</w:t>
+      </w:r>
+      <w:proofErr w:type="gramStart"/>
+      <w:r>
+        <w:rPr>
+          <w:rFonts w:ascii="Courier New" w:eastAsia="Times New Roman" w:hAnsi="Courier New" w:cs="Courier New"/>
+          <w:color w:val="000000"/>
+          <w:sz w:val="20"/>
+          <w:lang w:val="en-US" w:eastAsia="es-AR"/>
+        </w:rPr>
+        <w:t>0,x</w:t>
+      </w:r>
+      <w:proofErr w:type="gramEnd"/>
+      <w:r>
+        <w:rPr>
+          <w:rFonts w:ascii="Courier New" w:eastAsia="Times New Roman" w:hAnsi="Courier New" w:cs="Courier New"/>
+          <w:color w:val="000000"/>
+          <w:sz w:val="20"/>
+          <w:lang w:val="en-US" w:eastAsia="es-AR"/>
+        </w:rPr>
+        <w:t xml:space="preserve">:CTRL_WD_LO         </w:t>
       </w:r>
     </w:p>
     <w:p>
@@ -5452,7 +6494,26 @@
           <w:lang w:val="en-US" w:eastAsia="es-AR"/>
         </w:rPr>
         <w:tab/>
-        <w:t xml:space="preserve">jsr     </w:t>
+      </w:r>
+      <w:proofErr w:type="spellStart"/>
+      <w:r>
+        <w:rPr>
+          <w:rFonts w:ascii="Courier New" w:eastAsia="Times New Roman" w:hAnsi="Courier New" w:cs="Courier New"/>
+          <w:color w:val="000000"/>
+          <w:sz w:val="20"/>
+          <w:lang w:val="en-US" w:eastAsia="es-AR"/>
+        </w:rPr>
+        <w:t>jsr</w:t>
+      </w:r>
+      <w:proofErr w:type="spellEnd"/>
+      <w:r>
+        <w:rPr>
+          <w:rFonts w:ascii="Courier New" w:eastAsia="Times New Roman" w:hAnsi="Courier New" w:cs="Courier New"/>
+          <w:color w:val="000000"/>
+          <w:sz w:val="20"/>
+          <w:lang w:val="en-US" w:eastAsia="es-AR"/>
+        </w:rPr>
+        <w:t xml:space="preserve">     </w:t>
       </w:r>
       <w:r>
         <w:rPr>
@@ -5462,8 +6523,18 @@
           <w:lang w:val="en-US" w:eastAsia="es-AR"/>
         </w:rPr>
         <w:tab/>
+      </w:r>
+      <w:proofErr w:type="spellStart"/>
+      <w:r>
+        <w:rPr>
+          <w:rFonts w:ascii="Courier New" w:eastAsia="Times New Roman" w:hAnsi="Courier New" w:cs="Courier New"/>
+          <w:color w:val="000000"/>
+          <w:sz w:val="20"/>
+          <w:lang w:val="en-US" w:eastAsia="es-AR"/>
+        </w:rPr>
         <w:t>codec_control</w:t>
       </w:r>
+      <w:proofErr w:type="spellEnd"/>
       <w:r>
         <w:rPr>
           <w:rFonts w:ascii="Courier New" w:eastAsia="Times New Roman" w:hAnsi="Courier New" w:cs="Courier New"/>
@@ -5509,7 +6580,26 @@
           <w:lang w:val="en-US" w:eastAsia="es-AR"/>
         </w:rPr>
         <w:tab/>
-        <w:t xml:space="preserve">jsr     </w:t>
+      </w:r>
+      <w:proofErr w:type="spellStart"/>
+      <w:r>
+        <w:rPr>
+          <w:rFonts w:ascii="Courier New" w:eastAsia="Times New Roman" w:hAnsi="Courier New" w:cs="Courier New"/>
+          <w:color w:val="000000"/>
+          <w:sz w:val="20"/>
+          <w:lang w:val="en-US" w:eastAsia="es-AR"/>
+        </w:rPr>
+        <w:t>jsr</w:t>
+      </w:r>
+      <w:proofErr w:type="spellEnd"/>
+      <w:r>
+        <w:rPr>
+          <w:rFonts w:ascii="Courier New" w:eastAsia="Times New Roman" w:hAnsi="Courier New" w:cs="Courier New"/>
+          <w:color w:val="000000"/>
+          <w:sz w:val="20"/>
+          <w:lang w:val="en-US" w:eastAsia="es-AR"/>
+        </w:rPr>
+        <w:t xml:space="preserve">     </w:t>
       </w:r>
       <w:r>
         <w:rPr>
@@ -5519,8 +6609,18 @@
           <w:lang w:val="en-US" w:eastAsia="es-AR"/>
         </w:rPr>
         <w:tab/>
+      </w:r>
+      <w:proofErr w:type="spellStart"/>
+      <w:r>
+        <w:rPr>
+          <w:rFonts w:ascii="Courier New" w:eastAsia="Times New Roman" w:hAnsi="Courier New" w:cs="Courier New"/>
+          <w:color w:val="000000"/>
+          <w:sz w:val="20"/>
+          <w:lang w:val="en-US" w:eastAsia="es-AR"/>
+        </w:rPr>
         <w:t>codec_control</w:t>
       </w:r>
+      <w:proofErr w:type="spellEnd"/>
       <w:r>
         <w:rPr>
           <w:rFonts w:ascii="Courier New" w:eastAsia="Times New Roman" w:hAnsi="Courier New" w:cs="Courier New"/>
@@ -5550,17 +6650,32 @@
         <w:tab/>
       </w:r>
     </w:p>
-    <w:p/>
+    <w:p>
+      <w:pPr>
+        <w:rPr>
+          <w:lang w:val="en-US"/>
+        </w:rPr>
+      </w:pPr>
+    </w:p>
     <w:p>
       <w:r>
         <w:lastRenderedPageBreak/>
-        <w:t>Ahora, s</w:t>
-      </w:r>
-      <w:r>
-        <w:t>e setea la prioridad de las interrupciones del ESSI0 a nivel 3 y se las habilita</w:t>
-      </w:r>
-      <w:r>
-        <w:t xml:space="preserve"> y finalmente s</w:t>
+        <w:t>Finalmente</w:t>
+      </w:r>
+      <w:r>
+        <w:t>, s</w:t>
+      </w:r>
+      <w:r>
+        <w:t xml:space="preserve">e </w:t>
+      </w:r>
+      <w:r>
+        <w:t>configura</w:t>
+      </w:r>
+      <w:r>
+        <w:t xml:space="preserve"> la prioridad de las interrupciones del ESSI0 a nivel 3 y se las habilita</w:t>
+      </w:r>
+      <w:r>
+        <w:t xml:space="preserve"> y s</w:t>
       </w:r>
       <w:r>
         <w:t>e habilita el ESSI0 poniendo $003e en el PCRC</w:t>
@@ -5627,18 +6742,49 @@
           <w:rFonts w:ascii="Courier New" w:eastAsia="Times New Roman" w:hAnsi="Courier New" w:cs="Courier New"/>
           <w:color w:val="000000"/>
           <w:sz w:val="20"/>
-          <w:lang w:eastAsia="es-AR"/>
+          <w:lang w:val="en-US" w:eastAsia="es-AR"/>
         </w:rPr>
         <w:tab/>
       </w:r>
-      <w:r>
-        <w:rPr>
-          <w:rFonts w:ascii="Courier New" w:eastAsia="Times New Roman" w:hAnsi="Courier New" w:cs="Courier New"/>
-          <w:color w:val="000000"/>
-          <w:sz w:val="20"/>
-          <w:lang w:val="en-US" w:eastAsia="es-AR"/>
-        </w:rPr>
-        <w:t xml:space="preserve">movep   #$000c,x:M_IPRP         </w:t>
+      <w:proofErr w:type="spellStart"/>
+      <w:r>
+        <w:rPr>
+          <w:rFonts w:ascii="Courier New" w:eastAsia="Times New Roman" w:hAnsi="Courier New" w:cs="Courier New"/>
+          <w:color w:val="000000"/>
+          <w:sz w:val="20"/>
+          <w:lang w:val="en-US" w:eastAsia="es-AR"/>
+        </w:rPr>
+        <w:t>movep</w:t>
+      </w:r>
+      <w:proofErr w:type="spellEnd"/>
+      <w:r>
+        <w:rPr>
+          <w:rFonts w:ascii="Courier New" w:eastAsia="Times New Roman" w:hAnsi="Courier New" w:cs="Courier New"/>
+          <w:color w:val="000000"/>
+          <w:sz w:val="20"/>
+          <w:lang w:val="en-US" w:eastAsia="es-AR"/>
+        </w:rPr>
+        <w:t xml:space="preserve">   #$000</w:t>
+      </w:r>
+      <w:proofErr w:type="gramStart"/>
+      <w:r>
+        <w:rPr>
+          <w:rFonts w:ascii="Courier New" w:eastAsia="Times New Roman" w:hAnsi="Courier New" w:cs="Courier New"/>
+          <w:color w:val="000000"/>
+          <w:sz w:val="20"/>
+          <w:lang w:val="en-US" w:eastAsia="es-AR"/>
+        </w:rPr>
+        <w:t>c,x</w:t>
+      </w:r>
+      <w:proofErr w:type="gramEnd"/>
+      <w:r>
+        <w:rPr>
+          <w:rFonts w:ascii="Courier New" w:eastAsia="Times New Roman" w:hAnsi="Courier New" w:cs="Courier New"/>
+          <w:color w:val="000000"/>
+          <w:sz w:val="20"/>
+          <w:lang w:val="en-US" w:eastAsia="es-AR"/>
+        </w:rPr>
+        <w:t xml:space="preserve">:M_IPRP         </w:t>
       </w:r>
     </w:p>
     <w:p>
@@ -5675,7 +6821,46 @@
           <w:lang w:val="en-US" w:eastAsia="es-AR"/>
         </w:rPr>
         <w:tab/>
-        <w:t>andi    #$fc,mr                 ; enable interrupts</w:t>
+      </w:r>
+      <w:proofErr w:type="spellStart"/>
+      <w:r>
+        <w:rPr>
+          <w:rFonts w:ascii="Courier New" w:eastAsia="Times New Roman" w:hAnsi="Courier New" w:cs="Courier New"/>
+          <w:color w:val="000000"/>
+          <w:sz w:val="20"/>
+          <w:lang w:val="en-US" w:eastAsia="es-AR"/>
+        </w:rPr>
+        <w:t>andi</w:t>
+      </w:r>
+      <w:proofErr w:type="spellEnd"/>
+      <w:r>
+        <w:rPr>
+          <w:rFonts w:ascii="Courier New" w:eastAsia="Times New Roman" w:hAnsi="Courier New" w:cs="Courier New"/>
+          <w:color w:val="000000"/>
+          <w:sz w:val="20"/>
+          <w:lang w:val="en-US" w:eastAsia="es-AR"/>
+        </w:rPr>
+        <w:t xml:space="preserve">    #$</w:t>
+      </w:r>
+      <w:proofErr w:type="gramStart"/>
+      <w:r>
+        <w:rPr>
+          <w:rFonts w:ascii="Courier New" w:eastAsia="Times New Roman" w:hAnsi="Courier New" w:cs="Courier New"/>
+          <w:color w:val="000000"/>
+          <w:sz w:val="20"/>
+          <w:lang w:val="en-US" w:eastAsia="es-AR"/>
+        </w:rPr>
+        <w:t>fc,mr</w:t>
+      </w:r>
+      <w:proofErr w:type="gramEnd"/>
+      <w:r>
+        <w:rPr>
+          <w:rFonts w:ascii="Courier New" w:eastAsia="Times New Roman" w:hAnsi="Courier New" w:cs="Courier New"/>
+          <w:color w:val="000000"/>
+          <w:sz w:val="20"/>
+          <w:lang w:val="en-US" w:eastAsia="es-AR"/>
+        </w:rPr>
+        <w:t xml:space="preserve">                 ; enable interrupts</w:t>
       </w:r>
     </w:p>
     <w:p>
@@ -5750,6 +6935,7 @@
         </w:rPr>
         <w:tab/>
       </w:r>
+      <w:proofErr w:type="spellStart"/>
       <w:r>
         <w:rPr>
           <w:rFonts w:ascii="Courier New" w:eastAsia="Times New Roman" w:hAnsi="Courier New" w:cs="Courier New"/>
@@ -5757,7 +6943,182 @@
           <w:sz w:val="20"/>
           <w:lang w:eastAsia="es-AR"/>
         </w:rPr>
-        <w:t xml:space="preserve">movep   #$003e,x:M_PCRC         </w:t>
+        <w:t>movep</w:t>
+      </w:r>
+      <w:proofErr w:type="spellEnd"/>
+      <w:r>
+        <w:rPr>
+          <w:rFonts w:ascii="Courier New" w:eastAsia="Times New Roman" w:hAnsi="Courier New" w:cs="Courier New"/>
+          <w:color w:val="000000"/>
+          <w:sz w:val="20"/>
+          <w:lang w:eastAsia="es-AR"/>
+        </w:rPr>
+        <w:t xml:space="preserve">   #$003</w:t>
+      </w:r>
+      <w:proofErr w:type="gramStart"/>
+      <w:r>
+        <w:rPr>
+          <w:rFonts w:ascii="Courier New" w:eastAsia="Times New Roman" w:hAnsi="Courier New" w:cs="Courier New"/>
+          <w:color w:val="000000"/>
+          <w:sz w:val="20"/>
+          <w:lang w:eastAsia="es-AR"/>
+        </w:rPr>
+        <w:t>e,x</w:t>
+      </w:r>
+      <w:proofErr w:type="gramEnd"/>
+      <w:r>
+        <w:rPr>
+          <w:rFonts w:ascii="Courier New" w:eastAsia="Times New Roman" w:hAnsi="Courier New" w:cs="Courier New"/>
+          <w:color w:val="000000"/>
+          <w:sz w:val="20"/>
+          <w:lang w:eastAsia="es-AR"/>
+        </w:rPr>
+        <w:t xml:space="preserve">:M_PCRC         </w:t>
+      </w:r>
+    </w:p>
+    <w:p>
+      <w:pPr>
+        <w:pBdr>
+          <w:top w:val="single" w:sz="4" w:space="1" w:color="auto"/>
+          <w:left w:val="single" w:sz="4" w:space="1" w:color="auto"/>
+          <w:bottom w:val="single" w:sz="4" w:space="1" w:color="auto"/>
+          <w:right w:val="single" w:sz="4" w:space="1" w:color="auto"/>
+        </w:pBdr>
+        <w:shd w:val="clear" w:color="auto" w:fill="F2F2F2"/>
+        <w:rPr>
+          <w:rFonts w:ascii="Courier New" w:eastAsia="Times New Roman" w:hAnsi="Courier New" w:cs="Courier New"/>
+          <w:color w:val="000000"/>
+          <w:sz w:val="20"/>
+          <w:lang w:eastAsia="es-AR"/>
+        </w:rPr>
+      </w:pPr>
+      <w:r>
+        <w:rPr>
+          <w:rFonts w:ascii="Courier New" w:eastAsia="Times New Roman" w:hAnsi="Courier New" w:cs="Courier New"/>
+          <w:color w:val="000000"/>
+          <w:sz w:val="20"/>
+          <w:lang w:eastAsia="es-AR"/>
+        </w:rPr>
+        <w:tab/>
+      </w:r>
+      <w:proofErr w:type="spellStart"/>
+      <w:r>
+        <w:rPr>
+          <w:rFonts w:ascii="Courier New" w:eastAsia="Times New Roman" w:hAnsi="Courier New" w:cs="Courier New"/>
+          <w:color w:val="000000"/>
+          <w:sz w:val="20"/>
+          <w:lang w:eastAsia="es-AR"/>
+        </w:rPr>
+        <w:t>rts</w:t>
+      </w:r>
+      <w:proofErr w:type="spellEnd"/>
+    </w:p>
+    <w:p>
+      <w:pPr>
+        <w:pStyle w:val="Heading2"/>
+      </w:pPr>
+      <w:r>
+        <w:t>Subrutina</w:t>
+      </w:r>
+      <w:r>
+        <w:t xml:space="preserve"> “</w:t>
+      </w:r>
+      <w:proofErr w:type="spellStart"/>
+      <w:r>
+        <w:t>codec_control</w:t>
+      </w:r>
+      <w:proofErr w:type="spellEnd"/>
+      <w:r>
+        <w:t>”</w:t>
+      </w:r>
+    </w:p>
+    <w:p>
+      <w:r>
+        <w:t xml:space="preserve">La </w:t>
+      </w:r>
+      <w:r>
+        <w:t>subrutina</w:t>
+      </w:r>
+      <w:r>
+        <w:t xml:space="preserve"> “</w:t>
+      </w:r>
+      <w:proofErr w:type="spellStart"/>
+      <w:r>
+        <w:t>codec_control</w:t>
+      </w:r>
+      <w:proofErr w:type="spellEnd"/>
+      <w:r>
+        <w:t>”</w:t>
+      </w:r>
+      <w:r>
+        <w:t xml:space="preserve"> se encarga de enviar</w:t>
+      </w:r>
+      <w:r>
+        <w:t xml:space="preserve"> al códec</w:t>
+      </w:r>
+      <w:r>
+        <w:t xml:space="preserve"> </w:t>
+      </w:r>
+      <w:r>
+        <w:t>la señal de control</w:t>
+      </w:r>
+      <w:r>
+        <w:t xml:space="preserve"> cargada por “</w:t>
+      </w:r>
+      <w:proofErr w:type="spellStart"/>
+      <w:r>
+        <w:t>ada_init</w:t>
+      </w:r>
+      <w:proofErr w:type="spellEnd"/>
+      <w:r>
+        <w:t>”, la cual es guardada en las posiciones de memoria X indicadas por CTRL_WD_LO y CTRL_WD_HI</w:t>
+      </w:r>
+      <w:r>
+        <w:t>.</w:t>
+      </w:r>
+      <w:r>
+        <w:t xml:space="preserve"> Se envían dos secuencias de 16 bits siguiendo la secuencia de la </w:t>
+      </w:r>
+      <w:r>
+        <w:fldChar w:fldCharType="begin"/>
+      </w:r>
+      <w:r>
+        <w:instrText xml:space="preserve"> REF _Ref85482220 \h </w:instrText>
+      </w:r>
+      <w:r>
+        <w:fldChar w:fldCharType="separate"/>
+      </w:r>
+      <w:r>
+        <w:t xml:space="preserve">Ilustración </w:t>
+      </w:r>
+      <w:r>
+        <w:rPr>
+          <w:noProof/>
+        </w:rPr>
+        <w:t>0</w:t>
+      </w:r>
+      <w:r>
+        <w:t>.</w:t>
+      </w:r>
+      <w:r>
+        <w:rPr>
+          <w:noProof/>
+        </w:rPr>
+        <w:t>4</w:t>
+      </w:r>
+      <w:r>
+        <w:fldChar w:fldCharType="end"/>
+      </w:r>
+      <w:r>
+        <w:t>. En primer lugar, se pone en 0 el bit CCS, luego se envía cada parte del mensaje cargando los 16 bits en A1 y llamando a la subrutina “</w:t>
+      </w:r>
+      <w:proofErr w:type="spellStart"/>
+      <w:r>
+        <w:t>send_codec</w:t>
+      </w:r>
+      <w:proofErr w:type="spellEnd"/>
+      <w:r>
+        <w:t>”. Finalmente, se vuelve a poner en 1 CCS.</w:t>
       </w:r>
     </w:p>
     <w:p>
@@ -5771,99 +7132,20 @@
         <w:shd w:val="clear" w:color="auto" w:fill="F2F2F2"/>
         <w:spacing w:after="0"/>
         <w:rPr>
-          <w:rFonts w:ascii="Courier New" w:eastAsia="Times New Roman" w:hAnsi="Courier New" w:cs="Courier New"/>
-          <w:color w:val="000000"/>
-          <w:sz w:val="20"/>
+          <w:rFonts w:ascii="Comic Sans MS" w:eastAsia="Times New Roman" w:hAnsi="Comic Sans MS" w:cs="Courier New"/>
+          <w:color w:val="008000"/>
+          <w:sz w:val="16"/>
           <w:lang w:eastAsia="es-AR"/>
         </w:rPr>
       </w:pPr>
       <w:r>
         <w:rPr>
-          <w:rFonts w:ascii="Courier New" w:eastAsia="Times New Roman" w:hAnsi="Courier New" w:cs="Courier New"/>
-          <w:color w:val="000000"/>
-          <w:sz w:val="20"/>
+          <w:rFonts w:ascii="Comic Sans MS" w:eastAsia="Times New Roman" w:hAnsi="Comic Sans MS" w:cs="Courier New"/>
+          <w:color w:val="008000"/>
+          <w:sz w:val="16"/>
           <w:lang w:eastAsia="es-AR"/>
         </w:rPr>
-        <w:tab/>
-        <w:t>rts</w:t>
-      </w:r>
-    </w:p>
-    <w:p/>
-    <w:p/>
-    <w:p>
-      <w:pPr>
-        <w:pStyle w:val="Heading2"/>
-      </w:pPr>
-      <w:r>
-        <w:t>Subrutina</w:t>
-      </w:r>
-      <w:r>
-        <w:t xml:space="preserve"> “codec_control”</w:t>
-      </w:r>
-    </w:p>
-    <w:p>
-      <w:r>
-        <w:t xml:space="preserve">La </w:t>
-      </w:r>
-      <w:r>
-        <w:t>subrutina</w:t>
-      </w:r>
-      <w:r>
-        <w:t xml:space="preserve"> “codec_control”</w:t>
-      </w:r>
-      <w:r>
-        <w:t xml:space="preserve"> se encarga de enviar</w:t>
-      </w:r>
-      <w:r>
-        <w:t xml:space="preserve"> al códec</w:t>
-      </w:r>
-      <w:r>
-        <w:t xml:space="preserve"> </w:t>
-      </w:r>
-      <w:r>
-        <w:t>la señal de control</w:t>
-      </w:r>
-      <w:r>
-        <w:t xml:space="preserve"> cargada por “ada_init”, la cual es guardada en las posiciones de memoria X indicadas por CTRL_WD_LO y CTRL_WD_HI</w:t>
-      </w:r>
-      <w:r>
-        <w:t>.</w:t>
-      </w:r>
-      <w:r>
-        <w:t xml:space="preserve"> Se envían dos secuencias de 16 bits siguiendo la secuencia de la </w:t>
-      </w:r>
-      <w:r>
-        <w:fldChar w:fldCharType="begin"/>
-      </w:r>
-      <w:r>
-        <w:instrText xml:space="preserve"> REF _Ref85482220 \h </w:instrText>
-      </w:r>
-      <w:r>
-        <w:fldChar w:fldCharType="separate"/>
-      </w:r>
-      <w:r>
-        <w:t xml:space="preserve">Ilustración </w:t>
-      </w:r>
-      <w:r>
-        <w:rPr>
-          <w:noProof/>
-        </w:rPr>
-        <w:t>0</w:t>
-      </w:r>
-      <w:r>
-        <w:t>.</w:t>
-      </w:r>
-      <w:r>
-        <w:rPr>
-          <w:noProof/>
-        </w:rPr>
-        <w:t>4</w:t>
-      </w:r>
-      <w:r>
-        <w:fldChar w:fldCharType="end"/>
-      </w:r>
-      <w:r>
-        <w:t>. En primer lugar, se pone en 0 el bit CCS, luego se envía cada parte del mensaje cargando los 16 bits en A1 y llamando a la subrutina “send_codec”. Finalmente, se vuelve a poner en 1 CCS.</w:t>
+        <w:t>;-------------------------------------------------------------</w:t>
       </w:r>
     </w:p>
     <w:p>
@@ -5890,8 +7172,39 @@
           <w:sz w:val="16"/>
           <w:lang w:eastAsia="es-AR"/>
         </w:rPr>
-        <w:t>;-------------------------------------------------------------</w:t>
-      </w:r>
+        <w:t xml:space="preserve">; </w:t>
+      </w:r>
+      <w:proofErr w:type="spellStart"/>
+      <w:r>
+        <w:rPr>
+          <w:rFonts w:ascii="Comic Sans MS" w:eastAsia="Times New Roman" w:hAnsi="Comic Sans MS" w:cs="Courier New"/>
+          <w:color w:val="008000"/>
+          <w:sz w:val="16"/>
+          <w:lang w:eastAsia="es-AR"/>
+        </w:rPr>
+        <w:t>codec_control</w:t>
+      </w:r>
+      <w:proofErr w:type="spellEnd"/>
+      <w:r>
+        <w:rPr>
+          <w:rFonts w:ascii="Comic Sans MS" w:eastAsia="Times New Roman" w:hAnsi="Comic Sans MS" w:cs="Courier New"/>
+          <w:color w:val="008000"/>
+          <w:sz w:val="16"/>
+          <w:lang w:eastAsia="es-AR"/>
+        </w:rPr>
+        <w:t xml:space="preserve"> </w:t>
+      </w:r>
+      <w:proofErr w:type="spellStart"/>
+      <w:r>
+        <w:rPr>
+          <w:rFonts w:ascii="Comic Sans MS" w:eastAsia="Times New Roman" w:hAnsi="Comic Sans MS" w:cs="Courier New"/>
+          <w:color w:val="008000"/>
+          <w:sz w:val="16"/>
+          <w:lang w:eastAsia="es-AR"/>
+        </w:rPr>
+        <w:t>routine</w:t>
+      </w:r>
+      <w:proofErr w:type="spellEnd"/>
     </w:p>
     <w:p>
       <w:pPr>
@@ -5917,7 +7230,26 @@
           <w:sz w:val="16"/>
           <w:lang w:eastAsia="es-AR"/>
         </w:rPr>
-        <w:t>; codec_control routine</w:t>
+        <w:t>;</w:t>
+      </w:r>
+      <w:r>
+        <w:rPr>
+          <w:rFonts w:ascii="Comic Sans MS" w:eastAsia="Times New Roman" w:hAnsi="Comic Sans MS" w:cs="Courier New"/>
+          <w:color w:val="008000"/>
+          <w:sz w:val="16"/>
+          <w:lang w:eastAsia="es-AR"/>
+        </w:rPr>
+        <w:tab/>
+        <w:t>Input:  CTRL_WD_LO and CTRL_WD_HI</w:t>
+      </w:r>
+      <w:r>
+        <w:rPr>
+          <w:rFonts w:ascii="Comic Sans MS" w:eastAsia="Times New Roman" w:hAnsi="Comic Sans MS" w:cs="Courier New"/>
+          <w:color w:val="008000"/>
+          <w:sz w:val="16"/>
+          <w:lang w:eastAsia="es-AR"/>
+        </w:rPr>
+        <w:tab/>
       </w:r>
     </w:p>
     <w:p>
@@ -5934,7 +7266,7 @@
           <w:rFonts w:ascii="Comic Sans MS" w:eastAsia="Times New Roman" w:hAnsi="Comic Sans MS" w:cs="Courier New"/>
           <w:color w:val="008000"/>
           <w:sz w:val="16"/>
-          <w:lang w:eastAsia="es-AR"/>
+          <w:lang w:val="en-US" w:eastAsia="es-AR"/>
         </w:rPr>
       </w:pPr>
       <w:r>
@@ -5942,7 +7274,7 @@
           <w:rFonts w:ascii="Comic Sans MS" w:eastAsia="Times New Roman" w:hAnsi="Comic Sans MS" w:cs="Courier New"/>
           <w:color w:val="008000"/>
           <w:sz w:val="16"/>
-          <w:lang w:eastAsia="es-AR"/>
+          <w:lang w:val="en-US" w:eastAsia="es-AR"/>
         </w:rPr>
         <w:t>;</w:t>
       </w:r>
@@ -5951,19 +7283,10 @@
           <w:rFonts w:ascii="Comic Sans MS" w:eastAsia="Times New Roman" w:hAnsi="Comic Sans MS" w:cs="Courier New"/>
           <w:color w:val="008000"/>
           <w:sz w:val="16"/>
-          <w:lang w:eastAsia="es-AR"/>
+          <w:lang w:val="en-US" w:eastAsia="es-AR"/>
         </w:rPr>
         <w:tab/>
-        <w:t>Input:  CTRL_WD_LO and CTRL_WD_HI</w:t>
-      </w:r>
-      <w:r>
-        <w:rPr>
-          <w:rFonts w:ascii="Comic Sans MS" w:eastAsia="Times New Roman" w:hAnsi="Comic Sans MS" w:cs="Courier New"/>
-          <w:color w:val="008000"/>
-          <w:sz w:val="16"/>
-          <w:lang w:eastAsia="es-AR"/>
-        </w:rPr>
-        <w:tab/>
+        <w:t>Output: CDIN</w:t>
       </w:r>
     </w:p>
     <w:p>
@@ -6000,7 +7323,7 @@
           <w:lang w:val="en-US" w:eastAsia="es-AR"/>
         </w:rPr>
         <w:tab/>
-        <w:t>Output: CDIN</w:t>
+        <w:t>Description: Used to send control information to CODEC</w:t>
       </w:r>
     </w:p>
     <w:p>
@@ -6014,30 +7337,20 @@
         <w:shd w:val="clear" w:color="auto" w:fill="F2F2F2"/>
         <w:spacing w:after="0"/>
         <w:rPr>
+          <w:rFonts w:ascii="Courier New" w:eastAsia="Times New Roman" w:hAnsi="Courier New" w:cs="Courier New"/>
+          <w:color w:val="000000"/>
+          <w:sz w:val="20"/>
+          <w:lang w:val="en-US" w:eastAsia="es-AR"/>
+        </w:rPr>
+      </w:pPr>
+      <w:r>
+        <w:rPr>
           <w:rFonts w:ascii="Comic Sans MS" w:eastAsia="Times New Roman" w:hAnsi="Comic Sans MS" w:cs="Courier New"/>
           <w:color w:val="008000"/>
           <w:sz w:val="16"/>
           <w:lang w:val="en-US" w:eastAsia="es-AR"/>
         </w:rPr>
-      </w:pPr>
-      <w:r>
-        <w:rPr>
-          <w:rFonts w:ascii="Comic Sans MS" w:eastAsia="Times New Roman" w:hAnsi="Comic Sans MS" w:cs="Courier New"/>
-          <w:color w:val="008000"/>
-          <w:sz w:val="16"/>
-          <w:lang w:val="en-US" w:eastAsia="es-AR"/>
-        </w:rPr>
-        <w:t>;</w:t>
-      </w:r>
-      <w:r>
-        <w:rPr>
-          <w:rFonts w:ascii="Comic Sans MS" w:eastAsia="Times New Roman" w:hAnsi="Comic Sans MS" w:cs="Courier New"/>
-          <w:color w:val="008000"/>
-          <w:sz w:val="16"/>
-          <w:lang w:val="en-US" w:eastAsia="es-AR"/>
-        </w:rPr>
-        <w:tab/>
-        <w:t>Description: Used to send control information to CODEC</w:t>
+        <w:t>;-------------------------------------------------------------</w:t>
       </w:r>
     </w:p>
     <w:p>
@@ -6057,15 +7370,17 @@
           <w:lang w:val="en-US" w:eastAsia="es-AR"/>
         </w:rPr>
       </w:pPr>
-      <w:r>
-        <w:rPr>
-          <w:rFonts w:ascii="Comic Sans MS" w:eastAsia="Times New Roman" w:hAnsi="Comic Sans MS" w:cs="Courier New"/>
-          <w:color w:val="008000"/>
-          <w:sz w:val="16"/>
-          <w:lang w:val="en-US" w:eastAsia="es-AR"/>
-        </w:rPr>
-        <w:t>;-------------------------------------------------------------</w:t>
-      </w:r>
+      <w:proofErr w:type="spellStart"/>
+      <w:r>
+        <w:rPr>
+          <w:rFonts w:ascii="Courier New" w:eastAsia="Times New Roman" w:hAnsi="Courier New" w:cs="Courier New"/>
+          <w:color w:val="000000"/>
+          <w:sz w:val="20"/>
+          <w:lang w:val="en-US" w:eastAsia="es-AR"/>
+        </w:rPr>
+        <w:t>codec_control</w:t>
+      </w:r>
+      <w:proofErr w:type="spellEnd"/>
     </w:p>
     <w:p>
       <w:pPr>
@@ -6091,7 +7406,27 @@
           <w:sz w:val="20"/>
           <w:lang w:val="en-US" w:eastAsia="es-AR"/>
         </w:rPr>
-        <w:t>codec_control</w:t>
+        <w:t xml:space="preserve">        </w:t>
+      </w:r>
+      <w:proofErr w:type="spellStart"/>
+      <w:r>
+        <w:rPr>
+          <w:rFonts w:ascii="Courier New" w:eastAsia="Times New Roman" w:hAnsi="Courier New" w:cs="Courier New"/>
+          <w:color w:val="000000"/>
+          <w:sz w:val="20"/>
+          <w:lang w:val="en-US" w:eastAsia="es-AR"/>
+        </w:rPr>
+        <w:t>clr</w:t>
+      </w:r>
+      <w:proofErr w:type="spellEnd"/>
+      <w:r>
+        <w:rPr>
+          <w:rFonts w:ascii="Courier New" w:eastAsia="Times New Roman" w:hAnsi="Courier New" w:cs="Courier New"/>
+          <w:color w:val="000000"/>
+          <w:sz w:val="20"/>
+          <w:lang w:val="en-US" w:eastAsia="es-AR"/>
+        </w:rPr>
+        <w:t xml:space="preserve">     a</w:t>
       </w:r>
     </w:p>
     <w:p>
@@ -6118,7 +7453,57 @@
           <w:sz w:val="20"/>
           <w:lang w:val="en-US" w:eastAsia="es-AR"/>
         </w:rPr>
-        <w:t xml:space="preserve">        clr     a</w:t>
+        <w:t xml:space="preserve">        </w:t>
+      </w:r>
+      <w:proofErr w:type="spellStart"/>
+      <w:r>
+        <w:rPr>
+          <w:rFonts w:ascii="Courier New" w:eastAsia="Times New Roman" w:hAnsi="Courier New" w:cs="Courier New"/>
+          <w:color w:val="000000"/>
+          <w:sz w:val="20"/>
+          <w:lang w:val="en-US" w:eastAsia="es-AR"/>
+        </w:rPr>
+        <w:t>bclr</w:t>
+      </w:r>
+      <w:proofErr w:type="spellEnd"/>
+      <w:r>
+        <w:rPr>
+          <w:rFonts w:ascii="Courier New" w:eastAsia="Times New Roman" w:hAnsi="Courier New" w:cs="Courier New"/>
+          <w:color w:val="000000"/>
+          <w:sz w:val="20"/>
+          <w:lang w:val="en-US" w:eastAsia="es-AR"/>
+        </w:rPr>
+        <w:t xml:space="preserve">    #</w:t>
+      </w:r>
+      <w:proofErr w:type="gramStart"/>
+      <w:r>
+        <w:rPr>
+          <w:rFonts w:ascii="Courier New" w:eastAsia="Times New Roman" w:hAnsi="Courier New" w:cs="Courier New"/>
+          <w:color w:val="000000"/>
+          <w:sz w:val="20"/>
+          <w:lang w:val="en-US" w:eastAsia="es-AR"/>
+        </w:rPr>
+        <w:t>CCS,x</w:t>
+      </w:r>
+      <w:proofErr w:type="gramEnd"/>
+      <w:r>
+        <w:rPr>
+          <w:rFonts w:ascii="Courier New" w:eastAsia="Times New Roman" w:hAnsi="Courier New" w:cs="Courier New"/>
+          <w:color w:val="000000"/>
+          <w:sz w:val="20"/>
+          <w:lang w:val="en-US" w:eastAsia="es-AR"/>
+        </w:rPr>
+        <w:t xml:space="preserve">:M_PDRD         </w:t>
+      </w:r>
+      <w:r>
+        <w:rPr>
+          <w:rFonts w:ascii="Courier New" w:eastAsia="Times New Roman" w:hAnsi="Courier New" w:cs="Courier New"/>
+          <w:color w:val="000000"/>
+          <w:sz w:val="20"/>
+          <w:lang w:val="en-US" w:eastAsia="es-AR"/>
+        </w:rPr>
+        <w:tab/>
+        <w:t xml:space="preserve">; assert CCS </w:t>
       </w:r>
     </w:p>
     <w:p>
@@ -6145,7 +7530,27 @@
           <w:sz w:val="20"/>
           <w:lang w:val="en-US" w:eastAsia="es-AR"/>
         </w:rPr>
-        <w:t xml:space="preserve">        bclr    #CCS,x:M_PDRD         </w:t>
+        <w:t xml:space="preserve">        move    </w:t>
+      </w:r>
+      <w:proofErr w:type="gramStart"/>
+      <w:r>
+        <w:rPr>
+          <w:rFonts w:ascii="Courier New" w:eastAsia="Times New Roman" w:hAnsi="Courier New" w:cs="Courier New"/>
+          <w:color w:val="000000"/>
+          <w:sz w:val="20"/>
+          <w:lang w:val="en-US" w:eastAsia="es-AR"/>
+        </w:rPr>
+        <w:t>x:CTRL</w:t>
+      </w:r>
+      <w:proofErr w:type="gramEnd"/>
+      <w:r>
+        <w:rPr>
+          <w:rFonts w:ascii="Courier New" w:eastAsia="Times New Roman" w:hAnsi="Courier New" w:cs="Courier New"/>
+          <w:color w:val="000000"/>
+          <w:sz w:val="20"/>
+          <w:lang w:val="en-US" w:eastAsia="es-AR"/>
+        </w:rPr>
+        <w:t xml:space="preserve">_WD_HI,a1       </w:t>
       </w:r>
       <w:r>
         <w:rPr>
@@ -6155,7 +7560,7 @@
           <w:lang w:val="en-US" w:eastAsia="es-AR"/>
         </w:rPr>
         <w:tab/>
-        <w:t xml:space="preserve">; assert CCS </w:t>
+        <w:t>; upper 16 bits control data</w:t>
       </w:r>
     </w:p>
     <w:p>
@@ -6182,7 +7587,47 @@
           <w:sz w:val="20"/>
           <w:lang w:val="en-US" w:eastAsia="es-AR"/>
         </w:rPr>
-        <w:t xml:space="preserve">        move    x:CTRL_WD_HI,a1       </w:t>
+        <w:t xml:space="preserve">        </w:t>
+      </w:r>
+      <w:proofErr w:type="spellStart"/>
+      <w:r>
+        <w:rPr>
+          <w:rFonts w:ascii="Courier New" w:eastAsia="Times New Roman" w:hAnsi="Courier New" w:cs="Courier New"/>
+          <w:color w:val="000000"/>
+          <w:sz w:val="20"/>
+          <w:lang w:val="en-US" w:eastAsia="es-AR"/>
+        </w:rPr>
+        <w:t>jsr</w:t>
+      </w:r>
+      <w:proofErr w:type="spellEnd"/>
+      <w:r>
+        <w:rPr>
+          <w:rFonts w:ascii="Courier New" w:eastAsia="Times New Roman" w:hAnsi="Courier New" w:cs="Courier New"/>
+          <w:color w:val="000000"/>
+          <w:sz w:val="20"/>
+          <w:lang w:val="en-US" w:eastAsia="es-AR"/>
+        </w:rPr>
+        <w:t xml:space="preserve">     </w:t>
+      </w:r>
+      <w:proofErr w:type="spellStart"/>
+      <w:r>
+        <w:rPr>
+          <w:rFonts w:ascii="Courier New" w:eastAsia="Times New Roman" w:hAnsi="Courier New" w:cs="Courier New"/>
+          <w:color w:val="000000"/>
+          <w:sz w:val="20"/>
+          <w:lang w:val="en-US" w:eastAsia="es-AR"/>
+        </w:rPr>
+        <w:t>send_codec</w:t>
+      </w:r>
+      <w:proofErr w:type="spellEnd"/>
+      <w:r>
+        <w:rPr>
+          <w:rFonts w:ascii="Courier New" w:eastAsia="Times New Roman" w:hAnsi="Courier New" w:cs="Courier New"/>
+          <w:color w:val="000000"/>
+          <w:sz w:val="20"/>
+          <w:lang w:val="en-US" w:eastAsia="es-AR"/>
+        </w:rPr>
+        <w:t xml:space="preserve"> </w:t>
       </w:r>
       <w:r>
         <w:rPr>
@@ -6192,7 +7637,25 @@
           <w:lang w:val="en-US" w:eastAsia="es-AR"/>
         </w:rPr>
         <w:tab/>
-        <w:t>; upper 16 bits control data</w:t>
+      </w:r>
+      <w:r>
+        <w:rPr>
+          <w:rFonts w:ascii="Courier New" w:eastAsia="Times New Roman" w:hAnsi="Courier New" w:cs="Courier New"/>
+          <w:color w:val="000000"/>
+          <w:sz w:val="20"/>
+          <w:lang w:val="en-US" w:eastAsia="es-AR"/>
+        </w:rPr>
+        <w:tab/>
+      </w:r>
+      <w:r>
+        <w:rPr>
+          <w:rFonts w:ascii="Courier New" w:eastAsia="Times New Roman" w:hAnsi="Courier New" w:cs="Courier New"/>
+          <w:color w:val="000000"/>
+          <w:sz w:val="20"/>
+          <w:lang w:val="en-US" w:eastAsia="es-AR"/>
+        </w:rPr>
+        <w:tab/>
+        <w:t>; shift out upper word</w:t>
       </w:r>
     </w:p>
     <w:p>
@@ -6219,7 +7682,27 @@
           <w:sz w:val="20"/>
           <w:lang w:val="en-US" w:eastAsia="es-AR"/>
         </w:rPr>
-        <w:t xml:space="preserve">        jsr     send_codec </w:t>
+        <w:t xml:space="preserve">        move    </w:t>
+      </w:r>
+      <w:proofErr w:type="gramStart"/>
+      <w:r>
+        <w:rPr>
+          <w:rFonts w:ascii="Courier New" w:eastAsia="Times New Roman" w:hAnsi="Courier New" w:cs="Courier New"/>
+          <w:color w:val="000000"/>
+          <w:sz w:val="20"/>
+          <w:lang w:val="en-US" w:eastAsia="es-AR"/>
+        </w:rPr>
+        <w:t>x:CTRL</w:t>
+      </w:r>
+      <w:proofErr w:type="gramEnd"/>
+      <w:r>
+        <w:rPr>
+          <w:rFonts w:ascii="Courier New" w:eastAsia="Times New Roman" w:hAnsi="Courier New" w:cs="Courier New"/>
+          <w:color w:val="000000"/>
+          <w:sz w:val="20"/>
+          <w:lang w:val="en-US" w:eastAsia="es-AR"/>
+        </w:rPr>
+        <w:t xml:space="preserve">_WD_LO,a1       </w:t>
       </w:r>
       <w:r>
         <w:rPr>
@@ -6229,25 +7712,7 @@
           <w:lang w:val="en-US" w:eastAsia="es-AR"/>
         </w:rPr>
         <w:tab/>
-      </w:r>
-      <w:r>
-        <w:rPr>
-          <w:rFonts w:ascii="Courier New" w:eastAsia="Times New Roman" w:hAnsi="Courier New" w:cs="Courier New"/>
-          <w:color w:val="000000"/>
-          <w:sz w:val="20"/>
-          <w:lang w:val="en-US" w:eastAsia="es-AR"/>
-        </w:rPr>
-        <w:tab/>
-      </w:r>
-      <w:r>
-        <w:rPr>
-          <w:rFonts w:ascii="Courier New" w:eastAsia="Times New Roman" w:hAnsi="Courier New" w:cs="Courier New"/>
-          <w:color w:val="000000"/>
-          <w:sz w:val="20"/>
-          <w:lang w:val="en-US" w:eastAsia="es-AR"/>
-        </w:rPr>
-        <w:tab/>
-        <w:t>; shift out upper word</w:t>
+        <w:t>; lower 16 bits control data</w:t>
       </w:r>
     </w:p>
     <w:p>
@@ -6274,8 +7739,39 @@
           <w:sz w:val="20"/>
           <w:lang w:val="en-US" w:eastAsia="es-AR"/>
         </w:rPr>
-        <w:t xml:space="preserve">        move    x:CTRL_WD_LO,a1       </w:t>
-      </w:r>
+        <w:t xml:space="preserve">        </w:t>
+      </w:r>
+      <w:proofErr w:type="spellStart"/>
+      <w:r>
+        <w:rPr>
+          <w:rFonts w:ascii="Courier New" w:eastAsia="Times New Roman" w:hAnsi="Courier New" w:cs="Courier New"/>
+          <w:color w:val="000000"/>
+          <w:sz w:val="20"/>
+          <w:lang w:val="en-US" w:eastAsia="es-AR"/>
+        </w:rPr>
+        <w:t>jsr</w:t>
+      </w:r>
+      <w:proofErr w:type="spellEnd"/>
+      <w:r>
+        <w:rPr>
+          <w:rFonts w:ascii="Courier New" w:eastAsia="Times New Roman" w:hAnsi="Courier New" w:cs="Courier New"/>
+          <w:color w:val="000000"/>
+          <w:sz w:val="20"/>
+          <w:lang w:val="en-US" w:eastAsia="es-AR"/>
+        </w:rPr>
+        <w:t xml:space="preserve">     </w:t>
+      </w:r>
+      <w:proofErr w:type="spellStart"/>
+      <w:r>
+        <w:rPr>
+          <w:rFonts w:ascii="Courier New" w:eastAsia="Times New Roman" w:hAnsi="Courier New" w:cs="Courier New"/>
+          <w:color w:val="000000"/>
+          <w:sz w:val="20"/>
+          <w:lang w:val="en-US" w:eastAsia="es-AR"/>
+        </w:rPr>
+        <w:t>send_codec</w:t>
+      </w:r>
+      <w:proofErr w:type="spellEnd"/>
       <w:r>
         <w:rPr>
           <w:rFonts w:ascii="Courier New" w:eastAsia="Times New Roman" w:hAnsi="Courier New" w:cs="Courier New"/>
@@ -6284,7 +7780,25 @@
           <w:lang w:val="en-US" w:eastAsia="es-AR"/>
         </w:rPr>
         <w:tab/>
-        <w:t>; lower 16 bits control data</w:t>
+      </w:r>
+      <w:r>
+        <w:rPr>
+          <w:rFonts w:ascii="Courier New" w:eastAsia="Times New Roman" w:hAnsi="Courier New" w:cs="Courier New"/>
+          <w:color w:val="000000"/>
+          <w:sz w:val="20"/>
+          <w:lang w:val="en-US" w:eastAsia="es-AR"/>
+        </w:rPr>
+        <w:tab/>
+      </w:r>
+      <w:r>
+        <w:rPr>
+          <w:rFonts w:ascii="Courier New" w:eastAsia="Times New Roman" w:hAnsi="Courier New" w:cs="Courier New"/>
+          <w:color w:val="000000"/>
+          <w:sz w:val="20"/>
+          <w:lang w:val="en-US" w:eastAsia="es-AR"/>
+        </w:rPr>
+        <w:tab/>
+        <w:t>; shift out lower word</w:t>
       </w:r>
     </w:p>
     <w:p>
@@ -6311,7 +7825,47 @@
           <w:sz w:val="20"/>
           <w:lang w:val="en-US" w:eastAsia="es-AR"/>
         </w:rPr>
-        <w:t xml:space="preserve">        jsr     send_codec</w:t>
+        <w:t xml:space="preserve">        </w:t>
+      </w:r>
+      <w:proofErr w:type="spellStart"/>
+      <w:r>
+        <w:rPr>
+          <w:rFonts w:ascii="Courier New" w:eastAsia="Times New Roman" w:hAnsi="Courier New" w:cs="Courier New"/>
+          <w:color w:val="000000"/>
+          <w:sz w:val="20"/>
+          <w:lang w:val="en-US" w:eastAsia="es-AR"/>
+        </w:rPr>
+        <w:t>bset</w:t>
+      </w:r>
+      <w:proofErr w:type="spellEnd"/>
+      <w:r>
+        <w:rPr>
+          <w:rFonts w:ascii="Courier New" w:eastAsia="Times New Roman" w:hAnsi="Courier New" w:cs="Courier New"/>
+          <w:color w:val="000000"/>
+          <w:sz w:val="20"/>
+          <w:lang w:val="en-US" w:eastAsia="es-AR"/>
+        </w:rPr>
+        <w:t xml:space="preserve">    #</w:t>
+      </w:r>
+      <w:proofErr w:type="gramStart"/>
+      <w:r>
+        <w:rPr>
+          <w:rFonts w:ascii="Courier New" w:eastAsia="Times New Roman" w:hAnsi="Courier New" w:cs="Courier New"/>
+          <w:color w:val="000000"/>
+          <w:sz w:val="20"/>
+          <w:lang w:val="en-US" w:eastAsia="es-AR"/>
+        </w:rPr>
+        <w:t>CCS,x</w:t>
+      </w:r>
+      <w:proofErr w:type="gramEnd"/>
+      <w:r>
+        <w:rPr>
+          <w:rFonts w:ascii="Courier New" w:eastAsia="Times New Roman" w:hAnsi="Courier New" w:cs="Courier New"/>
+          <w:color w:val="000000"/>
+          <w:sz w:val="20"/>
+          <w:lang w:val="en-US" w:eastAsia="es-AR"/>
+        </w:rPr>
+        <w:t xml:space="preserve">:M_PDRD         </w:t>
       </w:r>
       <w:r>
         <w:rPr>
@@ -6321,25 +7875,181 @@
           <w:lang w:val="en-US" w:eastAsia="es-AR"/>
         </w:rPr>
         <w:tab/>
-      </w:r>
-      <w:r>
-        <w:rPr>
-          <w:rFonts w:ascii="Courier New" w:eastAsia="Times New Roman" w:hAnsi="Courier New" w:cs="Courier New"/>
-          <w:color w:val="000000"/>
-          <w:sz w:val="20"/>
-          <w:lang w:val="en-US" w:eastAsia="es-AR"/>
-        </w:rPr>
-        <w:tab/>
-      </w:r>
-      <w:r>
-        <w:rPr>
-          <w:rFonts w:ascii="Courier New" w:eastAsia="Times New Roman" w:hAnsi="Courier New" w:cs="Courier New"/>
-          <w:color w:val="000000"/>
-          <w:sz w:val="20"/>
-          <w:lang w:val="en-US" w:eastAsia="es-AR"/>
-        </w:rPr>
-        <w:tab/>
-        <w:t>; shift out lower word</w:t>
+        <w:t xml:space="preserve">; </w:t>
+      </w:r>
+      <w:proofErr w:type="spellStart"/>
+      <w:r>
+        <w:rPr>
+          <w:rFonts w:ascii="Courier New" w:eastAsia="Times New Roman" w:hAnsi="Courier New" w:cs="Courier New"/>
+          <w:color w:val="000000"/>
+          <w:sz w:val="20"/>
+          <w:lang w:val="en-US" w:eastAsia="es-AR"/>
+        </w:rPr>
+        <w:t>deassert</w:t>
+      </w:r>
+      <w:proofErr w:type="spellEnd"/>
+      <w:r>
+        <w:rPr>
+          <w:rFonts w:ascii="Courier New" w:eastAsia="Times New Roman" w:hAnsi="Courier New" w:cs="Courier New"/>
+          <w:color w:val="000000"/>
+          <w:sz w:val="20"/>
+          <w:lang w:val="en-US" w:eastAsia="es-AR"/>
+        </w:rPr>
+        <w:t xml:space="preserve"> CCS</w:t>
+      </w:r>
+    </w:p>
+    <w:p>
+      <w:pPr>
+        <w:pBdr>
+          <w:top w:val="single" w:sz="4" w:space="1" w:color="auto"/>
+          <w:left w:val="single" w:sz="4" w:space="1" w:color="auto"/>
+          <w:bottom w:val="single" w:sz="4" w:space="1" w:color="auto"/>
+          <w:right w:val="single" w:sz="4" w:space="1" w:color="auto"/>
+        </w:pBdr>
+        <w:shd w:val="clear" w:color="auto" w:fill="F2F2F2"/>
+        <w:rPr>
+          <w:rFonts w:ascii="Courier New" w:eastAsia="Times New Roman" w:hAnsi="Courier New" w:cs="Courier New"/>
+          <w:color w:val="000000"/>
+          <w:sz w:val="20"/>
+          <w:lang w:eastAsia="es-AR"/>
+        </w:rPr>
+      </w:pPr>
+      <w:r>
+        <w:rPr>
+          <w:rFonts w:ascii="Courier New" w:eastAsia="Times New Roman" w:hAnsi="Courier New" w:cs="Courier New"/>
+          <w:color w:val="000000"/>
+          <w:sz w:val="20"/>
+          <w:lang w:val="en-US" w:eastAsia="es-AR"/>
+        </w:rPr>
+        <w:t xml:space="preserve">        </w:t>
+      </w:r>
+      <w:proofErr w:type="spellStart"/>
+      <w:r>
+        <w:rPr>
+          <w:rFonts w:ascii="Courier New" w:eastAsia="Times New Roman" w:hAnsi="Courier New" w:cs="Courier New"/>
+          <w:color w:val="000000"/>
+          <w:sz w:val="20"/>
+          <w:lang w:eastAsia="es-AR"/>
+        </w:rPr>
+        <w:t>rts</w:t>
+      </w:r>
+      <w:proofErr w:type="spellEnd"/>
+      <w:r>
+        <w:rPr>
+          <w:rFonts w:ascii="Courier New" w:eastAsia="Times New Roman" w:hAnsi="Courier New" w:cs="Courier New"/>
+          <w:color w:val="000000"/>
+          <w:sz w:val="20"/>
+          <w:lang w:eastAsia="es-AR"/>
+        </w:rPr>
+        <w:t xml:space="preserve">        </w:t>
+      </w:r>
+    </w:p>
+    <w:p>
+      <w:pPr>
+        <w:pStyle w:val="Heading2"/>
+      </w:pPr>
+      <w:r>
+        <w:t>Subrutina</w:t>
+      </w:r>
+      <w:r>
+        <w:t xml:space="preserve"> “</w:t>
+      </w:r>
+      <w:proofErr w:type="spellStart"/>
+      <w:r>
+        <w:t>send_codec</w:t>
+      </w:r>
+      <w:proofErr w:type="spellEnd"/>
+      <w:r>
+        <w:t>”</w:t>
+      </w:r>
+    </w:p>
+    <w:p>
+      <w:bookmarkStart w:id="12" w:name="_Toc84362954"/>
+      <w:r>
+        <w:t xml:space="preserve">La </w:t>
+      </w:r>
+      <w:r>
+        <w:t>subrutina</w:t>
+      </w:r>
+      <w:r>
+        <w:t xml:space="preserve"> “</w:t>
+      </w:r>
+      <w:proofErr w:type="spellStart"/>
+      <w:r>
+        <w:t>send_codec</w:t>
+      </w:r>
+      <w:proofErr w:type="spellEnd"/>
+      <w:r>
+        <w:t xml:space="preserve">” envía al </w:t>
+      </w:r>
+      <w:r>
+        <w:t>códec</w:t>
+      </w:r>
+      <w:r>
+        <w:t xml:space="preserve"> una secuencia de 16 bits de control</w:t>
+      </w:r>
+      <w:r>
+        <w:t xml:space="preserve"> obtenida del registro A1</w:t>
+      </w:r>
+      <w:r>
+        <w:t xml:space="preserve">. </w:t>
+      </w:r>
+      <w:r>
+        <w:t xml:space="preserve">Para ello, como indica la </w:t>
+      </w:r>
+      <w:r>
+        <w:fldChar w:fldCharType="begin"/>
+      </w:r>
+      <w:r>
+        <w:instrText xml:space="preserve"> REF _Ref85482220 \h </w:instrText>
+      </w:r>
+      <w:r>
+        <w:fldChar w:fldCharType="separate"/>
+      </w:r>
+      <w:r>
+        <w:t xml:space="preserve">Ilustración </w:t>
+      </w:r>
+      <w:r>
+        <w:rPr>
+          <w:noProof/>
+        </w:rPr>
+        <w:t>0</w:t>
+      </w:r>
+      <w:r>
+        <w:t>.</w:t>
+      </w:r>
+      <w:r>
+        <w:rPr>
+          <w:noProof/>
+        </w:rPr>
+        <w:t>4</w:t>
+      </w:r>
+      <w:r>
+        <w:fldChar w:fldCharType="end"/>
+      </w:r>
+      <w:r>
+        <w:t>, envía de a un bit en la línea CDIN</w:t>
+      </w:r>
+      <w:r>
+        <w:t>, generando un flanco ascendente de CCLK al comienzo y un flanco descendente cuando el valor del bit está listo</w:t>
+      </w:r>
+      <w:r>
+        <w:t>. Lo que hace es bit a bit</w:t>
+      </w:r>
+      <w:r>
+        <w:t xml:space="preserve">, </w:t>
+      </w:r>
+      <w:r>
+        <w:t>comenzando por el más significativo</w:t>
+      </w:r>
+      <w:r>
+        <w:t>,</w:t>
+      </w:r>
+      <w:r>
+        <w:t xml:space="preserve"> poner un 1 o un 0 en CDIN </w:t>
+      </w:r>
+      <w:r>
+        <w:t>dependiendo del valor del mensaje, y así sucesivamente 16 veces hasta finalizar.</w:t>
       </w:r>
     </w:p>
     <w:p>
@@ -6353,166 +8063,20 @@
         <w:shd w:val="clear" w:color="auto" w:fill="F2F2F2"/>
         <w:spacing w:after="0"/>
         <w:rPr>
-          <w:rFonts w:ascii="Courier New" w:eastAsia="Times New Roman" w:hAnsi="Courier New" w:cs="Courier New"/>
-          <w:color w:val="000000"/>
-          <w:sz w:val="20"/>
-          <w:lang w:val="en-US" w:eastAsia="es-AR"/>
-        </w:rPr>
-      </w:pPr>
-      <w:r>
-        <w:rPr>
-          <w:rFonts w:ascii="Courier New" w:eastAsia="Times New Roman" w:hAnsi="Courier New" w:cs="Courier New"/>
-          <w:color w:val="000000"/>
-          <w:sz w:val="20"/>
-          <w:lang w:val="en-US" w:eastAsia="es-AR"/>
-        </w:rPr>
-        <w:t xml:space="preserve">        bset    #CCS,x:M_PDRD         </w:t>
-      </w:r>
-      <w:r>
-        <w:rPr>
-          <w:rFonts w:ascii="Courier New" w:eastAsia="Times New Roman" w:hAnsi="Courier New" w:cs="Courier New"/>
-          <w:color w:val="000000"/>
-          <w:sz w:val="20"/>
-          <w:lang w:val="en-US" w:eastAsia="es-AR"/>
-        </w:rPr>
-        <w:tab/>
-        <w:t>; deassert CCS</w:t>
-      </w:r>
-    </w:p>
-    <w:p>
-      <w:pPr>
-        <w:pBdr>
-          <w:top w:val="single" w:sz="4" w:space="1" w:color="auto"/>
-          <w:left w:val="single" w:sz="4" w:space="1" w:color="auto"/>
-          <w:bottom w:val="single" w:sz="4" w:space="1" w:color="auto"/>
-          <w:right w:val="single" w:sz="4" w:space="1" w:color="auto"/>
-        </w:pBdr>
-        <w:shd w:val="clear" w:color="auto" w:fill="F2F2F2"/>
-        <w:rPr>
-          <w:rFonts w:ascii="Courier New" w:eastAsia="Times New Roman" w:hAnsi="Courier New" w:cs="Courier New"/>
-          <w:color w:val="000000"/>
-          <w:sz w:val="20"/>
-          <w:lang w:eastAsia="es-AR"/>
-        </w:rPr>
-      </w:pPr>
-      <w:r>
-        <w:rPr>
-          <w:rFonts w:ascii="Courier New" w:eastAsia="Times New Roman" w:hAnsi="Courier New" w:cs="Courier New"/>
-          <w:color w:val="000000"/>
-          <w:sz w:val="20"/>
-          <w:lang w:val="en-US" w:eastAsia="es-AR"/>
-        </w:rPr>
-        <w:t xml:space="preserve">        </w:t>
-      </w:r>
-      <w:r>
-        <w:rPr>
-          <w:rFonts w:ascii="Courier New" w:eastAsia="Times New Roman" w:hAnsi="Courier New" w:cs="Courier New"/>
-          <w:color w:val="000000"/>
-          <w:sz w:val="20"/>
-          <w:lang w:eastAsia="es-AR"/>
-        </w:rPr>
-        <w:t>rts</w:t>
-      </w:r>
-      <w:r>
-        <w:rPr>
-          <w:rFonts w:ascii="Courier New" w:eastAsia="Times New Roman" w:hAnsi="Courier New" w:cs="Courier New"/>
-          <w:color w:val="000000"/>
-          <w:sz w:val="20"/>
-          <w:lang w:eastAsia="es-AR"/>
-        </w:rPr>
-        <w:t xml:space="preserve">        </w:t>
-      </w:r>
-    </w:p>
-    <w:p>
-      <w:pPr>
-        <w:pStyle w:val="Heading2"/>
-      </w:pPr>
-      <w:r>
-        <w:t>Subrutina</w:t>
-      </w:r>
-      <w:r>
-        <w:t xml:space="preserve"> “send_codec”</w:t>
-      </w:r>
-    </w:p>
-    <w:p>
-      <w:bookmarkStart w:id="12" w:name="_Toc84362954"/>
-      <w:r>
-        <w:t xml:space="preserve">La </w:t>
-      </w:r>
-      <w:r>
-        <w:t>subrutina</w:t>
-      </w:r>
-      <w:r>
-        <w:t xml:space="preserve"> “send_codec” envía al </w:t>
-      </w:r>
-      <w:r>
-        <w:t>códec</w:t>
-      </w:r>
-      <w:r>
-        <w:t xml:space="preserve"> una secuencia de 16 bits de control</w:t>
-      </w:r>
-      <w:r>
-        <w:t xml:space="preserve"> obtenida del registro A1</w:t>
-      </w:r>
-      <w:r>
-        <w:t xml:space="preserve">. </w:t>
-      </w:r>
-      <w:r>
-        <w:t xml:space="preserve">Para ello, como indica la </w:t>
-      </w:r>
-      <w:r>
-        <w:fldChar w:fldCharType="begin"/>
-      </w:r>
-      <w:r>
-        <w:instrText xml:space="preserve"> REF _Ref85482220 \h </w:instrText>
-      </w:r>
-      <w:r>
-        <w:fldChar w:fldCharType="separate"/>
-      </w:r>
-      <w:r>
-        <w:t xml:space="preserve">Ilustración </w:t>
-      </w:r>
-      <w:r>
-        <w:rPr>
-          <w:noProof/>
-        </w:rPr>
-        <w:t>0</w:t>
-      </w:r>
-      <w:r>
-        <w:t>.</w:t>
-      </w:r>
-      <w:r>
-        <w:rPr>
-          <w:noProof/>
-        </w:rPr>
-        <w:t>4</w:t>
-      </w:r>
-      <w:r>
-        <w:fldChar w:fldCharType="end"/>
-      </w:r>
-      <w:r>
-        <w:t>, envía de a un bit en la línea CDIN</w:t>
-      </w:r>
-      <w:r>
-        <w:t>, generando un flanco ascendente de CCLK al comienzo y un flanco descendente cuando el valor del bit está listo</w:t>
-      </w:r>
-      <w:r>
-        <w:t>. Lo que hace es bit a bit</w:t>
-      </w:r>
-      <w:r>
-        <w:t xml:space="preserve">, </w:t>
-      </w:r>
-      <w:r>
-        <w:t>comenzando por el más significativo</w:t>
-      </w:r>
-      <w:r>
-        <w:t>,</w:t>
-      </w:r>
-      <w:r>
-        <w:t xml:space="preserve"> poner un 1 o un 0 en CDIN </w:t>
-      </w:r>
-      <w:r>
-        <w:t>dependiendo del valor del mensaje, y así sucesivamente 16 veces hasta finalizar.</w:t>
+          <w:rFonts w:ascii="Comic Sans MS" w:eastAsia="Times New Roman" w:hAnsi="Comic Sans MS" w:cs="Courier New"/>
+          <w:color w:val="008000"/>
+          <w:sz w:val="16"/>
+          <w:lang w:val="en-US" w:eastAsia="es-AR"/>
+        </w:rPr>
+      </w:pPr>
+      <w:r>
+        <w:rPr>
+          <w:rFonts w:ascii="Comic Sans MS" w:eastAsia="Times New Roman" w:hAnsi="Comic Sans MS" w:cs="Courier New"/>
+          <w:color w:val="008000"/>
+          <w:sz w:val="16"/>
+          <w:lang w:val="en-US" w:eastAsia="es-AR"/>
+        </w:rPr>
+        <w:t>;-------------------------------------------------------------</w:t>
       </w:r>
     </w:p>
     <w:p>
@@ -6539,7 +8103,27 @@
           <w:sz w:val="16"/>
           <w:lang w:val="en-US" w:eastAsia="es-AR"/>
         </w:rPr>
-        <w:t>;-------------------------------------------------------------</w:t>
+        <w:t xml:space="preserve">; </w:t>
+      </w:r>
+      <w:proofErr w:type="spellStart"/>
+      <w:r>
+        <w:rPr>
+          <w:rFonts w:ascii="Comic Sans MS" w:eastAsia="Times New Roman" w:hAnsi="Comic Sans MS" w:cs="Courier New"/>
+          <w:color w:val="008000"/>
+          <w:sz w:val="16"/>
+          <w:lang w:val="en-US" w:eastAsia="es-AR"/>
+        </w:rPr>
+        <w:t>send_codec</w:t>
+      </w:r>
+      <w:proofErr w:type="spellEnd"/>
+      <w:r>
+        <w:rPr>
+          <w:rFonts w:ascii="Comic Sans MS" w:eastAsia="Times New Roman" w:hAnsi="Comic Sans MS" w:cs="Courier New"/>
+          <w:color w:val="008000"/>
+          <w:sz w:val="16"/>
+          <w:lang w:val="en-US" w:eastAsia="es-AR"/>
+        </w:rPr>
+        <w:t xml:space="preserve"> routine</w:t>
       </w:r>
     </w:p>
     <w:p>
@@ -6566,7 +8150,17 @@
           <w:sz w:val="16"/>
           <w:lang w:val="en-US" w:eastAsia="es-AR"/>
         </w:rPr>
-        <w:t>; send_codec routine</w:t>
+        <w:t>;</w:t>
+      </w:r>
+      <w:r>
+        <w:rPr>
+          <w:rFonts w:ascii="Comic Sans MS" w:eastAsia="Times New Roman" w:hAnsi="Comic Sans MS" w:cs="Courier New"/>
+          <w:color w:val="008000"/>
+          <w:sz w:val="16"/>
+          <w:lang w:val="en-US" w:eastAsia="es-AR"/>
+        </w:rPr>
+        <w:tab/>
+        <w:t>Input:  a1 containing control information</w:t>
       </w:r>
     </w:p>
     <w:p>
@@ -6603,7 +8197,7 @@
           <w:lang w:val="en-US" w:eastAsia="es-AR"/>
         </w:rPr>
         <w:tab/>
-        <w:t>Input:  a1 containing control information</w:t>
+        <w:t>Output: sends bits to CDIN</w:t>
       </w:r>
     </w:p>
     <w:p>
@@ -6640,7 +8234,7 @@
           <w:lang w:val="en-US" w:eastAsia="es-AR"/>
         </w:rPr>
         <w:tab/>
-        <w:t>Output: sends bits to CDIN</w:t>
+        <w:t>Description: Determines bits to send to CDIN</w:t>
       </w:r>
     </w:p>
     <w:p>
@@ -6654,30 +8248,20 @@
         <w:shd w:val="clear" w:color="auto" w:fill="F2F2F2"/>
         <w:spacing w:after="0"/>
         <w:rPr>
+          <w:rFonts w:ascii="Courier New" w:eastAsia="Times New Roman" w:hAnsi="Courier New" w:cs="Courier New"/>
+          <w:color w:val="000000"/>
+          <w:sz w:val="20"/>
+          <w:lang w:val="en-US" w:eastAsia="es-AR"/>
+        </w:rPr>
+      </w:pPr>
+      <w:r>
+        <w:rPr>
           <w:rFonts w:ascii="Comic Sans MS" w:eastAsia="Times New Roman" w:hAnsi="Comic Sans MS" w:cs="Courier New"/>
           <w:color w:val="008000"/>
           <w:sz w:val="16"/>
           <w:lang w:val="en-US" w:eastAsia="es-AR"/>
         </w:rPr>
-      </w:pPr>
-      <w:r>
-        <w:rPr>
-          <w:rFonts w:ascii="Comic Sans MS" w:eastAsia="Times New Roman" w:hAnsi="Comic Sans MS" w:cs="Courier New"/>
-          <w:color w:val="008000"/>
-          <w:sz w:val="16"/>
-          <w:lang w:val="en-US" w:eastAsia="es-AR"/>
-        </w:rPr>
-        <w:t>;</w:t>
-      </w:r>
-      <w:r>
-        <w:rPr>
-          <w:rFonts w:ascii="Comic Sans MS" w:eastAsia="Times New Roman" w:hAnsi="Comic Sans MS" w:cs="Courier New"/>
-          <w:color w:val="008000"/>
-          <w:sz w:val="16"/>
-          <w:lang w:val="en-US" w:eastAsia="es-AR"/>
-        </w:rPr>
-        <w:tab/>
-        <w:t>Description: Determines bits to send to CDIN</w:t>
+        <w:t>;-------------------------------------------------------------</w:t>
       </w:r>
     </w:p>
     <w:p>
@@ -6697,14 +8281,25 @@
           <w:lang w:val="en-US" w:eastAsia="es-AR"/>
         </w:rPr>
       </w:pPr>
-      <w:r>
-        <w:rPr>
-          <w:rFonts w:ascii="Comic Sans MS" w:eastAsia="Times New Roman" w:hAnsi="Comic Sans MS" w:cs="Courier New"/>
-          <w:color w:val="008000"/>
-          <w:sz w:val="16"/>
-          <w:lang w:val="en-US" w:eastAsia="es-AR"/>
-        </w:rPr>
-        <w:t>;-------------------------------------------------------------</w:t>
+      <w:proofErr w:type="spellStart"/>
+      <w:r>
+        <w:rPr>
+          <w:rFonts w:ascii="Courier New" w:eastAsia="Times New Roman" w:hAnsi="Courier New" w:cs="Courier New"/>
+          <w:color w:val="000000"/>
+          <w:sz w:val="20"/>
+          <w:lang w:val="en-US" w:eastAsia="es-AR"/>
+        </w:rPr>
+        <w:t>send_codec</w:t>
+      </w:r>
+      <w:proofErr w:type="spellEnd"/>
+      <w:r>
+        <w:rPr>
+          <w:rFonts w:ascii="Courier New" w:eastAsia="Times New Roman" w:hAnsi="Courier New" w:cs="Courier New"/>
+          <w:color w:val="000000"/>
+          <w:sz w:val="20"/>
+          <w:lang w:val="en-US" w:eastAsia="es-AR"/>
+        </w:rPr>
+        <w:t xml:space="preserve">  </w:t>
       </w:r>
     </w:p>
     <w:p>
@@ -6731,7 +8326,37 @@
           <w:sz w:val="20"/>
           <w:lang w:val="en-US" w:eastAsia="es-AR"/>
         </w:rPr>
-        <w:t xml:space="preserve">send_codec  </w:t>
+        <w:tab/>
+      </w:r>
+      <w:r>
+        <w:rPr>
+          <w:rFonts w:ascii="Courier New" w:eastAsia="Times New Roman" w:hAnsi="Courier New" w:cs="Courier New"/>
+          <w:color w:val="000000"/>
+          <w:sz w:val="20"/>
+          <w:lang w:val="en-US" w:eastAsia="es-AR"/>
+        </w:rPr>
+        <w:tab/>
+        <w:t>do      #</w:t>
+      </w:r>
+      <w:proofErr w:type="gramStart"/>
+      <w:r>
+        <w:rPr>
+          <w:rFonts w:ascii="Courier New" w:eastAsia="Times New Roman" w:hAnsi="Courier New" w:cs="Courier New"/>
+          <w:color w:val="000000"/>
+          <w:sz w:val="20"/>
+          <w:lang w:val="en-US" w:eastAsia="es-AR"/>
+        </w:rPr>
+        <w:t>16,end</w:t>
+      </w:r>
+      <w:proofErr w:type="gramEnd"/>
+      <w:r>
+        <w:rPr>
+          <w:rFonts w:ascii="Courier New" w:eastAsia="Times New Roman" w:hAnsi="Courier New" w:cs="Courier New"/>
+          <w:color w:val="000000"/>
+          <w:sz w:val="20"/>
+          <w:lang w:val="en-US" w:eastAsia="es-AR"/>
+        </w:rPr>
+        <w:t>_send_codec    ; 16 bits per word</w:t>
       </w:r>
     </w:p>
     <w:p>
@@ -6758,17 +8383,56 @@
           <w:sz w:val="20"/>
           <w:lang w:val="en-US" w:eastAsia="es-AR"/>
         </w:rPr>
+        <w:t xml:space="preserve">        </w:t>
+      </w:r>
+      <w:r>
+        <w:rPr>
+          <w:rFonts w:ascii="Courier New" w:eastAsia="Times New Roman" w:hAnsi="Courier New" w:cs="Courier New"/>
+          <w:color w:val="000000"/>
+          <w:sz w:val="20"/>
+          <w:lang w:val="en-US" w:eastAsia="es-AR"/>
+        </w:rPr>
         <w:tab/>
       </w:r>
-      <w:r>
-        <w:rPr>
-          <w:rFonts w:ascii="Courier New" w:eastAsia="Times New Roman" w:hAnsi="Courier New" w:cs="Courier New"/>
-          <w:color w:val="000000"/>
-          <w:sz w:val="20"/>
-          <w:lang w:val="en-US" w:eastAsia="es-AR"/>
-        </w:rPr>
-        <w:tab/>
-        <w:t>do      #16,end_send_codec    ; 16 bits per word</w:t>
+      <w:proofErr w:type="spellStart"/>
+      <w:r>
+        <w:rPr>
+          <w:rFonts w:ascii="Courier New" w:eastAsia="Times New Roman" w:hAnsi="Courier New" w:cs="Courier New"/>
+          <w:color w:val="000000"/>
+          <w:sz w:val="20"/>
+          <w:lang w:val="en-US" w:eastAsia="es-AR"/>
+        </w:rPr>
+        <w:t>bset</w:t>
+      </w:r>
+      <w:proofErr w:type="spellEnd"/>
+      <w:r>
+        <w:rPr>
+          <w:rFonts w:ascii="Courier New" w:eastAsia="Times New Roman" w:hAnsi="Courier New" w:cs="Courier New"/>
+          <w:color w:val="000000"/>
+          <w:sz w:val="20"/>
+          <w:lang w:val="en-US" w:eastAsia="es-AR"/>
+        </w:rPr>
+        <w:t xml:space="preserve">    #</w:t>
+      </w:r>
+      <w:proofErr w:type="gramStart"/>
+      <w:r>
+        <w:rPr>
+          <w:rFonts w:ascii="Courier New" w:eastAsia="Times New Roman" w:hAnsi="Courier New" w:cs="Courier New"/>
+          <w:color w:val="000000"/>
+          <w:sz w:val="20"/>
+          <w:lang w:val="en-US" w:eastAsia="es-AR"/>
+        </w:rPr>
+        <w:t>CCLK,x</w:t>
+      </w:r>
+      <w:proofErr w:type="gramEnd"/>
+      <w:r>
+        <w:rPr>
+          <w:rFonts w:ascii="Courier New" w:eastAsia="Times New Roman" w:hAnsi="Courier New" w:cs="Courier New"/>
+          <w:color w:val="000000"/>
+          <w:sz w:val="20"/>
+          <w:lang w:val="en-US" w:eastAsia="es-AR"/>
+        </w:rPr>
+        <w:t>:M_PDRD        ; toggle CCLK clock high</w:t>
       </w:r>
     </w:p>
     <w:p>
@@ -6805,8 +8469,58 @@
           <w:lang w:val="en-US" w:eastAsia="es-AR"/>
         </w:rPr>
         <w:tab/>
-        <w:t>bset    #CCLK,x:M_PDRD        ; toggle CCLK clock high</w:t>
-      </w:r>
+      </w:r>
+      <w:proofErr w:type="spellStart"/>
+      <w:r>
+        <w:rPr>
+          <w:rFonts w:ascii="Courier New" w:eastAsia="Times New Roman" w:hAnsi="Courier New" w:cs="Courier New"/>
+          <w:color w:val="000000"/>
+          <w:sz w:val="20"/>
+          <w:lang w:val="en-US" w:eastAsia="es-AR"/>
+        </w:rPr>
+        <w:t>jclr</w:t>
+      </w:r>
+      <w:proofErr w:type="spellEnd"/>
+      <w:r>
+        <w:rPr>
+          <w:rFonts w:ascii="Courier New" w:eastAsia="Times New Roman" w:hAnsi="Courier New" w:cs="Courier New"/>
+          <w:color w:val="000000"/>
+          <w:sz w:val="20"/>
+          <w:lang w:val="en-US" w:eastAsia="es-AR"/>
+        </w:rPr>
+        <w:t xml:space="preserve">    #</w:t>
+      </w:r>
+      <w:proofErr w:type="gramStart"/>
+      <w:r>
+        <w:rPr>
+          <w:rFonts w:ascii="Courier New" w:eastAsia="Times New Roman" w:hAnsi="Courier New" w:cs="Courier New"/>
+          <w:color w:val="000000"/>
+          <w:sz w:val="20"/>
+          <w:lang w:val="en-US" w:eastAsia="es-AR"/>
+        </w:rPr>
+        <w:t>23,a</w:t>
+      </w:r>
+      <w:proofErr w:type="gramEnd"/>
+      <w:r>
+        <w:rPr>
+          <w:rFonts w:ascii="Courier New" w:eastAsia="Times New Roman" w:hAnsi="Courier New" w:cs="Courier New"/>
+          <w:color w:val="000000"/>
+          <w:sz w:val="20"/>
+          <w:lang w:val="en-US" w:eastAsia="es-AR"/>
+        </w:rPr>
+        <w:t xml:space="preserve">1,bit_low        ; test </w:t>
+      </w:r>
+      <w:proofErr w:type="spellStart"/>
+      <w:r>
+        <w:rPr>
+          <w:rFonts w:ascii="Courier New" w:eastAsia="Times New Roman" w:hAnsi="Courier New" w:cs="Courier New"/>
+          <w:color w:val="000000"/>
+          <w:sz w:val="20"/>
+          <w:lang w:val="en-US" w:eastAsia="es-AR"/>
+        </w:rPr>
+        <w:t>msb</w:t>
+      </w:r>
+      <w:proofErr w:type="spellEnd"/>
     </w:p>
     <w:p>
       <w:pPr>
@@ -6842,7 +8556,46 @@
           <w:lang w:val="en-US" w:eastAsia="es-AR"/>
         </w:rPr>
         <w:tab/>
-        <w:t>jclr    #23,a1,bit_low        ; test msb</w:t>
+      </w:r>
+      <w:proofErr w:type="spellStart"/>
+      <w:r>
+        <w:rPr>
+          <w:rFonts w:ascii="Courier New" w:eastAsia="Times New Roman" w:hAnsi="Courier New" w:cs="Courier New"/>
+          <w:color w:val="000000"/>
+          <w:sz w:val="20"/>
+          <w:lang w:val="en-US" w:eastAsia="es-AR"/>
+        </w:rPr>
+        <w:t>bset</w:t>
+      </w:r>
+      <w:proofErr w:type="spellEnd"/>
+      <w:r>
+        <w:rPr>
+          <w:rFonts w:ascii="Courier New" w:eastAsia="Times New Roman" w:hAnsi="Courier New" w:cs="Courier New"/>
+          <w:color w:val="000000"/>
+          <w:sz w:val="20"/>
+          <w:lang w:val="en-US" w:eastAsia="es-AR"/>
+        </w:rPr>
+        <w:t xml:space="preserve">    #</w:t>
+      </w:r>
+      <w:proofErr w:type="gramStart"/>
+      <w:r>
+        <w:rPr>
+          <w:rFonts w:ascii="Courier New" w:eastAsia="Times New Roman" w:hAnsi="Courier New" w:cs="Courier New"/>
+          <w:color w:val="000000"/>
+          <w:sz w:val="20"/>
+          <w:lang w:val="en-US" w:eastAsia="es-AR"/>
+        </w:rPr>
+        <w:t>CDIN,x</w:t>
+      </w:r>
+      <w:proofErr w:type="gramEnd"/>
+      <w:r>
+        <w:rPr>
+          <w:rFonts w:ascii="Courier New" w:eastAsia="Times New Roman" w:hAnsi="Courier New" w:cs="Courier New"/>
+          <w:color w:val="000000"/>
+          <w:sz w:val="20"/>
+          <w:lang w:val="en-US" w:eastAsia="es-AR"/>
+        </w:rPr>
+        <w:t xml:space="preserve">:M_PDRD        ; send high into CDIN </w:t>
       </w:r>
     </w:p>
     <w:p>
@@ -6879,7 +8632,26 @@
           <w:lang w:val="en-US" w:eastAsia="es-AR"/>
         </w:rPr>
         <w:tab/>
-        <w:t xml:space="preserve">bset    #CDIN,x:M_PDRD        ; send high into CDIN </w:t>
+      </w:r>
+      <w:proofErr w:type="spellStart"/>
+      <w:r>
+        <w:rPr>
+          <w:rFonts w:ascii="Courier New" w:eastAsia="Times New Roman" w:hAnsi="Courier New" w:cs="Courier New"/>
+          <w:color w:val="000000"/>
+          <w:sz w:val="20"/>
+          <w:lang w:val="en-US" w:eastAsia="es-AR"/>
+        </w:rPr>
+        <w:t>jmp</w:t>
+      </w:r>
+      <w:proofErr w:type="spellEnd"/>
+      <w:r>
+        <w:rPr>
+          <w:rFonts w:ascii="Courier New" w:eastAsia="Times New Roman" w:hAnsi="Courier New" w:cs="Courier New"/>
+          <w:color w:val="000000"/>
+          <w:sz w:val="20"/>
+          <w:lang w:val="en-US" w:eastAsia="es-AR"/>
+        </w:rPr>
+        <w:t xml:space="preserve">     continue</w:t>
       </w:r>
     </w:p>
     <w:p>
@@ -6899,15 +8671,25 @@
           <w:lang w:val="en-US" w:eastAsia="es-AR"/>
         </w:rPr>
       </w:pPr>
-      <w:r>
-        <w:rPr>
-          <w:rFonts w:ascii="Courier New" w:eastAsia="Times New Roman" w:hAnsi="Courier New" w:cs="Courier New"/>
-          <w:color w:val="000000"/>
-          <w:sz w:val="20"/>
-          <w:lang w:val="en-US" w:eastAsia="es-AR"/>
-        </w:rPr>
-        <w:lastRenderedPageBreak/>
-        <w:t xml:space="preserve">        </w:t>
+      <w:proofErr w:type="spellStart"/>
+      <w:r>
+        <w:rPr>
+          <w:rFonts w:ascii="Courier New" w:eastAsia="Times New Roman" w:hAnsi="Courier New" w:cs="Courier New"/>
+          <w:color w:val="000000"/>
+          <w:sz w:val="20"/>
+          <w:lang w:val="en-US" w:eastAsia="es-AR"/>
+        </w:rPr>
+        <w:t>bit_low</w:t>
+      </w:r>
+      <w:proofErr w:type="spellEnd"/>
+      <w:r>
+        <w:rPr>
+          <w:rFonts w:ascii="Courier New" w:eastAsia="Times New Roman" w:hAnsi="Courier New" w:cs="Courier New"/>
+          <w:color w:val="000000"/>
+          <w:sz w:val="20"/>
+          <w:lang w:val="en-US" w:eastAsia="es-AR"/>
+        </w:rPr>
+        <w:t xml:space="preserve">    </w:t>
       </w:r>
       <w:r>
         <w:rPr>
@@ -6917,7 +8699,65 @@
           <w:lang w:val="en-US" w:eastAsia="es-AR"/>
         </w:rPr>
         <w:tab/>
-        <w:t>jmp     continue</w:t>
+      </w:r>
+      <w:proofErr w:type="spellStart"/>
+      <w:r>
+        <w:rPr>
+          <w:rFonts w:ascii="Courier New" w:eastAsia="Times New Roman" w:hAnsi="Courier New" w:cs="Courier New"/>
+          <w:color w:val="000000"/>
+          <w:sz w:val="20"/>
+          <w:lang w:val="en-US" w:eastAsia="es-AR"/>
+        </w:rPr>
+        <w:t>bclr</w:t>
+      </w:r>
+      <w:proofErr w:type="spellEnd"/>
+      <w:r>
+        <w:rPr>
+          <w:rFonts w:ascii="Courier New" w:eastAsia="Times New Roman" w:hAnsi="Courier New" w:cs="Courier New"/>
+          <w:color w:val="000000"/>
+          <w:sz w:val="20"/>
+          <w:lang w:val="en-US" w:eastAsia="es-AR"/>
+        </w:rPr>
+        <w:t xml:space="preserve">    #</w:t>
+      </w:r>
+      <w:proofErr w:type="gramStart"/>
+      <w:r>
+        <w:rPr>
+          <w:rFonts w:ascii="Courier New" w:eastAsia="Times New Roman" w:hAnsi="Courier New" w:cs="Courier New"/>
+          <w:color w:val="000000"/>
+          <w:sz w:val="20"/>
+          <w:lang w:val="en-US" w:eastAsia="es-AR"/>
+        </w:rPr>
+        <w:t>CDIN,x</w:t>
+      </w:r>
+      <w:proofErr w:type="gramEnd"/>
+      <w:r>
+        <w:rPr>
+          <w:rFonts w:ascii="Courier New" w:eastAsia="Times New Roman" w:hAnsi="Courier New" w:cs="Courier New"/>
+          <w:color w:val="000000"/>
+          <w:sz w:val="20"/>
+          <w:lang w:val="en-US" w:eastAsia="es-AR"/>
+        </w:rPr>
+        <w:t>:M_PDRD</w:t>
+      </w:r>
+      <w:r>
+        <w:rPr>
+          <w:rFonts w:ascii="Courier New" w:eastAsia="Times New Roman" w:hAnsi="Courier New" w:cs="Courier New"/>
+          <w:color w:val="000000"/>
+          <w:sz w:val="20"/>
+          <w:lang w:val="en-US" w:eastAsia="es-AR"/>
+        </w:rPr>
+        <w:tab/>
+      </w:r>
+      <w:r>
+        <w:rPr>
+          <w:rFonts w:ascii="Courier New" w:eastAsia="Times New Roman" w:hAnsi="Courier New" w:cs="Courier New"/>
+          <w:color w:val="000000"/>
+          <w:sz w:val="20"/>
+          <w:lang w:val="en-US" w:eastAsia="es-AR"/>
+        </w:rPr>
+        <w:tab/>
+        <w:t>; send low into CDIN</w:t>
       </w:r>
     </w:p>
     <w:p>
@@ -6944,36 +8784,27 @@
           <w:sz w:val="20"/>
           <w:lang w:val="en-US" w:eastAsia="es-AR"/>
         </w:rPr>
-        <w:t xml:space="preserve">bit_low    </w:t>
-      </w:r>
-      <w:r>
-        <w:rPr>
-          <w:rFonts w:ascii="Courier New" w:eastAsia="Times New Roman" w:hAnsi="Courier New" w:cs="Courier New"/>
-          <w:color w:val="000000"/>
-          <w:sz w:val="20"/>
-          <w:lang w:val="en-US" w:eastAsia="es-AR"/>
-        </w:rPr>
-        <w:tab/>
-        <w:t>bclr    #CDIN,x:M_PDRD</w:t>
-      </w:r>
-      <w:r>
-        <w:rPr>
-          <w:rFonts w:ascii="Courier New" w:eastAsia="Times New Roman" w:hAnsi="Courier New" w:cs="Courier New"/>
-          <w:color w:val="000000"/>
-          <w:sz w:val="20"/>
-          <w:lang w:val="en-US" w:eastAsia="es-AR"/>
-        </w:rPr>
-        <w:tab/>
-      </w:r>
-      <w:r>
-        <w:rPr>
-          <w:rFonts w:ascii="Courier New" w:eastAsia="Times New Roman" w:hAnsi="Courier New" w:cs="Courier New"/>
-          <w:color w:val="000000"/>
-          <w:sz w:val="20"/>
-          <w:lang w:val="en-US" w:eastAsia="es-AR"/>
-        </w:rPr>
-        <w:tab/>
-        <w:t>; send low into CDIN</w:t>
+        <w:t xml:space="preserve">continue    rep     #2                  </w:t>
+      </w:r>
+      <w:proofErr w:type="gramStart"/>
+      <w:r>
+        <w:rPr>
+          <w:rFonts w:ascii="Courier New" w:eastAsia="Times New Roman" w:hAnsi="Courier New" w:cs="Courier New"/>
+          <w:color w:val="000000"/>
+          <w:sz w:val="20"/>
+          <w:lang w:val="en-US" w:eastAsia="es-AR"/>
+        </w:rPr>
+        <w:t xml:space="preserve">  ;</w:t>
+      </w:r>
+      <w:proofErr w:type="gramEnd"/>
+      <w:r>
+        <w:rPr>
+          <w:rFonts w:ascii="Courier New" w:eastAsia="Times New Roman" w:hAnsi="Courier New" w:cs="Courier New"/>
+          <w:color w:val="000000"/>
+          <w:sz w:val="20"/>
+          <w:lang w:val="en-US" w:eastAsia="es-AR"/>
+        </w:rPr>
+        <w:t xml:space="preserve"> delay</w:t>
       </w:r>
     </w:p>
     <w:p>
@@ -7000,8 +8831,29 @@
           <w:sz w:val="20"/>
           <w:lang w:val="en-US" w:eastAsia="es-AR"/>
         </w:rPr>
-        <w:t>continue    rep     #2                    ; delay</w:t>
-      </w:r>
+        <w:lastRenderedPageBreak/>
+        <w:t xml:space="preserve">        </w:t>
+      </w:r>
+      <w:r>
+        <w:rPr>
+          <w:rFonts w:ascii="Courier New" w:eastAsia="Times New Roman" w:hAnsi="Courier New" w:cs="Courier New"/>
+          <w:color w:val="000000"/>
+          <w:sz w:val="20"/>
+          <w:lang w:val="en-US" w:eastAsia="es-AR"/>
+        </w:rPr>
+        <w:tab/>
+      </w:r>
+      <w:proofErr w:type="spellStart"/>
+      <w:r>
+        <w:rPr>
+          <w:rFonts w:ascii="Courier New" w:eastAsia="Times New Roman" w:hAnsi="Courier New" w:cs="Courier New"/>
+          <w:color w:val="000000"/>
+          <w:sz w:val="20"/>
+          <w:lang w:val="en-US" w:eastAsia="es-AR"/>
+        </w:rPr>
+        <w:t>nop</w:t>
+      </w:r>
+      <w:proofErr w:type="spellEnd"/>
     </w:p>
     <w:p>
       <w:pPr>
@@ -7037,7 +8889,46 @@
           <w:lang w:val="en-US" w:eastAsia="es-AR"/>
         </w:rPr>
         <w:tab/>
-        <w:t>nop</w:t>
+      </w:r>
+      <w:proofErr w:type="spellStart"/>
+      <w:r>
+        <w:rPr>
+          <w:rFonts w:ascii="Courier New" w:eastAsia="Times New Roman" w:hAnsi="Courier New" w:cs="Courier New"/>
+          <w:color w:val="000000"/>
+          <w:sz w:val="20"/>
+          <w:lang w:val="en-US" w:eastAsia="es-AR"/>
+        </w:rPr>
+        <w:t>bclr</w:t>
+      </w:r>
+      <w:proofErr w:type="spellEnd"/>
+      <w:r>
+        <w:rPr>
+          <w:rFonts w:ascii="Courier New" w:eastAsia="Times New Roman" w:hAnsi="Courier New" w:cs="Courier New"/>
+          <w:color w:val="000000"/>
+          <w:sz w:val="20"/>
+          <w:lang w:val="en-US" w:eastAsia="es-AR"/>
+        </w:rPr>
+        <w:t xml:space="preserve">    #</w:t>
+      </w:r>
+      <w:proofErr w:type="gramStart"/>
+      <w:r>
+        <w:rPr>
+          <w:rFonts w:ascii="Courier New" w:eastAsia="Times New Roman" w:hAnsi="Courier New" w:cs="Courier New"/>
+          <w:color w:val="000000"/>
+          <w:sz w:val="20"/>
+          <w:lang w:val="en-US" w:eastAsia="es-AR"/>
+        </w:rPr>
+        <w:t>CCLK,x</w:t>
+      </w:r>
+      <w:proofErr w:type="gramEnd"/>
+      <w:r>
+        <w:rPr>
+          <w:rFonts w:ascii="Courier New" w:eastAsia="Times New Roman" w:hAnsi="Courier New" w:cs="Courier New"/>
+          <w:color w:val="000000"/>
+          <w:sz w:val="20"/>
+          <w:lang w:val="en-US" w:eastAsia="es-AR"/>
+        </w:rPr>
+        <w:t>:M_PDRD        ; restart cycle</w:t>
       </w:r>
     </w:p>
     <w:p>
@@ -7074,7 +8965,73 @@
           <w:lang w:val="en-US" w:eastAsia="es-AR"/>
         </w:rPr>
         <w:tab/>
-        <w:t>bclr    #CCLK,x:M_PDRD        ; restart cycle</w:t>
+      </w:r>
+      <w:proofErr w:type="spellStart"/>
+      <w:r>
+        <w:rPr>
+          <w:rFonts w:ascii="Courier New" w:eastAsia="Times New Roman" w:hAnsi="Courier New" w:cs="Courier New"/>
+          <w:color w:val="000000"/>
+          <w:sz w:val="20"/>
+          <w:lang w:val="en-US" w:eastAsia="es-AR"/>
+        </w:rPr>
+        <w:t>lsl</w:t>
+      </w:r>
+      <w:proofErr w:type="spellEnd"/>
+      <w:r>
+        <w:rPr>
+          <w:rFonts w:ascii="Courier New" w:eastAsia="Times New Roman" w:hAnsi="Courier New" w:cs="Courier New"/>
+          <w:color w:val="000000"/>
+          <w:sz w:val="20"/>
+          <w:lang w:val="en-US" w:eastAsia="es-AR"/>
+        </w:rPr>
+        <w:t xml:space="preserve">     a                   </w:t>
+      </w:r>
+      <w:proofErr w:type="gramStart"/>
+      <w:r>
+        <w:rPr>
+          <w:rFonts w:ascii="Courier New" w:eastAsia="Times New Roman" w:hAnsi="Courier New" w:cs="Courier New"/>
+          <w:color w:val="000000"/>
+          <w:sz w:val="20"/>
+          <w:lang w:val="en-US" w:eastAsia="es-AR"/>
+        </w:rPr>
+        <w:t xml:space="preserve">  ;</w:t>
+      </w:r>
+      <w:proofErr w:type="gramEnd"/>
+      <w:r>
+        <w:rPr>
+          <w:rFonts w:ascii="Courier New" w:eastAsia="Times New Roman" w:hAnsi="Courier New" w:cs="Courier New"/>
+          <w:color w:val="000000"/>
+          <w:sz w:val="20"/>
+          <w:lang w:val="en-US" w:eastAsia="es-AR"/>
+        </w:rPr>
+        <w:t xml:space="preserve"> shift</w:t>
+      </w:r>
+      <w:r>
+        <w:rPr>
+          <w:rFonts w:ascii="Courier New" w:eastAsia="Times New Roman" w:hAnsi="Courier New" w:cs="Courier New"/>
+          <w:color w:val="000000"/>
+          <w:sz w:val="20"/>
+          <w:lang w:val="en-US" w:eastAsia="es-AR"/>
+        </w:rPr>
+        <w:t xml:space="preserve"> left</w:t>
+      </w:r>
+      <w:r>
+        <w:rPr>
+          <w:rFonts w:ascii="Courier New" w:eastAsia="Times New Roman" w:hAnsi="Courier New" w:cs="Courier New"/>
+          <w:color w:val="000000"/>
+          <w:sz w:val="20"/>
+          <w:lang w:val="en-US" w:eastAsia="es-AR"/>
+        </w:rPr>
+        <w:t xml:space="preserve"> control word </w:t>
+      </w:r>
+      <w:r>
+        <w:rPr>
+          <w:rFonts w:ascii="Courier New" w:eastAsia="Times New Roman" w:hAnsi="Courier New" w:cs="Courier New"/>
+          <w:color w:val="000000"/>
+          <w:sz w:val="20"/>
+          <w:lang w:val="en-US" w:eastAsia="es-AR"/>
+        </w:rPr>
+        <w:t>1b</w:t>
       </w:r>
     </w:p>
     <w:p>
@@ -7091,73 +9048,10 @@
           <w:rFonts w:ascii="Courier New" w:eastAsia="Times New Roman" w:hAnsi="Courier New" w:cs="Courier New"/>
           <w:color w:val="000000"/>
           <w:sz w:val="20"/>
-          <w:lang w:val="en-US" w:eastAsia="es-AR"/>
-        </w:rPr>
-      </w:pPr>
-      <w:r>
-        <w:rPr>
-          <w:rFonts w:ascii="Courier New" w:eastAsia="Times New Roman" w:hAnsi="Courier New" w:cs="Courier New"/>
-          <w:color w:val="000000"/>
-          <w:sz w:val="20"/>
-          <w:lang w:val="en-US" w:eastAsia="es-AR"/>
-        </w:rPr>
-        <w:t xml:space="preserve">        </w:t>
-      </w:r>
-      <w:r>
-        <w:rPr>
-          <w:rFonts w:ascii="Courier New" w:eastAsia="Times New Roman" w:hAnsi="Courier New" w:cs="Courier New"/>
-          <w:color w:val="000000"/>
-          <w:sz w:val="20"/>
-          <w:lang w:val="en-US" w:eastAsia="es-AR"/>
-        </w:rPr>
-        <w:tab/>
-        <w:t>lsl     a                     ; shift</w:t>
-      </w:r>
-      <w:r>
-        <w:rPr>
-          <w:rFonts w:ascii="Courier New" w:eastAsia="Times New Roman" w:hAnsi="Courier New" w:cs="Courier New"/>
-          <w:color w:val="000000"/>
-          <w:sz w:val="20"/>
-          <w:lang w:val="en-US" w:eastAsia="es-AR"/>
-        </w:rPr>
-        <w:t xml:space="preserve"> left</w:t>
-      </w:r>
-      <w:r>
-        <w:rPr>
-          <w:rFonts w:ascii="Courier New" w:eastAsia="Times New Roman" w:hAnsi="Courier New" w:cs="Courier New"/>
-          <w:color w:val="000000"/>
-          <w:sz w:val="20"/>
-          <w:lang w:val="en-US" w:eastAsia="es-AR"/>
-        </w:rPr>
-        <w:t xml:space="preserve"> control word </w:t>
-      </w:r>
-      <w:r>
-        <w:rPr>
-          <w:rFonts w:ascii="Courier New" w:eastAsia="Times New Roman" w:hAnsi="Courier New" w:cs="Courier New"/>
-          <w:color w:val="000000"/>
-          <w:sz w:val="20"/>
-          <w:lang w:val="en-US" w:eastAsia="es-AR"/>
-        </w:rPr>
-        <w:t>1b</w:t>
-      </w:r>
-    </w:p>
-    <w:p>
-      <w:pPr>
-        <w:pBdr>
-          <w:top w:val="single" w:sz="4" w:space="1" w:color="auto"/>
-          <w:left w:val="single" w:sz="4" w:space="1" w:color="auto"/>
-          <w:bottom w:val="single" w:sz="4" w:space="1" w:color="auto"/>
-          <w:right w:val="single" w:sz="4" w:space="1" w:color="auto"/>
-        </w:pBdr>
-        <w:shd w:val="clear" w:color="auto" w:fill="F2F2F2"/>
-        <w:spacing w:after="0"/>
-        <w:rPr>
-          <w:rFonts w:ascii="Courier New" w:eastAsia="Times New Roman" w:hAnsi="Courier New" w:cs="Courier New"/>
-          <w:color w:val="000000"/>
-          <w:sz w:val="20"/>
           <w:lang w:eastAsia="es-AR"/>
         </w:rPr>
       </w:pPr>
+      <w:proofErr w:type="spellStart"/>
       <w:r>
         <w:rPr>
           <w:rFonts w:ascii="Courier New" w:eastAsia="Times New Roman" w:hAnsi="Courier New" w:cs="Courier New"/>
@@ -7167,6 +9061,7 @@
         </w:rPr>
         <w:t>end_send_codec</w:t>
       </w:r>
+      <w:proofErr w:type="spellEnd"/>
     </w:p>
     <w:p>
       <w:pPr>
@@ -7193,8 +9088,19 @@
           <w:sz w:val="20"/>
           <w:lang w:eastAsia="es-AR"/>
         </w:rPr>
-        <w:t xml:space="preserve">      rts</w:t>
-      </w:r>
+        <w:t xml:space="preserve">      </w:t>
+      </w:r>
+      <w:proofErr w:type="spellStart"/>
+      <w:r>
+        <w:rPr>
+          <w:rFonts w:ascii="Courier New" w:eastAsia="Times New Roman" w:hAnsi="Courier New" w:cs="Courier New"/>
+          <w:color w:val="000000"/>
+          <w:sz w:val="20"/>
+          <w:lang w:eastAsia="es-AR"/>
+        </w:rPr>
+        <w:t>rts</w:t>
+      </w:r>
+      <w:proofErr w:type="spellEnd"/>
     </w:p>
     <w:p/>
     <w:p>
@@ -7226,9 +9132,14 @@
       </w:pPr>
       <w:bookmarkStart w:id="13" w:name="_Toc84362955"/>
       <w:r>
-        <w:t>Filtro antialiasing</w:t>
+        <w:t xml:space="preserve">Filtro </w:t>
+      </w:r>
+      <w:proofErr w:type="spellStart"/>
+      <w:r>
+        <w:t>antialiasing</w:t>
       </w:r>
       <w:bookmarkEnd w:id="13"/>
+      <w:proofErr w:type="spellEnd"/>
     </w:p>
     <w:p>
       <w:pPr>
@@ -7281,7 +9192,35 @@
         <w:rPr>
           <w:rFonts w:eastAsiaTheme="minorEastAsia"/>
         </w:rPr>
-        <w:t>para filtrar las altas frecuencias y proteger al sistema de aliasing. Vale destacar que en este sistema se puede simplificar el filtro ya que el CS4218 utiliza oversampling, y eso reduce las exigencias sobre la pendiente de atenuación del filtro.</w:t>
+        <w:t xml:space="preserve">para filtrar las altas frecuencias y proteger al sistema de </w:t>
+      </w:r>
+      <w:proofErr w:type="spellStart"/>
+      <w:r>
+        <w:rPr>
+          <w:rFonts w:eastAsiaTheme="minorEastAsia"/>
+        </w:rPr>
+        <w:t>aliasing</w:t>
+      </w:r>
+      <w:proofErr w:type="spellEnd"/>
+      <w:r>
+        <w:rPr>
+          <w:rFonts w:eastAsiaTheme="minorEastAsia"/>
+        </w:rPr>
+        <w:t xml:space="preserve">. Vale destacar que en este sistema se puede simplificar el filtro ya que el CS4218 utiliza </w:t>
+      </w:r>
+      <w:proofErr w:type="spellStart"/>
+      <w:r>
+        <w:rPr>
+          <w:rFonts w:eastAsiaTheme="minorEastAsia"/>
+        </w:rPr>
+        <w:t>oversampling</w:t>
+      </w:r>
+      <w:proofErr w:type="spellEnd"/>
+      <w:r>
+        <w:rPr>
+          <w:rFonts w:eastAsiaTheme="minorEastAsia"/>
+        </w:rPr>
+        <w:t>, y eso reduce las exigencias sobre la pendiente de atenuación del filtro.</w:t>
       </w:r>
     </w:p>
     <w:p>
@@ -7413,7 +9352,6 @@
       </w:pPr>
       <w:bookmarkStart w:id="15" w:name="_Toc84362957"/>
       <w:r>
-        <w:lastRenderedPageBreak/>
         <w:t xml:space="preserve">Puerto de comunicación para </w:t>
       </w:r>
       <w:r>
@@ -7482,6 +9420,7 @@
       </w:pPr>
       <w:bookmarkStart w:id="16" w:name="_Toc84362958"/>
       <w:r>
+        <w:lastRenderedPageBreak/>
         <w:t>Configuración de la frecuencia de muestreo</w:t>
       </w:r>
       <w:bookmarkEnd w:id="16"/>
@@ -7521,7 +9460,15 @@
         <w:t>MF8</w:t>
       </w:r>
       <w:r>
-        <w:t xml:space="preserve"> se pueden conectar a masa o a la alimentación para seleccionar una de las ocho alternativas posibles de frecuencia de muestreo con que trabajará el CS4218, siendo que está configurado en modo maestro y maneja el clock de la comunicación.</w:t>
+        <w:t xml:space="preserve"> se pueden conectar a masa o a la alimentación para seleccionar una de las ocho alternativas posibles de frecuencia de muestreo con que trabajará el CS4218, siendo que está configurado en modo maestro y maneja el </w:t>
+      </w:r>
+      <w:proofErr w:type="spellStart"/>
+      <w:r>
+        <w:t>clock</w:t>
+      </w:r>
+      <w:proofErr w:type="spellEnd"/>
+      <w:r>
+        <w:t xml:space="preserve"> de la comunicación.</w:t>
       </w:r>
     </w:p>
     <w:p>
@@ -7718,7 +9665,15 @@
         <w:t>SMODE3</w:t>
       </w:r>
       <w:r>
-        <w:t>, se conectan los niveles de tensión para configurar el modo de comunicación SM4 (Serial Mode 4).</w:t>
+        <w:t xml:space="preserve">, se conectan los niveles de tensión para configurar el modo de comunicación SM4 (Serial </w:t>
+      </w:r>
+      <w:proofErr w:type="spellStart"/>
+      <w:r>
+        <w:t>Mode</w:t>
+      </w:r>
+      <w:proofErr w:type="spellEnd"/>
+      <w:r>
+        <w:t xml:space="preserve"> 4).</w:t>
       </w:r>
     </w:p>
     <w:p>

</xml_diff>

<commit_message>
Add comment about STD0 not being set as output and pin toggling inside ISR. Report sent
</commit_message>
<xml_diff>
--- a/report/report.docx
+++ b/report/report.docx
@@ -1523,25 +1523,51 @@
       <w:r>
         <w:t xml:space="preserve">Ilustración </w:t>
       </w:r>
-      <w:fldSimple w:instr=" STYLEREF 1 \s ">
-        <w:r>
-          <w:rPr>
-            <w:noProof/>
-          </w:rPr>
-          <w:t>0</w:t>
-        </w:r>
-      </w:fldSimple>
+      <w:r>
+        <w:fldChar w:fldCharType="begin"/>
+      </w:r>
+      <w:r>
+        <w:instrText xml:space="preserve"> STYLEREF 1 \s </w:instrText>
+      </w:r>
+      <w:r>
+        <w:fldChar w:fldCharType="separate"/>
+      </w:r>
+      <w:r>
+        <w:rPr>
+          <w:noProof/>
+        </w:rPr>
+        <w:t>0</w:t>
+      </w:r>
+      <w:r>
+        <w:rPr>
+          <w:noProof/>
+        </w:rPr>
+        <w:fldChar w:fldCharType="end"/>
+      </w:r>
       <w:r>
         <w:t>.</w:t>
       </w:r>
-      <w:fldSimple w:instr=" SEQ Ilustración \* ARABIC \s 1 ">
-        <w:r>
-          <w:rPr>
-            <w:noProof/>
-          </w:rPr>
-          <w:t>1</w:t>
-        </w:r>
-      </w:fldSimple>
+      <w:r>
+        <w:fldChar w:fldCharType="begin"/>
+      </w:r>
+      <w:r>
+        <w:instrText xml:space="preserve"> SEQ Ilustración \* ARABIC \s 1 </w:instrText>
+      </w:r>
+      <w:r>
+        <w:fldChar w:fldCharType="separate"/>
+      </w:r>
+      <w:r>
+        <w:rPr>
+          <w:noProof/>
+        </w:rPr>
+        <w:t>1</w:t>
+      </w:r>
+      <w:r>
+        <w:rPr>
+          <w:noProof/>
+        </w:rPr>
+        <w:fldChar w:fldCharType="end"/>
+      </w:r>
       <w:r>
         <w:t>: Esquema CS4218</w:t>
       </w:r>
@@ -1653,25 +1679,51 @@
       <w:r>
         <w:t xml:space="preserve">Ilustración </w:t>
       </w:r>
-      <w:fldSimple w:instr=" STYLEREF 1 \s ">
-        <w:r>
-          <w:rPr>
-            <w:noProof/>
-          </w:rPr>
-          <w:t>0</w:t>
-        </w:r>
-      </w:fldSimple>
+      <w:r>
+        <w:fldChar w:fldCharType="begin"/>
+      </w:r>
+      <w:r>
+        <w:instrText xml:space="preserve"> STYLEREF 1 \s </w:instrText>
+      </w:r>
+      <w:r>
+        <w:fldChar w:fldCharType="separate"/>
+      </w:r>
+      <w:r>
+        <w:rPr>
+          <w:noProof/>
+        </w:rPr>
+        <w:t>0</w:t>
+      </w:r>
+      <w:r>
+        <w:rPr>
+          <w:noProof/>
+        </w:rPr>
+        <w:fldChar w:fldCharType="end"/>
+      </w:r>
       <w:r>
         <w:t>.</w:t>
       </w:r>
-      <w:fldSimple w:instr=" SEQ Ilustración \* ARABIC \s 1 ">
-        <w:r>
-          <w:rPr>
-            <w:noProof/>
-          </w:rPr>
-          <w:t>2</w:t>
-        </w:r>
-      </w:fldSimple>
+      <w:r>
+        <w:fldChar w:fldCharType="begin"/>
+      </w:r>
+      <w:r>
+        <w:instrText xml:space="preserve"> SEQ Ilustración \* ARABIC \s 1 </w:instrText>
+      </w:r>
+      <w:r>
+        <w:fldChar w:fldCharType="separate"/>
+      </w:r>
+      <w:r>
+        <w:rPr>
+          <w:noProof/>
+        </w:rPr>
+        <w:t>2</w:t>
+      </w:r>
+      <w:r>
+        <w:rPr>
+          <w:noProof/>
+        </w:rPr>
+        <w:fldChar w:fldCharType="end"/>
+      </w:r>
       <w:bookmarkEnd w:id="5"/>
       <w:r>
         <w:t>: Diagrama en bloques</w:t>
@@ -2189,25 +2241,51 @@
       <w:r>
         <w:t xml:space="preserve">Ilustración </w:t>
       </w:r>
-      <w:fldSimple w:instr=" STYLEREF 1 \s ">
-        <w:r>
-          <w:rPr>
-            <w:noProof/>
-          </w:rPr>
-          <w:t>0</w:t>
-        </w:r>
-      </w:fldSimple>
+      <w:r>
+        <w:fldChar w:fldCharType="begin"/>
+      </w:r>
+      <w:r>
+        <w:instrText xml:space="preserve"> STYLEREF 1 \s </w:instrText>
+      </w:r>
+      <w:r>
+        <w:fldChar w:fldCharType="separate"/>
+      </w:r>
+      <w:r>
+        <w:rPr>
+          <w:noProof/>
+        </w:rPr>
+        <w:t>0</w:t>
+      </w:r>
+      <w:r>
+        <w:rPr>
+          <w:noProof/>
+        </w:rPr>
+        <w:fldChar w:fldCharType="end"/>
+      </w:r>
       <w:r>
         <w:t>.</w:t>
       </w:r>
-      <w:fldSimple w:instr=" SEQ Ilustración \* ARABIC \s 1 ">
-        <w:r>
-          <w:rPr>
-            <w:noProof/>
-          </w:rPr>
-          <w:t>3</w:t>
-        </w:r>
-      </w:fldSimple>
+      <w:r>
+        <w:fldChar w:fldCharType="begin"/>
+      </w:r>
+      <w:r>
+        <w:instrText xml:space="preserve"> SEQ Ilustración \* ARABIC \s 1 </w:instrText>
+      </w:r>
+      <w:r>
+        <w:fldChar w:fldCharType="separate"/>
+      </w:r>
+      <w:r>
+        <w:rPr>
+          <w:noProof/>
+        </w:rPr>
+        <w:t>3</w:t>
+      </w:r>
+      <w:r>
+        <w:rPr>
+          <w:noProof/>
+        </w:rPr>
+        <w:fldChar w:fldCharType="end"/>
+      </w:r>
       <w:bookmarkEnd w:id="7"/>
       <w:r>
         <w:t>: Diagrama temporal de la comunicación</w:t>
@@ -3028,14 +3106,27 @@
       <w:r>
         <w:t xml:space="preserve">Tabla </w:t>
       </w:r>
-      <w:fldSimple w:instr=" SEQ Tabla \* ARABIC ">
-        <w:r>
-          <w:rPr>
-            <w:noProof/>
-          </w:rPr>
-          <w:t>1</w:t>
-        </w:r>
-      </w:fldSimple>
+      <w:r>
+        <w:fldChar w:fldCharType="begin"/>
+      </w:r>
+      <w:r>
+        <w:instrText xml:space="preserve"> SEQ Tabla \* ARABIC </w:instrText>
+      </w:r>
+      <w:r>
+        <w:fldChar w:fldCharType="separate"/>
+      </w:r>
+      <w:r>
+        <w:rPr>
+          <w:noProof/>
+        </w:rPr>
+        <w:t>1</w:t>
+      </w:r>
+      <w:r>
+        <w:rPr>
+          <w:noProof/>
+        </w:rPr>
+        <w:fldChar w:fldCharType="end"/>
+      </w:r>
       <w:bookmarkEnd w:id="9"/>
       <w:r>
         <w:t>: Frecuencias de muestreo configurables</w:t>
@@ -3279,25 +3370,51 @@
       <w:r>
         <w:t xml:space="preserve">Ilustración </w:t>
       </w:r>
-      <w:fldSimple w:instr=" STYLEREF 1 \s ">
-        <w:r>
-          <w:rPr>
-            <w:noProof/>
-          </w:rPr>
-          <w:t>0</w:t>
-        </w:r>
-      </w:fldSimple>
+      <w:r>
+        <w:fldChar w:fldCharType="begin"/>
+      </w:r>
+      <w:r>
+        <w:instrText xml:space="preserve"> STYLEREF 1 \s </w:instrText>
+      </w:r>
+      <w:r>
+        <w:fldChar w:fldCharType="separate"/>
+      </w:r>
+      <w:r>
+        <w:rPr>
+          <w:noProof/>
+        </w:rPr>
+        <w:t>0</w:t>
+      </w:r>
+      <w:r>
+        <w:rPr>
+          <w:noProof/>
+        </w:rPr>
+        <w:fldChar w:fldCharType="end"/>
+      </w:r>
       <w:r>
         <w:t>.</w:t>
       </w:r>
-      <w:fldSimple w:instr=" SEQ Ilustración \* ARABIC \s 1 ">
-        <w:r>
-          <w:rPr>
-            <w:noProof/>
-          </w:rPr>
-          <w:t>4</w:t>
-        </w:r>
-      </w:fldSimple>
+      <w:r>
+        <w:fldChar w:fldCharType="begin"/>
+      </w:r>
+      <w:r>
+        <w:instrText xml:space="preserve"> SEQ Ilustración \* ARABIC \s 1 </w:instrText>
+      </w:r>
+      <w:r>
+        <w:fldChar w:fldCharType="separate"/>
+      </w:r>
+      <w:r>
+        <w:rPr>
+          <w:noProof/>
+        </w:rPr>
+        <w:t>4</w:t>
+      </w:r>
+      <w:r>
+        <w:rPr>
+          <w:noProof/>
+        </w:rPr>
+        <w:fldChar w:fldCharType="end"/>
+      </w:r>
       <w:bookmarkEnd w:id="10"/>
       <w:r>
         <w:t>: Señales de control en SM4</w:t>
@@ -3588,25 +3705,51 @@
       <w:r>
         <w:t xml:space="preserve">Ilustración </w:t>
       </w:r>
-      <w:fldSimple w:instr=" STYLEREF 1 \s ">
-        <w:r>
-          <w:rPr>
-            <w:noProof/>
-          </w:rPr>
-          <w:t>0</w:t>
-        </w:r>
-      </w:fldSimple>
+      <w:r>
+        <w:fldChar w:fldCharType="begin"/>
+      </w:r>
+      <w:r>
+        <w:instrText xml:space="preserve"> STYLEREF 1 \s </w:instrText>
+      </w:r>
+      <w:r>
+        <w:fldChar w:fldCharType="separate"/>
+      </w:r>
+      <w:r>
+        <w:rPr>
+          <w:noProof/>
+        </w:rPr>
+        <w:t>0</w:t>
+      </w:r>
+      <w:r>
+        <w:rPr>
+          <w:noProof/>
+        </w:rPr>
+        <w:fldChar w:fldCharType="end"/>
+      </w:r>
       <w:r>
         <w:t>.</w:t>
       </w:r>
-      <w:fldSimple w:instr=" SEQ Ilustración \* ARABIC \s 1 ">
-        <w:r>
-          <w:rPr>
-            <w:noProof/>
-          </w:rPr>
-          <w:t>5</w:t>
-        </w:r>
-      </w:fldSimple>
+      <w:r>
+        <w:fldChar w:fldCharType="begin"/>
+      </w:r>
+      <w:r>
+        <w:instrText xml:space="preserve"> SEQ Ilustración \* ARABIC \s 1 </w:instrText>
+      </w:r>
+      <w:r>
+        <w:fldChar w:fldCharType="separate"/>
+      </w:r>
+      <w:r>
+        <w:rPr>
+          <w:noProof/>
+        </w:rPr>
+        <w:t>5</w:t>
+      </w:r>
+      <w:r>
+        <w:rPr>
+          <w:noProof/>
+        </w:rPr>
+        <w:fldChar w:fldCharType="end"/>
+      </w:r>
       <w:bookmarkEnd w:id="11"/>
       <w:r>
         <w:t>: Pines de ESSI y GPIO</w:t>
@@ -3662,7 +3805,33 @@
         <w:t>, para no tenerlos configurados como ESSI mientras se configura el resto del periférico</w:t>
       </w:r>
       <w:r>
-        <w:t>. Luego se setea el CRA (Control Register A) a $101807 que esto implica:</w:t>
+        <w:t xml:space="preserve">. Luego se </w:t>
+      </w:r>
+      <w:r>
+        <w:t>configuran los registros de control de ESSI0 para la interfaz de datos.</w:t>
+      </w:r>
+    </w:p>
+    <w:p>
+      <w:pPr>
+        <w:jc w:val="both"/>
+      </w:pPr>
+      <w:r>
+        <w:t>E</w:t>
+      </w:r>
+      <w:r>
+        <w:t xml:space="preserve">l CRA (Control Register A) </w:t>
+      </w:r>
+      <w:r>
+        <w:t>vale</w:t>
+      </w:r>
+      <w:r>
+        <w:t xml:space="preserve"> $101807</w:t>
+      </w:r>
+      <w:r>
+        <w:t xml:space="preserve">, </w:t>
+      </w:r>
+      <w:r>
+        <w:t>esto implica:</w:t>
       </w:r>
     </w:p>
     <w:p>
@@ -3980,7 +4149,13 @@
         <w:jc w:val="both"/>
       </w:pPr>
       <w:r>
-        <w:t>Bit 13: Seteado a 1, elije network mode, hace que se transmita una palabra en cada slot de tiempo.</w:t>
+        <w:t>Bit 13: Seteado a 1, eli</w:t>
+      </w:r>
+      <w:r>
+        <w:t>g</w:t>
+      </w:r>
+      <w:r>
+        <w:t>e network mode, hace que se transmita una palabra en cada slot de tiempo.</w:t>
       </w:r>
     </w:p>
     <w:p>
@@ -4019,6 +4194,7 @@
         <w:jc w:val="both"/>
       </w:pPr>
       <w:r>
+        <w:lastRenderedPageBreak/>
         <w:t>Bits 16-23: Seteando a 1, habilita TE0, RE, TIE, RIE, TLIE, RLIE, TEIE, REIE</w:t>
       </w:r>
     </w:p>
@@ -4046,7 +4222,6 @@
           <w:sz w:val="16"/>
           <w:lang w:val="en-US" w:eastAsia="es-AR"/>
         </w:rPr>
-        <w:lastRenderedPageBreak/>
         <w:t>;-------------------------------------------------------------</w:t>
       </w:r>
     </w:p>
@@ -4431,6 +4606,15 @@
       </w:r>
       <w:r>
         <w:t>ines correspondientes de los puertos C y D (ESSI0 y ESSI1) como salidas, según fue indicado previamente. Para configurar un bit de un puerto como salida, se debe escribir un 1 en su Port Direction Register (PRRx).</w:t>
+      </w:r>
+      <w:r>
+        <w:t xml:space="preserve"> El único bit que no se configura aquí como salida es STD0, ya que queda configurado como salida al configurar CRA y CRB de ESSI0, por usar modo sincrónico y SSC1</w:t>
+      </w:r>
+      <w:r>
+        <w:t>=</w:t>
+      </w:r>
+      <w:r>
+        <w:t>1.</w:t>
       </w:r>
     </w:p>
     <w:p>
@@ -4860,7 +5044,7 @@
           <w:rFonts w:ascii="Courier New" w:eastAsia="Times New Roman" w:hAnsi="Courier New" w:cs="Courier New"/>
           <w:color w:val="000000"/>
           <w:sz w:val="20"/>
-          <w:lang w:val="en-US" w:eastAsia="es-AR"/>
+          <w:lang w:eastAsia="es-AR"/>
         </w:rPr>
       </w:pPr>
       <w:r>
@@ -4877,7 +5061,7 @@
           <w:rFonts w:ascii="Courier New" w:eastAsia="Times New Roman" w:hAnsi="Courier New" w:cs="Courier New"/>
           <w:color w:val="000000"/>
           <w:sz w:val="20"/>
-          <w:lang w:val="en-US" w:eastAsia="es-AR"/>
+          <w:lang w:eastAsia="es-AR"/>
         </w:rPr>
         <w:t>nop</w:t>
       </w:r>
@@ -4895,31 +5079,25 @@
           <w:rFonts w:ascii="Courier New" w:eastAsia="Times New Roman" w:hAnsi="Courier New" w:cs="Courier New"/>
           <w:color w:val="000000"/>
           <w:sz w:val="20"/>
-          <w:lang w:val="en-US" w:eastAsia="es-AR"/>
-        </w:rPr>
-      </w:pPr>
-      <w:r>
-        <w:rPr>
-          <w:rFonts w:ascii="Courier New" w:eastAsia="Times New Roman" w:hAnsi="Courier New" w:cs="Courier New"/>
-          <w:color w:val="000000"/>
-          <w:sz w:val="20"/>
-          <w:lang w:val="en-US" w:eastAsia="es-AR"/>
+          <w:lang w:eastAsia="es-AR"/>
+        </w:rPr>
+      </w:pPr>
+      <w:r>
+        <w:rPr>
+          <w:rFonts w:ascii="Courier New" w:eastAsia="Times New Roman" w:hAnsi="Courier New" w:cs="Courier New"/>
+          <w:color w:val="000000"/>
+          <w:sz w:val="20"/>
+          <w:lang w:eastAsia="es-AR"/>
         </w:rPr>
         <w:t>_delay_loop</w:t>
       </w:r>
     </w:p>
     <w:p>
       <w:r>
-        <w:t xml:space="preserve">Una vez reseteado el </w:t>
-      </w:r>
-      <w:r>
-        <w:t>c</w:t>
-      </w:r>
-      <w:r>
-        <w:t>ódec</w:t>
-      </w:r>
-      <w:r>
-        <w:t xml:space="preserve">, se lo configura como la aplicación lo requiere. Para ello, en algún lugar del código se debe definir la secuencia de control a ser enviada al códec, para configurar lo indicado en la </w:t>
+        <w:t>Una vez reseteado el c</w:t>
+      </w:r>
+      <w:r>
+        <w:t xml:space="preserve">ódec, se lo configura como la aplicación lo requiere. Para ello, en algún lugar del código se debe definir la secuencia de control a ser enviada al códec, para configurar lo indicado en la </w:t>
       </w:r>
       <w:r>
         <w:fldChar w:fldCharType="begin"/>
@@ -5204,6 +5382,7 @@
           <w:sz w:val="20"/>
           <w:lang w:val="en-US" w:eastAsia="es-AR"/>
         </w:rPr>
+        <w:lastRenderedPageBreak/>
         <w:t xml:space="preserve">     </w:t>
       </w:r>
       <w:r>
@@ -5402,7 +5581,6 @@
           <w:sz w:val="20"/>
           <w:lang w:val="en-US" w:eastAsia="es-AR"/>
         </w:rPr>
-        <w:lastRenderedPageBreak/>
         <w:tab/>
         <w:t xml:space="preserve">jsr     </w:t>
       </w:r>
@@ -6664,6 +6842,7 @@
           <w:sz w:val="20"/>
           <w:lang w:val="en-US" w:eastAsia="es-AR"/>
         </w:rPr>
+        <w:lastRenderedPageBreak/>
         <w:tab/>
       </w:r>
       <w:r>
@@ -6812,7 +6991,6 @@
           <w:sz w:val="20"/>
           <w:lang w:val="en-US" w:eastAsia="es-AR"/>
         </w:rPr>
-        <w:lastRenderedPageBreak/>
         <w:t xml:space="preserve">        </w:t>
       </w:r>
       <w:r>
@@ -7219,15 +7397,15 @@
           <w:rFonts w:ascii="Courier New" w:eastAsia="Times New Roman" w:hAnsi="Courier New" w:cs="Courier New"/>
           <w:color w:val="000000"/>
           <w:sz w:val="20"/>
-          <w:lang w:val="en-US" w:eastAsia="es-AR"/>
-        </w:rPr>
-      </w:pPr>
-      <w:r>
-        <w:rPr>
-          <w:rFonts w:ascii="Courier New" w:eastAsia="Times New Roman" w:hAnsi="Courier New" w:cs="Courier New"/>
-          <w:color w:val="000000"/>
-          <w:sz w:val="20"/>
-          <w:lang w:val="en-US" w:eastAsia="es-AR"/>
+          <w:lang w:eastAsia="es-AR"/>
+        </w:rPr>
+      </w:pPr>
+      <w:r>
+        <w:rPr>
+          <w:rFonts w:ascii="Courier New" w:eastAsia="Times New Roman" w:hAnsi="Courier New" w:cs="Courier New"/>
+          <w:color w:val="000000"/>
+          <w:sz w:val="20"/>
+          <w:lang w:eastAsia="es-AR"/>
         </w:rPr>
         <w:t>ssi_rxls_isr</w:t>
       </w:r>
@@ -7254,7 +7432,7 @@
           <w:rFonts w:ascii="Courier New" w:eastAsia="Times New Roman" w:hAnsi="Courier New" w:cs="Courier New"/>
           <w:color w:val="000000"/>
           <w:sz w:val="20"/>
-          <w:lang w:val="en-US" w:eastAsia="es-AR"/>
+          <w:lang w:eastAsia="es-AR"/>
         </w:rPr>
         <w:tab/>
       </w:r>
@@ -7309,61 +7487,35 @@
           <w:b/>
           <w:bCs/>
         </w:rPr>
-        <w:t>Transmit</w:t>
+        <w:t>Transmit last slot</w:t>
+      </w:r>
+      <w:r>
+        <w:t xml:space="preserve">: </w:t>
+      </w:r>
+      <w:r>
+        <w:t xml:space="preserve">Al estar el DSP en Network Mode y </w:t>
+      </w:r>
+      <w:r>
+        <w:t xml:space="preserve">habilitado el bit </w:t>
       </w:r>
       <w:r>
         <w:rPr>
           <w:b/>
           <w:bCs/>
         </w:rPr>
-        <w:t xml:space="preserve"> last slot</w:t>
-      </w:r>
-      <w:r>
-        <w:t xml:space="preserve">: </w:t>
-      </w:r>
-      <w:r>
-        <w:t xml:space="preserve">Al estar el DSP en Network Mode y </w:t>
-      </w:r>
-      <w:r>
-        <w:t xml:space="preserve">habilitado el bit </w:t>
-      </w:r>
-      <w:r>
-        <w:rPr>
-          <w:b/>
-          <w:bCs/>
-        </w:rPr>
-        <w:t>TL</w:t>
-      </w:r>
-      <w:r>
-        <w:rPr>
-          <w:b/>
-          <w:bCs/>
-        </w:rPr>
-        <w:t>IE</w:t>
+        <w:t>TLIE</w:t>
       </w:r>
       <w:r>
         <w:t xml:space="preserve">, </w:t>
       </w:r>
       <w:r>
-        <w:t xml:space="preserve">es interrupido cuando </w:t>
-      </w:r>
-      <w:r>
-        <w:t>empieza</w:t>
+        <w:t>es interrupido cuando empieza</w:t>
       </w:r>
       <w:r>
         <w:t xml:space="preserve"> </w:t>
       </w:r>
       <w:r>
-        <w:t>a</w:t>
-      </w:r>
-      <w:r>
-        <w:t xml:space="preserve"> </w:t>
-      </w:r>
-      <w:r>
-        <w:t>transmitir</w:t>
-      </w:r>
-      <w:r>
-        <w:t xml:space="preserve"> el ú</w:t>
+        <w:t>a transmitir el ú</w:t>
       </w:r>
       <w:r>
         <w:t>ltimo slot</w:t>
@@ -7375,10 +7527,7 @@
         <w:t>, es decir, la última muestra de ambos canales</w:t>
       </w:r>
       <w:r>
-        <w:t>.</w:t>
-      </w:r>
-      <w:r>
-        <w:t xml:space="preserve"> Pone en 1 un bit para indicar que terminó la transmisión del canal derecho (ver en </w:t>
+        <w:t xml:space="preserve">. Pone en 1 un bit para indicar que terminó la transmisión del canal derecho (ver en </w:t>
       </w:r>
       <w:r>
         <w:fldChar w:fldCharType="begin"/>
@@ -7444,25 +7593,7 @@
           <w:sz w:val="16"/>
           <w:lang w:val="en-US" w:eastAsia="es-AR"/>
         </w:rPr>
-        <w:t xml:space="preserve">;********************** SSI </w:t>
-      </w:r>
-      <w:r>
-        <w:rPr>
-          <w:rFonts w:ascii="Comic Sans MS" w:eastAsia="Times New Roman" w:hAnsi="Comic Sans MS" w:cs="Courier New"/>
-          <w:color w:val="008000"/>
-          <w:sz w:val="16"/>
-          <w:lang w:val="en-US" w:eastAsia="es-AR"/>
-        </w:rPr>
-        <w:t>transmit</w:t>
-      </w:r>
-      <w:r>
-        <w:rPr>
-          <w:rFonts w:ascii="Comic Sans MS" w:eastAsia="Times New Roman" w:hAnsi="Comic Sans MS" w:cs="Courier New"/>
-          <w:color w:val="008000"/>
-          <w:sz w:val="16"/>
-          <w:lang w:val="en-US" w:eastAsia="es-AR"/>
-        </w:rPr>
-        <w:t xml:space="preserve"> last slot ISR **************************</w:t>
+        <w:t>;********************** SSI transmit last slot ISR **************************</w:t>
       </w:r>
     </w:p>
     <w:p>
@@ -7615,7 +7746,13 @@
         <w:t xml:space="preserve">. </w:t>
       </w:r>
       <w:r>
-        <w:t>Luego se fija en el bit mencionado anteriormente si se trata del canal derecho o izquierdo. Si es el canal izquierdo, debe correrse código de la aplicación que guarde la muestra de salida deseada en X1, como por ejemplo calcular la salida de un filtro. Si es el canal derecho, escribe un 0 en X1, porque el código utilizado ignora uno de los canales. S</w:t>
+        <w:t>Luego se fija en el bit mencionado anteriormente si se trata del canal derecho o izquierdo. Si es el canal izquierdo, debe correrse código de la aplicación que guarde la muestra de salida deseada en X1, como por ejemplo calcular la salida de un filtro.</w:t>
+      </w:r>
+      <w:r>
+        <w:t xml:space="preserve"> Además, se sube y se baja un pin, lo cual permite por ejemplo medir cuánto tarda la ejecución del código de la aplicación.</w:t>
+      </w:r>
+      <w:r>
+        <w:t xml:space="preserve"> Si es el canal derecho, escribe un 0 en X1, porque el código utilizado ignora uno de los canales. S</w:t>
       </w:r>
       <w:r>
         <w:t>e escribe lo q</w:t>
@@ -7899,16 +8036,17 @@
           <w:rFonts w:ascii="Courier New" w:eastAsia="Times New Roman" w:hAnsi="Courier New" w:cs="Courier New"/>
           <w:color w:val="000000"/>
           <w:sz w:val="20"/>
-          <w:lang w:val="en-US" w:eastAsia="es-AR"/>
-        </w:rPr>
-      </w:pPr>
-      <w:r>
-        <w:rPr>
-          <w:rFonts w:ascii="Courier New" w:eastAsia="Times New Roman" w:hAnsi="Courier New" w:cs="Courier New"/>
-          <w:color w:val="000000"/>
-          <w:sz w:val="20"/>
-          <w:lang w:val="en-US" w:eastAsia="es-AR"/>
-        </w:rPr>
+          <w:lang w:eastAsia="es-AR"/>
+        </w:rPr>
+      </w:pPr>
+      <w:r>
+        <w:rPr>
+          <w:rFonts w:ascii="Courier New" w:eastAsia="Times New Roman" w:hAnsi="Courier New" w:cs="Courier New"/>
+          <w:color w:val="000000"/>
+          <w:sz w:val="20"/>
+          <w:lang w:val="en-US" w:eastAsia="es-AR"/>
+        </w:rPr>
+        <w:lastRenderedPageBreak/>
         <w:tab/>
       </w:r>
       <w:r>
@@ -7925,7 +8063,7 @@
           <w:rFonts w:ascii="Courier New" w:eastAsia="Times New Roman" w:hAnsi="Courier New" w:cs="Courier New"/>
           <w:color w:val="000000"/>
           <w:sz w:val="20"/>
-          <w:lang w:val="en-US" w:eastAsia="es-AR"/>
+          <w:lang w:eastAsia="es-AR"/>
         </w:rPr>
         <w:t>ORI</w:t>
       </w:r>
@@ -7934,7 +8072,7 @@
           <w:rFonts w:ascii="Courier New" w:eastAsia="Times New Roman" w:hAnsi="Courier New" w:cs="Courier New"/>
           <w:color w:val="000000"/>
           <w:sz w:val="20"/>
-          <w:lang w:val="en-US" w:eastAsia="es-AR"/>
+          <w:lang w:eastAsia="es-AR"/>
         </w:rPr>
         <w:tab/>
       </w:r>
@@ -7943,17 +8081,9 @@
           <w:rFonts w:ascii="Courier New" w:eastAsia="Times New Roman" w:hAnsi="Courier New" w:cs="Courier New"/>
           <w:color w:val="000000"/>
           <w:sz w:val="20"/>
-          <w:lang w:val="en-US" w:eastAsia="es-AR"/>
+          <w:lang w:eastAsia="es-AR"/>
         </w:rPr>
         <w:tab/>
-      </w:r>
-      <w:r>
-        <w:rPr>
-          <w:rFonts w:ascii="Courier New" w:eastAsia="Times New Roman" w:hAnsi="Courier New" w:cs="Courier New"/>
-          <w:color w:val="000000"/>
-          <w:sz w:val="20"/>
-          <w:lang w:val="en-US" w:eastAsia="es-AR"/>
-        </w:rPr>
         <w:t>#$08,MR</w:t>
       </w:r>
     </w:p>
@@ -7971,15 +8101,15 @@
           <w:rFonts w:ascii="Courier New" w:eastAsia="Times New Roman" w:hAnsi="Courier New" w:cs="Courier New"/>
           <w:color w:val="000000"/>
           <w:sz w:val="20"/>
-          <w:lang w:val="en-US" w:eastAsia="es-AR"/>
-        </w:rPr>
-      </w:pPr>
-      <w:r>
-        <w:rPr>
-          <w:rFonts w:ascii="Courier New" w:eastAsia="Times New Roman" w:hAnsi="Courier New" w:cs="Courier New"/>
-          <w:color w:val="000000"/>
-          <w:sz w:val="20"/>
-          <w:lang w:val="en-US" w:eastAsia="es-AR"/>
+          <w:lang w:eastAsia="es-AR"/>
+        </w:rPr>
+      </w:pPr>
+      <w:r>
+        <w:rPr>
+          <w:rFonts w:ascii="Courier New" w:eastAsia="Times New Roman" w:hAnsi="Courier New" w:cs="Courier New"/>
+          <w:color w:val="000000"/>
+          <w:sz w:val="20"/>
+          <w:lang w:eastAsia="es-AR"/>
         </w:rPr>
         <w:t xml:space="preserve"> </w:t>
       </w:r>
@@ -7988,34 +8118,17 @@
           <w:rFonts w:ascii="Courier New" w:eastAsia="Times New Roman" w:hAnsi="Courier New" w:cs="Courier New"/>
           <w:color w:val="000000"/>
           <w:sz w:val="20"/>
-          <w:lang w:val="en-US" w:eastAsia="es-AR"/>
+          <w:lang w:eastAsia="es-AR"/>
         </w:rPr>
         <w:tab/>
-      </w:r>
-      <w:r>
-        <w:rPr>
-          <w:rFonts w:ascii="Courier New" w:eastAsia="Times New Roman" w:hAnsi="Courier New" w:cs="Courier New"/>
-          <w:color w:val="000000"/>
-          <w:sz w:val="20"/>
-          <w:lang w:val="en-US" w:eastAsia="es-AR"/>
-        </w:rPr>
-        <w:t xml:space="preserve">  </w:t>
-      </w:r>
-      <w:r>
-        <w:rPr>
-          <w:rFonts w:ascii="Courier New" w:eastAsia="Times New Roman" w:hAnsi="Courier New" w:cs="Courier New"/>
-          <w:color w:val="000000"/>
-          <w:sz w:val="20"/>
-          <w:lang w:val="en-US" w:eastAsia="es-AR"/>
-        </w:rPr>
-        <w:t>movep</w:t>
-      </w:r>
-      <w:r>
-        <w:rPr>
-          <w:rFonts w:ascii="Courier New" w:eastAsia="Times New Roman" w:hAnsi="Courier New" w:cs="Courier New"/>
-          <w:color w:val="000000"/>
-          <w:sz w:val="20"/>
-          <w:lang w:val="en-US" w:eastAsia="es-AR"/>
+        <w:t xml:space="preserve">  movep</w:t>
+      </w:r>
+      <w:r>
+        <w:rPr>
+          <w:rFonts w:ascii="Courier New" w:eastAsia="Times New Roman" w:hAnsi="Courier New" w:cs="Courier New"/>
+          <w:color w:val="000000"/>
+          <w:sz w:val="20"/>
+          <w:lang w:eastAsia="es-AR"/>
         </w:rPr>
         <w:tab/>
         <w:t xml:space="preserve">#$0001,X:M_HDR </w:t>
@@ -8025,7 +8138,7 @@
           <w:rFonts w:ascii="Courier New" w:eastAsia="Times New Roman" w:hAnsi="Courier New" w:cs="Courier New"/>
           <w:color w:val="000000"/>
           <w:sz w:val="20"/>
-          <w:lang w:val="en-US" w:eastAsia="es-AR"/>
+          <w:lang w:eastAsia="es-AR"/>
         </w:rPr>
         <w:tab/>
         <w:t>;1-&gt;PB0, sube el pin</w:t>
@@ -8053,7 +8166,7 @@
           <w:rFonts w:ascii="Courier New" w:eastAsia="Times New Roman" w:hAnsi="Courier New" w:cs="Courier New"/>
           <w:color w:val="000000"/>
           <w:sz w:val="20"/>
-          <w:lang w:val="en-US" w:eastAsia="es-AR"/>
+          <w:lang w:eastAsia="es-AR"/>
         </w:rPr>
         <w:tab/>
       </w:r>
@@ -8110,14 +8223,6 @@
           <w:lang w:eastAsia="es-AR"/>
         </w:rPr>
         <w:tab/>
-      </w:r>
-      <w:r>
-        <w:rPr>
-          <w:rFonts w:ascii="Courier New" w:eastAsia="Times New Roman" w:hAnsi="Courier New" w:cs="Courier New"/>
-          <w:color w:val="000000"/>
-          <w:sz w:val="20"/>
-          <w:lang w:eastAsia="es-AR"/>
-        </w:rPr>
         <w:t xml:space="preserve"> </w:t>
       </w:r>
       <w:r>
@@ -8283,7 +8388,6 @@
           <w:sz w:val="20"/>
           <w:lang w:val="en-US" w:eastAsia="es-AR"/>
         </w:rPr>
-        <w:lastRenderedPageBreak/>
         <w:t>esright move</w:t>
       </w:r>
       <w:r>
@@ -8457,7 +8561,7 @@
           <w:rFonts w:ascii="Courier New" w:eastAsia="Times New Roman" w:hAnsi="Courier New" w:cs="Courier New"/>
           <w:color w:val="000000"/>
           <w:sz w:val="20"/>
-          <w:lang w:eastAsia="es-AR"/>
+          <w:lang w:val="en-US" w:eastAsia="es-AR"/>
         </w:rPr>
       </w:pPr>
       <w:r>
@@ -8474,18 +8578,9 @@
           <w:rFonts w:ascii="Courier New" w:eastAsia="Times New Roman" w:hAnsi="Courier New" w:cs="Courier New"/>
           <w:color w:val="000000"/>
           <w:sz w:val="20"/>
-          <w:lang w:eastAsia="es-AR"/>
-        </w:rPr>
-        <w:t xml:space="preserve">  </w:t>
-      </w:r>
-      <w:r>
-        <w:rPr>
-          <w:rFonts w:ascii="Courier New" w:eastAsia="Times New Roman" w:hAnsi="Courier New" w:cs="Courier New"/>
-          <w:color w:val="000000"/>
-          <w:sz w:val="20"/>
-          <w:lang w:eastAsia="es-AR"/>
-        </w:rPr>
-        <w:t>rti</w:t>
+          <w:lang w:val="en-US" w:eastAsia="es-AR"/>
+        </w:rPr>
+        <w:t xml:space="preserve">  rti</w:t>
       </w:r>
     </w:p>
     <w:p>
@@ -8493,10 +8588,7 @@
         <w:pStyle w:val="Heading3"/>
       </w:pPr>
       <w:r>
-        <w:t xml:space="preserve">Interrupción por </w:t>
-      </w:r>
-      <w:r>
-        <w:t>transmisión</w:t>
+        <w:t>Interrupción por transmisión</w:t>
       </w:r>
     </w:p>
     <w:p>
@@ -8518,7 +8610,7 @@
           <w:rFonts w:ascii="Comic Sans MS" w:eastAsia="Times New Roman" w:hAnsi="Comic Sans MS" w:cs="Courier New"/>
           <w:color w:val="008000"/>
           <w:sz w:val="16"/>
-          <w:lang w:eastAsia="es-AR"/>
+          <w:lang w:val="en-US" w:eastAsia="es-AR"/>
         </w:rPr>
       </w:pPr>
       <w:r>
@@ -8526,7 +8618,7 @@
           <w:rFonts w:ascii="Comic Sans MS" w:eastAsia="Times New Roman" w:hAnsi="Comic Sans MS" w:cs="Courier New"/>
           <w:color w:val="008000"/>
           <w:sz w:val="16"/>
-          <w:lang w:eastAsia="es-AR"/>
+          <w:lang w:val="en-US" w:eastAsia="es-AR"/>
         </w:rPr>
         <w:t>;********************** SSI transmit ISR **************************</w:t>
       </w:r>
@@ -8653,15 +8745,15 @@
           <w:rFonts w:ascii="Courier New" w:eastAsia="Times New Roman" w:hAnsi="Courier New" w:cs="Courier New"/>
           <w:color w:val="000000"/>
           <w:sz w:val="20"/>
-          <w:lang w:val="en-US" w:eastAsia="es-AR"/>
-        </w:rPr>
-      </w:pPr>
-      <w:r>
-        <w:rPr>
-          <w:rFonts w:ascii="Courier New" w:eastAsia="Times New Roman" w:hAnsi="Courier New" w:cs="Courier New"/>
-          <w:color w:val="000000"/>
-          <w:sz w:val="20"/>
-          <w:lang w:val="en-US" w:eastAsia="es-AR"/>
+          <w:lang w:eastAsia="es-AR"/>
+        </w:rPr>
+      </w:pPr>
+      <w:r>
+        <w:rPr>
+          <w:rFonts w:ascii="Courier New" w:eastAsia="Times New Roman" w:hAnsi="Courier New" w:cs="Courier New"/>
+          <w:color w:val="000000"/>
+          <w:sz w:val="20"/>
+          <w:lang w:eastAsia="es-AR"/>
         </w:rPr>
         <w:t>ssi_tx_isr</w:t>
       </w:r>
@@ -8688,7 +8780,7 @@
           <w:rFonts w:ascii="Courier New" w:eastAsia="Times New Roman" w:hAnsi="Courier New" w:cs="Courier New"/>
           <w:color w:val="000000"/>
           <w:sz w:val="20"/>
-          <w:lang w:val="en-US" w:eastAsia="es-AR"/>
+          <w:lang w:eastAsia="es-AR"/>
         </w:rPr>
         <w:tab/>
       </w:r>

</xml_diff>